<commit_message>
add project info and kkstream work experience, content has not been reviewed
</commit_message>
<xml_diff>
--- a/Resume_AndersonHsieh.docx
+++ b/Resume_AndersonHsieh.docx
@@ -58,7 +58,47 @@
           <w:szCs w:val="24"/>
           <w:u w:val="none"/>
         </w:rPr>
-        <w:t xml:space="preserve">| (+886)974135741 | GitHub: </w:t>
+        <w:t>| (+</w:t>
+      </w:r>
+      <w:r>
+        <w:rPr>
+          <w:rStyle w:val="Hyperlink"/>
+          <w:rFonts w:cstheme="minorHAnsi"/>
+          <w:color w:val="auto"/>
+          <w:szCs w:val="24"/>
+          <w:u w:val="none"/>
+        </w:rPr>
+        <w:t>1</w:t>
+      </w:r>
+      <w:r>
+        <w:rPr>
+          <w:rStyle w:val="Hyperlink"/>
+          <w:rFonts w:cstheme="minorHAnsi"/>
+          <w:color w:val="auto"/>
+          <w:szCs w:val="24"/>
+          <w:u w:val="none"/>
+        </w:rPr>
+        <w:t>)</w:t>
+      </w:r>
+      <w:r>
+        <w:rPr>
+          <w:rStyle w:val="Hyperlink"/>
+          <w:rFonts w:cstheme="minorHAnsi"/>
+          <w:color w:val="auto"/>
+          <w:szCs w:val="24"/>
+          <w:u w:val="none"/>
+        </w:rPr>
+        <w:t>2262014836</w:t>
+      </w:r>
+      <w:r>
+        <w:rPr>
+          <w:rStyle w:val="Hyperlink"/>
+          <w:rFonts w:cstheme="minorHAnsi"/>
+          <w:color w:val="auto"/>
+          <w:szCs w:val="24"/>
+          <w:u w:val="none"/>
+        </w:rPr>
+        <w:t xml:space="preserve"> | GitHub: </w:t>
       </w:r>
       <w:hyperlink r:id="rId8" w:history="1">
         <w:r>
@@ -78,17 +118,7 @@
           <w:szCs w:val="24"/>
           <w:u w:val="none"/>
         </w:rPr>
-        <w:t xml:space="preserve"> |</w:t>
-      </w:r>
-      <w:r>
-        <w:rPr>
-          <w:rStyle w:val="Hyperlink"/>
-          <w:rFonts w:cstheme="minorHAnsi"/>
-          <w:color w:val="auto"/>
-          <w:szCs w:val="24"/>
-          <w:u w:val="none"/>
-        </w:rPr>
-        <w:t xml:space="preserve"> LinkedIn: </w:t>
+        <w:t xml:space="preserve"> | LinkedIn: </w:t>
       </w:r>
       <w:hyperlink r:id="rId9" w:history="1">
         <w:r>
@@ -158,7 +188,7 @@
       </w:r>
       <w:r>
         <w:rPr>
-          <w:rFonts w:cstheme="minorHAnsi" w:hint="eastAsia"/>
+          <w:rFonts w:cstheme="minorHAnsi"/>
           <w:b/>
           <w:bCs/>
           <w:sz w:val="22"/>
@@ -212,14 +242,7 @@
           <w:rFonts w:cstheme="minorHAnsi"/>
           <w:sz w:val="22"/>
         </w:rPr>
-        <w:t xml:space="preserve">, </w:t>
-      </w:r>
-      <w:r>
-        <w:rPr>
-          <w:rFonts w:cstheme="minorHAnsi"/>
-          <w:sz w:val="22"/>
-        </w:rPr>
-        <w:t>MySQL</w:t>
+        <w:t>, MySQL</w:t>
       </w:r>
     </w:p>
     <w:p>
@@ -236,21 +259,12 @@
       </w:pPr>
       <w:r>
         <w:rPr>
-          <w:rFonts w:cstheme="minorHAnsi" w:hint="eastAsia"/>
+          <w:rFonts w:cstheme="minorHAnsi"/>
           <w:b/>
           <w:bCs/>
           <w:sz w:val="22"/>
         </w:rPr>
-        <w:t>P</w:t>
-      </w:r>
-      <w:r>
-        <w:rPr>
-          <w:rFonts w:cstheme="minorHAnsi"/>
-          <w:b/>
-          <w:bCs/>
-          <w:sz w:val="22"/>
-        </w:rPr>
-        <w:t xml:space="preserve">rogramming languages: </w:t>
+        <w:t xml:space="preserve">Programming languages: </w:t>
       </w:r>
       <w:r>
         <w:rPr>
@@ -264,6 +278,13 @@
           <w:rFonts w:cstheme="minorHAnsi"/>
           <w:sz w:val="22"/>
         </w:rPr>
+        <w:t xml:space="preserve">SQL, </w:t>
+      </w:r>
+      <w:r>
+        <w:rPr>
+          <w:rFonts w:cstheme="minorHAnsi"/>
+          <w:sz w:val="22"/>
+        </w:rPr>
         <w:t>JavaScript</w:t>
       </w:r>
       <w:r>
@@ -272,27 +293,6 @@
           <w:sz w:val="22"/>
         </w:rPr>
         <w:t>, HTML, CSS</w:t>
-      </w:r>
-      <w:r>
-        <w:rPr>
-          <w:rFonts w:cstheme="minorHAnsi" w:hint="eastAsia"/>
-          <w:sz w:val="22"/>
-        </w:rPr>
-        <w:t>,</w:t>
-      </w:r>
-      <w:r>
-        <w:rPr>
-          <w:rFonts w:cstheme="minorHAnsi"/>
-          <w:sz w:val="22"/>
-        </w:rPr>
-        <w:t xml:space="preserve"> </w:t>
-      </w:r>
-      <w:r>
-        <w:rPr>
-          <w:rFonts w:cstheme="minorHAnsi"/>
-          <w:sz w:val="22"/>
-        </w:rPr>
-        <w:t>SQL</w:t>
       </w:r>
     </w:p>
     <w:p>
@@ -332,7 +332,7 @@
           <w:rFonts w:cstheme="minorHAnsi"/>
           <w:sz w:val="22"/>
         </w:rPr>
-        <w:t>Confident speaker</w:t>
+        <w:t>Git</w:t>
       </w:r>
       <w:r>
         <w:rPr>
@@ -348,7 +348,65 @@
           <w:rFonts w:cstheme="minorHAnsi"/>
           <w:sz w:val="22"/>
         </w:rPr>
+        <w:t xml:space="preserve">Agile Development: </w:t>
+      </w:r>
+      <w:r>
+        <w:rPr>
+          <w:rFonts w:cstheme="minorHAnsi"/>
+          <w:sz w:val="22"/>
+        </w:rPr>
+        <w:t>Scrum</w:t>
+      </w:r>
+      <w:r>
+        <w:rPr>
+          <w:rFonts w:cstheme="minorHAnsi"/>
+          <w:sz w:val="22"/>
+        </w:rPr>
+        <w:t xml:space="preserve">, </w:t>
+      </w:r>
+      <w:r>
+        <w:rPr>
+          <w:rFonts w:cstheme="minorHAnsi"/>
+          <w:sz w:val="22"/>
+        </w:rPr>
+        <w:t xml:space="preserve">Public </w:t>
+      </w:r>
+      <w:r>
+        <w:rPr>
+          <w:rFonts w:cstheme="minorHAnsi"/>
+          <w:sz w:val="22"/>
+        </w:rPr>
+        <w:t>spea</w:t>
+      </w:r>
+      <w:r>
+        <w:rPr>
+          <w:rFonts w:cstheme="minorHAnsi"/>
+          <w:sz w:val="22"/>
+        </w:rPr>
+        <w:t>king</w:t>
+      </w:r>
+      <w:r>
+        <w:rPr>
+          <w:rFonts w:cstheme="minorHAnsi"/>
+          <w:b/>
+          <w:bCs/>
+          <w:sz w:val="22"/>
+        </w:rPr>
+        <w:t xml:space="preserve">, </w:t>
+      </w:r>
+      <w:r>
+        <w:rPr>
+          <w:rFonts w:cstheme="minorHAnsi"/>
+          <w:sz w:val="22"/>
+        </w:rPr>
         <w:t>Network knowledge</w:t>
+      </w:r>
+      <w:r>
+        <w:rPr>
+          <w:rFonts w:cstheme="minorHAnsi"/>
+          <w:sz w:val="22"/>
+        </w:rPr>
+        <w:t xml:space="preserve">, </w:t>
       </w:r>
     </w:p>
     <w:p>
@@ -383,15 +441,961 @@
           <w:rFonts w:cstheme="minorHAnsi"/>
           <w:b/>
           <w:bCs/>
-          <w:i/>
-          <w:iCs/>
-          <w:color w:val="0563C1" w:themeColor="hyperlink"/>
           <w:szCs w:val="24"/>
-          <w:u w:val="single"/>
         </w:rPr>
       </w:pPr>
       <w:proofErr w:type="spellStart"/>
       <w:r>
+        <w:rPr>
+          <w:rFonts w:cstheme="minorHAnsi"/>
+          <w:b/>
+          <w:bCs/>
+          <w:szCs w:val="24"/>
+        </w:rPr>
+        <w:t>WMMA_WhereMyMoneyAt</w:t>
+      </w:r>
+      <w:proofErr w:type="spellEnd"/>
+      <w:r>
+        <w:rPr>
+          <w:rFonts w:cstheme="minorHAnsi"/>
+          <w:b/>
+          <w:bCs/>
+          <w:szCs w:val="24"/>
+        </w:rPr>
+        <w:t xml:space="preserve"> : Full </w:t>
+      </w:r>
+      <w:r>
+        <w:rPr>
+          <w:rFonts w:cstheme="minorHAnsi"/>
+          <w:b/>
+          <w:bCs/>
+          <w:szCs w:val="24"/>
+        </w:rPr>
+        <w:t>S</w:t>
+      </w:r>
+      <w:r>
+        <w:rPr>
+          <w:rFonts w:cstheme="minorHAnsi"/>
+          <w:b/>
+          <w:bCs/>
+          <w:szCs w:val="24"/>
+        </w:rPr>
+        <w:t xml:space="preserve">tack CRUD </w:t>
+      </w:r>
+      <w:r>
+        <w:rPr>
+          <w:rFonts w:cstheme="minorHAnsi"/>
+          <w:b/>
+          <w:bCs/>
+          <w:szCs w:val="24"/>
+        </w:rPr>
+        <w:t>A</w:t>
+      </w:r>
+      <w:r>
+        <w:rPr>
+          <w:rFonts w:cstheme="minorHAnsi"/>
+          <w:b/>
+          <w:bCs/>
+          <w:szCs w:val="24"/>
+        </w:rPr>
+        <w:t>pplication</w:t>
+      </w:r>
+      <w:r>
+        <w:rPr>
+          <w:rFonts w:cstheme="minorHAnsi"/>
+          <w:b/>
+          <w:bCs/>
+          <w:szCs w:val="24"/>
+        </w:rPr>
+        <w:tab/>
+      </w:r>
+      <w:hyperlink r:id="rId10" w:history="1">
+        <w:r>
+          <w:rPr>
+            <w:rStyle w:val="Hyperlink"/>
+            <w:rFonts w:cstheme="minorHAnsi"/>
+            <w:b/>
+            <w:bCs/>
+            <w:szCs w:val="24"/>
+          </w:rPr>
+          <w:t>AndroidApp</w:t>
+        </w:r>
+      </w:hyperlink>
+      <w:r>
+        <w:rPr>
+          <w:rFonts w:cstheme="minorHAnsi"/>
+          <w:b/>
+          <w:bCs/>
+          <w:szCs w:val="24"/>
+        </w:rPr>
+        <w:tab/>
+      </w:r>
+      <w:hyperlink r:id="rId11" w:history="1">
+        <w:r>
+          <w:rPr>
+            <w:rStyle w:val="Hyperlink"/>
+            <w:rFonts w:cstheme="minorHAnsi"/>
+            <w:b/>
+            <w:bCs/>
+            <w:szCs w:val="24"/>
+          </w:rPr>
+          <w:t>RestAPI</w:t>
+        </w:r>
+      </w:hyperlink>
+      <w:r>
+        <w:rPr>
+          <w:rFonts w:cstheme="minorHAnsi"/>
+          <w:b/>
+          <w:bCs/>
+          <w:szCs w:val="24"/>
+        </w:rPr>
+        <w:tab/>
+      </w:r>
+      <w:hyperlink r:id="rId12" w:history="1">
+        <w:r>
+          <w:rPr>
+            <w:rStyle w:val="Hyperlink"/>
+            <w:rFonts w:cstheme="minorHAnsi"/>
+            <w:b/>
+            <w:bCs/>
+            <w:szCs w:val="24"/>
+          </w:rPr>
+          <w:t>Figma</w:t>
+        </w:r>
+      </w:hyperlink>
+    </w:p>
+    <w:p>
+      <w:pPr>
+        <w:pStyle w:val="ListParagraph"/>
+        <w:numPr>
+          <w:ilvl w:val="0"/>
+          <w:numId w:val="31"/>
+        </w:numPr>
+        <w:rPr>
+          <w:rFonts w:cstheme="minorHAnsi"/>
+          <w:szCs w:val="24"/>
+        </w:rPr>
+      </w:pPr>
+      <w:r>
+        <w:rPr>
+          <w:rFonts w:cstheme="minorHAnsi"/>
+          <w:sz w:val="22"/>
+        </w:rPr>
+        <w:t xml:space="preserve">Allow user to </w:t>
+      </w:r>
+      <w:r>
+        <w:rPr>
+          <w:rFonts w:cstheme="minorHAnsi"/>
+          <w:sz w:val="22"/>
+        </w:rPr>
+        <w:t xml:space="preserve">read, </w:t>
+      </w:r>
+      <w:r>
+        <w:rPr>
+          <w:rFonts w:cstheme="minorHAnsi"/>
+          <w:sz w:val="22"/>
+        </w:rPr>
+        <w:t>add</w:t>
+      </w:r>
+      <w:r>
+        <w:rPr>
+          <w:rFonts w:cstheme="minorHAnsi"/>
+          <w:sz w:val="22"/>
+        </w:rPr>
+        <w:t xml:space="preserve">, </w:t>
+      </w:r>
+      <w:proofErr w:type="gramStart"/>
+      <w:r>
+        <w:rPr>
+          <w:rFonts w:cstheme="minorHAnsi"/>
+          <w:sz w:val="22"/>
+        </w:rPr>
+        <w:t>delete</w:t>
+      </w:r>
+      <w:proofErr w:type="gramEnd"/>
+      <w:r>
+        <w:rPr>
+          <w:rFonts w:cstheme="minorHAnsi"/>
+          <w:sz w:val="22"/>
+        </w:rPr>
+        <w:t xml:space="preserve"> and update </w:t>
+      </w:r>
+      <w:r>
+        <w:rPr>
+          <w:rFonts w:cstheme="minorHAnsi"/>
+          <w:sz w:val="22"/>
+        </w:rPr>
+        <w:t xml:space="preserve">money transaction data entries. </w:t>
+      </w:r>
+    </w:p>
+    <w:p>
+      <w:pPr>
+        <w:pStyle w:val="ListParagraph"/>
+        <w:numPr>
+          <w:ilvl w:val="0"/>
+          <w:numId w:val="31"/>
+        </w:numPr>
+        <w:rPr>
+          <w:rFonts w:cstheme="minorHAnsi" w:hint="eastAsia"/>
+          <w:szCs w:val="24"/>
+        </w:rPr>
+      </w:pPr>
+      <w:r>
+        <w:rPr>
+          <w:rFonts w:cstheme="minorHAnsi"/>
+          <w:sz w:val="22"/>
+        </w:rPr>
+        <w:t>Buil</w:t>
+      </w:r>
+      <w:r>
+        <w:rPr>
+          <w:rFonts w:cstheme="minorHAnsi"/>
+          <w:sz w:val="22"/>
+        </w:rPr>
+        <w:t>t</w:t>
+      </w:r>
+      <w:r>
+        <w:rPr>
+          <w:rFonts w:cstheme="minorHAnsi"/>
+          <w:sz w:val="22"/>
+        </w:rPr>
+        <w:t xml:space="preserve"> </w:t>
+      </w:r>
+      <w:proofErr w:type="spellStart"/>
+      <w:r>
+        <w:rPr>
+          <w:rFonts w:cstheme="minorHAnsi"/>
+          <w:sz w:val="22"/>
+        </w:rPr>
+        <w:t>RestAPI</w:t>
+      </w:r>
+      <w:proofErr w:type="spellEnd"/>
+      <w:r>
+        <w:rPr>
+          <w:rFonts w:cstheme="minorHAnsi"/>
+          <w:sz w:val="22"/>
+        </w:rPr>
+        <w:t xml:space="preserve"> </w:t>
+      </w:r>
+      <w:r>
+        <w:rPr>
+          <w:rFonts w:cstheme="minorHAnsi"/>
+          <w:sz w:val="22"/>
+        </w:rPr>
+        <w:t xml:space="preserve">with spring boot </w:t>
+      </w:r>
+      <w:r>
+        <w:rPr>
+          <w:rFonts w:cstheme="minorHAnsi"/>
+          <w:sz w:val="22"/>
+        </w:rPr>
+        <w:t xml:space="preserve">connected to a remote PostgreSQL </w:t>
+      </w:r>
+      <w:proofErr w:type="gramStart"/>
+      <w:r>
+        <w:rPr>
+          <w:rFonts w:cstheme="minorHAnsi"/>
+          <w:sz w:val="22"/>
+        </w:rPr>
+        <w:t>database(</w:t>
+      </w:r>
+      <w:proofErr w:type="gramEnd"/>
+      <w:r>
+        <w:rPr>
+          <w:rFonts w:cstheme="minorHAnsi"/>
+          <w:sz w:val="22"/>
+        </w:rPr>
+        <w:t>Heroku Postgres</w:t>
+      </w:r>
+      <w:r>
+        <w:rPr>
+          <w:rFonts w:cstheme="minorHAnsi"/>
+          <w:sz w:val="22"/>
+        </w:rPr>
+        <w:t>)</w:t>
+      </w:r>
+      <w:r>
+        <w:rPr>
+          <w:rFonts w:cstheme="minorHAnsi"/>
+          <w:sz w:val="22"/>
+        </w:rPr>
+        <w:t>, following the three layer architecture: Service, Repository and Data Access Layer.</w:t>
+      </w:r>
+    </w:p>
+    <w:p>
+      <w:pPr>
+        <w:pStyle w:val="ListParagraph"/>
+        <w:numPr>
+          <w:ilvl w:val="0"/>
+          <w:numId w:val="31"/>
+        </w:numPr>
+        <w:rPr>
+          <w:rFonts w:cstheme="minorHAnsi"/>
+          <w:szCs w:val="24"/>
+        </w:rPr>
+      </w:pPr>
+      <w:r>
+        <w:rPr>
+          <w:rFonts w:cstheme="minorHAnsi"/>
+          <w:sz w:val="22"/>
+        </w:rPr>
+        <w:t xml:space="preserve">Developed front end </w:t>
+      </w:r>
+      <w:r>
+        <w:rPr>
+          <w:rFonts w:cstheme="minorHAnsi"/>
+          <w:sz w:val="22"/>
+        </w:rPr>
+        <w:t xml:space="preserve">portion on Android </w:t>
+      </w:r>
+      <w:r>
+        <w:rPr>
+          <w:rFonts w:cstheme="minorHAnsi"/>
+          <w:sz w:val="22"/>
+        </w:rPr>
+        <w:t xml:space="preserve">using </w:t>
+      </w:r>
+      <w:r>
+        <w:rPr>
+          <w:rFonts w:cstheme="minorHAnsi"/>
+          <w:sz w:val="22"/>
+        </w:rPr>
+        <w:t>Retrofit</w:t>
+      </w:r>
+      <w:r>
+        <w:rPr>
+          <w:rFonts w:cstheme="minorHAnsi"/>
+          <w:sz w:val="22"/>
+        </w:rPr>
+        <w:t>,</w:t>
+      </w:r>
+      <w:r>
+        <w:rPr>
+          <w:rFonts w:cstheme="minorHAnsi"/>
+          <w:sz w:val="22"/>
+        </w:rPr>
+        <w:t xml:space="preserve"> Lifecycle components, </w:t>
+      </w:r>
+      <w:r>
+        <w:rPr>
+          <w:rFonts w:cstheme="minorHAnsi"/>
+          <w:sz w:val="22"/>
+        </w:rPr>
+        <w:t xml:space="preserve">cache data </w:t>
+      </w:r>
+      <w:r>
+        <w:rPr>
+          <w:rFonts w:cstheme="minorHAnsi"/>
+          <w:sz w:val="22"/>
+        </w:rPr>
+        <w:t>with SQLite and Room</w:t>
+      </w:r>
+      <w:r>
+        <w:rPr>
+          <w:rFonts w:cstheme="minorHAnsi"/>
+          <w:sz w:val="22"/>
+        </w:rPr>
+        <w:t>,</w:t>
+      </w:r>
+      <w:r>
+        <w:rPr>
+          <w:rFonts w:cstheme="minorHAnsi"/>
+          <w:sz w:val="22"/>
+        </w:rPr>
+        <w:t xml:space="preserve"> </w:t>
+      </w:r>
+      <w:r>
+        <w:rPr>
+          <w:rFonts w:cstheme="minorHAnsi"/>
+          <w:sz w:val="22"/>
+        </w:rPr>
+        <w:t xml:space="preserve">following the </w:t>
+      </w:r>
+      <w:r>
+        <w:rPr>
+          <w:rFonts w:cstheme="minorHAnsi"/>
+          <w:sz w:val="22"/>
+        </w:rPr>
+        <w:t>MVVM architecture</w:t>
+      </w:r>
+      <w:r>
+        <w:rPr>
+          <w:rFonts w:cstheme="minorHAnsi"/>
+          <w:sz w:val="22"/>
+        </w:rPr>
+        <w:t>.</w:t>
+      </w:r>
+    </w:p>
+    <w:p>
+      <w:pPr>
+        <w:rPr>
+          <w:rFonts w:cstheme="minorHAnsi"/>
+          <w:b/>
+          <w:bCs/>
+          <w:szCs w:val="24"/>
+        </w:rPr>
+      </w:pPr>
+      <w:r>
+        <w:rPr>
+          <w:rFonts w:cstheme="minorHAnsi"/>
+          <w:b/>
+          <w:bCs/>
+          <w:szCs w:val="24"/>
+        </w:rPr>
+        <w:t>Wat2Eat</w:t>
+      </w:r>
+      <w:r>
+        <w:rPr>
+          <w:rFonts w:cstheme="minorHAnsi"/>
+          <w:b/>
+          <w:bCs/>
+          <w:szCs w:val="24"/>
+        </w:rPr>
+        <w:t xml:space="preserve"> : Food </w:t>
+      </w:r>
+      <w:r>
+        <w:rPr>
+          <w:rFonts w:cstheme="minorHAnsi"/>
+          <w:b/>
+          <w:bCs/>
+          <w:szCs w:val="24"/>
+        </w:rPr>
+        <w:t>Places I</w:t>
+      </w:r>
+      <w:r>
+        <w:rPr>
+          <w:rFonts w:cstheme="minorHAnsi"/>
+          <w:b/>
+          <w:bCs/>
+          <w:szCs w:val="24"/>
+        </w:rPr>
+        <w:t xml:space="preserve">n </w:t>
+      </w:r>
+      <w:r>
+        <w:rPr>
+          <w:rFonts w:cstheme="minorHAnsi"/>
+          <w:b/>
+          <w:bCs/>
+          <w:szCs w:val="24"/>
+        </w:rPr>
+        <w:t>Y</w:t>
+      </w:r>
+      <w:r>
+        <w:rPr>
+          <w:rFonts w:cstheme="minorHAnsi"/>
+          <w:b/>
+          <w:bCs/>
+          <w:szCs w:val="24"/>
+        </w:rPr>
+        <w:t xml:space="preserve">our </w:t>
+      </w:r>
+      <w:r>
+        <w:rPr>
+          <w:rFonts w:cstheme="minorHAnsi"/>
+          <w:b/>
+          <w:bCs/>
+          <w:szCs w:val="24"/>
+        </w:rPr>
+        <w:t>A</w:t>
+      </w:r>
+      <w:r>
+        <w:rPr>
+          <w:rFonts w:cstheme="minorHAnsi"/>
+          <w:b/>
+          <w:bCs/>
+          <w:szCs w:val="24"/>
+        </w:rPr>
+        <w:t>rea</w:t>
+      </w:r>
+      <w:r>
+        <w:rPr>
+          <w:rFonts w:cstheme="minorHAnsi"/>
+          <w:b/>
+          <w:bCs/>
+          <w:szCs w:val="24"/>
+        </w:rPr>
+        <w:tab/>
+      </w:r>
+      <w:hyperlink r:id="rId13" w:history="1">
+        <w:r>
+          <w:rPr>
+            <w:rStyle w:val="Hyperlink"/>
+            <w:rFonts w:cstheme="minorHAnsi"/>
+            <w:b/>
+            <w:bCs/>
+            <w:szCs w:val="24"/>
+          </w:rPr>
+          <w:t>Github</w:t>
+        </w:r>
+      </w:hyperlink>
+      <w:r>
+        <w:rPr>
+          <w:rFonts w:cstheme="minorHAnsi"/>
+          <w:b/>
+          <w:bCs/>
+          <w:szCs w:val="24"/>
+        </w:rPr>
+        <w:tab/>
+      </w:r>
+      <w:hyperlink r:id="rId14" w:history="1">
+        <w:r>
+          <w:rPr>
+            <w:rStyle w:val="Hyperlink"/>
+            <w:rFonts w:cstheme="minorHAnsi"/>
+            <w:b/>
+            <w:bCs/>
+            <w:szCs w:val="24"/>
+          </w:rPr>
+          <w:t>GooglePlay</w:t>
+        </w:r>
+      </w:hyperlink>
+      <w:r>
+        <w:rPr>
+          <w:rFonts w:cstheme="minorHAnsi"/>
+          <w:b/>
+          <w:bCs/>
+          <w:szCs w:val="24"/>
+        </w:rPr>
+        <w:tab/>
+      </w:r>
+      <w:hyperlink r:id="rId15" w:history="1">
+        <w:r>
+          <w:rPr>
+            <w:rStyle w:val="Hyperlink"/>
+            <w:rFonts w:cstheme="minorHAnsi"/>
+            <w:b/>
+            <w:bCs/>
+            <w:szCs w:val="24"/>
+          </w:rPr>
+          <w:t>Figma</w:t>
+        </w:r>
+      </w:hyperlink>
+    </w:p>
+    <w:p>
+      <w:pPr>
+        <w:pStyle w:val="ListParagraph"/>
+        <w:numPr>
+          <w:ilvl w:val="0"/>
+          <w:numId w:val="31"/>
+        </w:numPr>
+        <w:rPr>
+          <w:rFonts w:cstheme="minorHAnsi"/>
+          <w:szCs w:val="24"/>
+        </w:rPr>
+      </w:pPr>
+      <w:r>
+        <w:rPr>
+          <w:rFonts w:cstheme="minorHAnsi"/>
+          <w:sz w:val="22"/>
+        </w:rPr>
+        <w:t xml:space="preserve">Developed </w:t>
+      </w:r>
+      <w:r>
+        <w:rPr>
+          <w:rFonts w:cstheme="minorHAnsi"/>
+          <w:sz w:val="22"/>
+        </w:rPr>
+        <w:t xml:space="preserve">to help people find </w:t>
+      </w:r>
+      <w:r>
+        <w:rPr>
+          <w:rFonts w:cstheme="minorHAnsi"/>
+          <w:sz w:val="22"/>
+        </w:rPr>
+        <w:t>food options around them in a touch, available on Google Play.</w:t>
+      </w:r>
+    </w:p>
+    <w:p>
+      <w:pPr>
+        <w:pStyle w:val="ListParagraph"/>
+        <w:numPr>
+          <w:ilvl w:val="0"/>
+          <w:numId w:val="31"/>
+        </w:numPr>
+        <w:rPr>
+          <w:rFonts w:cstheme="minorHAnsi" w:hint="eastAsia"/>
+          <w:szCs w:val="24"/>
+        </w:rPr>
+      </w:pPr>
+      <w:r>
+        <w:rPr>
+          <w:rFonts w:cstheme="minorHAnsi"/>
+          <w:sz w:val="22"/>
+        </w:rPr>
+        <w:t>Fetching and Displaying restaurant data and photos from Google Places API with Volley and Glide.</w:t>
+      </w:r>
+    </w:p>
+    <w:p>
+      <w:pPr>
+        <w:rPr>
+          <w:rFonts w:cstheme="minorHAnsi"/>
+          <w:b/>
+          <w:bCs/>
+          <w:szCs w:val="24"/>
+        </w:rPr>
+      </w:pPr>
+      <w:proofErr w:type="spellStart"/>
+      <w:r>
+        <w:rPr>
+          <w:rFonts w:cstheme="minorHAnsi"/>
+          <w:b/>
+          <w:bCs/>
+          <w:szCs w:val="24"/>
+        </w:rPr>
+        <w:t>HelpMe</w:t>
+      </w:r>
+      <w:proofErr w:type="spellEnd"/>
+      <w:r>
+        <w:rPr>
+          <w:rFonts w:cstheme="minorHAnsi"/>
+          <w:b/>
+          <w:bCs/>
+          <w:szCs w:val="24"/>
+        </w:rPr>
+        <w:t xml:space="preserve"> (</w:t>
+      </w:r>
+      <w:proofErr w:type="spellStart"/>
+      <w:r>
+        <w:rPr>
+          <w:rFonts w:cstheme="minorHAnsi"/>
+          <w:b/>
+          <w:bCs/>
+          <w:szCs w:val="24"/>
+        </w:rPr>
+        <w:t>HackTheNorth</w:t>
+      </w:r>
+      <w:proofErr w:type="spellEnd"/>
+      <w:r>
+        <w:rPr>
+          <w:rFonts w:cstheme="minorHAnsi"/>
+          <w:b/>
+          <w:bCs/>
+          <w:szCs w:val="24"/>
+        </w:rPr>
+        <w:t xml:space="preserve"> 2021 Fall)</w:t>
+      </w:r>
+      <w:r>
+        <w:rPr>
+          <w:rFonts w:cstheme="minorHAnsi"/>
+          <w:b/>
+          <w:bCs/>
+          <w:szCs w:val="24"/>
+        </w:rPr>
+        <w:t xml:space="preserve"> : </w:t>
+      </w:r>
+      <w:r>
+        <w:rPr>
+          <w:rFonts w:cstheme="minorHAnsi"/>
+          <w:b/>
+          <w:bCs/>
+          <w:szCs w:val="24"/>
+        </w:rPr>
+        <w:t>C</w:t>
+      </w:r>
+      <w:r>
+        <w:rPr>
+          <w:rFonts w:cstheme="minorHAnsi"/>
+          <w:b/>
+          <w:bCs/>
+          <w:szCs w:val="24"/>
+        </w:rPr>
+        <w:t xml:space="preserve">harities </w:t>
+      </w:r>
+      <w:r>
+        <w:rPr>
+          <w:rFonts w:cstheme="minorHAnsi"/>
+          <w:b/>
+          <w:bCs/>
+          <w:szCs w:val="24"/>
+        </w:rPr>
+        <w:t>T</w:t>
+      </w:r>
+      <w:r>
+        <w:rPr>
+          <w:rFonts w:cstheme="minorHAnsi"/>
+          <w:b/>
+          <w:bCs/>
+          <w:szCs w:val="24"/>
+        </w:rPr>
+        <w:t xml:space="preserve">hat </w:t>
+      </w:r>
+      <w:r>
+        <w:rPr>
+          <w:rFonts w:cstheme="minorHAnsi"/>
+          <w:b/>
+          <w:bCs/>
+          <w:szCs w:val="24"/>
+        </w:rPr>
+        <w:t>F</w:t>
+      </w:r>
+      <w:r>
+        <w:rPr>
+          <w:rFonts w:cstheme="minorHAnsi"/>
+          <w:b/>
+          <w:bCs/>
+          <w:szCs w:val="24"/>
+        </w:rPr>
+        <w:t xml:space="preserve">its </w:t>
+      </w:r>
+      <w:r>
+        <w:rPr>
+          <w:rFonts w:cstheme="minorHAnsi"/>
+          <w:b/>
+          <w:bCs/>
+          <w:szCs w:val="24"/>
+        </w:rPr>
+        <w:t>Y</w:t>
+      </w:r>
+      <w:r>
+        <w:rPr>
+          <w:rFonts w:cstheme="minorHAnsi"/>
+          <w:b/>
+          <w:bCs/>
+          <w:szCs w:val="24"/>
+        </w:rPr>
+        <w:t xml:space="preserve">our </w:t>
+      </w:r>
+      <w:r>
+        <w:rPr>
+          <w:rFonts w:cstheme="minorHAnsi"/>
+          <w:b/>
+          <w:bCs/>
+          <w:szCs w:val="24"/>
+        </w:rPr>
+        <w:t>N</w:t>
+      </w:r>
+      <w:r>
+        <w:rPr>
+          <w:rFonts w:cstheme="minorHAnsi"/>
+          <w:b/>
+          <w:bCs/>
+          <w:szCs w:val="24"/>
+        </w:rPr>
+        <w:t>ee</w:t>
+      </w:r>
+      <w:r>
+        <w:rPr>
+          <w:rFonts w:cstheme="minorHAnsi"/>
+          <w:b/>
+          <w:bCs/>
+          <w:szCs w:val="24"/>
+        </w:rPr>
+        <w:t>d</w:t>
+      </w:r>
+      <w:r>
+        <w:rPr>
+          <w:rFonts w:cstheme="minorHAnsi"/>
+          <w:b/>
+          <w:bCs/>
+          <w:szCs w:val="24"/>
+        </w:rPr>
+        <w:tab/>
+      </w:r>
+      <w:hyperlink r:id="rId16" w:history="1">
+        <w:r>
+          <w:rPr>
+            <w:rStyle w:val="Hyperlink"/>
+            <w:rFonts w:cstheme="minorHAnsi"/>
+            <w:b/>
+            <w:bCs/>
+            <w:szCs w:val="24"/>
+          </w:rPr>
+          <w:t>Github</w:t>
+        </w:r>
+      </w:hyperlink>
+      <w:r>
+        <w:rPr>
+          <w:rFonts w:cstheme="minorHAnsi"/>
+          <w:b/>
+          <w:bCs/>
+          <w:szCs w:val="24"/>
+        </w:rPr>
+        <w:tab/>
+      </w:r>
+      <w:hyperlink r:id="rId17" w:history="1">
+        <w:r>
+          <w:rPr>
+            <w:rStyle w:val="Hyperlink"/>
+            <w:rFonts w:cstheme="minorHAnsi"/>
+            <w:b/>
+            <w:bCs/>
+            <w:szCs w:val="24"/>
+          </w:rPr>
+          <w:t>Devpost</w:t>
+        </w:r>
+      </w:hyperlink>
+      <w:r>
+        <w:rPr>
+          <w:rFonts w:cstheme="minorHAnsi"/>
+          <w:b/>
+          <w:bCs/>
+          <w:szCs w:val="24"/>
+        </w:rPr>
+        <w:tab/>
+      </w:r>
+    </w:p>
+    <w:p>
+      <w:pPr>
+        <w:pStyle w:val="ListParagraph"/>
+        <w:numPr>
+          <w:ilvl w:val="0"/>
+          <w:numId w:val="31"/>
+        </w:numPr>
+        <w:rPr>
+          <w:rFonts w:cstheme="minorHAnsi"/>
+          <w:szCs w:val="24"/>
+        </w:rPr>
+      </w:pPr>
+      <w:r>
+        <w:rPr>
+          <w:rFonts w:cstheme="minorHAnsi"/>
+          <w:sz w:val="22"/>
+        </w:rPr>
+        <w:t xml:space="preserve">React Native app developed </w:t>
+      </w:r>
+      <w:r>
+        <w:rPr>
+          <w:rFonts w:cstheme="minorHAnsi"/>
+          <w:sz w:val="22"/>
+        </w:rPr>
+        <w:t>for people</w:t>
+      </w:r>
+      <w:r>
+        <w:rPr>
+          <w:rFonts w:cstheme="minorHAnsi"/>
+          <w:sz w:val="22"/>
+        </w:rPr>
+        <w:t xml:space="preserve"> in need to find </w:t>
+      </w:r>
+      <w:r>
+        <w:rPr>
+          <w:rFonts w:cstheme="minorHAnsi"/>
+          <w:sz w:val="22"/>
+        </w:rPr>
+        <w:t>charities around them that fits their needs.</w:t>
+      </w:r>
+    </w:p>
+    <w:p>
+      <w:pPr>
+        <w:pStyle w:val="ListParagraph"/>
+        <w:numPr>
+          <w:ilvl w:val="0"/>
+          <w:numId w:val="31"/>
+        </w:numPr>
+        <w:rPr>
+          <w:rFonts w:cstheme="minorHAnsi" w:hint="eastAsia"/>
+          <w:szCs w:val="24"/>
+        </w:rPr>
+      </w:pPr>
+      <w:r>
+        <w:rPr>
+          <w:rFonts w:cstheme="minorHAnsi"/>
+          <w:sz w:val="22"/>
+        </w:rPr>
+        <w:t xml:space="preserve">Took responsibility in building the UI with JSX and </w:t>
+      </w:r>
+      <w:r>
+        <w:rPr>
+          <w:rFonts w:cstheme="minorHAnsi"/>
+          <w:sz w:val="22"/>
+        </w:rPr>
+        <w:t xml:space="preserve">implementing Firebase Google </w:t>
+      </w:r>
+      <w:r>
+        <w:rPr>
+          <w:rFonts w:cstheme="minorHAnsi"/>
+          <w:sz w:val="22"/>
+        </w:rPr>
+        <w:t>L</w:t>
+      </w:r>
+      <w:r>
+        <w:rPr>
+          <w:rFonts w:cstheme="minorHAnsi"/>
+          <w:sz w:val="22"/>
+        </w:rPr>
+        <w:t>ogin.</w:t>
+      </w:r>
+    </w:p>
+    <w:p>
+      <w:pPr>
+        <w:rPr>
+          <w:rFonts w:cstheme="minorHAnsi"/>
+          <w:b/>
+          <w:bCs/>
+          <w:szCs w:val="24"/>
+        </w:rPr>
+      </w:pPr>
+      <w:proofErr w:type="spellStart"/>
+      <w:r>
+        <w:rPr>
+          <w:rFonts w:cstheme="minorHAnsi"/>
+          <w:b/>
+          <w:bCs/>
+          <w:szCs w:val="24"/>
+        </w:rPr>
+        <w:t>VolleyTools</w:t>
+      </w:r>
+      <w:proofErr w:type="spellEnd"/>
+      <w:r>
+        <w:rPr>
+          <w:rFonts w:cstheme="minorHAnsi"/>
+          <w:b/>
+          <w:bCs/>
+          <w:szCs w:val="24"/>
+        </w:rPr>
+        <w:t xml:space="preserve">: Volleyball Score Board </w:t>
+      </w:r>
+      <w:hyperlink r:id="rId18" w:history="1">
+        <w:r>
+          <w:rPr>
+            <w:rStyle w:val="Hyperlink"/>
+            <w:rFonts w:cstheme="minorHAnsi"/>
+            <w:b/>
+            <w:bCs/>
+            <w:szCs w:val="24"/>
+          </w:rPr>
+          <w:t>Github</w:t>
+        </w:r>
+      </w:hyperlink>
+    </w:p>
+    <w:p>
+      <w:pPr>
+        <w:pStyle w:val="ListParagraph"/>
+        <w:numPr>
+          <w:ilvl w:val="0"/>
+          <w:numId w:val="31"/>
+        </w:numPr>
+        <w:rPr>
+          <w:rFonts w:cstheme="minorHAnsi" w:hint="eastAsia"/>
+          <w:szCs w:val="24"/>
+        </w:rPr>
+      </w:pPr>
+      <w:r>
+        <w:rPr>
+          <w:rFonts w:cstheme="minorHAnsi"/>
+          <w:sz w:val="22"/>
+        </w:rPr>
+        <w:t xml:space="preserve">Implemented Firebase Google login and saving user’s match histories in Firebase </w:t>
+      </w:r>
+      <w:proofErr w:type="spellStart"/>
+      <w:r>
+        <w:rPr>
+          <w:rFonts w:cstheme="minorHAnsi"/>
+          <w:sz w:val="22"/>
+        </w:rPr>
+        <w:t>realtime</w:t>
+      </w:r>
+      <w:proofErr w:type="spellEnd"/>
+      <w:r>
+        <w:rPr>
+          <w:rFonts w:cstheme="minorHAnsi"/>
+          <w:sz w:val="22"/>
+        </w:rPr>
+        <w:t xml:space="preserve"> database.</w:t>
+      </w:r>
+    </w:p>
+    <w:p>
+      <w:pPr>
         <w:rPr>
           <w:rFonts w:cstheme="minorHAnsi"/>
           <w:b/>
@@ -400,21 +1404,39 @@
           <w:iCs/>
           <w:szCs w:val="24"/>
         </w:rPr>
-        <w:t>WMMA_WHereMyMoneyAt</w:t>
-      </w:r>
-      <w:proofErr w:type="spellEnd"/>
-      <w:r>
-        <w:rPr>
-          <w:rFonts w:cstheme="minorHAnsi" w:hint="eastAsia"/>
+      </w:pPr>
+      <w:r>
+        <w:rPr>
+          <w:rFonts w:cstheme="minorHAnsi"/>
           <w:b/>
           <w:bCs/>
           <w:i/>
           <w:iCs/>
           <w:szCs w:val="24"/>
         </w:rPr>
+        <w:t>Sunday:</w:t>
+      </w:r>
+      <w:r>
+        <w:rPr>
+          <w:rFonts w:cstheme="minorHAnsi"/>
+          <w:b/>
+          <w:bCs/>
+          <w:sz w:val="22"/>
+        </w:rPr>
         <w:t xml:space="preserve"> </w:t>
       </w:r>
-      <w:hyperlink r:id="rId10" w:history="1">
+      <w:r>
+        <w:rPr>
+          <w:rFonts w:cstheme="minorHAnsi"/>
+          <w:b/>
+          <w:bCs/>
+          <w:i/>
+          <w:iCs/>
+          <w:szCs w:val="24"/>
+        </w:rPr>
+        <w:t xml:space="preserve">Emotion Tracker </w:t>
+      </w:r>
+      <w:hyperlink r:id="rId19" w:history="1">
         <w:r>
           <w:rPr>
             <w:rStyle w:val="Hyperlink"/>
@@ -431,495 +1453,37 @@
     </w:p>
     <w:p>
       <w:pPr>
-        <w:rPr>
-          <w:rFonts w:cstheme="minorHAnsi"/>
-          <w:szCs w:val="24"/>
-        </w:rPr>
-      </w:pPr>
-    </w:p>
-    <w:p>
-      <w:pPr>
-        <w:rPr>
-          <w:rFonts w:cstheme="minorHAnsi"/>
-          <w:szCs w:val="24"/>
-        </w:rPr>
-      </w:pPr>
-      <w:r>
-        <w:rPr>
-          <w:rFonts w:cstheme="minorHAnsi"/>
-          <w:szCs w:val="24"/>
-        </w:rPr>
-        <w:t>Wat2Eat</w:t>
-      </w:r>
-    </w:p>
-    <w:p>
-      <w:pPr>
-        <w:rPr>
-          <w:rFonts w:cstheme="minorHAnsi"/>
-          <w:szCs w:val="24"/>
-        </w:rPr>
-      </w:pPr>
-    </w:p>
-    <w:p>
-      <w:pPr>
-        <w:rPr>
-          <w:rFonts w:cstheme="minorHAnsi"/>
-          <w:szCs w:val="24"/>
-        </w:rPr>
-      </w:pPr>
-      <w:proofErr w:type="spellStart"/>
-      <w:r>
-        <w:rPr>
-          <w:rFonts w:cstheme="minorHAnsi" w:hint="eastAsia"/>
-          <w:szCs w:val="24"/>
-        </w:rPr>
-        <w:t>H</w:t>
-      </w:r>
-      <w:r>
-        <w:rPr>
-          <w:rFonts w:cstheme="minorHAnsi"/>
-          <w:szCs w:val="24"/>
-        </w:rPr>
-        <w:t>elpMe</w:t>
-      </w:r>
-      <w:proofErr w:type="spellEnd"/>
-      <w:r>
-        <w:rPr>
-          <w:rFonts w:cstheme="minorHAnsi"/>
-          <w:szCs w:val="24"/>
-        </w:rPr>
-        <w:t xml:space="preserve"> (</w:t>
-      </w:r>
-      <w:proofErr w:type="spellStart"/>
-      <w:r>
-        <w:rPr>
-          <w:rFonts w:cstheme="minorHAnsi"/>
-          <w:szCs w:val="24"/>
-        </w:rPr>
-        <w:t>HackTheNorth</w:t>
-      </w:r>
-      <w:proofErr w:type="spellEnd"/>
-      <w:r>
-        <w:rPr>
-          <w:rFonts w:cstheme="minorHAnsi"/>
-          <w:szCs w:val="24"/>
-        </w:rPr>
-        <w:t xml:space="preserve"> 2021 Fall)</w:t>
-      </w:r>
-    </w:p>
-    <w:p>
-      <w:pPr>
-        <w:rPr>
-          <w:rFonts w:cstheme="minorHAnsi"/>
-          <w:szCs w:val="24"/>
-        </w:rPr>
-      </w:pPr>
-    </w:p>
-    <w:p>
-      <w:pPr>
-        <w:rPr>
-          <w:rFonts w:cstheme="minorHAnsi"/>
-          <w:b/>
-          <w:bCs/>
-          <w:i/>
-          <w:iCs/>
-          <w:szCs w:val="24"/>
-        </w:rPr>
-      </w:pPr>
-      <w:proofErr w:type="spellStart"/>
-      <w:r>
-        <w:rPr>
-          <w:rFonts w:cstheme="minorHAnsi" w:hint="eastAsia"/>
-          <w:b/>
-          <w:bCs/>
-          <w:i/>
-          <w:iCs/>
-          <w:szCs w:val="24"/>
-        </w:rPr>
-        <w:t>V</w:t>
-      </w:r>
-      <w:r>
-        <w:rPr>
-          <w:rFonts w:cstheme="minorHAnsi"/>
-          <w:b/>
-          <w:bCs/>
-          <w:i/>
-          <w:iCs/>
-          <w:szCs w:val="24"/>
-        </w:rPr>
-        <w:t>olleyTools</w:t>
-      </w:r>
-      <w:proofErr w:type="spellEnd"/>
-      <w:r>
-        <w:rPr>
-          <w:rFonts w:cstheme="minorHAnsi"/>
-          <w:b/>
-          <w:bCs/>
-          <w:i/>
-          <w:iCs/>
-          <w:szCs w:val="24"/>
-        </w:rPr>
-        <w:t>:</w:t>
-      </w:r>
-      <w:r>
-        <w:rPr>
-          <w:rFonts w:cstheme="minorHAnsi"/>
-          <w:b/>
-          <w:bCs/>
-          <w:i/>
-          <w:iCs/>
-          <w:szCs w:val="24"/>
-        </w:rPr>
-        <w:t xml:space="preserve"> Volleyball Score Board </w:t>
-      </w:r>
-      <w:hyperlink r:id="rId11" w:history="1">
-        <w:r>
-          <w:rPr>
-            <w:rStyle w:val="Hyperlink"/>
-            <w:rFonts w:cstheme="minorHAnsi"/>
-            <w:b/>
-            <w:bCs/>
-            <w:i/>
-            <w:iCs/>
-            <w:szCs w:val="24"/>
-          </w:rPr>
-          <w:t>Github</w:t>
-        </w:r>
-      </w:hyperlink>
-    </w:p>
-    <w:p>
-      <w:pPr>
-        <w:rPr>
-          <w:rFonts w:cstheme="minorHAnsi"/>
-          <w:szCs w:val="24"/>
-        </w:rPr>
-      </w:pPr>
-    </w:p>
-    <w:p>
-      <w:pPr>
-        <w:rPr>
-          <w:rFonts w:cstheme="minorHAnsi"/>
-          <w:b/>
-          <w:bCs/>
-          <w:i/>
-          <w:iCs/>
-          <w:szCs w:val="24"/>
-        </w:rPr>
-      </w:pPr>
-      <w:r>
-        <w:rPr>
-          <w:rFonts w:cstheme="minorHAnsi"/>
-          <w:b/>
-          <w:bCs/>
-          <w:i/>
-          <w:iCs/>
-          <w:szCs w:val="24"/>
-        </w:rPr>
-        <w:t>Sunday:</w:t>
-      </w:r>
-      <w:r>
-        <w:rPr>
-          <w:rFonts w:cstheme="minorHAnsi" w:hint="eastAsia"/>
-          <w:b/>
-          <w:bCs/>
-          <w:sz w:val="22"/>
-        </w:rPr>
-        <w:t xml:space="preserve"> </w:t>
-      </w:r>
-      <w:r>
-        <w:rPr>
-          <w:rFonts w:cstheme="minorHAnsi" w:hint="eastAsia"/>
-          <w:b/>
-          <w:bCs/>
-          <w:i/>
-          <w:iCs/>
-          <w:szCs w:val="24"/>
-        </w:rPr>
-        <w:t>E</w:t>
-      </w:r>
-      <w:r>
-        <w:rPr>
-          <w:rFonts w:cstheme="minorHAnsi"/>
-          <w:b/>
-          <w:bCs/>
-          <w:i/>
-          <w:iCs/>
-          <w:szCs w:val="24"/>
-        </w:rPr>
-        <w:t>motion Tracker</w:t>
-      </w:r>
-      <w:r>
-        <w:rPr>
-          <w:rFonts w:cstheme="minorHAnsi" w:hint="eastAsia"/>
-          <w:b/>
-          <w:bCs/>
-          <w:i/>
-          <w:iCs/>
-          <w:szCs w:val="24"/>
-        </w:rPr>
-        <w:t xml:space="preserve"> </w:t>
-      </w:r>
-      <w:hyperlink r:id="rId12" w:history="1">
-        <w:r>
-          <w:rPr>
-            <w:rStyle w:val="Hyperlink"/>
-            <w:rFonts w:cstheme="minorHAnsi"/>
-            <w:b/>
-            <w:bCs/>
-            <w:i/>
-            <w:iCs/>
-            <w:szCs w:val="24"/>
-          </w:rPr>
-          <w:t>Github</w:t>
-        </w:r>
-      </w:hyperlink>
-    </w:p>
-    <w:p>
-      <w:pPr>
         <w:pStyle w:val="ListParagraph"/>
         <w:numPr>
           <w:ilvl w:val="0"/>
           <w:numId w:val="31"/>
         </w:numPr>
         <w:rPr>
-          <w:rFonts w:cstheme="minorHAnsi"/>
-          <w:sz w:val="22"/>
-        </w:rPr>
-      </w:pPr>
-      <w:r>
-        <w:rPr>
-          <w:rFonts w:cstheme="minorHAnsi"/>
-          <w:sz w:val="22"/>
-        </w:rPr>
-        <w:t>Allow users to record emotions when the app is not displayed by implementing Service and Notification action buttons.</w:t>
-      </w:r>
-    </w:p>
-    <w:p>
-      <w:pPr>
-        <w:pStyle w:val="ListParagraph"/>
-        <w:numPr>
-          <w:ilvl w:val="0"/>
-          <w:numId w:val="31"/>
-        </w:numPr>
-        <w:rPr>
-          <w:rFonts w:cstheme="minorHAnsi"/>
-          <w:sz w:val="22"/>
-        </w:rPr>
-      </w:pPr>
-      <w:r>
-        <w:rPr>
-          <w:rFonts w:cstheme="minorHAnsi"/>
-          <w:sz w:val="22"/>
-        </w:rPr>
-        <w:t xml:space="preserve">Utilized </w:t>
-      </w:r>
-      <w:r>
-        <w:rPr>
-          <w:rFonts w:cstheme="minorHAnsi"/>
-          <w:sz w:val="22"/>
-        </w:rPr>
-        <w:t xml:space="preserve">SQLite </w:t>
-      </w:r>
-      <w:r>
-        <w:rPr>
-          <w:rFonts w:cstheme="minorHAnsi"/>
-          <w:sz w:val="22"/>
-        </w:rPr>
-        <w:t xml:space="preserve">database </w:t>
-      </w:r>
-      <w:r>
-        <w:rPr>
-          <w:rFonts w:cstheme="minorHAnsi"/>
-          <w:sz w:val="22"/>
-        </w:rPr>
-        <w:t xml:space="preserve">to store recorded emotion data, </w:t>
-      </w:r>
-      <w:proofErr w:type="spellStart"/>
-      <w:r>
-        <w:rPr>
-          <w:rFonts w:cstheme="minorHAnsi"/>
-          <w:sz w:val="22"/>
-        </w:rPr>
-        <w:t>SharedPreference</w:t>
-      </w:r>
-      <w:proofErr w:type="spellEnd"/>
-      <w:r>
-        <w:rPr>
-          <w:rFonts w:cstheme="minorHAnsi"/>
-          <w:sz w:val="22"/>
-        </w:rPr>
-        <w:t xml:space="preserve"> for user settings.</w:t>
-      </w:r>
-    </w:p>
-    <w:p>
-      <w:pPr>
-        <w:pStyle w:val="ListParagraph"/>
-        <w:numPr>
-          <w:ilvl w:val="0"/>
-          <w:numId w:val="31"/>
-        </w:numPr>
-        <w:rPr>
-          <w:rFonts w:cstheme="minorHAnsi"/>
-          <w:sz w:val="22"/>
-        </w:rPr>
-      </w:pPr>
-      <w:r>
-        <w:rPr>
-          <w:rFonts w:cstheme="minorHAnsi"/>
-          <w:sz w:val="22"/>
-        </w:rPr>
-        <w:t xml:space="preserve">Display recorded data by implementing </w:t>
-      </w:r>
-      <w:proofErr w:type="spellStart"/>
-      <w:r>
-        <w:rPr>
-          <w:rFonts w:cstheme="minorHAnsi"/>
-          <w:sz w:val="22"/>
-        </w:rPr>
-        <w:t>RecyclerView</w:t>
-      </w:r>
-      <w:proofErr w:type="spellEnd"/>
-      <w:r>
-        <w:rPr>
-          <w:rFonts w:cstheme="minorHAnsi"/>
-          <w:sz w:val="22"/>
-        </w:rPr>
-        <w:t>,</w:t>
-      </w:r>
-      <w:r>
-        <w:rPr>
           <w:rFonts w:cstheme="minorHAnsi" w:hint="eastAsia"/>
           <w:sz w:val="22"/>
         </w:rPr>
-        <w:t xml:space="preserve"> </w:t>
-      </w:r>
-      <w:proofErr w:type="spellStart"/>
-      <w:r>
-        <w:rPr>
-          <w:rFonts w:cstheme="minorHAnsi" w:hint="eastAsia"/>
-          <w:sz w:val="22"/>
-        </w:rPr>
-        <w:t>E</w:t>
-      </w:r>
-      <w:r>
-        <w:rPr>
-          <w:rFonts w:cstheme="minorHAnsi"/>
-          <w:sz w:val="22"/>
-        </w:rPr>
-        <w:t>aze</w:t>
-      </w:r>
-      <w:proofErr w:type="spellEnd"/>
-      <w:r>
-        <w:rPr>
-          <w:rFonts w:cstheme="minorHAnsi"/>
-          <w:sz w:val="22"/>
-        </w:rPr>
-        <w:t xml:space="preserve"> </w:t>
-      </w:r>
-      <w:r>
-        <w:rPr>
-          <w:rFonts w:cstheme="minorHAnsi"/>
-          <w:sz w:val="22"/>
-        </w:rPr>
-        <w:t>G</w:t>
-      </w:r>
-      <w:r>
-        <w:rPr>
-          <w:rFonts w:cstheme="minorHAnsi"/>
-          <w:sz w:val="22"/>
-        </w:rPr>
-        <w:t>raph</w:t>
-      </w:r>
-      <w:r>
-        <w:rPr>
-          <w:rFonts w:cstheme="minorHAnsi"/>
-          <w:sz w:val="22"/>
-        </w:rPr>
-        <w:t xml:space="preserve"> </w:t>
-      </w:r>
-      <w:r>
-        <w:rPr>
-          <w:rFonts w:cstheme="minorHAnsi"/>
-          <w:sz w:val="22"/>
-        </w:rPr>
-        <w:t xml:space="preserve">(third party library), and </w:t>
-      </w:r>
-      <w:proofErr w:type="spellStart"/>
-      <w:r>
-        <w:rPr>
-          <w:rFonts w:cstheme="minorHAnsi"/>
-          <w:sz w:val="22"/>
-        </w:rPr>
-        <w:t>Calendarview</w:t>
-      </w:r>
-      <w:proofErr w:type="spellEnd"/>
-      <w:r>
-        <w:rPr>
-          <w:rFonts w:cstheme="minorHAnsi"/>
-          <w:sz w:val="22"/>
-        </w:rPr>
-        <w:t xml:space="preserve">. </w:t>
-      </w:r>
-    </w:p>
-    <w:p>
-      <w:pPr>
-        <w:pStyle w:val="ListParagraph"/>
-        <w:ind w:left="480"/>
-        <w:rPr>
-          <w:rFonts w:cstheme="minorHAnsi"/>
-          <w:sz w:val="22"/>
-        </w:rPr>
-      </w:pPr>
-    </w:p>
-    <w:p>
-      <w:pPr>
-        <w:pStyle w:val="ListParagraph"/>
-        <w:numPr>
-          <w:ilvl w:val="0"/>
-          <w:numId w:val="33"/>
-        </w:numPr>
-        <w:rPr>
-          <w:rFonts w:cstheme="minorHAnsi"/>
-          <w:sz w:val="22"/>
-        </w:rPr>
-      </w:pPr>
-      <w:r>
-        <w:rPr>
-          <w:rFonts w:cstheme="minorHAnsi"/>
-          <w:sz w:val="22"/>
-        </w:rPr>
-        <w:t xml:space="preserve">Allow user to check game history by implements Google Firebase for user login and data storage of history games. </w:t>
-      </w:r>
-    </w:p>
-    <w:p>
-      <w:pPr>
-        <w:pStyle w:val="ListParagraph"/>
-        <w:numPr>
-          <w:ilvl w:val="0"/>
-          <w:numId w:val="33"/>
-        </w:numPr>
-        <w:rPr>
-          <w:rFonts w:cstheme="minorHAnsi"/>
-          <w:sz w:val="22"/>
-        </w:rPr>
-      </w:pPr>
-      <w:r>
-        <w:rPr>
-          <w:rFonts w:cstheme="minorHAnsi"/>
-          <w:sz w:val="22"/>
-        </w:rPr>
-        <w:t xml:space="preserve">Construct a smooth UI by implementing custom shape view design with drawable and Shape of View (third party library) for a smooth user interface. </w:t>
-      </w:r>
-    </w:p>
-    <w:p>
-      <w:pPr>
-        <w:pStyle w:val="ListParagraph"/>
-        <w:ind w:left="480"/>
-        <w:rPr>
-          <w:rFonts w:cstheme="minorHAnsi"/>
-          <w:sz w:val="22"/>
-        </w:rPr>
-      </w:pPr>
+      </w:pPr>
+      <w:r>
+        <w:rPr>
+          <w:rFonts w:cstheme="minorHAnsi"/>
+          <w:sz w:val="22"/>
+        </w:rPr>
+        <w:t>Allow user to add and read recorded past emotions records</w:t>
+      </w:r>
+      <w:r>
+        <w:rPr>
+          <w:rFonts w:cstheme="minorHAnsi"/>
+          <w:sz w:val="22"/>
+        </w:rPr>
+        <w:t xml:space="preserve"> by color of the lightbulb</w:t>
+      </w:r>
+      <w:r>
+        <w:rPr>
+          <w:rFonts w:cstheme="minorHAnsi"/>
+          <w:sz w:val="22"/>
+        </w:rPr>
+        <w:t xml:space="preserve"> while sending notifications with action buttons to remind user to record their moods.</w:t>
+      </w:r>
     </w:p>
     <w:p>
       <w:pPr>
@@ -937,23 +1501,13 @@
       </w:pPr>
       <w:r>
         <w:rPr>
-          <w:rFonts w:cstheme="minorHAnsi" w:hint="eastAsia"/>
+          <w:rFonts w:cstheme="minorHAnsi"/>
           <w:b/>
           <w:bCs/>
           <w:sz w:val="28"/>
           <w:szCs w:val="28"/>
         </w:rPr>
-        <w:t>E</w:t>
-      </w:r>
-      <w:r>
-        <w:rPr>
-          <w:rFonts w:cstheme="minorHAnsi"/>
-          <w:b/>
-          <w:bCs/>
-          <w:sz w:val="28"/>
-          <w:szCs w:val="28"/>
-        </w:rPr>
-        <w:t>xperience</w:t>
+        <w:t>Experience</w:t>
       </w:r>
     </w:p>
     <w:p>
@@ -973,9 +1527,9 @@
           <w:iCs/>
           <w:sz w:val="22"/>
         </w:rPr>
-        <w:t xml:space="preserve">Test Engineer Intern, Barco </w:t>
-      </w:r>
-      <w:proofErr w:type="gramStart"/>
+        <w:t xml:space="preserve">Assistant Engineer, </w:t>
+      </w:r>
+      <w:proofErr w:type="spellStart"/>
       <w:r>
         <w:rPr>
           <w:rFonts w:cstheme="minorHAnsi"/>
@@ -985,9 +1539,27 @@
           <w:iCs/>
           <w:sz w:val="22"/>
         </w:rPr>
-        <w:t>N.V</w:t>
-      </w:r>
-      <w:proofErr w:type="gramEnd"/>
+        <w:t>KKStream</w:t>
+      </w:r>
+      <w:proofErr w:type="spellEnd"/>
+      <w:r>
+        <w:rPr>
+          <w:rFonts w:cstheme="minorHAnsi"/>
+          <w:b/>
+          <w:bCs/>
+          <w:i/>
+          <w:iCs/>
+          <w:sz w:val="22"/>
+        </w:rPr>
+        <w:t xml:space="preserve"> Limited</w:t>
+      </w:r>
+      <w:r>
+        <w:rPr>
+          <w:rFonts w:cstheme="minorHAnsi"/>
+          <w:sz w:val="22"/>
+        </w:rPr>
+        <w:t xml:space="preserve"> </w:t>
+      </w:r>
       <w:r>
         <w:rPr>
           <w:rFonts w:cstheme="minorHAnsi"/>
@@ -1029,63 +1601,7 @@
           <w:sz w:val="22"/>
         </w:rPr>
         <w:tab/>
-      </w:r>
-      <w:r>
-        <w:rPr>
-          <w:rFonts w:cstheme="minorHAnsi"/>
-          <w:sz w:val="22"/>
-        </w:rPr>
-        <w:t xml:space="preserve">    </w:t>
-      </w:r>
-      <w:r>
-        <w:rPr>
-          <w:rFonts w:cstheme="minorHAnsi"/>
-          <w:sz w:val="22"/>
-        </w:rPr>
-        <w:tab/>
-        <w:t xml:space="preserve">  </w:t>
-      </w:r>
-      <w:r>
-        <w:rPr>
-          <w:rFonts w:cstheme="minorHAnsi"/>
-          <w:sz w:val="22"/>
-        </w:rPr>
-        <w:t>N</w:t>
-      </w:r>
-      <w:r>
-        <w:rPr>
-          <w:rFonts w:cstheme="minorHAnsi"/>
-          <w:sz w:val="22"/>
-        </w:rPr>
-        <w:t>ew Taipei City, Taiwan, Dec</w:t>
-      </w:r>
-      <w:r>
-        <w:rPr>
-          <w:rFonts w:cstheme="minorHAnsi"/>
-          <w:sz w:val="22"/>
-        </w:rPr>
-        <w:t>ember</w:t>
-      </w:r>
-      <w:r>
-        <w:rPr>
-          <w:rFonts w:cstheme="minorHAnsi"/>
-          <w:sz w:val="22"/>
-        </w:rPr>
-        <w:t xml:space="preserve"> 2020 </w:t>
-      </w:r>
-      <w:r>
-        <w:rPr>
-          <w:rFonts w:cstheme="minorHAnsi"/>
-          <w:sz w:val="22"/>
-        </w:rPr>
-        <w:t>-</w:t>
-      </w:r>
-      <w:r>
-        <w:rPr>
-          <w:rFonts w:cstheme="minorHAnsi"/>
-          <w:sz w:val="22"/>
-        </w:rPr>
-        <w:t xml:space="preserve"> April 2021</w:t>
+        <w:t>Taipei City, Taiwan, August 2021 – December 2021</w:t>
       </w:r>
     </w:p>
     <w:p>
@@ -1106,7 +1622,21 @@
           <w:rFonts w:cstheme="minorHAnsi"/>
           <w:sz w:val="22"/>
         </w:rPr>
-        <w:t xml:space="preserve">Collaborated with DevOps engineering team to integrate new network authentication environment (802.1X) into testing using </w:t>
+        <w:t>Restore</w:t>
+      </w:r>
+      <w:r>
+        <w:rPr>
+          <w:rFonts w:cstheme="minorHAnsi"/>
+          <w:sz w:val="22"/>
+        </w:rPr>
+        <w:t>d</w:t>
+      </w:r>
+      <w:r>
+        <w:rPr>
+          <w:rFonts w:cstheme="minorHAnsi"/>
+          <w:sz w:val="22"/>
+        </w:rPr>
+        <w:t xml:space="preserve"> Android automation testing environment with Espresso, </w:t>
       </w:r>
       <w:proofErr w:type="spellStart"/>
       <w:r>
@@ -1114,7 +1644,7 @@
           <w:rFonts w:cstheme="minorHAnsi"/>
           <w:sz w:val="22"/>
         </w:rPr>
-        <w:t>FreeRADIUS</w:t>
+        <w:t>PageObject</w:t>
       </w:r>
       <w:proofErr w:type="spellEnd"/>
       <w:r>
@@ -1122,7 +1652,49 @@
           <w:rFonts w:cstheme="minorHAnsi"/>
           <w:sz w:val="22"/>
         </w:rPr>
-        <w:t xml:space="preserve"> server on Linux, improved accuracy of the test result in network authentication.</w:t>
+        <w:t xml:space="preserve"> Models</w:t>
+      </w:r>
+      <w:r>
+        <w:rPr>
+          <w:rFonts w:cstheme="minorHAnsi"/>
+          <w:sz w:val="22"/>
+        </w:rPr>
+        <w:t xml:space="preserve">, </w:t>
+      </w:r>
+      <w:r>
+        <w:rPr>
+          <w:rFonts w:cstheme="minorHAnsi"/>
+          <w:sz w:val="22"/>
+        </w:rPr>
+        <w:t>Jenkins</w:t>
+      </w:r>
+      <w:r>
+        <w:rPr>
+          <w:rFonts w:cstheme="minorHAnsi"/>
+          <w:sz w:val="22"/>
+        </w:rPr>
+        <w:t xml:space="preserve"> and time after work hours</w:t>
+      </w:r>
+      <w:r>
+        <w:rPr>
+          <w:rFonts w:cstheme="minorHAnsi"/>
+          <w:sz w:val="22"/>
+        </w:rPr>
+        <w:t xml:space="preserve">, </w:t>
+      </w:r>
+      <w:r>
+        <w:rPr>
+          <w:rFonts w:cstheme="minorHAnsi"/>
+          <w:sz w:val="22"/>
+        </w:rPr>
+        <w:t>optimized testing efficiency by over 30 percent</w:t>
+      </w:r>
+      <w:r>
+        <w:rPr>
+          <w:rFonts w:cstheme="minorHAnsi"/>
+          <w:sz w:val="22"/>
+        </w:rPr>
+        <w:t xml:space="preserve">. </w:t>
       </w:r>
     </w:p>
     <w:p>
@@ -1143,7 +1715,63 @@
           <w:rFonts w:cstheme="minorHAnsi"/>
           <w:sz w:val="22"/>
         </w:rPr>
-        <w:t>Lead and trained interns through demonstration and delivering testing concepts, ensure all interns are ready for assigned testing, improve workers’ intern training efficiency by over 50%.</w:t>
+        <w:t>Created</w:t>
+      </w:r>
+      <w:r>
+        <w:rPr>
+          <w:rFonts w:cstheme="minorHAnsi"/>
+          <w:sz w:val="22"/>
+        </w:rPr>
+        <w:t xml:space="preserve"> documentation </w:t>
+      </w:r>
+      <w:r>
+        <w:rPr>
+          <w:rFonts w:cstheme="minorHAnsi"/>
+          <w:sz w:val="22"/>
+        </w:rPr>
+        <w:t xml:space="preserve">and give verbal </w:t>
+      </w:r>
+      <w:r>
+        <w:rPr>
+          <w:rFonts w:cstheme="minorHAnsi"/>
+          <w:sz w:val="22"/>
+        </w:rPr>
+        <w:t>instruction</w:t>
+      </w:r>
+      <w:r>
+        <w:rPr>
+          <w:rFonts w:cstheme="minorHAnsi" w:hint="eastAsia"/>
+          <w:sz w:val="22"/>
+        </w:rPr>
+        <w:t>s</w:t>
+      </w:r>
+      <w:r>
+        <w:rPr>
+          <w:rFonts w:cstheme="minorHAnsi"/>
+          <w:sz w:val="22"/>
+        </w:rPr>
+        <w:t xml:space="preserve"> about the </w:t>
+      </w:r>
+      <w:r>
+        <w:rPr>
+          <w:rFonts w:cstheme="minorHAnsi" w:hint="eastAsia"/>
+          <w:sz w:val="22"/>
+        </w:rPr>
+        <w:t>An</w:t>
+      </w:r>
+      <w:r>
+        <w:rPr>
+          <w:rFonts w:cstheme="minorHAnsi"/>
+          <w:sz w:val="22"/>
+        </w:rPr>
+        <w:t xml:space="preserve">droid automation </w:t>
+      </w:r>
+      <w:r>
+        <w:rPr>
+          <w:rFonts w:cstheme="minorHAnsi"/>
+          <w:sz w:val="22"/>
+        </w:rPr>
+        <w:t>framework to other interns.</w:t>
       </w:r>
     </w:p>
     <w:p>
@@ -1164,7 +1792,28 @@
           <w:rFonts w:cstheme="minorHAnsi"/>
           <w:sz w:val="22"/>
         </w:rPr>
-        <w:t xml:space="preserve">Deliver assigned </w:t>
+        <w:t xml:space="preserve">Shipped two new features </w:t>
+      </w:r>
+      <w:r>
+        <w:rPr>
+          <w:rFonts w:cstheme="minorHAnsi"/>
+          <w:sz w:val="22"/>
+        </w:rPr>
+        <w:t xml:space="preserve">while taking full charge of </w:t>
+      </w:r>
+      <w:r>
+        <w:rPr>
+          <w:rFonts w:cstheme="minorHAnsi"/>
+          <w:sz w:val="22"/>
+        </w:rPr>
+        <w:t xml:space="preserve">all </w:t>
+      </w:r>
+      <w:r>
+        <w:rPr>
+          <w:rFonts w:cstheme="minorHAnsi"/>
+          <w:sz w:val="22"/>
+        </w:rPr>
+        <w:t xml:space="preserve">associated </w:t>
       </w:r>
       <w:proofErr w:type="spellStart"/>
       <w:r>
@@ -1180,31 +1829,36 @@
           <w:rFonts w:cstheme="minorHAnsi"/>
           <w:sz w:val="22"/>
         </w:rPr>
-        <w:t xml:space="preserve"> on time </w:t>
-      </w:r>
-      <w:r>
-        <w:rPr>
-          <w:rFonts w:cstheme="minorHAnsi"/>
-          <w:sz w:val="22"/>
-        </w:rPr>
-        <w:t>over 15 testing cycles</w:t>
-      </w:r>
-      <w:r>
-        <w:rPr>
-          <w:rFonts w:cstheme="minorHAnsi"/>
-          <w:sz w:val="22"/>
-        </w:rPr>
-        <w:t xml:space="preserve"> on various products with exceptional time management skill. </w:t>
-      </w:r>
-    </w:p>
-    <w:p>
-      <w:pPr>
-        <w:spacing w:line="120" w:lineRule="exact"/>
-        <w:rPr>
-          <w:rFonts w:cstheme="minorHAnsi"/>
-          <w:sz w:val="22"/>
-        </w:rPr>
-      </w:pPr>
+        <w:t>,</w:t>
+      </w:r>
+      <w:r>
+        <w:rPr>
+          <w:rFonts w:cstheme="minorHAnsi"/>
+          <w:sz w:val="22"/>
+        </w:rPr>
+        <w:t xml:space="preserve"> optimized</w:t>
+      </w:r>
+      <w:r>
+        <w:rPr>
+          <w:rFonts w:cstheme="minorHAnsi"/>
+          <w:sz w:val="22"/>
+        </w:rPr>
+        <w:t xml:space="preserve"> </w:t>
+      </w:r>
+      <w:r>
+        <w:rPr>
+          <w:rFonts w:cstheme="minorHAnsi"/>
+          <w:sz w:val="22"/>
+        </w:rPr>
+        <w:t>usage data on the two modules</w:t>
+      </w:r>
+      <w:r>
+        <w:rPr>
+          <w:rFonts w:cstheme="minorHAnsi"/>
+          <w:sz w:val="22"/>
+        </w:rPr>
+        <w:t xml:space="preserve"> and user flow.</w:t>
+      </w:r>
     </w:p>
     <w:p>
       <w:pPr>
@@ -1223,8 +1877,9 @@
           <w:iCs/>
           <w:sz w:val="22"/>
         </w:rPr>
-        <w:t xml:space="preserve">Childcare Volunteer, </w:t>
-      </w:r>
+        <w:t xml:space="preserve">Test Engineer Intern, Barco </w:t>
+      </w:r>
+      <w:proofErr w:type="gramStart"/>
       <w:r>
         <w:rPr>
           <w:rFonts w:cstheme="minorHAnsi"/>
@@ -1234,7 +1889,108 @@
           <w:iCs/>
           <w:sz w:val="22"/>
         </w:rPr>
-        <w:t>Chang Gung Memorial Hospital</w:t>
+        <w:t>N.V</w:t>
+      </w:r>
+      <w:proofErr w:type="gramEnd"/>
+      <w:r>
+        <w:rPr>
+          <w:rFonts w:cstheme="minorHAnsi"/>
+          <w:sz w:val="22"/>
+        </w:rPr>
+        <w:tab/>
+      </w:r>
+      <w:r>
+        <w:rPr>
+          <w:rFonts w:cstheme="minorHAnsi"/>
+          <w:sz w:val="22"/>
+        </w:rPr>
+        <w:tab/>
+      </w:r>
+      <w:r>
+        <w:rPr>
+          <w:rFonts w:cstheme="minorHAnsi"/>
+          <w:sz w:val="22"/>
+        </w:rPr>
+        <w:tab/>
+      </w:r>
+      <w:r>
+        <w:rPr>
+          <w:rFonts w:cstheme="minorHAnsi"/>
+          <w:sz w:val="22"/>
+        </w:rPr>
+        <w:tab/>
+      </w:r>
+      <w:r>
+        <w:rPr>
+          <w:rFonts w:cstheme="minorHAnsi"/>
+          <w:sz w:val="22"/>
+        </w:rPr>
+        <w:tab/>
+      </w:r>
+      <w:r>
+        <w:rPr>
+          <w:rFonts w:cstheme="minorHAnsi"/>
+          <w:sz w:val="22"/>
+        </w:rPr>
+        <w:tab/>
+        <w:t xml:space="preserve">    </w:t>
+      </w:r>
+      <w:r>
+        <w:rPr>
+          <w:rFonts w:cstheme="minorHAnsi"/>
+          <w:sz w:val="22"/>
+        </w:rPr>
+        <w:tab/>
+        <w:t xml:space="preserve">  </w:t>
+      </w:r>
+      <w:r>
+        <w:rPr>
+          <w:rFonts w:cstheme="minorHAnsi"/>
+          <w:sz w:val="22"/>
+        </w:rPr>
+        <w:t>New Taipei City, Taiwan, December 2020 - April 2021</w:t>
+      </w:r>
+    </w:p>
+    <w:p>
+      <w:pPr>
+        <w:pStyle w:val="ListParagraph"/>
+        <w:numPr>
+          <w:ilvl w:val="0"/>
+          <w:numId w:val="25"/>
+        </w:numPr>
+        <w:spacing w:line="259" w:lineRule="auto"/>
+        <w:rPr>
+          <w:rFonts w:cstheme="minorHAnsi"/>
+          <w:sz w:val="22"/>
+        </w:rPr>
+      </w:pPr>
+      <w:r>
+        <w:rPr>
+          <w:rFonts w:cstheme="minorHAnsi"/>
+          <w:sz w:val="22"/>
+        </w:rPr>
+        <w:t xml:space="preserve">Collaborated with DevOps engineer to </w:t>
+      </w:r>
+      <w:r>
+        <w:rPr>
+          <w:rFonts w:cstheme="minorHAnsi"/>
+          <w:sz w:val="22"/>
+        </w:rPr>
+        <w:t>bring</w:t>
+      </w:r>
+      <w:r>
+        <w:rPr>
+          <w:rFonts w:cstheme="minorHAnsi"/>
+          <w:sz w:val="22"/>
+        </w:rPr>
+        <w:t xml:space="preserve"> network authentication </w:t>
+      </w:r>
+      <w:r>
+        <w:rPr>
+          <w:rFonts w:cstheme="minorHAnsi"/>
+          <w:sz w:val="22"/>
+        </w:rPr>
+        <w:t>testing</w:t>
       </w:r>
       <w:r>
         <w:rPr>
@@ -1248,6 +2004,205 @@
           <w:rFonts w:cstheme="minorHAnsi"/>
           <w:sz w:val="22"/>
         </w:rPr>
+        <w:t>environment</w:t>
+      </w:r>
+      <w:r>
+        <w:rPr>
+          <w:rFonts w:cstheme="minorHAnsi"/>
+          <w:sz w:val="22"/>
+        </w:rPr>
+        <w:t xml:space="preserve"> (</w:t>
+      </w:r>
+      <w:r>
+        <w:rPr>
+          <w:rFonts w:cstheme="minorHAnsi"/>
+          <w:sz w:val="22"/>
+        </w:rPr>
+        <w:t xml:space="preserve">802.1X) into </w:t>
+      </w:r>
+      <w:r>
+        <w:rPr>
+          <w:rFonts w:cstheme="minorHAnsi"/>
+          <w:sz w:val="22"/>
+        </w:rPr>
+        <w:t>the System Validation</w:t>
+      </w:r>
+      <w:r>
+        <w:rPr>
+          <w:rFonts w:cstheme="minorHAnsi"/>
+          <w:sz w:val="22"/>
+        </w:rPr>
+        <w:t xml:space="preserve"> </w:t>
+      </w:r>
+      <w:r>
+        <w:rPr>
+          <w:rFonts w:cstheme="minorHAnsi"/>
+          <w:sz w:val="22"/>
+        </w:rPr>
+        <w:t>team</w:t>
+      </w:r>
+      <w:r>
+        <w:rPr>
+          <w:rFonts w:cstheme="minorHAnsi"/>
+          <w:sz w:val="22"/>
+        </w:rPr>
+        <w:t xml:space="preserve"> using </w:t>
+      </w:r>
+      <w:r>
+        <w:rPr>
+          <w:rFonts w:cstheme="minorHAnsi"/>
+          <w:sz w:val="22"/>
+        </w:rPr>
+        <w:t>Free</w:t>
+      </w:r>
+      <w:r>
+        <w:rPr>
+          <w:rFonts w:cstheme="minorHAnsi"/>
+          <w:sz w:val="22"/>
+        </w:rPr>
+        <w:t xml:space="preserve"> </w:t>
+      </w:r>
+      <w:r>
+        <w:rPr>
+          <w:rFonts w:cstheme="minorHAnsi"/>
+          <w:sz w:val="22"/>
+        </w:rPr>
+        <w:t xml:space="preserve">RADIUS server on Linux, improved </w:t>
+      </w:r>
+      <w:proofErr w:type="gramStart"/>
+      <w:r>
+        <w:rPr>
+          <w:rFonts w:cstheme="minorHAnsi"/>
+          <w:sz w:val="22"/>
+        </w:rPr>
+        <w:t>accuracy</w:t>
+      </w:r>
+      <w:proofErr w:type="gramEnd"/>
+      <w:r>
+        <w:rPr>
+          <w:rFonts w:cstheme="minorHAnsi"/>
+          <w:sz w:val="22"/>
+        </w:rPr>
+        <w:t xml:space="preserve"> </w:t>
+      </w:r>
+      <w:r>
+        <w:rPr>
+          <w:rFonts w:cstheme="minorHAnsi"/>
+          <w:sz w:val="22"/>
+        </w:rPr>
+        <w:t xml:space="preserve">and efficiency of associated </w:t>
+      </w:r>
+      <w:proofErr w:type="spellStart"/>
+      <w:r>
+        <w:rPr>
+          <w:rFonts w:cstheme="minorHAnsi"/>
+          <w:sz w:val="22"/>
+        </w:rPr>
+        <w:t>testings</w:t>
+      </w:r>
+      <w:proofErr w:type="spellEnd"/>
+      <w:r>
+        <w:rPr>
+          <w:rFonts w:cstheme="minorHAnsi"/>
+          <w:sz w:val="22"/>
+        </w:rPr>
+        <w:t>.</w:t>
+      </w:r>
+    </w:p>
+    <w:p>
+      <w:pPr>
+        <w:pStyle w:val="ListParagraph"/>
+        <w:numPr>
+          <w:ilvl w:val="0"/>
+          <w:numId w:val="25"/>
+        </w:numPr>
+        <w:spacing w:line="259" w:lineRule="auto"/>
+        <w:rPr>
+          <w:rFonts w:cstheme="minorHAnsi" w:hint="eastAsia"/>
+          <w:sz w:val="22"/>
+        </w:rPr>
+      </w:pPr>
+      <w:r>
+        <w:rPr>
+          <w:rFonts w:cstheme="minorHAnsi"/>
+          <w:sz w:val="22"/>
+        </w:rPr>
+        <w:t>Lead and trained interns</w:t>
+      </w:r>
+      <w:r>
+        <w:rPr>
+          <w:rFonts w:cstheme="minorHAnsi"/>
+          <w:sz w:val="22"/>
+        </w:rPr>
+        <w:t xml:space="preserve"> </w:t>
+      </w:r>
+      <w:r>
+        <w:rPr>
+          <w:rFonts w:cstheme="minorHAnsi"/>
+          <w:sz w:val="22"/>
+        </w:rPr>
+        <w:t xml:space="preserve">for testing concepts </w:t>
+      </w:r>
+      <w:r>
+        <w:rPr>
+          <w:rFonts w:cstheme="minorHAnsi"/>
+          <w:sz w:val="22"/>
+        </w:rPr>
+        <w:t>with solid knowledge in computer network</w:t>
+      </w:r>
+      <w:r>
+        <w:rPr>
+          <w:rFonts w:cstheme="minorHAnsi"/>
+          <w:sz w:val="22"/>
+        </w:rPr>
+        <w:t>ing</w:t>
+      </w:r>
+      <w:r>
+        <w:rPr>
+          <w:rFonts w:cstheme="minorHAnsi"/>
+          <w:sz w:val="22"/>
+        </w:rPr>
+        <w:t xml:space="preserve">, </w:t>
+      </w:r>
+      <w:r>
+        <w:rPr>
+          <w:rFonts w:cstheme="minorHAnsi"/>
+          <w:sz w:val="22"/>
+        </w:rPr>
+        <w:t>double training efficiency of new interns.</w:t>
+      </w:r>
+    </w:p>
+    <w:p>
+      <w:pPr>
+        <w:spacing w:line="259" w:lineRule="auto"/>
+        <w:rPr>
+          <w:rFonts w:cstheme="minorHAnsi"/>
+          <w:sz w:val="22"/>
+        </w:rPr>
+      </w:pPr>
+      <w:r>
+        <w:rPr>
+          <w:rFonts w:cstheme="minorHAnsi"/>
+          <w:b/>
+          <w:bCs/>
+          <w:i/>
+          <w:iCs/>
+          <w:sz w:val="22"/>
+        </w:rPr>
+        <w:t>Childcare Volunteer, Chang Gung Memorial Hospital</w:t>
+      </w:r>
+      <w:r>
+        <w:rPr>
+          <w:rFonts w:cstheme="minorHAnsi"/>
+          <w:sz w:val="22"/>
+        </w:rPr>
+        <w:t xml:space="preserve"> </w:t>
+      </w:r>
+      <w:r>
+        <w:rPr>
+          <w:rFonts w:cstheme="minorHAnsi"/>
+          <w:sz w:val="22"/>
+        </w:rPr>
         <w:tab/>
       </w:r>
       <w:r>
@@ -1283,7 +2238,7 @@
           <w:rFonts w:cstheme="minorHAnsi"/>
           <w:sz w:val="22"/>
         </w:rPr>
-        <w:t>Taipei, Taiwan, July</w:t>
+        <w:t>Taipei, Taiwan, July 2018</w:t>
       </w:r>
       <w:r>
         <w:rPr>
@@ -1297,35 +2252,7 @@
           <w:rFonts w:cstheme="minorHAnsi"/>
           <w:sz w:val="22"/>
         </w:rPr>
-        <w:t>2018</w:t>
-      </w:r>
-      <w:r>
-        <w:rPr>
-          <w:rFonts w:cstheme="minorHAnsi"/>
-          <w:sz w:val="22"/>
-        </w:rPr>
-        <w:t xml:space="preserve"> </w:t>
-      </w:r>
-      <w:r>
-        <w:rPr>
-          <w:rFonts w:cstheme="minorHAnsi"/>
-          <w:sz w:val="22"/>
-        </w:rPr>
-        <w:t>-</w:t>
-      </w:r>
-      <w:r>
-        <w:rPr>
-          <w:rFonts w:cstheme="minorHAnsi"/>
-          <w:sz w:val="22"/>
-        </w:rPr>
-        <w:t xml:space="preserve"> August </w:t>
-      </w:r>
-      <w:r>
-        <w:rPr>
-          <w:rFonts w:cstheme="minorHAnsi"/>
-          <w:sz w:val="22"/>
-        </w:rPr>
-        <w:t>2019</w:t>
+        <w:t>- August 2019</w:t>
       </w:r>
     </w:p>
     <w:p>
@@ -1339,7 +2266,7 @@
         <w:autoSpaceDN w:val="0"/>
         <w:adjustRightInd w:val="0"/>
         <w:rPr>
-          <w:rFonts w:ascii="Segoe UI" w:hAnsi="Segoe UI" w:cs="Segoe UI"/>
+          <w:rFonts w:cstheme="minorHAnsi"/>
           <w:kern w:val="0"/>
           <w:sz w:val="20"/>
           <w:szCs w:val="20"/>
@@ -1350,35 +2277,7 @@
           <w:rFonts w:cstheme="minorHAnsi"/>
           <w:sz w:val="22"/>
         </w:rPr>
-        <w:t xml:space="preserve">Supported relatives of over 50 child patients </w:t>
-      </w:r>
-      <w:r>
-        <w:rPr>
-          <w:rFonts w:cstheme="minorHAnsi"/>
-          <w:sz w:val="22"/>
-        </w:rPr>
-        <w:t>Relieved stress of parents and children by accompany</w:t>
-      </w:r>
-      <w:r>
-        <w:rPr>
-          <w:rFonts w:cstheme="minorHAnsi"/>
-          <w:sz w:val="22"/>
-        </w:rPr>
-        <w:t xml:space="preserve">ing and </w:t>
-      </w:r>
-      <w:r>
-        <w:rPr>
-          <w:rFonts w:cstheme="minorHAnsi"/>
-          <w:sz w:val="22"/>
-        </w:rPr>
-        <w:t>consoling them in times of grief, navigating them through their illnesses</w:t>
-      </w:r>
-      <w:r>
-        <w:rPr>
-          <w:rFonts w:cstheme="minorHAnsi"/>
-          <w:sz w:val="22"/>
-        </w:rPr>
-        <w:t>.</w:t>
+        <w:t>Supported relatives of over 50 child patients Relieved stress of parents and children by accompanying and consoling them in times of grief, navigating them through their illnesses.</w:t>
       </w:r>
     </w:p>
     <w:p>
@@ -1412,6 +2311,7 @@
           <w:sz w:val="28"/>
           <w:szCs w:val="28"/>
         </w:rPr>
+        <w:lastRenderedPageBreak/>
         <w:t>Awards</w:t>
       </w:r>
     </w:p>
@@ -1430,17 +2330,10 @@
       </w:pPr>
       <w:r>
         <w:rPr>
-          <w:rFonts w:cstheme="minorHAnsi" w:hint="eastAsia"/>
-          <w:sz w:val="22"/>
-        </w:rPr>
-        <w:t>2</w:t>
-      </w:r>
-      <w:r>
-        <w:rPr>
-          <w:rFonts w:cstheme="minorHAnsi"/>
-          <w:sz w:val="22"/>
-        </w:rPr>
-        <w:t>020 Engineering International Student Scholarship: CAD$10000</w:t>
+          <w:rFonts w:cstheme="minorHAnsi"/>
+          <w:sz w:val="22"/>
+        </w:rPr>
+        <w:t>2020 Engineering International Student Scholarship: CAD$10000</w:t>
       </w:r>
     </w:p>
     <w:p>
@@ -1481,7 +2374,7 @@
       </w:r>
       <w:r>
         <w:rPr>
-          <w:rFonts w:cstheme="minorHAnsi" w:hint="eastAsia"/>
+          <w:rFonts w:cstheme="minorHAnsi"/>
           <w:sz w:val="22"/>
         </w:rPr>
         <w:t xml:space="preserve">BC </w:t>
@@ -1507,7 +2400,7 @@
         <w:spacing w:line="259" w:lineRule="auto"/>
         <w:ind w:left="480"/>
         <w:rPr>
-          <w:rFonts w:cstheme="minorHAnsi"/>
+          <w:rFonts w:cstheme="minorHAnsi" w:hint="eastAsia"/>
           <w:sz w:val="22"/>
         </w:rPr>
       </w:pPr>
@@ -1573,42 +2466,7 @@
           <w:rFonts w:eastAsia="Times New Roman" w:cstheme="minorHAnsi"/>
           <w:sz w:val="22"/>
         </w:rPr>
-        <w:t>Waterloo, Ontario, Sep</w:t>
-      </w:r>
-      <w:r>
-        <w:rPr>
-          <w:rFonts w:eastAsia="Times New Roman" w:cstheme="minorHAnsi"/>
-          <w:sz w:val="22"/>
-        </w:rPr>
-        <w:t xml:space="preserve">tember </w:t>
-      </w:r>
-      <w:r>
-        <w:rPr>
-          <w:rFonts w:eastAsia="Times New Roman" w:cstheme="minorHAnsi"/>
-          <w:sz w:val="22"/>
-        </w:rPr>
-        <w:t>20</w:t>
-      </w:r>
-      <w:r>
-        <w:rPr>
-          <w:rFonts w:eastAsia="Times New Roman" w:cstheme="minorHAnsi"/>
-          <w:sz w:val="22"/>
-        </w:rPr>
-        <w:t>20</w:t>
-      </w:r>
-      <w:r>
-        <w:rPr>
-          <w:rFonts w:eastAsia="Times New Roman" w:cstheme="minorHAnsi"/>
-          <w:sz w:val="22"/>
-        </w:rPr>
-        <w:t xml:space="preserve"> </w:t>
-      </w:r>
-      <w:r>
-        <w:rPr>
-          <w:rFonts w:eastAsia="Times New Roman" w:cstheme="minorHAnsi"/>
-          <w:sz w:val="22"/>
-        </w:rPr>
-        <w:t>- April 2025</w:t>
+        <w:t>Waterloo, Ontario, September 2020 - April 2025</w:t>
       </w:r>
       <w:r>
         <w:rPr>
@@ -1686,20 +2544,7 @@
           <w:sz w:val="22"/>
         </w:rPr>
         <w:tab/>
-      </w:r>
-      <w:r>
-        <w:rPr>
-          <w:rFonts w:cstheme="minorHAnsi" w:hint="eastAsia"/>
-          <w:sz w:val="22"/>
-        </w:rPr>
-        <w:t>G</w:t>
-      </w:r>
-      <w:r>
-        <w:rPr>
-          <w:rFonts w:cstheme="minorHAnsi"/>
-          <w:sz w:val="22"/>
-        </w:rPr>
-        <w:t>PA: 3.38/4.0</w:t>
+        <w:t>GPA: 3.38/4.0</w:t>
       </w:r>
     </w:p>
     <w:sectPr>
@@ -1867,6 +2712,118 @@
     </w:lvl>
   </w:abstractNum>
   <w:abstractNum w:abstractNumId="1" w15:restartNumberingAfterBreak="0">
+    <w:nsid w:val="01D73394"/>
+    <w:multiLevelType w:val="hybridMultilevel"/>
+    <w:tmpl w:val="75DC0B12"/>
+    <w:lvl w:ilvl="0" w:tplc="BD4ED15C">
+      <w:numFmt w:val="bullet"/>
+      <w:lvlText w:val="-"/>
+      <w:lvlJc w:val="left"/>
+      <w:pPr>
+        <w:ind w:left="360" w:hanging="360"/>
+      </w:pPr>
+      <w:rPr>
+        <w:rFonts w:ascii="Calibri" w:eastAsiaTheme="minorEastAsia" w:hAnsi="Calibri" w:cs="Calibri" w:hint="default"/>
+      </w:rPr>
+    </w:lvl>
+    <w:lvl w:ilvl="1" w:tplc="04090003" w:tentative="1">
+      <w:start w:val="1"/>
+      <w:numFmt w:val="bullet"/>
+      <w:lvlText w:val=""/>
+      <w:lvlJc w:val="left"/>
+      <w:pPr>
+        <w:ind w:left="960" w:hanging="480"/>
+      </w:pPr>
+      <w:rPr>
+        <w:rFonts w:ascii="Wingdings" w:hAnsi="Wingdings" w:hint="default"/>
+      </w:rPr>
+    </w:lvl>
+    <w:lvl w:ilvl="2" w:tplc="04090005" w:tentative="1">
+      <w:start w:val="1"/>
+      <w:numFmt w:val="bullet"/>
+      <w:lvlText w:val=""/>
+      <w:lvlJc w:val="left"/>
+      <w:pPr>
+        <w:ind w:left="1440" w:hanging="480"/>
+      </w:pPr>
+      <w:rPr>
+        <w:rFonts w:ascii="Wingdings" w:hAnsi="Wingdings" w:hint="default"/>
+      </w:rPr>
+    </w:lvl>
+    <w:lvl w:ilvl="3" w:tplc="04090001" w:tentative="1">
+      <w:start w:val="1"/>
+      <w:numFmt w:val="bullet"/>
+      <w:lvlText w:val=""/>
+      <w:lvlJc w:val="left"/>
+      <w:pPr>
+        <w:ind w:left="1920" w:hanging="480"/>
+      </w:pPr>
+      <w:rPr>
+        <w:rFonts w:ascii="Wingdings" w:hAnsi="Wingdings" w:hint="default"/>
+      </w:rPr>
+    </w:lvl>
+    <w:lvl w:ilvl="4" w:tplc="04090003" w:tentative="1">
+      <w:start w:val="1"/>
+      <w:numFmt w:val="bullet"/>
+      <w:lvlText w:val=""/>
+      <w:lvlJc w:val="left"/>
+      <w:pPr>
+        <w:ind w:left="2400" w:hanging="480"/>
+      </w:pPr>
+      <w:rPr>
+        <w:rFonts w:ascii="Wingdings" w:hAnsi="Wingdings" w:hint="default"/>
+      </w:rPr>
+    </w:lvl>
+    <w:lvl w:ilvl="5" w:tplc="04090005" w:tentative="1">
+      <w:start w:val="1"/>
+      <w:numFmt w:val="bullet"/>
+      <w:lvlText w:val=""/>
+      <w:lvlJc w:val="left"/>
+      <w:pPr>
+        <w:ind w:left="2880" w:hanging="480"/>
+      </w:pPr>
+      <w:rPr>
+        <w:rFonts w:ascii="Wingdings" w:hAnsi="Wingdings" w:hint="default"/>
+      </w:rPr>
+    </w:lvl>
+    <w:lvl w:ilvl="6" w:tplc="04090001" w:tentative="1">
+      <w:start w:val="1"/>
+      <w:numFmt w:val="bullet"/>
+      <w:lvlText w:val=""/>
+      <w:lvlJc w:val="left"/>
+      <w:pPr>
+        <w:ind w:left="3360" w:hanging="480"/>
+      </w:pPr>
+      <w:rPr>
+        <w:rFonts w:ascii="Wingdings" w:hAnsi="Wingdings" w:hint="default"/>
+      </w:rPr>
+    </w:lvl>
+    <w:lvl w:ilvl="7" w:tplc="04090003" w:tentative="1">
+      <w:start w:val="1"/>
+      <w:numFmt w:val="bullet"/>
+      <w:lvlText w:val=""/>
+      <w:lvlJc w:val="left"/>
+      <w:pPr>
+        <w:ind w:left="3840" w:hanging="480"/>
+      </w:pPr>
+      <w:rPr>
+        <w:rFonts w:ascii="Wingdings" w:hAnsi="Wingdings" w:hint="default"/>
+      </w:rPr>
+    </w:lvl>
+    <w:lvl w:ilvl="8" w:tplc="04090005" w:tentative="1">
+      <w:start w:val="1"/>
+      <w:numFmt w:val="bullet"/>
+      <w:lvlText w:val=""/>
+      <w:lvlJc w:val="left"/>
+      <w:pPr>
+        <w:ind w:left="4320" w:hanging="480"/>
+      </w:pPr>
+      <w:rPr>
+        <w:rFonts w:ascii="Wingdings" w:hAnsi="Wingdings" w:hint="default"/>
+      </w:rPr>
+    </w:lvl>
+  </w:abstractNum>
+  <w:abstractNum w:abstractNumId="2" w15:restartNumberingAfterBreak="0">
     <w:nsid w:val="0322535C"/>
     <w:multiLevelType w:val="hybridMultilevel"/>
     <w:tmpl w:val="74C4F64A"/>
@@ -1979,7 +2936,7 @@
       </w:rPr>
     </w:lvl>
   </w:abstractNum>
-  <w:abstractNum w:abstractNumId="2" w15:restartNumberingAfterBreak="0">
+  <w:abstractNum w:abstractNumId="3" w15:restartNumberingAfterBreak="0">
     <w:nsid w:val="03AE4BE9"/>
     <w:multiLevelType w:val="hybridMultilevel"/>
     <w:tmpl w:val="CB448E48"/>
@@ -2093,7 +3050,7 @@
       </w:rPr>
     </w:lvl>
   </w:abstractNum>
-  <w:abstractNum w:abstractNumId="3" w15:restartNumberingAfterBreak="0">
+  <w:abstractNum w:abstractNumId="4" w15:restartNumberingAfterBreak="0">
     <w:nsid w:val="068B3D9A"/>
     <w:multiLevelType w:val="hybridMultilevel"/>
     <w:tmpl w:val="3ABCB856"/>
@@ -2207,7 +3164,7 @@
       </w:rPr>
     </w:lvl>
   </w:abstractNum>
-  <w:abstractNum w:abstractNumId="4" w15:restartNumberingAfterBreak="0">
+  <w:abstractNum w:abstractNumId="5" w15:restartNumberingAfterBreak="0">
     <w:nsid w:val="070866BF"/>
     <w:multiLevelType w:val="hybridMultilevel"/>
     <w:tmpl w:val="D804C422"/>
@@ -2320,7 +3277,7 @@
       </w:rPr>
     </w:lvl>
   </w:abstractNum>
-  <w:abstractNum w:abstractNumId="5" w15:restartNumberingAfterBreak="0">
+  <w:abstractNum w:abstractNumId="6" w15:restartNumberingAfterBreak="0">
     <w:nsid w:val="10680E33"/>
     <w:multiLevelType w:val="hybridMultilevel"/>
     <w:tmpl w:val="F8E048F0"/>
@@ -2432,7 +3389,7 @@
       </w:rPr>
     </w:lvl>
   </w:abstractNum>
-  <w:abstractNum w:abstractNumId="6" w15:restartNumberingAfterBreak="0">
+  <w:abstractNum w:abstractNumId="7" w15:restartNumberingAfterBreak="0">
     <w:nsid w:val="10ED0217"/>
     <w:multiLevelType w:val="hybridMultilevel"/>
     <w:tmpl w:val="C6425DA0"/>
@@ -2544,7 +3501,7 @@
       </w:rPr>
     </w:lvl>
   </w:abstractNum>
-  <w:abstractNum w:abstractNumId="7" w15:restartNumberingAfterBreak="0">
+  <w:abstractNum w:abstractNumId="8" w15:restartNumberingAfterBreak="0">
     <w:nsid w:val="15714B76"/>
     <w:multiLevelType w:val="hybridMultilevel"/>
     <w:tmpl w:val="49AE0F3A"/>
@@ -2656,7 +3613,7 @@
       </w:rPr>
     </w:lvl>
   </w:abstractNum>
-  <w:abstractNum w:abstractNumId="8" w15:restartNumberingAfterBreak="0">
+  <w:abstractNum w:abstractNumId="9" w15:restartNumberingAfterBreak="0">
     <w:nsid w:val="15F05849"/>
     <w:multiLevelType w:val="hybridMultilevel"/>
     <w:tmpl w:val="570A6F1A"/>
@@ -2769,7 +3726,7 @@
       </w:rPr>
     </w:lvl>
   </w:abstractNum>
-  <w:abstractNum w:abstractNumId="9" w15:restartNumberingAfterBreak="0">
+  <w:abstractNum w:abstractNumId="10" w15:restartNumberingAfterBreak="0">
     <w:nsid w:val="1B541ED3"/>
     <w:multiLevelType w:val="hybridMultilevel"/>
     <w:tmpl w:val="45121FBC"/>
@@ -2883,7 +3840,119 @@
       </w:rPr>
     </w:lvl>
   </w:abstractNum>
-  <w:abstractNum w:abstractNumId="10" w15:restartNumberingAfterBreak="0">
+  <w:abstractNum w:abstractNumId="11" w15:restartNumberingAfterBreak="0">
+    <w:nsid w:val="1E7471CA"/>
+    <w:multiLevelType w:val="hybridMultilevel"/>
+    <w:tmpl w:val="0EC26AC0"/>
+    <w:lvl w:ilvl="0" w:tplc="080CF204">
+      <w:numFmt w:val="bullet"/>
+      <w:lvlText w:val="-"/>
+      <w:lvlJc w:val="left"/>
+      <w:pPr>
+        <w:ind w:left="360" w:hanging="360"/>
+      </w:pPr>
+      <w:rPr>
+        <w:rFonts w:ascii="Calibri" w:eastAsiaTheme="minorEastAsia" w:hAnsi="Calibri" w:cs="Calibri" w:hint="default"/>
+      </w:rPr>
+    </w:lvl>
+    <w:lvl w:ilvl="1" w:tplc="04090003" w:tentative="1">
+      <w:start w:val="1"/>
+      <w:numFmt w:val="bullet"/>
+      <w:lvlText w:val=""/>
+      <w:lvlJc w:val="left"/>
+      <w:pPr>
+        <w:ind w:left="960" w:hanging="480"/>
+      </w:pPr>
+      <w:rPr>
+        <w:rFonts w:ascii="Wingdings" w:hAnsi="Wingdings" w:hint="default"/>
+      </w:rPr>
+    </w:lvl>
+    <w:lvl w:ilvl="2" w:tplc="04090005" w:tentative="1">
+      <w:start w:val="1"/>
+      <w:numFmt w:val="bullet"/>
+      <w:lvlText w:val=""/>
+      <w:lvlJc w:val="left"/>
+      <w:pPr>
+        <w:ind w:left="1440" w:hanging="480"/>
+      </w:pPr>
+      <w:rPr>
+        <w:rFonts w:ascii="Wingdings" w:hAnsi="Wingdings" w:hint="default"/>
+      </w:rPr>
+    </w:lvl>
+    <w:lvl w:ilvl="3" w:tplc="04090001" w:tentative="1">
+      <w:start w:val="1"/>
+      <w:numFmt w:val="bullet"/>
+      <w:lvlText w:val=""/>
+      <w:lvlJc w:val="left"/>
+      <w:pPr>
+        <w:ind w:left="1920" w:hanging="480"/>
+      </w:pPr>
+      <w:rPr>
+        <w:rFonts w:ascii="Wingdings" w:hAnsi="Wingdings" w:hint="default"/>
+      </w:rPr>
+    </w:lvl>
+    <w:lvl w:ilvl="4" w:tplc="04090003" w:tentative="1">
+      <w:start w:val="1"/>
+      <w:numFmt w:val="bullet"/>
+      <w:lvlText w:val=""/>
+      <w:lvlJc w:val="left"/>
+      <w:pPr>
+        <w:ind w:left="2400" w:hanging="480"/>
+      </w:pPr>
+      <w:rPr>
+        <w:rFonts w:ascii="Wingdings" w:hAnsi="Wingdings" w:hint="default"/>
+      </w:rPr>
+    </w:lvl>
+    <w:lvl w:ilvl="5" w:tplc="04090005" w:tentative="1">
+      <w:start w:val="1"/>
+      <w:numFmt w:val="bullet"/>
+      <w:lvlText w:val=""/>
+      <w:lvlJc w:val="left"/>
+      <w:pPr>
+        <w:ind w:left="2880" w:hanging="480"/>
+      </w:pPr>
+      <w:rPr>
+        <w:rFonts w:ascii="Wingdings" w:hAnsi="Wingdings" w:hint="default"/>
+      </w:rPr>
+    </w:lvl>
+    <w:lvl w:ilvl="6" w:tplc="04090001" w:tentative="1">
+      <w:start w:val="1"/>
+      <w:numFmt w:val="bullet"/>
+      <w:lvlText w:val=""/>
+      <w:lvlJc w:val="left"/>
+      <w:pPr>
+        <w:ind w:left="3360" w:hanging="480"/>
+      </w:pPr>
+      <w:rPr>
+        <w:rFonts w:ascii="Wingdings" w:hAnsi="Wingdings" w:hint="default"/>
+      </w:rPr>
+    </w:lvl>
+    <w:lvl w:ilvl="7" w:tplc="04090003" w:tentative="1">
+      <w:start w:val="1"/>
+      <w:numFmt w:val="bullet"/>
+      <w:lvlText w:val=""/>
+      <w:lvlJc w:val="left"/>
+      <w:pPr>
+        <w:ind w:left="3840" w:hanging="480"/>
+      </w:pPr>
+      <w:rPr>
+        <w:rFonts w:ascii="Wingdings" w:hAnsi="Wingdings" w:hint="default"/>
+      </w:rPr>
+    </w:lvl>
+    <w:lvl w:ilvl="8" w:tplc="04090005" w:tentative="1">
+      <w:start w:val="1"/>
+      <w:numFmt w:val="bullet"/>
+      <w:lvlText w:val=""/>
+      <w:lvlJc w:val="left"/>
+      <w:pPr>
+        <w:ind w:left="4320" w:hanging="480"/>
+      </w:pPr>
+      <w:rPr>
+        <w:rFonts w:ascii="Wingdings" w:hAnsi="Wingdings" w:hint="default"/>
+      </w:rPr>
+    </w:lvl>
+  </w:abstractNum>
+  <w:abstractNum w:abstractNumId="12" w15:restartNumberingAfterBreak="0">
     <w:nsid w:val="20DB1FBA"/>
     <w:multiLevelType w:val="hybridMultilevel"/>
     <w:tmpl w:val="92043F8A"/>
@@ -2996,7 +4065,119 @@
       </w:rPr>
     </w:lvl>
   </w:abstractNum>
-  <w:abstractNum w:abstractNumId="11" w15:restartNumberingAfterBreak="0">
+  <w:abstractNum w:abstractNumId="13" w15:restartNumberingAfterBreak="0">
+    <w:nsid w:val="23F06A6E"/>
+    <w:multiLevelType w:val="hybridMultilevel"/>
+    <w:tmpl w:val="D610A8FA"/>
+    <w:lvl w:ilvl="0" w:tplc="CB483370">
+      <w:numFmt w:val="bullet"/>
+      <w:lvlText w:val="-"/>
+      <w:lvlJc w:val="left"/>
+      <w:pPr>
+        <w:ind w:left="360" w:hanging="360"/>
+      </w:pPr>
+      <w:rPr>
+        <w:rFonts w:ascii="Calibri" w:eastAsiaTheme="minorEastAsia" w:hAnsi="Calibri" w:cs="Calibri" w:hint="default"/>
+      </w:rPr>
+    </w:lvl>
+    <w:lvl w:ilvl="1" w:tplc="04090003" w:tentative="1">
+      <w:start w:val="1"/>
+      <w:numFmt w:val="bullet"/>
+      <w:lvlText w:val=""/>
+      <w:lvlJc w:val="left"/>
+      <w:pPr>
+        <w:ind w:left="960" w:hanging="480"/>
+      </w:pPr>
+      <w:rPr>
+        <w:rFonts w:ascii="Wingdings" w:hAnsi="Wingdings" w:hint="default"/>
+      </w:rPr>
+    </w:lvl>
+    <w:lvl w:ilvl="2" w:tplc="04090005" w:tentative="1">
+      <w:start w:val="1"/>
+      <w:numFmt w:val="bullet"/>
+      <w:lvlText w:val=""/>
+      <w:lvlJc w:val="left"/>
+      <w:pPr>
+        <w:ind w:left="1440" w:hanging="480"/>
+      </w:pPr>
+      <w:rPr>
+        <w:rFonts w:ascii="Wingdings" w:hAnsi="Wingdings" w:hint="default"/>
+      </w:rPr>
+    </w:lvl>
+    <w:lvl w:ilvl="3" w:tplc="04090001" w:tentative="1">
+      <w:start w:val="1"/>
+      <w:numFmt w:val="bullet"/>
+      <w:lvlText w:val=""/>
+      <w:lvlJc w:val="left"/>
+      <w:pPr>
+        <w:ind w:left="1920" w:hanging="480"/>
+      </w:pPr>
+      <w:rPr>
+        <w:rFonts w:ascii="Wingdings" w:hAnsi="Wingdings" w:hint="default"/>
+      </w:rPr>
+    </w:lvl>
+    <w:lvl w:ilvl="4" w:tplc="04090003" w:tentative="1">
+      <w:start w:val="1"/>
+      <w:numFmt w:val="bullet"/>
+      <w:lvlText w:val=""/>
+      <w:lvlJc w:val="left"/>
+      <w:pPr>
+        <w:ind w:left="2400" w:hanging="480"/>
+      </w:pPr>
+      <w:rPr>
+        <w:rFonts w:ascii="Wingdings" w:hAnsi="Wingdings" w:hint="default"/>
+      </w:rPr>
+    </w:lvl>
+    <w:lvl w:ilvl="5" w:tplc="04090005" w:tentative="1">
+      <w:start w:val="1"/>
+      <w:numFmt w:val="bullet"/>
+      <w:lvlText w:val=""/>
+      <w:lvlJc w:val="left"/>
+      <w:pPr>
+        <w:ind w:left="2880" w:hanging="480"/>
+      </w:pPr>
+      <w:rPr>
+        <w:rFonts w:ascii="Wingdings" w:hAnsi="Wingdings" w:hint="default"/>
+      </w:rPr>
+    </w:lvl>
+    <w:lvl w:ilvl="6" w:tplc="04090001" w:tentative="1">
+      <w:start w:val="1"/>
+      <w:numFmt w:val="bullet"/>
+      <w:lvlText w:val=""/>
+      <w:lvlJc w:val="left"/>
+      <w:pPr>
+        <w:ind w:left="3360" w:hanging="480"/>
+      </w:pPr>
+      <w:rPr>
+        <w:rFonts w:ascii="Wingdings" w:hAnsi="Wingdings" w:hint="default"/>
+      </w:rPr>
+    </w:lvl>
+    <w:lvl w:ilvl="7" w:tplc="04090003" w:tentative="1">
+      <w:start w:val="1"/>
+      <w:numFmt w:val="bullet"/>
+      <w:lvlText w:val=""/>
+      <w:lvlJc w:val="left"/>
+      <w:pPr>
+        <w:ind w:left="3840" w:hanging="480"/>
+      </w:pPr>
+      <w:rPr>
+        <w:rFonts w:ascii="Wingdings" w:hAnsi="Wingdings" w:hint="default"/>
+      </w:rPr>
+    </w:lvl>
+    <w:lvl w:ilvl="8" w:tplc="04090005" w:tentative="1">
+      <w:start w:val="1"/>
+      <w:numFmt w:val="bullet"/>
+      <w:lvlText w:val=""/>
+      <w:lvlJc w:val="left"/>
+      <w:pPr>
+        <w:ind w:left="4320" w:hanging="480"/>
+      </w:pPr>
+      <w:rPr>
+        <w:rFonts w:ascii="Wingdings" w:hAnsi="Wingdings" w:hint="default"/>
+      </w:rPr>
+    </w:lvl>
+  </w:abstractNum>
+  <w:abstractNum w:abstractNumId="14" w15:restartNumberingAfterBreak="0">
     <w:nsid w:val="24DB312D"/>
     <w:multiLevelType w:val="hybridMultilevel"/>
     <w:tmpl w:val="74EE6728"/>
@@ -3109,7 +4290,119 @@
       </w:rPr>
     </w:lvl>
   </w:abstractNum>
-  <w:abstractNum w:abstractNumId="12" w15:restartNumberingAfterBreak="0">
+  <w:abstractNum w:abstractNumId="15" w15:restartNumberingAfterBreak="0">
+    <w:nsid w:val="2815589A"/>
+    <w:multiLevelType w:val="hybridMultilevel"/>
+    <w:tmpl w:val="2D5A2C82"/>
+    <w:lvl w:ilvl="0" w:tplc="ACC21FA4">
+      <w:numFmt w:val="bullet"/>
+      <w:lvlText w:val="-"/>
+      <w:lvlJc w:val="left"/>
+      <w:pPr>
+        <w:ind w:left="360" w:hanging="360"/>
+      </w:pPr>
+      <w:rPr>
+        <w:rFonts w:ascii="Calibri" w:eastAsiaTheme="minorEastAsia" w:hAnsi="Calibri" w:cs="Calibri" w:hint="default"/>
+      </w:rPr>
+    </w:lvl>
+    <w:lvl w:ilvl="1" w:tplc="04090003" w:tentative="1">
+      <w:start w:val="1"/>
+      <w:numFmt w:val="bullet"/>
+      <w:lvlText w:val=""/>
+      <w:lvlJc w:val="left"/>
+      <w:pPr>
+        <w:ind w:left="960" w:hanging="480"/>
+      </w:pPr>
+      <w:rPr>
+        <w:rFonts w:ascii="Wingdings" w:hAnsi="Wingdings" w:hint="default"/>
+      </w:rPr>
+    </w:lvl>
+    <w:lvl w:ilvl="2" w:tplc="04090005" w:tentative="1">
+      <w:start w:val="1"/>
+      <w:numFmt w:val="bullet"/>
+      <w:lvlText w:val=""/>
+      <w:lvlJc w:val="left"/>
+      <w:pPr>
+        <w:ind w:left="1440" w:hanging="480"/>
+      </w:pPr>
+      <w:rPr>
+        <w:rFonts w:ascii="Wingdings" w:hAnsi="Wingdings" w:hint="default"/>
+      </w:rPr>
+    </w:lvl>
+    <w:lvl w:ilvl="3" w:tplc="04090001" w:tentative="1">
+      <w:start w:val="1"/>
+      <w:numFmt w:val="bullet"/>
+      <w:lvlText w:val=""/>
+      <w:lvlJc w:val="left"/>
+      <w:pPr>
+        <w:ind w:left="1920" w:hanging="480"/>
+      </w:pPr>
+      <w:rPr>
+        <w:rFonts w:ascii="Wingdings" w:hAnsi="Wingdings" w:hint="default"/>
+      </w:rPr>
+    </w:lvl>
+    <w:lvl w:ilvl="4" w:tplc="04090003" w:tentative="1">
+      <w:start w:val="1"/>
+      <w:numFmt w:val="bullet"/>
+      <w:lvlText w:val=""/>
+      <w:lvlJc w:val="left"/>
+      <w:pPr>
+        <w:ind w:left="2400" w:hanging="480"/>
+      </w:pPr>
+      <w:rPr>
+        <w:rFonts w:ascii="Wingdings" w:hAnsi="Wingdings" w:hint="default"/>
+      </w:rPr>
+    </w:lvl>
+    <w:lvl w:ilvl="5" w:tplc="04090005" w:tentative="1">
+      <w:start w:val="1"/>
+      <w:numFmt w:val="bullet"/>
+      <w:lvlText w:val=""/>
+      <w:lvlJc w:val="left"/>
+      <w:pPr>
+        <w:ind w:left="2880" w:hanging="480"/>
+      </w:pPr>
+      <w:rPr>
+        <w:rFonts w:ascii="Wingdings" w:hAnsi="Wingdings" w:hint="default"/>
+      </w:rPr>
+    </w:lvl>
+    <w:lvl w:ilvl="6" w:tplc="04090001" w:tentative="1">
+      <w:start w:val="1"/>
+      <w:numFmt w:val="bullet"/>
+      <w:lvlText w:val=""/>
+      <w:lvlJc w:val="left"/>
+      <w:pPr>
+        <w:ind w:left="3360" w:hanging="480"/>
+      </w:pPr>
+      <w:rPr>
+        <w:rFonts w:ascii="Wingdings" w:hAnsi="Wingdings" w:hint="default"/>
+      </w:rPr>
+    </w:lvl>
+    <w:lvl w:ilvl="7" w:tplc="04090003" w:tentative="1">
+      <w:start w:val="1"/>
+      <w:numFmt w:val="bullet"/>
+      <w:lvlText w:val=""/>
+      <w:lvlJc w:val="left"/>
+      <w:pPr>
+        <w:ind w:left="3840" w:hanging="480"/>
+      </w:pPr>
+      <w:rPr>
+        <w:rFonts w:ascii="Wingdings" w:hAnsi="Wingdings" w:hint="default"/>
+      </w:rPr>
+    </w:lvl>
+    <w:lvl w:ilvl="8" w:tplc="04090005" w:tentative="1">
+      <w:start w:val="1"/>
+      <w:numFmt w:val="bullet"/>
+      <w:lvlText w:val=""/>
+      <w:lvlJc w:val="left"/>
+      <w:pPr>
+        <w:ind w:left="4320" w:hanging="480"/>
+      </w:pPr>
+      <w:rPr>
+        <w:rFonts w:ascii="Wingdings" w:hAnsi="Wingdings" w:hint="default"/>
+      </w:rPr>
+    </w:lvl>
+  </w:abstractNum>
+  <w:abstractNum w:abstractNumId="16" w15:restartNumberingAfterBreak="0">
     <w:nsid w:val="2AA36145"/>
     <w:multiLevelType w:val="hybridMultilevel"/>
     <w:tmpl w:val="CA7EF018"/>
@@ -3222,7 +4515,7 @@
       </w:rPr>
     </w:lvl>
   </w:abstractNum>
-  <w:abstractNum w:abstractNumId="13" w15:restartNumberingAfterBreak="0">
+  <w:abstractNum w:abstractNumId="17" w15:restartNumberingAfterBreak="0">
     <w:nsid w:val="2C2D71DC"/>
     <w:multiLevelType w:val="hybridMultilevel"/>
     <w:tmpl w:val="8580F49A"/>
@@ -3336,7 +4629,7 @@
       </w:rPr>
     </w:lvl>
   </w:abstractNum>
-  <w:abstractNum w:abstractNumId="14" w15:restartNumberingAfterBreak="0">
+  <w:abstractNum w:abstractNumId="18" w15:restartNumberingAfterBreak="0">
     <w:nsid w:val="2C7418E1"/>
     <w:multiLevelType w:val="hybridMultilevel"/>
     <w:tmpl w:val="68526FF8"/>
@@ -3450,7 +4743,7 @@
       </w:rPr>
     </w:lvl>
   </w:abstractNum>
-  <w:abstractNum w:abstractNumId="15" w15:restartNumberingAfterBreak="0">
+  <w:abstractNum w:abstractNumId="19" w15:restartNumberingAfterBreak="0">
     <w:nsid w:val="30B42934"/>
     <w:multiLevelType w:val="hybridMultilevel"/>
     <w:tmpl w:val="CAD28002"/>
@@ -3564,7 +4857,7 @@
       </w:rPr>
     </w:lvl>
   </w:abstractNum>
-  <w:abstractNum w:abstractNumId="16" w15:restartNumberingAfterBreak="0">
+  <w:abstractNum w:abstractNumId="20" w15:restartNumberingAfterBreak="0">
     <w:nsid w:val="32233919"/>
     <w:multiLevelType w:val="hybridMultilevel"/>
     <w:tmpl w:val="40BCD7F8"/>
@@ -3677,7 +4970,7 @@
       </w:rPr>
     </w:lvl>
   </w:abstractNum>
-  <w:abstractNum w:abstractNumId="17" w15:restartNumberingAfterBreak="0">
+  <w:abstractNum w:abstractNumId="21" w15:restartNumberingAfterBreak="0">
     <w:nsid w:val="324B2F00"/>
     <w:multiLevelType w:val="hybridMultilevel"/>
     <w:tmpl w:val="9C3C49BE"/>
@@ -3791,7 +5084,7 @@
       </w:rPr>
     </w:lvl>
   </w:abstractNum>
-  <w:abstractNum w:abstractNumId="18" w15:restartNumberingAfterBreak="0">
+  <w:abstractNum w:abstractNumId="22" w15:restartNumberingAfterBreak="0">
     <w:nsid w:val="3EB86554"/>
     <w:multiLevelType w:val="hybridMultilevel"/>
     <w:tmpl w:val="D624D5C6"/>
@@ -3904,7 +5197,7 @@
       </w:rPr>
     </w:lvl>
   </w:abstractNum>
-  <w:abstractNum w:abstractNumId="19" w15:restartNumberingAfterBreak="0">
+  <w:abstractNum w:abstractNumId="23" w15:restartNumberingAfterBreak="0">
     <w:nsid w:val="4208736B"/>
     <w:multiLevelType w:val="hybridMultilevel"/>
     <w:tmpl w:val="5E1CDAE0"/>
@@ -4017,7 +5310,7 @@
       </w:rPr>
     </w:lvl>
   </w:abstractNum>
-  <w:abstractNum w:abstractNumId="20" w15:restartNumberingAfterBreak="0">
+  <w:abstractNum w:abstractNumId="24" w15:restartNumberingAfterBreak="0">
     <w:nsid w:val="44B9422B"/>
     <w:multiLevelType w:val="hybridMultilevel"/>
     <w:tmpl w:val="810069D4"/>
@@ -4130,7 +5423,7 @@
       </w:rPr>
     </w:lvl>
   </w:abstractNum>
-  <w:abstractNum w:abstractNumId="21" w15:restartNumberingAfterBreak="0">
+  <w:abstractNum w:abstractNumId="25" w15:restartNumberingAfterBreak="0">
     <w:nsid w:val="46A85BA8"/>
     <w:multiLevelType w:val="hybridMultilevel"/>
     <w:tmpl w:val="09660454"/>
@@ -4243,7 +5536,7 @@
       </w:rPr>
     </w:lvl>
   </w:abstractNum>
-  <w:abstractNum w:abstractNumId="22" w15:restartNumberingAfterBreak="0">
+  <w:abstractNum w:abstractNumId="26" w15:restartNumberingAfterBreak="0">
     <w:nsid w:val="479D2537"/>
     <w:multiLevelType w:val="hybridMultilevel"/>
     <w:tmpl w:val="AFC0DE80"/>
@@ -4356,7 +5649,7 @@
       </w:rPr>
     </w:lvl>
   </w:abstractNum>
-  <w:abstractNum w:abstractNumId="23" w15:restartNumberingAfterBreak="0">
+  <w:abstractNum w:abstractNumId="27" w15:restartNumberingAfterBreak="0">
     <w:nsid w:val="49D41EB6"/>
     <w:multiLevelType w:val="hybridMultilevel"/>
     <w:tmpl w:val="A496BF4A"/>
@@ -4469,7 +5762,7 @@
       </w:rPr>
     </w:lvl>
   </w:abstractNum>
-  <w:abstractNum w:abstractNumId="24" w15:restartNumberingAfterBreak="0">
+  <w:abstractNum w:abstractNumId="28" w15:restartNumberingAfterBreak="0">
     <w:nsid w:val="4C1B7311"/>
     <w:multiLevelType w:val="hybridMultilevel"/>
     <w:tmpl w:val="4AF4E1CE"/>
@@ -4582,7 +5875,7 @@
       </w:rPr>
     </w:lvl>
   </w:abstractNum>
-  <w:abstractNum w:abstractNumId="25" w15:restartNumberingAfterBreak="0">
+  <w:abstractNum w:abstractNumId="29" w15:restartNumberingAfterBreak="0">
     <w:nsid w:val="54772DA1"/>
     <w:multiLevelType w:val="hybridMultilevel"/>
     <w:tmpl w:val="64440CD2"/>
@@ -4696,7 +5989,7 @@
       </w:rPr>
     </w:lvl>
   </w:abstractNum>
-  <w:abstractNum w:abstractNumId="26" w15:restartNumberingAfterBreak="0">
+  <w:abstractNum w:abstractNumId="30" w15:restartNumberingAfterBreak="0">
     <w:nsid w:val="5B4A7D2F"/>
     <w:multiLevelType w:val="hybridMultilevel"/>
     <w:tmpl w:val="B3400A54"/>
@@ -4808,7 +6101,7 @@
       </w:rPr>
     </w:lvl>
   </w:abstractNum>
-  <w:abstractNum w:abstractNumId="27" w15:restartNumberingAfterBreak="0">
+  <w:abstractNum w:abstractNumId="31" w15:restartNumberingAfterBreak="0">
     <w:nsid w:val="5DED047D"/>
     <w:multiLevelType w:val="hybridMultilevel"/>
     <w:tmpl w:val="B14890AC"/>
@@ -4921,7 +6214,7 @@
       </w:rPr>
     </w:lvl>
   </w:abstractNum>
-  <w:abstractNum w:abstractNumId="28" w15:restartNumberingAfterBreak="0">
+  <w:abstractNum w:abstractNumId="32" w15:restartNumberingAfterBreak="0">
     <w:nsid w:val="63736D22"/>
     <w:multiLevelType w:val="hybridMultilevel"/>
     <w:tmpl w:val="B338DD78"/>
@@ -5035,7 +6328,7 @@
       </w:rPr>
     </w:lvl>
   </w:abstractNum>
-  <w:abstractNum w:abstractNumId="29" w15:restartNumberingAfterBreak="0">
+  <w:abstractNum w:abstractNumId="33" w15:restartNumberingAfterBreak="0">
     <w:nsid w:val="6582069F"/>
     <w:multiLevelType w:val="hybridMultilevel"/>
     <w:tmpl w:val="BD5E2F6E"/>
@@ -5147,7 +6440,7 @@
       </w:rPr>
     </w:lvl>
   </w:abstractNum>
-  <w:abstractNum w:abstractNumId="30" w15:restartNumberingAfterBreak="0">
+  <w:abstractNum w:abstractNumId="34" w15:restartNumberingAfterBreak="0">
     <w:nsid w:val="66E4058F"/>
     <w:multiLevelType w:val="hybridMultilevel"/>
     <w:tmpl w:val="E9BE9CA6"/>
@@ -5260,7 +6553,7 @@
       </w:rPr>
     </w:lvl>
   </w:abstractNum>
-  <w:abstractNum w:abstractNumId="31" w15:restartNumberingAfterBreak="0">
+  <w:abstractNum w:abstractNumId="35" w15:restartNumberingAfterBreak="0">
     <w:nsid w:val="685E3C81"/>
     <w:multiLevelType w:val="hybridMultilevel"/>
     <w:tmpl w:val="B398678C"/>
@@ -5372,7 +6665,7 @@
       </w:rPr>
     </w:lvl>
   </w:abstractNum>
-  <w:abstractNum w:abstractNumId="32" w15:restartNumberingAfterBreak="0">
+  <w:abstractNum w:abstractNumId="36" w15:restartNumberingAfterBreak="0">
     <w:nsid w:val="6CA67C0E"/>
     <w:multiLevelType w:val="hybridMultilevel"/>
     <w:tmpl w:val="4510F8E4"/>
@@ -5486,7 +6779,7 @@
       </w:rPr>
     </w:lvl>
   </w:abstractNum>
-  <w:abstractNum w:abstractNumId="33" w15:restartNumberingAfterBreak="0">
+  <w:abstractNum w:abstractNumId="37" w15:restartNumberingAfterBreak="0">
     <w:nsid w:val="6D7A24D7"/>
     <w:multiLevelType w:val="hybridMultilevel"/>
     <w:tmpl w:val="157A4200"/>
@@ -5599,7 +6892,7 @@
       </w:rPr>
     </w:lvl>
   </w:abstractNum>
-  <w:abstractNum w:abstractNumId="34" w15:restartNumberingAfterBreak="0">
+  <w:abstractNum w:abstractNumId="38" w15:restartNumberingAfterBreak="0">
     <w:nsid w:val="70E84E86"/>
     <w:multiLevelType w:val="hybridMultilevel"/>
     <w:tmpl w:val="7E284C8E"/>
@@ -5712,7 +7005,7 @@
       </w:rPr>
     </w:lvl>
   </w:abstractNum>
-  <w:abstractNum w:abstractNumId="35" w15:restartNumberingAfterBreak="0">
+  <w:abstractNum w:abstractNumId="39" w15:restartNumberingAfterBreak="0">
     <w:nsid w:val="72450B0A"/>
     <w:multiLevelType w:val="hybridMultilevel"/>
     <w:tmpl w:val="7FBE1E04"/>
@@ -5825,7 +7118,7 @@
       </w:rPr>
     </w:lvl>
   </w:abstractNum>
-  <w:abstractNum w:abstractNumId="36" w15:restartNumberingAfterBreak="0">
+  <w:abstractNum w:abstractNumId="40" w15:restartNumberingAfterBreak="0">
     <w:nsid w:val="72AB5C58"/>
     <w:multiLevelType w:val="hybridMultilevel"/>
     <w:tmpl w:val="D174F216"/>
@@ -5938,7 +7231,7 @@
       </w:rPr>
     </w:lvl>
   </w:abstractNum>
-  <w:abstractNum w:abstractNumId="37" w15:restartNumberingAfterBreak="0">
+  <w:abstractNum w:abstractNumId="41" w15:restartNumberingAfterBreak="0">
     <w:nsid w:val="77420247"/>
     <w:multiLevelType w:val="hybridMultilevel"/>
     <w:tmpl w:val="33187328"/>
@@ -6051,7 +7344,7 @@
       </w:rPr>
     </w:lvl>
   </w:abstractNum>
-  <w:abstractNum w:abstractNumId="38" w15:restartNumberingAfterBreak="0">
+  <w:abstractNum w:abstractNumId="42" w15:restartNumberingAfterBreak="0">
     <w:nsid w:val="79226E09"/>
     <w:multiLevelType w:val="hybridMultilevel"/>
     <w:tmpl w:val="7F0C4E9A"/>
@@ -6163,7 +7456,7 @@
       </w:rPr>
     </w:lvl>
   </w:abstractNum>
-  <w:abstractNum w:abstractNumId="39" w15:restartNumberingAfterBreak="0">
+  <w:abstractNum w:abstractNumId="43" w15:restartNumberingAfterBreak="0">
     <w:nsid w:val="7A5A2D6C"/>
     <w:multiLevelType w:val="hybridMultilevel"/>
     <w:tmpl w:val="84BCC740"/>
@@ -6276,7 +7569,7 @@
       </w:rPr>
     </w:lvl>
   </w:abstractNum>
-  <w:abstractNum w:abstractNumId="40" w15:restartNumberingAfterBreak="0">
+  <w:abstractNum w:abstractNumId="44" w15:restartNumberingAfterBreak="0">
     <w:nsid w:val="7F4B395B"/>
     <w:multiLevelType w:val="hybridMultilevel"/>
     <w:tmpl w:val="2E5853F2"/>
@@ -6390,127 +7683,139 @@
     </w:lvl>
   </w:abstractNum>
   <w:num w:numId="1">
+    <w:abstractNumId w:val="25"/>
+  </w:num>
+  <w:num w:numId="2">
+    <w:abstractNumId w:val="36"/>
+  </w:num>
+  <w:num w:numId="3">
+    <w:abstractNumId w:val="27"/>
+  </w:num>
+  <w:num w:numId="4">
+    <w:abstractNumId w:val="23"/>
+  </w:num>
+  <w:num w:numId="5">
+    <w:abstractNumId w:val="16"/>
+  </w:num>
+  <w:num w:numId="6">
+    <w:abstractNumId w:val="20"/>
+  </w:num>
+  <w:num w:numId="7">
+    <w:abstractNumId w:val="37"/>
+  </w:num>
+  <w:num w:numId="8">
+    <w:abstractNumId w:val="43"/>
+  </w:num>
+  <w:num w:numId="9">
+    <w:abstractNumId w:val="31"/>
+  </w:num>
+  <w:num w:numId="10">
+    <w:abstractNumId w:val="14"/>
+  </w:num>
+  <w:num w:numId="11">
+    <w:abstractNumId w:val="34"/>
+  </w:num>
+  <w:num w:numId="12">
+    <w:abstractNumId w:val="44"/>
+  </w:num>
+  <w:num w:numId="13">
+    <w:abstractNumId w:val="28"/>
+  </w:num>
+  <w:num w:numId="14">
+    <w:abstractNumId w:val="2"/>
+  </w:num>
+  <w:num w:numId="15">
+    <w:abstractNumId w:val="39"/>
+  </w:num>
+  <w:num w:numId="16">
+    <w:abstractNumId w:val="12"/>
+  </w:num>
+  <w:num w:numId="17">
+    <w:abstractNumId w:val="24"/>
+  </w:num>
+  <w:num w:numId="18">
+    <w:abstractNumId w:val="38"/>
+  </w:num>
+  <w:num w:numId="19">
+    <w:abstractNumId w:val="19"/>
+  </w:num>
+  <w:num w:numId="20">
+    <w:abstractNumId w:val="18"/>
+  </w:num>
+  <w:num w:numId="21">
+    <w:abstractNumId w:val="8"/>
+  </w:num>
+  <w:num w:numId="22">
+    <w:abstractNumId w:val="32"/>
+  </w:num>
+  <w:num w:numId="23">
+    <w:abstractNumId w:val="4"/>
+  </w:num>
+  <w:num w:numId="24">
+    <w:abstractNumId w:val="10"/>
+  </w:num>
+  <w:num w:numId="25">
+    <w:abstractNumId w:val="40"/>
+  </w:num>
+  <w:num w:numId="26">
+    <w:abstractNumId w:val="41"/>
+  </w:num>
+  <w:num w:numId="27">
+    <w:abstractNumId w:val="5"/>
+  </w:num>
+  <w:num w:numId="28">
     <w:abstractNumId w:val="21"/>
   </w:num>
-  <w:num w:numId="2">
-    <w:abstractNumId w:val="32"/>
+  <w:num w:numId="29">
+    <w:abstractNumId w:val="22"/>
   </w:num>
-  <w:num w:numId="3">
-    <w:abstractNumId w:val="23"/>
+  <w:num w:numId="30">
+    <w:abstractNumId w:val="26"/>
   </w:num>
-  <w:num w:numId="4">
-    <w:abstractNumId w:val="19"/>
-  </w:num>
-  <w:num w:numId="5">
-    <w:abstractNumId w:val="12"/>
-  </w:num>
-  <w:num w:numId="6">
-    <w:abstractNumId w:val="16"/>
-  </w:num>
-  <w:num w:numId="7">
-    <w:abstractNumId w:val="33"/>
-  </w:num>
-  <w:num w:numId="8">
-    <w:abstractNumId w:val="39"/>
-  </w:num>
-  <w:num w:numId="9">
-    <w:abstractNumId w:val="27"/>
-  </w:num>
-  <w:num w:numId="10">
-    <w:abstractNumId w:val="11"/>
-  </w:num>
-  <w:num w:numId="11">
-    <w:abstractNumId w:val="30"/>
-  </w:num>
-  <w:num w:numId="12">
-    <w:abstractNumId w:val="40"/>
-  </w:num>
-  <w:num w:numId="13">
-    <w:abstractNumId w:val="24"/>
-  </w:num>
-  <w:num w:numId="14">
-    <w:abstractNumId w:val="1"/>
-  </w:num>
-  <w:num w:numId="15">
-    <w:abstractNumId w:val="35"/>
-  </w:num>
-  <w:num w:numId="16">
-    <w:abstractNumId w:val="10"/>
-  </w:num>
-  <w:num w:numId="17">
-    <w:abstractNumId w:val="20"/>
-  </w:num>
-  <w:num w:numId="18">
-    <w:abstractNumId w:val="34"/>
-  </w:num>
-  <w:num w:numId="19">
-    <w:abstractNumId w:val="15"/>
-  </w:num>
-  <w:num w:numId="20">
-    <w:abstractNumId w:val="14"/>
-  </w:num>
-  <w:num w:numId="21">
-    <w:abstractNumId w:val="7"/>
-  </w:num>
-  <w:num w:numId="22">
-    <w:abstractNumId w:val="28"/>
-  </w:num>
-  <w:num w:numId="23">
+  <w:num w:numId="31">
     <w:abstractNumId w:val="3"/>
   </w:num>
-  <w:num w:numId="24">
-    <w:abstractNumId w:val="9"/>
-  </w:num>
-  <w:num w:numId="25">
-    <w:abstractNumId w:val="36"/>
-  </w:num>
-  <w:num w:numId="26">
-    <w:abstractNumId w:val="37"/>
-  </w:num>
-  <w:num w:numId="27">
-    <w:abstractNumId w:val="4"/>
-  </w:num>
-  <w:num w:numId="28">
-    <w:abstractNumId w:val="17"/>
-  </w:num>
-  <w:num w:numId="29">
-    <w:abstractNumId w:val="18"/>
-  </w:num>
-  <w:num w:numId="30">
-    <w:abstractNumId w:val="22"/>
-  </w:num>
-  <w:num w:numId="31">
-    <w:abstractNumId w:val="2"/>
-  </w:num>
   <w:num w:numId="32">
-    <w:abstractNumId w:val="25"/>
+    <w:abstractNumId w:val="29"/>
   </w:num>
   <w:num w:numId="33">
     <w:abstractNumId w:val="0"/>
   </w:num>
   <w:num w:numId="34">
-    <w:abstractNumId w:val="8"/>
+    <w:abstractNumId w:val="9"/>
   </w:num>
   <w:num w:numId="35">
+    <w:abstractNumId w:val="17"/>
+  </w:num>
+  <w:num w:numId="36">
+    <w:abstractNumId w:val="42"/>
+  </w:num>
+  <w:num w:numId="37">
+    <w:abstractNumId w:val="7"/>
+  </w:num>
+  <w:num w:numId="38">
+    <w:abstractNumId w:val="30"/>
+  </w:num>
+  <w:num w:numId="39">
+    <w:abstractNumId w:val="33"/>
+  </w:num>
+  <w:num w:numId="40">
+    <w:abstractNumId w:val="35"/>
+  </w:num>
+  <w:num w:numId="41">
+    <w:abstractNumId w:val="6"/>
+  </w:num>
+  <w:num w:numId="42">
+    <w:abstractNumId w:val="15"/>
+  </w:num>
+  <w:num w:numId="43">
     <w:abstractNumId w:val="13"/>
   </w:num>
-  <w:num w:numId="36">
-    <w:abstractNumId w:val="38"/>
+  <w:num w:numId="44">
+    <w:abstractNumId w:val="11"/>
   </w:num>
-  <w:num w:numId="37">
-    <w:abstractNumId w:val="6"/>
-  </w:num>
-  <w:num w:numId="38">
-    <w:abstractNumId w:val="26"/>
-  </w:num>
-  <w:num w:numId="39">
-    <w:abstractNumId w:val="29"/>
-  </w:num>
-  <w:num w:numId="40">
-    <w:abstractNumId w:val="31"/>
-  </w:num>
-  <w:num w:numId="41">
-    <w:abstractNumId w:val="5"/>
+  <w:num w:numId="45">
+    <w:abstractNumId w:val="1"/>
   </w:num>
 </w:numbering>
 </file>

</xml_diff>

<commit_message>
delete awards section, remove Sunday from projects, remove 'create automation documentation and give verbal instructions to peer interns about automation' from kkstrema experience section, rephrase network knowledge as Computer networks, shorten all month time spand
</commit_message>
<xml_diff>
--- a/Resume_AndersonHsieh.docx
+++ b/Resume_AndersonHsieh.docx
@@ -228,7 +228,35 @@
           <w:rFonts w:cstheme="minorHAnsi"/>
           <w:sz w:val="22"/>
         </w:rPr>
-        <w:t>Spring Boot, React</w:t>
+        <w:t>Spring Boot,</w:t>
+      </w:r>
+      <w:r>
+        <w:rPr>
+          <w:rFonts w:cstheme="minorHAnsi"/>
+          <w:sz w:val="22"/>
+        </w:rPr>
+        <w:t xml:space="preserve"> </w:t>
+      </w:r>
+      <w:r>
+        <w:rPr>
+          <w:rFonts w:cstheme="minorHAnsi"/>
+          <w:sz w:val="22"/>
+        </w:rPr>
+        <w:t>MySQL</w:t>
+      </w:r>
+      <w:r>
+        <w:rPr>
+          <w:rFonts w:cstheme="minorHAnsi"/>
+          <w:sz w:val="22"/>
+        </w:rPr>
+        <w:t xml:space="preserve">, </w:t>
+      </w:r>
+      <w:r>
+        <w:rPr>
+          <w:rFonts w:cstheme="minorHAnsi"/>
+          <w:sz w:val="22"/>
+        </w:rPr>
+        <w:t>React</w:t>
       </w:r>
       <w:r>
         <w:rPr>
@@ -242,7 +270,7 @@
           <w:rFonts w:cstheme="minorHAnsi"/>
           <w:sz w:val="22"/>
         </w:rPr>
-        <w:t>, MySQL</w:t>
+        <w:t xml:space="preserve">, </w:t>
       </w:r>
     </w:p>
     <w:p>
@@ -348,14 +376,7 @@
           <w:rFonts w:cstheme="minorHAnsi"/>
           <w:sz w:val="22"/>
         </w:rPr>
-        <w:t xml:space="preserve">Agile Development: </w:t>
-      </w:r>
-      <w:r>
-        <w:rPr>
-          <w:rFonts w:cstheme="minorHAnsi"/>
-          <w:sz w:val="22"/>
-        </w:rPr>
-        <w:t>Scrum</w:t>
+        <w:t>Agile Development: Scrum</w:t>
       </w:r>
       <w:r>
         <w:rPr>
@@ -399,15 +420,19 @@
           <w:rFonts w:cstheme="minorHAnsi"/>
           <w:sz w:val="22"/>
         </w:rPr>
-        <w:t>Network knowledge</w:t>
-      </w:r>
-      <w:r>
-        <w:rPr>
-          <w:rFonts w:cstheme="minorHAnsi"/>
-          <w:sz w:val="22"/>
-        </w:rPr>
-        <w:t xml:space="preserve">, </w:t>
-      </w:r>
+        <w:t>Computer Networks</w:t>
+      </w:r>
+    </w:p>
+    <w:p>
+      <w:pPr>
+        <w:spacing w:line="120" w:lineRule="exact"/>
+        <w:rPr>
+          <w:rFonts w:cstheme="minorHAnsi"/>
+          <w:b/>
+          <w:bCs/>
+          <w:sz w:val="22"/>
+        </w:rPr>
+      </w:pPr>
     </w:p>
     <w:p>
       <w:pPr>
@@ -441,70 +466,84 @@
           <w:rFonts w:cstheme="minorHAnsi"/>
           <w:b/>
           <w:bCs/>
+          <w:i/>
+          <w:iCs/>
           <w:szCs w:val="24"/>
         </w:rPr>
       </w:pPr>
-      <w:proofErr w:type="spellStart"/>
       <w:r>
         <w:rPr>
           <w:rFonts w:cstheme="minorHAnsi"/>
           <w:b/>
           <w:bCs/>
+          <w:i/>
+          <w:iCs/>
           <w:szCs w:val="24"/>
         </w:rPr>
-        <w:t>WMMA_WhereMyMoneyAt</w:t>
-      </w:r>
-      <w:proofErr w:type="spellEnd"/>
+        <w:t xml:space="preserve">WMMA_WhereMyMoneyAt : Full </w:t>
+      </w:r>
       <w:r>
         <w:rPr>
           <w:rFonts w:cstheme="minorHAnsi"/>
           <w:b/>
           <w:bCs/>
+          <w:i/>
+          <w:iCs/>
           <w:szCs w:val="24"/>
         </w:rPr>
-        <w:t xml:space="preserve"> : Full </w:t>
+        <w:t>S</w:t>
       </w:r>
       <w:r>
         <w:rPr>
           <w:rFonts w:cstheme="minorHAnsi"/>
           <w:b/>
           <w:bCs/>
+          <w:i/>
+          <w:iCs/>
           <w:szCs w:val="24"/>
         </w:rPr>
-        <w:t>S</w:t>
+        <w:t xml:space="preserve">tack CRUD </w:t>
       </w:r>
       <w:r>
         <w:rPr>
           <w:rFonts w:cstheme="minorHAnsi"/>
           <w:b/>
           <w:bCs/>
+          <w:i/>
+          <w:iCs/>
           <w:szCs w:val="24"/>
         </w:rPr>
-        <w:t xml:space="preserve">tack CRUD </w:t>
+        <w:t>A</w:t>
       </w:r>
       <w:r>
         <w:rPr>
           <w:rFonts w:cstheme="minorHAnsi"/>
           <w:b/>
           <w:bCs/>
+          <w:i/>
+          <w:iCs/>
           <w:szCs w:val="24"/>
         </w:rPr>
-        <w:t>A</w:t>
+        <w:t>pplication</w:t>
       </w:r>
       <w:r>
         <w:rPr>
           <w:rFonts w:cstheme="minorHAnsi"/>
           <w:b/>
           <w:bCs/>
+          <w:i/>
+          <w:iCs/>
           <w:szCs w:val="24"/>
         </w:rPr>
-        <w:t>pplication</w:t>
+        <w:tab/>
       </w:r>
       <w:r>
         <w:rPr>
           <w:rFonts w:cstheme="minorHAnsi"/>
           <w:b/>
           <w:bCs/>
+          <w:i/>
+          <w:iCs/>
           <w:szCs w:val="24"/>
         </w:rPr>
         <w:tab/>
@@ -516,6 +555,8 @@
             <w:rFonts w:cstheme="minorHAnsi"/>
             <w:b/>
             <w:bCs/>
+            <w:i/>
+            <w:iCs/>
             <w:szCs w:val="24"/>
           </w:rPr>
           <w:t>AndroidApp</w:t>
@@ -526,6 +567,8 @@
           <w:rFonts w:cstheme="minorHAnsi"/>
           <w:b/>
           <w:bCs/>
+          <w:i/>
+          <w:iCs/>
           <w:szCs w:val="24"/>
         </w:rPr>
         <w:tab/>
@@ -537,6 +580,8 @@
             <w:rFonts w:cstheme="minorHAnsi"/>
             <w:b/>
             <w:bCs/>
+            <w:i/>
+            <w:iCs/>
             <w:szCs w:val="24"/>
           </w:rPr>
           <w:t>RestAPI</w:t>
@@ -547,6 +592,8 @@
           <w:rFonts w:cstheme="minorHAnsi"/>
           <w:b/>
           <w:bCs/>
+          <w:i/>
+          <w:iCs/>
           <w:szCs w:val="24"/>
         </w:rPr>
         <w:tab/>
@@ -558,6 +605,8 @@
             <w:rFonts w:cstheme="minorHAnsi"/>
             <w:b/>
             <w:bCs/>
+            <w:i/>
+            <w:iCs/>
             <w:szCs w:val="24"/>
           </w:rPr>
           <w:t>Figma</w:t>
@@ -602,23 +651,7 @@
           <w:rFonts w:cstheme="minorHAnsi"/>
           <w:sz w:val="22"/>
         </w:rPr>
-        <w:t xml:space="preserve">, </w:t>
-      </w:r>
-      <w:proofErr w:type="gramStart"/>
-      <w:r>
-        <w:rPr>
-          <w:rFonts w:cstheme="minorHAnsi"/>
-          <w:sz w:val="22"/>
-        </w:rPr>
-        <w:t>delete</w:t>
-      </w:r>
-      <w:proofErr w:type="gramEnd"/>
-      <w:r>
-        <w:rPr>
-          <w:rFonts w:cstheme="minorHAnsi"/>
-          <w:sz w:val="22"/>
-        </w:rPr>
-        <w:t xml:space="preserve"> and update </w:t>
+        <w:t xml:space="preserve">, delete and update </w:t>
       </w:r>
       <w:r>
         <w:rPr>
@@ -636,7 +669,7 @@
           <w:numId w:val="31"/>
         </w:numPr>
         <w:rPr>
-          <w:rFonts w:cstheme="minorHAnsi" w:hint="eastAsia"/>
+          <w:rFonts w:cstheme="minorHAnsi"/>
           <w:szCs w:val="24"/>
         </w:rPr>
       </w:pPr>
@@ -659,23 +692,7 @@
           <w:rFonts w:cstheme="minorHAnsi"/>
           <w:sz w:val="22"/>
         </w:rPr>
-        <w:t xml:space="preserve"> </w:t>
-      </w:r>
-      <w:proofErr w:type="spellStart"/>
-      <w:r>
-        <w:rPr>
-          <w:rFonts w:cstheme="minorHAnsi"/>
-          <w:sz w:val="22"/>
-        </w:rPr>
-        <w:t>RestAPI</w:t>
-      </w:r>
-      <w:proofErr w:type="spellEnd"/>
-      <w:r>
-        <w:rPr>
-          <w:rFonts w:cstheme="minorHAnsi"/>
-          <w:sz w:val="22"/>
-        </w:rPr>
-        <w:t xml:space="preserve"> </w:t>
+        <w:t xml:space="preserve"> RestAPI </w:t>
       </w:r>
       <w:r>
         <w:rPr>
@@ -689,17 +706,8 @@
           <w:rFonts w:cstheme="minorHAnsi"/>
           <w:sz w:val="22"/>
         </w:rPr>
-        <w:t xml:space="preserve">connected to a remote PostgreSQL </w:t>
-      </w:r>
-      <w:proofErr w:type="gramStart"/>
-      <w:r>
-        <w:rPr>
-          <w:rFonts w:cstheme="minorHAnsi"/>
-          <w:sz w:val="22"/>
-        </w:rPr>
-        <w:t>database(</w:t>
-      </w:r>
-      <w:proofErr w:type="gramEnd"/>
+        <w:t>connected to a remote PostgreSQL database(</w:t>
+      </w:r>
       <w:r>
         <w:rPr>
           <w:rFonts w:cstheme="minorHAnsi"/>
@@ -760,14 +768,7 @@
           <w:rFonts w:cstheme="minorHAnsi"/>
           <w:sz w:val="22"/>
         </w:rPr>
-        <w:t>Retrofit</w:t>
-      </w:r>
-      <w:r>
-        <w:rPr>
-          <w:rFonts w:cstheme="minorHAnsi"/>
-          <w:sz w:val="22"/>
-        </w:rPr>
-        <w:t>,</w:t>
+        <w:t>Retrofit,</w:t>
       </w:r>
       <w:r>
         <w:rPr>
@@ -832,6 +833,8 @@
           <w:rFonts w:cstheme="minorHAnsi"/>
           <w:b/>
           <w:bCs/>
+          <w:i/>
+          <w:iCs/>
           <w:szCs w:val="24"/>
         </w:rPr>
       </w:pPr>
@@ -840,6 +843,8 @@
           <w:rFonts w:cstheme="minorHAnsi"/>
           <w:b/>
           <w:bCs/>
+          <w:i/>
+          <w:iCs/>
           <w:szCs w:val="24"/>
         </w:rPr>
         <w:t>Wat2Eat</w:t>
@@ -849,6 +854,8 @@
           <w:rFonts w:cstheme="minorHAnsi"/>
           <w:b/>
           <w:bCs/>
+          <w:i/>
+          <w:iCs/>
           <w:szCs w:val="24"/>
         </w:rPr>
         <w:t xml:space="preserve"> : Food </w:t>
@@ -858,6 +865,8 @@
           <w:rFonts w:cstheme="minorHAnsi"/>
           <w:b/>
           <w:bCs/>
+          <w:i/>
+          <w:iCs/>
           <w:szCs w:val="24"/>
         </w:rPr>
         <w:t>Places I</w:t>
@@ -867,6 +876,8 @@
           <w:rFonts w:cstheme="minorHAnsi"/>
           <w:b/>
           <w:bCs/>
+          <w:i/>
+          <w:iCs/>
           <w:szCs w:val="24"/>
         </w:rPr>
         <w:t xml:space="preserve">n </w:t>
@@ -876,6 +887,8 @@
           <w:rFonts w:cstheme="minorHAnsi"/>
           <w:b/>
           <w:bCs/>
+          <w:i/>
+          <w:iCs/>
           <w:szCs w:val="24"/>
         </w:rPr>
         <w:t>Y</w:t>
@@ -885,6 +898,8 @@
           <w:rFonts w:cstheme="minorHAnsi"/>
           <w:b/>
           <w:bCs/>
+          <w:i/>
+          <w:iCs/>
           <w:szCs w:val="24"/>
         </w:rPr>
         <w:t xml:space="preserve">our </w:t>
@@ -894,6 +909,8 @@
           <w:rFonts w:cstheme="minorHAnsi"/>
           <w:b/>
           <w:bCs/>
+          <w:i/>
+          <w:iCs/>
           <w:szCs w:val="24"/>
         </w:rPr>
         <w:t>A</w:t>
@@ -903,6 +920,8 @@
           <w:rFonts w:cstheme="minorHAnsi"/>
           <w:b/>
           <w:bCs/>
+          <w:i/>
+          <w:iCs/>
           <w:szCs w:val="24"/>
         </w:rPr>
         <w:t>rea</w:t>
@@ -912,6 +931,8 @@
           <w:rFonts w:cstheme="minorHAnsi"/>
           <w:b/>
           <w:bCs/>
+          <w:i/>
+          <w:iCs/>
           <w:szCs w:val="24"/>
         </w:rPr>
         <w:tab/>
@@ -923,6 +944,8 @@
             <w:rFonts w:cstheme="minorHAnsi"/>
             <w:b/>
             <w:bCs/>
+            <w:i/>
+            <w:iCs/>
             <w:szCs w:val="24"/>
           </w:rPr>
           <w:t>Github</w:t>
@@ -933,6 +956,8 @@
           <w:rFonts w:cstheme="minorHAnsi"/>
           <w:b/>
           <w:bCs/>
+          <w:i/>
+          <w:iCs/>
           <w:szCs w:val="24"/>
         </w:rPr>
         <w:tab/>
@@ -944,6 +969,8 @@
             <w:rFonts w:cstheme="minorHAnsi"/>
             <w:b/>
             <w:bCs/>
+            <w:i/>
+            <w:iCs/>
             <w:szCs w:val="24"/>
           </w:rPr>
           <w:t>GooglePlay</w:t>
@@ -954,6 +981,8 @@
           <w:rFonts w:cstheme="minorHAnsi"/>
           <w:b/>
           <w:bCs/>
+          <w:i/>
+          <w:iCs/>
           <w:szCs w:val="24"/>
         </w:rPr>
         <w:tab/>
@@ -965,6 +994,8 @@
             <w:rFonts w:cstheme="minorHAnsi"/>
             <w:b/>
             <w:bCs/>
+            <w:i/>
+            <w:iCs/>
             <w:szCs w:val="24"/>
           </w:rPr>
           <w:t>Figma</w:t>
@@ -1013,7 +1044,7 @@
           <w:numId w:val="31"/>
         </w:numPr>
         <w:rPr>
-          <w:rFonts w:cstheme="minorHAnsi" w:hint="eastAsia"/>
+          <w:rFonts w:cstheme="minorHAnsi"/>
           <w:szCs w:val="24"/>
         </w:rPr>
       </w:pPr>
@@ -1031,162 +1062,161 @@
           <w:rFonts w:cstheme="minorHAnsi"/>
           <w:b/>
           <w:bCs/>
+          <w:i/>
+          <w:iCs/>
           <w:szCs w:val="24"/>
         </w:rPr>
       </w:pPr>
-      <w:proofErr w:type="spellStart"/>
       <w:r>
         <w:rPr>
           <w:rFonts w:cstheme="minorHAnsi"/>
           <w:b/>
           <w:bCs/>
+          <w:i/>
+          <w:iCs/>
           <w:szCs w:val="24"/>
         </w:rPr>
-        <w:t>HelpMe</w:t>
-      </w:r>
-      <w:proofErr w:type="spellEnd"/>
+        <w:t>HelpMe (HackTheNorth 2021 Fall)</w:t>
+      </w:r>
       <w:r>
         <w:rPr>
           <w:rFonts w:cstheme="minorHAnsi"/>
           <w:b/>
           <w:bCs/>
+          <w:i/>
+          <w:iCs/>
           <w:szCs w:val="24"/>
         </w:rPr>
-        <w:t xml:space="preserve"> (</w:t>
-      </w:r>
-      <w:proofErr w:type="spellStart"/>
+        <w:t xml:space="preserve"> : </w:t>
+      </w:r>
       <w:r>
         <w:rPr>
           <w:rFonts w:cstheme="minorHAnsi"/>
           <w:b/>
           <w:bCs/>
+          <w:i/>
+          <w:iCs/>
           <w:szCs w:val="24"/>
         </w:rPr>
-        <w:t>HackTheNorth</w:t>
-      </w:r>
-      <w:proofErr w:type="spellEnd"/>
+        <w:t>C</w:t>
+      </w:r>
       <w:r>
         <w:rPr>
           <w:rFonts w:cstheme="minorHAnsi"/>
           <w:b/>
           <w:bCs/>
+          <w:i/>
+          <w:iCs/>
           <w:szCs w:val="24"/>
         </w:rPr>
-        <w:t xml:space="preserve"> 2021 Fall)</w:t>
+        <w:t xml:space="preserve">harities </w:t>
       </w:r>
       <w:r>
         <w:rPr>
           <w:rFonts w:cstheme="minorHAnsi"/>
           <w:b/>
           <w:bCs/>
+          <w:i/>
+          <w:iCs/>
           <w:szCs w:val="24"/>
         </w:rPr>
-        <w:t xml:space="preserve"> : </w:t>
+        <w:t>T</w:t>
       </w:r>
       <w:r>
         <w:rPr>
           <w:rFonts w:cstheme="minorHAnsi"/>
           <w:b/>
           <w:bCs/>
+          <w:i/>
+          <w:iCs/>
           <w:szCs w:val="24"/>
         </w:rPr>
-        <w:t>C</w:t>
+        <w:t xml:space="preserve">hat </w:t>
       </w:r>
       <w:r>
         <w:rPr>
           <w:rFonts w:cstheme="minorHAnsi"/>
           <w:b/>
           <w:bCs/>
+          <w:i/>
+          <w:iCs/>
           <w:szCs w:val="24"/>
         </w:rPr>
-        <w:t xml:space="preserve">harities </w:t>
+        <w:t>F</w:t>
       </w:r>
       <w:r>
         <w:rPr>
           <w:rFonts w:cstheme="minorHAnsi"/>
           <w:b/>
           <w:bCs/>
+          <w:i/>
+          <w:iCs/>
           <w:szCs w:val="24"/>
         </w:rPr>
-        <w:t>T</w:t>
+        <w:t xml:space="preserve">its </w:t>
       </w:r>
       <w:r>
         <w:rPr>
           <w:rFonts w:cstheme="minorHAnsi"/>
           <w:b/>
           <w:bCs/>
+          <w:i/>
+          <w:iCs/>
           <w:szCs w:val="24"/>
         </w:rPr>
-        <w:t xml:space="preserve">hat </w:t>
+        <w:t>Y</w:t>
       </w:r>
       <w:r>
         <w:rPr>
           <w:rFonts w:cstheme="minorHAnsi"/>
           <w:b/>
           <w:bCs/>
+          <w:i/>
+          <w:iCs/>
           <w:szCs w:val="24"/>
         </w:rPr>
-        <w:t>F</w:t>
+        <w:t xml:space="preserve">our </w:t>
       </w:r>
       <w:r>
         <w:rPr>
           <w:rFonts w:cstheme="minorHAnsi"/>
           <w:b/>
           <w:bCs/>
+          <w:i/>
+          <w:iCs/>
           <w:szCs w:val="24"/>
         </w:rPr>
-        <w:t xml:space="preserve">its </w:t>
+        <w:t>N</w:t>
       </w:r>
       <w:r>
         <w:rPr>
           <w:rFonts w:cstheme="minorHAnsi"/>
           <w:b/>
           <w:bCs/>
+          <w:i/>
+          <w:iCs/>
           <w:szCs w:val="24"/>
         </w:rPr>
-        <w:t>Y</w:t>
+        <w:t>ee</w:t>
       </w:r>
       <w:r>
         <w:rPr>
           <w:rFonts w:cstheme="minorHAnsi"/>
           <w:b/>
           <w:bCs/>
+          <w:i/>
+          <w:iCs/>
           <w:szCs w:val="24"/>
         </w:rPr>
-        <w:t xml:space="preserve">our </w:t>
+        <w:t>d</w:t>
       </w:r>
       <w:r>
         <w:rPr>
           <w:rFonts w:cstheme="minorHAnsi"/>
           <w:b/>
           <w:bCs/>
-          <w:szCs w:val="24"/>
-        </w:rPr>
-        <w:t>N</w:t>
-      </w:r>
-      <w:r>
-        <w:rPr>
-          <w:rFonts w:cstheme="minorHAnsi"/>
-          <w:b/>
-          <w:bCs/>
-          <w:szCs w:val="24"/>
-        </w:rPr>
-        <w:t>ee</w:t>
-      </w:r>
-      <w:r>
-        <w:rPr>
-          <w:rFonts w:cstheme="minorHAnsi"/>
-          <w:b/>
-          <w:bCs/>
-          <w:szCs w:val="24"/>
-        </w:rPr>
-        <w:t>d</w:t>
-      </w:r>
-      <w:r>
-        <w:rPr>
-          <w:rFonts w:cstheme="minorHAnsi"/>
-          <w:b/>
-          <w:bCs/>
+          <w:i/>
+          <w:iCs/>
           <w:szCs w:val="24"/>
         </w:rPr>
         <w:tab/>
@@ -1198,6 +1228,8 @@
             <w:rFonts w:cstheme="minorHAnsi"/>
             <w:b/>
             <w:bCs/>
+            <w:i/>
+            <w:iCs/>
             <w:szCs w:val="24"/>
           </w:rPr>
           <w:t>Github</w:t>
@@ -1208,6 +1240,8 @@
           <w:rFonts w:cstheme="minorHAnsi"/>
           <w:b/>
           <w:bCs/>
+          <w:i/>
+          <w:iCs/>
           <w:szCs w:val="24"/>
         </w:rPr>
         <w:tab/>
@@ -1219,6 +1253,8 @@
             <w:rFonts w:cstheme="minorHAnsi"/>
             <w:b/>
             <w:bCs/>
+            <w:i/>
+            <w:iCs/>
             <w:szCs w:val="24"/>
           </w:rPr>
           <w:t>Devpost</w:t>
@@ -1229,6 +1265,8 @@
           <w:rFonts w:cstheme="minorHAnsi"/>
           <w:b/>
           <w:bCs/>
+          <w:i/>
+          <w:iCs/>
           <w:szCs w:val="24"/>
         </w:rPr>
         <w:tab/>
@@ -1258,14 +1296,7 @@
           <w:rFonts w:cstheme="minorHAnsi"/>
           <w:sz w:val="22"/>
         </w:rPr>
-        <w:t>for people</w:t>
-      </w:r>
-      <w:r>
-        <w:rPr>
-          <w:rFonts w:cstheme="minorHAnsi"/>
-          <w:sz w:val="22"/>
-        </w:rPr>
-        <w:t xml:space="preserve"> in need to find </w:t>
+        <w:t xml:space="preserve">for people in need to find </w:t>
       </w:r>
       <w:r>
         <w:rPr>
@@ -1283,7 +1314,7 @@
           <w:numId w:val="31"/>
         </w:numPr>
         <w:rPr>
-          <w:rFonts w:cstheme="minorHAnsi" w:hint="eastAsia"/>
+          <w:rFonts w:cstheme="minorHAnsi"/>
           <w:szCs w:val="24"/>
         </w:rPr>
       </w:pPr>
@@ -1314,84 +1345,6 @@
           <w:sz w:val="22"/>
         </w:rPr>
         <w:t>ogin.</w:t>
-      </w:r>
-    </w:p>
-    <w:p>
-      <w:pPr>
-        <w:rPr>
-          <w:rFonts w:cstheme="minorHAnsi"/>
-          <w:b/>
-          <w:bCs/>
-          <w:szCs w:val="24"/>
-        </w:rPr>
-      </w:pPr>
-      <w:proofErr w:type="spellStart"/>
-      <w:r>
-        <w:rPr>
-          <w:rFonts w:cstheme="minorHAnsi"/>
-          <w:b/>
-          <w:bCs/>
-          <w:szCs w:val="24"/>
-        </w:rPr>
-        <w:t>VolleyTools</w:t>
-      </w:r>
-      <w:proofErr w:type="spellEnd"/>
-      <w:r>
-        <w:rPr>
-          <w:rFonts w:cstheme="minorHAnsi"/>
-          <w:b/>
-          <w:bCs/>
-          <w:szCs w:val="24"/>
-        </w:rPr>
-        <w:t xml:space="preserve">: Volleyball Score Board </w:t>
-      </w:r>
-      <w:hyperlink r:id="rId18" w:history="1">
-        <w:r>
-          <w:rPr>
-            <w:rStyle w:val="Hyperlink"/>
-            <w:rFonts w:cstheme="minorHAnsi"/>
-            <w:b/>
-            <w:bCs/>
-            <w:szCs w:val="24"/>
-          </w:rPr>
-          <w:t>Github</w:t>
-        </w:r>
-      </w:hyperlink>
-    </w:p>
-    <w:p>
-      <w:pPr>
-        <w:pStyle w:val="ListParagraph"/>
-        <w:numPr>
-          <w:ilvl w:val="0"/>
-          <w:numId w:val="31"/>
-        </w:numPr>
-        <w:rPr>
-          <w:rFonts w:cstheme="minorHAnsi" w:hint="eastAsia"/>
-          <w:szCs w:val="24"/>
-        </w:rPr>
-      </w:pPr>
-      <w:r>
-        <w:rPr>
-          <w:rFonts w:cstheme="minorHAnsi"/>
-          <w:sz w:val="22"/>
-        </w:rPr>
-        <w:t xml:space="preserve">Implemented Firebase Google login and saving user’s match histories in Firebase </w:t>
-      </w:r>
-      <w:proofErr w:type="spellStart"/>
-      <w:r>
-        <w:rPr>
-          <w:rFonts w:cstheme="minorHAnsi"/>
-          <w:sz w:val="22"/>
-        </w:rPr>
-        <w:t>realtime</w:t>
-      </w:r>
-      <w:proofErr w:type="spellEnd"/>
-      <w:r>
-        <w:rPr>
-          <w:rFonts w:cstheme="minorHAnsi"/>
-          <w:sz w:val="22"/>
-        </w:rPr>
-        <w:t xml:space="preserve"> database.</w:t>
       </w:r>
     </w:p>
     <w:p>
@@ -1414,16 +1367,7 @@
           <w:iCs/>
           <w:szCs w:val="24"/>
         </w:rPr>
-        <w:t>Sunday:</w:t>
-      </w:r>
-      <w:r>
-        <w:rPr>
-          <w:rFonts w:cstheme="minorHAnsi"/>
-          <w:b/>
-          <w:bCs/>
-          <w:sz w:val="22"/>
-        </w:rPr>
-        <w:t xml:space="preserve"> </w:t>
+        <w:t>VolleyTools: Volleyball Score Board</w:t>
       </w:r>
       <w:r>
         <w:rPr>
@@ -1434,9 +1378,9 @@
           <w:iCs/>
           <w:szCs w:val="24"/>
         </w:rPr>
-        <w:t xml:space="preserve">Emotion Tracker </w:t>
-      </w:r>
-      <w:hyperlink r:id="rId19" w:history="1">
+        <w:tab/>
+      </w:r>
+      <w:hyperlink r:id="rId18" w:history="1">
         <w:r>
           <w:rPr>
             <w:rStyle w:val="Hyperlink"/>
@@ -1459,31 +1403,56 @@
           <w:numId w:val="31"/>
         </w:numPr>
         <w:rPr>
+          <w:rFonts w:cstheme="minorHAnsi"/>
+          <w:szCs w:val="24"/>
+        </w:rPr>
+      </w:pPr>
+      <w:r>
+        <w:rPr>
+          <w:rFonts w:cstheme="minorHAnsi"/>
+          <w:sz w:val="22"/>
+        </w:rPr>
+        <w:t xml:space="preserve">Implemented Firebase Google login and saving user’s match histories in Firebase </w:t>
+      </w:r>
+      <w:r>
+        <w:rPr>
+          <w:rFonts w:cstheme="minorHAnsi"/>
+          <w:sz w:val="22"/>
+        </w:rPr>
+        <w:t>R</w:t>
+      </w:r>
+      <w:r>
+        <w:rPr>
+          <w:rFonts w:cstheme="minorHAnsi"/>
+          <w:sz w:val="22"/>
+        </w:rPr>
+        <w:t xml:space="preserve">ealtime </w:t>
+      </w:r>
+      <w:r>
+        <w:rPr>
+          <w:rFonts w:cstheme="minorHAnsi"/>
+          <w:sz w:val="22"/>
+        </w:rPr>
+        <w:t>D</w:t>
+      </w:r>
+      <w:r>
+        <w:rPr>
+          <w:rFonts w:cstheme="minorHAnsi"/>
+          <w:sz w:val="22"/>
+        </w:rPr>
+        <w:t>atabase.</w:t>
+      </w:r>
+    </w:p>
+    <w:p>
+      <w:pPr>
+        <w:spacing w:line="120" w:lineRule="exact"/>
+        <w:rPr>
           <w:rFonts w:cstheme="minorHAnsi" w:hint="eastAsia"/>
-          <w:sz w:val="22"/>
-        </w:rPr>
-      </w:pPr>
-      <w:r>
-        <w:rPr>
-          <w:rFonts w:cstheme="minorHAnsi"/>
-          <w:sz w:val="22"/>
-        </w:rPr>
-        <w:t>Allow user to add and read recorded past emotions records</w:t>
-      </w:r>
-      <w:r>
-        <w:rPr>
-          <w:rFonts w:cstheme="minorHAnsi"/>
-          <w:sz w:val="22"/>
-        </w:rPr>
-        <w:t xml:space="preserve"> by color of the lightbulb</w:t>
-      </w:r>
-      <w:r>
-        <w:rPr>
-          <w:rFonts w:cstheme="minorHAnsi"/>
-          <w:sz w:val="22"/>
-        </w:rPr>
-        <w:t xml:space="preserve"> while sending notifications with action buttons to remind user to record their moods.</w:t>
-      </w:r>
+          <w:b/>
+          <w:bCs/>
+          <w:sz w:val="22"/>
+        </w:rPr>
+      </w:pPr>
     </w:p>
     <w:p>
       <w:pPr>
@@ -1527,31 +1496,7 @@
           <w:iCs/>
           <w:sz w:val="22"/>
         </w:rPr>
-        <w:t xml:space="preserve">Assistant Engineer, </w:t>
-      </w:r>
-      <w:proofErr w:type="spellStart"/>
-      <w:r>
-        <w:rPr>
-          <w:rFonts w:cstheme="minorHAnsi"/>
-          <w:b/>
-          <w:bCs/>
-          <w:i/>
-          <w:iCs/>
-          <w:sz w:val="22"/>
-        </w:rPr>
-        <w:t>KKStream</w:t>
-      </w:r>
-      <w:proofErr w:type="spellEnd"/>
-      <w:r>
-        <w:rPr>
-          <w:rFonts w:cstheme="minorHAnsi"/>
-          <w:b/>
-          <w:bCs/>
-          <w:i/>
-          <w:iCs/>
-          <w:sz w:val="22"/>
-        </w:rPr>
-        <w:t xml:space="preserve"> Limited</w:t>
+        <w:t>Assistant Engineer, KKStream Limited</w:t>
       </w:r>
       <w:r>
         <w:rPr>
@@ -1601,7 +1546,35 @@
           <w:sz w:val="22"/>
         </w:rPr>
         <w:tab/>
-        <w:t>Taipei City, Taiwan, August 2021 – December 2021</w:t>
+      </w:r>
+      <w:r>
+        <w:rPr>
+          <w:rFonts w:cstheme="minorHAnsi"/>
+          <w:sz w:val="22"/>
+        </w:rPr>
+        <w:tab/>
+        <w:t xml:space="preserve">    </w:t>
+      </w:r>
+      <w:r>
+        <w:rPr>
+          <w:rFonts w:cstheme="minorHAnsi"/>
+          <w:sz w:val="22"/>
+        </w:rPr>
+        <w:t xml:space="preserve">Taipei City, Taiwan, Aug 2021 – </w:t>
+      </w:r>
+      <w:r>
+        <w:rPr>
+          <w:rFonts w:cstheme="minorHAnsi"/>
+          <w:sz w:val="22"/>
+        </w:rPr>
+        <w:t>Dec</w:t>
+      </w:r>
+      <w:r>
+        <w:rPr>
+          <w:rFonts w:cstheme="minorHAnsi"/>
+          <w:sz w:val="22"/>
+        </w:rPr>
+        <w:t xml:space="preserve"> 2021</w:t>
       </w:r>
     </w:p>
     <w:p>
@@ -1636,23 +1609,7 @@
           <w:rFonts w:cstheme="minorHAnsi"/>
           <w:sz w:val="22"/>
         </w:rPr>
-        <w:t xml:space="preserve"> Android automation testing environment with Espresso, </w:t>
-      </w:r>
-      <w:proofErr w:type="spellStart"/>
-      <w:r>
-        <w:rPr>
-          <w:rFonts w:cstheme="minorHAnsi"/>
-          <w:sz w:val="22"/>
-        </w:rPr>
-        <w:t>PageObject</w:t>
-      </w:r>
-      <w:proofErr w:type="spellEnd"/>
-      <w:r>
-        <w:rPr>
-          <w:rFonts w:cstheme="minorHAnsi"/>
-          <w:sz w:val="22"/>
-        </w:rPr>
-        <w:t xml:space="preserve"> Models</w:t>
+        <w:t xml:space="preserve"> Android automation testing environment with Espresso, PageObject Models</w:t>
       </w:r>
       <w:r>
         <w:rPr>
@@ -1715,63 +1672,160 @@
           <w:rFonts w:cstheme="minorHAnsi"/>
           <w:sz w:val="22"/>
         </w:rPr>
-        <w:t>Created</w:t>
-      </w:r>
-      <w:r>
-        <w:rPr>
-          <w:rFonts w:cstheme="minorHAnsi"/>
-          <w:sz w:val="22"/>
-        </w:rPr>
-        <w:t xml:space="preserve"> documentation </w:t>
-      </w:r>
-      <w:r>
-        <w:rPr>
-          <w:rFonts w:cstheme="minorHAnsi"/>
-          <w:sz w:val="22"/>
-        </w:rPr>
-        <w:t xml:space="preserve">and give verbal </w:t>
-      </w:r>
-      <w:r>
-        <w:rPr>
-          <w:rFonts w:cstheme="minorHAnsi"/>
-          <w:sz w:val="22"/>
-        </w:rPr>
-        <w:t>instruction</w:t>
-      </w:r>
-      <w:r>
-        <w:rPr>
-          <w:rFonts w:cstheme="minorHAnsi" w:hint="eastAsia"/>
-          <w:sz w:val="22"/>
-        </w:rPr>
-        <w:t>s</w:t>
-      </w:r>
-      <w:r>
-        <w:rPr>
-          <w:rFonts w:cstheme="minorHAnsi"/>
-          <w:sz w:val="22"/>
-        </w:rPr>
-        <w:t xml:space="preserve"> about the </w:t>
-      </w:r>
-      <w:r>
-        <w:rPr>
-          <w:rFonts w:cstheme="minorHAnsi" w:hint="eastAsia"/>
-          <w:sz w:val="22"/>
-        </w:rPr>
-        <w:t>An</w:t>
-      </w:r>
-      <w:r>
-        <w:rPr>
-          <w:rFonts w:cstheme="minorHAnsi"/>
-          <w:sz w:val="22"/>
-        </w:rPr>
-        <w:t xml:space="preserve">droid automation </w:t>
-      </w:r>
-      <w:r>
-        <w:rPr>
-          <w:rFonts w:cstheme="minorHAnsi"/>
-          <w:sz w:val="22"/>
-        </w:rPr>
-        <w:t>framework to other interns.</w:t>
+        <w:t xml:space="preserve">Shipped two new features </w:t>
+      </w:r>
+      <w:r>
+        <w:rPr>
+          <w:rFonts w:cstheme="minorHAnsi"/>
+          <w:sz w:val="22"/>
+        </w:rPr>
+        <w:t xml:space="preserve">while taking full charge of </w:t>
+      </w:r>
+      <w:r>
+        <w:rPr>
+          <w:rFonts w:cstheme="minorHAnsi"/>
+          <w:sz w:val="22"/>
+        </w:rPr>
+        <w:t xml:space="preserve">all </w:t>
+      </w:r>
+      <w:r>
+        <w:rPr>
+          <w:rFonts w:cstheme="minorHAnsi"/>
+          <w:sz w:val="22"/>
+        </w:rPr>
+        <w:t>associated testings,</w:t>
+      </w:r>
+      <w:r>
+        <w:rPr>
+          <w:rFonts w:cstheme="minorHAnsi"/>
+          <w:sz w:val="22"/>
+        </w:rPr>
+        <w:t xml:space="preserve"> optimized</w:t>
+      </w:r>
+      <w:r>
+        <w:rPr>
+          <w:rFonts w:cstheme="minorHAnsi"/>
+          <w:sz w:val="22"/>
+        </w:rPr>
+        <w:t xml:space="preserve"> </w:t>
+      </w:r>
+      <w:r>
+        <w:rPr>
+          <w:rFonts w:cstheme="minorHAnsi"/>
+          <w:sz w:val="22"/>
+        </w:rPr>
+        <w:t>usage data on the two modules</w:t>
+      </w:r>
+      <w:r>
+        <w:rPr>
+          <w:rFonts w:cstheme="minorHAnsi"/>
+          <w:sz w:val="22"/>
+        </w:rPr>
+        <w:t xml:space="preserve"> and user flow.</w:t>
+      </w:r>
+    </w:p>
+    <w:p>
+      <w:pPr>
+        <w:spacing w:line="259" w:lineRule="auto"/>
+        <w:rPr>
+          <w:rFonts w:cstheme="minorHAnsi"/>
+          <w:sz w:val="22"/>
+        </w:rPr>
+      </w:pPr>
+      <w:r>
+        <w:rPr>
+          <w:rFonts w:cstheme="minorHAnsi"/>
+          <w:b/>
+          <w:bCs/>
+          <w:i/>
+          <w:iCs/>
+          <w:sz w:val="22"/>
+        </w:rPr>
+        <w:t>Test Engineer Intern, Barco N.V</w:t>
+      </w:r>
+      <w:r>
+        <w:rPr>
+          <w:rFonts w:cstheme="minorHAnsi"/>
+          <w:sz w:val="22"/>
+        </w:rPr>
+        <w:tab/>
+      </w:r>
+      <w:r>
+        <w:rPr>
+          <w:rFonts w:cstheme="minorHAnsi"/>
+          <w:sz w:val="22"/>
+        </w:rPr>
+        <w:tab/>
+      </w:r>
+      <w:r>
+        <w:rPr>
+          <w:rFonts w:cstheme="minorHAnsi"/>
+          <w:sz w:val="22"/>
+        </w:rPr>
+        <w:tab/>
+      </w:r>
+      <w:r>
+        <w:rPr>
+          <w:rFonts w:cstheme="minorHAnsi"/>
+          <w:sz w:val="22"/>
+        </w:rPr>
+        <w:tab/>
+      </w:r>
+      <w:r>
+        <w:rPr>
+          <w:rFonts w:cstheme="minorHAnsi"/>
+          <w:sz w:val="22"/>
+        </w:rPr>
+        <w:tab/>
+      </w:r>
+      <w:r>
+        <w:rPr>
+          <w:rFonts w:cstheme="minorHAnsi"/>
+          <w:sz w:val="22"/>
+        </w:rPr>
+        <w:tab/>
+      </w:r>
+      <w:r>
+        <w:rPr>
+          <w:rFonts w:cstheme="minorHAnsi"/>
+          <w:sz w:val="22"/>
+        </w:rPr>
+        <w:tab/>
+      </w:r>
+      <w:r>
+        <w:rPr>
+          <w:rFonts w:cstheme="minorHAnsi"/>
+          <w:sz w:val="22"/>
+        </w:rPr>
+        <w:tab/>
+      </w:r>
+      <w:r>
+        <w:rPr>
+          <w:rFonts w:cstheme="minorHAnsi"/>
+          <w:sz w:val="22"/>
+        </w:rPr>
+        <w:tab/>
+      </w:r>
+      <w:r>
+        <w:rPr>
+          <w:rFonts w:cstheme="minorHAnsi"/>
+          <w:sz w:val="22"/>
+        </w:rPr>
+        <w:t xml:space="preserve">New Taipei City, Taiwan, </w:t>
+      </w:r>
+      <w:r>
+        <w:rPr>
+          <w:rFonts w:cstheme="minorHAnsi"/>
+          <w:sz w:val="22"/>
+        </w:rPr>
+        <w:t>Dec</w:t>
+      </w:r>
+      <w:r>
+        <w:rPr>
+          <w:rFonts w:cstheme="minorHAnsi"/>
+          <w:sz w:val="22"/>
+        </w:rPr>
+        <w:t xml:space="preserve"> 2020 - Apr 2021</w:t>
       </w:r>
     </w:p>
     <w:p>
@@ -1792,51 +1846,28 @@
           <w:rFonts w:cstheme="minorHAnsi"/>
           <w:sz w:val="22"/>
         </w:rPr>
-        <w:t xml:space="preserve">Shipped two new features </w:t>
-      </w:r>
-      <w:r>
-        <w:rPr>
-          <w:rFonts w:cstheme="minorHAnsi"/>
-          <w:sz w:val="22"/>
-        </w:rPr>
-        <w:t xml:space="preserve">while taking full charge of </w:t>
-      </w:r>
-      <w:r>
-        <w:rPr>
-          <w:rFonts w:cstheme="minorHAnsi"/>
-          <w:sz w:val="22"/>
-        </w:rPr>
-        <w:t xml:space="preserve">all </w:t>
-      </w:r>
-      <w:r>
-        <w:rPr>
-          <w:rFonts w:cstheme="minorHAnsi"/>
-          <w:sz w:val="22"/>
-        </w:rPr>
-        <w:t xml:space="preserve">associated </w:t>
-      </w:r>
-      <w:proofErr w:type="spellStart"/>
-      <w:r>
-        <w:rPr>
-          <w:rFonts w:cstheme="minorHAnsi"/>
-          <w:sz w:val="22"/>
-        </w:rPr>
-        <w:t>testings</w:t>
-      </w:r>
-      <w:proofErr w:type="spellEnd"/>
-      <w:r>
-        <w:rPr>
-          <w:rFonts w:cstheme="minorHAnsi"/>
-          <w:sz w:val="22"/>
-        </w:rPr>
-        <w:t>,</w:t>
-      </w:r>
-      <w:r>
-        <w:rPr>
-          <w:rFonts w:cstheme="minorHAnsi"/>
-          <w:sz w:val="22"/>
-        </w:rPr>
-        <w:t xml:space="preserve"> optimized</w:t>
+        <w:t xml:space="preserve">Collaborated with DevOps engineer to </w:t>
+      </w:r>
+      <w:r>
+        <w:rPr>
+          <w:rFonts w:cstheme="minorHAnsi"/>
+          <w:sz w:val="22"/>
+        </w:rPr>
+        <w:t>bring</w:t>
+      </w:r>
+      <w:r>
+        <w:rPr>
+          <w:rFonts w:cstheme="minorHAnsi"/>
+          <w:sz w:val="22"/>
+        </w:rPr>
+        <w:t xml:space="preserve"> network authentication </w:t>
+      </w:r>
+      <w:r>
+        <w:rPr>
+          <w:rFonts w:cstheme="minorHAnsi"/>
+          <w:sz w:val="22"/>
+        </w:rPr>
+        <w:t>testing</w:t>
       </w:r>
       <w:r>
         <w:rPr>
@@ -1850,105 +1881,77 @@
           <w:rFonts w:cstheme="minorHAnsi"/>
           <w:sz w:val="22"/>
         </w:rPr>
-        <w:t>usage data on the two modules</w:t>
-      </w:r>
-      <w:r>
-        <w:rPr>
-          <w:rFonts w:cstheme="minorHAnsi"/>
-          <w:sz w:val="22"/>
-        </w:rPr>
-        <w:t xml:space="preserve"> and user flow.</w:t>
-      </w:r>
-    </w:p>
-    <w:p>
-      <w:pPr>
-        <w:spacing w:line="259" w:lineRule="auto"/>
-        <w:rPr>
-          <w:rFonts w:cstheme="minorHAnsi"/>
-          <w:sz w:val="22"/>
-        </w:rPr>
-      </w:pPr>
-      <w:r>
-        <w:rPr>
-          <w:rFonts w:cstheme="minorHAnsi"/>
-          <w:b/>
-          <w:bCs/>
-          <w:i/>
-          <w:iCs/>
-          <w:sz w:val="22"/>
-        </w:rPr>
-        <w:t xml:space="preserve">Test Engineer Intern, Barco </w:t>
-      </w:r>
-      <w:proofErr w:type="gramStart"/>
-      <w:r>
-        <w:rPr>
-          <w:rFonts w:cstheme="minorHAnsi"/>
-          <w:b/>
-          <w:bCs/>
-          <w:i/>
-          <w:iCs/>
-          <w:sz w:val="22"/>
-        </w:rPr>
-        <w:t>N.V</w:t>
-      </w:r>
-      <w:proofErr w:type="gramEnd"/>
-      <w:r>
-        <w:rPr>
-          <w:rFonts w:cstheme="minorHAnsi"/>
-          <w:sz w:val="22"/>
-        </w:rPr>
-        <w:tab/>
-      </w:r>
-      <w:r>
-        <w:rPr>
-          <w:rFonts w:cstheme="minorHAnsi"/>
-          <w:sz w:val="22"/>
-        </w:rPr>
-        <w:tab/>
-      </w:r>
-      <w:r>
-        <w:rPr>
-          <w:rFonts w:cstheme="minorHAnsi"/>
-          <w:sz w:val="22"/>
-        </w:rPr>
-        <w:tab/>
-      </w:r>
-      <w:r>
-        <w:rPr>
-          <w:rFonts w:cstheme="minorHAnsi"/>
-          <w:sz w:val="22"/>
-        </w:rPr>
-        <w:tab/>
-      </w:r>
-      <w:r>
-        <w:rPr>
-          <w:rFonts w:cstheme="minorHAnsi"/>
-          <w:sz w:val="22"/>
-        </w:rPr>
-        <w:tab/>
-      </w:r>
-      <w:r>
-        <w:rPr>
-          <w:rFonts w:cstheme="minorHAnsi"/>
-          <w:sz w:val="22"/>
-        </w:rPr>
-        <w:tab/>
-        <w:t xml:space="preserve">    </w:t>
-      </w:r>
-      <w:r>
-        <w:rPr>
-          <w:rFonts w:cstheme="minorHAnsi"/>
-          <w:sz w:val="22"/>
-        </w:rPr>
-        <w:tab/>
-        <w:t xml:space="preserve">  </w:t>
-      </w:r>
-      <w:r>
-        <w:rPr>
-          <w:rFonts w:cstheme="minorHAnsi"/>
-          <w:sz w:val="22"/>
-        </w:rPr>
-        <w:t>New Taipei City, Taiwan, December 2020 - April 2021</w:t>
+        <w:t>environment</w:t>
+      </w:r>
+      <w:r>
+        <w:rPr>
+          <w:rFonts w:cstheme="minorHAnsi"/>
+          <w:sz w:val="22"/>
+        </w:rPr>
+        <w:t xml:space="preserve"> (</w:t>
+      </w:r>
+      <w:r>
+        <w:rPr>
+          <w:rFonts w:cstheme="minorHAnsi"/>
+          <w:sz w:val="22"/>
+        </w:rPr>
+        <w:t xml:space="preserve">802.1X) into </w:t>
+      </w:r>
+      <w:r>
+        <w:rPr>
+          <w:rFonts w:cstheme="minorHAnsi"/>
+          <w:sz w:val="22"/>
+        </w:rPr>
+        <w:t>the System Validation</w:t>
+      </w:r>
+      <w:r>
+        <w:rPr>
+          <w:rFonts w:cstheme="minorHAnsi"/>
+          <w:sz w:val="22"/>
+        </w:rPr>
+        <w:t xml:space="preserve"> </w:t>
+      </w:r>
+      <w:r>
+        <w:rPr>
+          <w:rFonts w:cstheme="minorHAnsi"/>
+          <w:sz w:val="22"/>
+        </w:rPr>
+        <w:t>team</w:t>
+      </w:r>
+      <w:r>
+        <w:rPr>
+          <w:rFonts w:cstheme="minorHAnsi"/>
+          <w:sz w:val="22"/>
+        </w:rPr>
+        <w:t xml:space="preserve"> using </w:t>
+      </w:r>
+      <w:r>
+        <w:rPr>
+          <w:rFonts w:cstheme="minorHAnsi"/>
+          <w:sz w:val="22"/>
+        </w:rPr>
+        <w:t>Free</w:t>
+      </w:r>
+      <w:r>
+        <w:rPr>
+          <w:rFonts w:cstheme="minorHAnsi"/>
+          <w:sz w:val="22"/>
+        </w:rPr>
+        <w:t xml:space="preserve"> </w:t>
+      </w:r>
+      <w:r>
+        <w:rPr>
+          <w:rFonts w:cstheme="minorHAnsi"/>
+          <w:sz w:val="22"/>
+        </w:rPr>
+        <w:t xml:space="preserve">RADIUS server on Linux, improved accuracy </w:t>
+      </w:r>
+      <w:r>
+        <w:rPr>
+          <w:rFonts w:cstheme="minorHAnsi"/>
+          <w:sz w:val="22"/>
+        </w:rPr>
+        <w:t>and efficiency of associated testings.</w:t>
       </w:r>
     </w:p>
     <w:p>
@@ -1969,164 +1972,6 @@
           <w:rFonts w:cstheme="minorHAnsi"/>
           <w:sz w:val="22"/>
         </w:rPr>
-        <w:t xml:space="preserve">Collaborated with DevOps engineer to </w:t>
-      </w:r>
-      <w:r>
-        <w:rPr>
-          <w:rFonts w:cstheme="minorHAnsi"/>
-          <w:sz w:val="22"/>
-        </w:rPr>
-        <w:t>bring</w:t>
-      </w:r>
-      <w:r>
-        <w:rPr>
-          <w:rFonts w:cstheme="minorHAnsi"/>
-          <w:sz w:val="22"/>
-        </w:rPr>
-        <w:t xml:space="preserve"> network authentication </w:t>
-      </w:r>
-      <w:r>
-        <w:rPr>
-          <w:rFonts w:cstheme="minorHAnsi"/>
-          <w:sz w:val="22"/>
-        </w:rPr>
-        <w:t>testing</w:t>
-      </w:r>
-      <w:r>
-        <w:rPr>
-          <w:rFonts w:cstheme="minorHAnsi"/>
-          <w:sz w:val="22"/>
-        </w:rPr>
-        <w:t xml:space="preserve"> </w:t>
-      </w:r>
-      <w:r>
-        <w:rPr>
-          <w:rFonts w:cstheme="minorHAnsi"/>
-          <w:sz w:val="22"/>
-        </w:rPr>
-        <w:t>environment</w:t>
-      </w:r>
-      <w:r>
-        <w:rPr>
-          <w:rFonts w:cstheme="minorHAnsi"/>
-          <w:sz w:val="22"/>
-        </w:rPr>
-        <w:t xml:space="preserve"> (</w:t>
-      </w:r>
-      <w:r>
-        <w:rPr>
-          <w:rFonts w:cstheme="minorHAnsi"/>
-          <w:sz w:val="22"/>
-        </w:rPr>
-        <w:t xml:space="preserve">802.1X) into </w:t>
-      </w:r>
-      <w:r>
-        <w:rPr>
-          <w:rFonts w:cstheme="minorHAnsi"/>
-          <w:sz w:val="22"/>
-        </w:rPr>
-        <w:t>the System Validation</w:t>
-      </w:r>
-      <w:r>
-        <w:rPr>
-          <w:rFonts w:cstheme="minorHAnsi"/>
-          <w:sz w:val="22"/>
-        </w:rPr>
-        <w:t xml:space="preserve"> </w:t>
-      </w:r>
-      <w:r>
-        <w:rPr>
-          <w:rFonts w:cstheme="minorHAnsi"/>
-          <w:sz w:val="22"/>
-        </w:rPr>
-        <w:t>team</w:t>
-      </w:r>
-      <w:r>
-        <w:rPr>
-          <w:rFonts w:cstheme="minorHAnsi"/>
-          <w:sz w:val="22"/>
-        </w:rPr>
-        <w:t xml:space="preserve"> using </w:t>
-      </w:r>
-      <w:r>
-        <w:rPr>
-          <w:rFonts w:cstheme="minorHAnsi"/>
-          <w:sz w:val="22"/>
-        </w:rPr>
-        <w:t>Free</w:t>
-      </w:r>
-      <w:r>
-        <w:rPr>
-          <w:rFonts w:cstheme="minorHAnsi"/>
-          <w:sz w:val="22"/>
-        </w:rPr>
-        <w:t xml:space="preserve"> </w:t>
-      </w:r>
-      <w:r>
-        <w:rPr>
-          <w:rFonts w:cstheme="minorHAnsi"/>
-          <w:sz w:val="22"/>
-        </w:rPr>
-        <w:t xml:space="preserve">RADIUS server on Linux, improved </w:t>
-      </w:r>
-      <w:proofErr w:type="gramStart"/>
-      <w:r>
-        <w:rPr>
-          <w:rFonts w:cstheme="minorHAnsi"/>
-          <w:sz w:val="22"/>
-        </w:rPr>
-        <w:t>accuracy</w:t>
-      </w:r>
-      <w:proofErr w:type="gramEnd"/>
-      <w:r>
-        <w:rPr>
-          <w:rFonts w:cstheme="minorHAnsi"/>
-          <w:sz w:val="22"/>
-        </w:rPr>
-        <w:t xml:space="preserve"> </w:t>
-      </w:r>
-      <w:r>
-        <w:rPr>
-          <w:rFonts w:cstheme="minorHAnsi"/>
-          <w:sz w:val="22"/>
-        </w:rPr>
-        <w:t xml:space="preserve">and efficiency of associated </w:t>
-      </w:r>
-      <w:proofErr w:type="spellStart"/>
-      <w:r>
-        <w:rPr>
-          <w:rFonts w:cstheme="minorHAnsi"/>
-          <w:sz w:val="22"/>
-        </w:rPr>
-        <w:t>testings</w:t>
-      </w:r>
-      <w:proofErr w:type="spellEnd"/>
-      <w:r>
-        <w:rPr>
-          <w:rFonts w:cstheme="minorHAnsi"/>
-          <w:sz w:val="22"/>
-        </w:rPr>
-        <w:t>.</w:t>
-      </w:r>
-    </w:p>
-    <w:p>
-      <w:pPr>
-        <w:pStyle w:val="ListParagraph"/>
-        <w:numPr>
-          <w:ilvl w:val="0"/>
-          <w:numId w:val="25"/>
-        </w:numPr>
-        <w:spacing w:line="259" w:lineRule="auto"/>
-        <w:rPr>
-          <w:rFonts w:cstheme="minorHAnsi" w:hint="eastAsia"/>
-          <w:sz w:val="22"/>
-        </w:rPr>
-      </w:pPr>
-      <w:r>
-        <w:rPr>
-          <w:rFonts w:cstheme="minorHAnsi"/>
-          <w:sz w:val="22"/>
-        </w:rPr>
         <w:t>Lead and trained interns</w:t>
       </w:r>
       <w:r>
@@ -2232,6 +2077,7 @@
           <w:sz w:val="22"/>
         </w:rPr>
         <w:tab/>
+        <w:t xml:space="preserve">   </w:t>
       </w:r>
       <w:r>
         <w:rPr>
@@ -2252,7 +2098,28 @@
           <w:rFonts w:cstheme="minorHAnsi"/>
           <w:sz w:val="22"/>
         </w:rPr>
-        <w:t>- August 2019</w:t>
+        <w:t>–</w:t>
+      </w:r>
+      <w:r>
+        <w:rPr>
+          <w:rFonts w:cstheme="minorHAnsi"/>
+          <w:sz w:val="22"/>
+        </w:rPr>
+        <w:t xml:space="preserve"> Aug</w:t>
+      </w:r>
+      <w:r>
+        <w:rPr>
+          <w:rFonts w:cstheme="minorHAnsi"/>
+          <w:sz w:val="22"/>
+        </w:rPr>
+        <w:t xml:space="preserve"> </w:t>
+      </w:r>
+      <w:r>
+        <w:rPr>
+          <w:rFonts w:cstheme="minorHAnsi"/>
+          <w:sz w:val="22"/>
+        </w:rPr>
+        <w:t>2019</w:t>
       </w:r>
     </w:p>
     <w:p>
@@ -2282,125 +2149,11 @@
     </w:p>
     <w:p>
       <w:pPr>
-        <w:spacing w:line="259" w:lineRule="auto"/>
-        <w:rPr>
-          <w:rFonts w:cstheme="minorHAnsi"/>
-          <w:sz w:val="22"/>
-        </w:rPr>
-      </w:pPr>
-    </w:p>
-    <w:p>
-      <w:pPr>
-        <w:pBdr>
-          <w:bottom w:val="single" w:sz="4" w:space="1" w:color="auto"/>
-        </w:pBdr>
-        <w:spacing w:line="259" w:lineRule="auto"/>
-        <w:rPr>
-          <w:rFonts w:cstheme="minorHAnsi"/>
+        <w:spacing w:line="120" w:lineRule="exact"/>
+        <w:rPr>
+          <w:rFonts w:cstheme="minorHAnsi" w:hint="eastAsia"/>
           <w:b/>
           <w:bCs/>
-          <w:sz w:val="28"/>
-          <w:szCs w:val="28"/>
-        </w:rPr>
-      </w:pPr>
-      <w:r>
-        <w:rPr>
-          <w:rFonts w:cstheme="minorHAnsi"/>
-          <w:b/>
-          <w:bCs/>
-          <w:sz w:val="28"/>
-          <w:szCs w:val="28"/>
-        </w:rPr>
-        <w:lastRenderedPageBreak/>
-        <w:t>Awards</w:t>
-      </w:r>
-    </w:p>
-    <w:p>
-      <w:pPr>
-        <w:pStyle w:val="ListParagraph"/>
-        <w:numPr>
-          <w:ilvl w:val="0"/>
-          <w:numId w:val="35"/>
-        </w:numPr>
-        <w:spacing w:line="259" w:lineRule="auto"/>
-        <w:rPr>
-          <w:rFonts w:cstheme="minorHAnsi"/>
-          <w:sz w:val="22"/>
-        </w:rPr>
-      </w:pPr>
-      <w:r>
-        <w:rPr>
-          <w:rFonts w:cstheme="minorHAnsi"/>
-          <w:sz w:val="22"/>
-        </w:rPr>
-        <w:t>2020 Engineering International Student Scholarship: CAD$10000</w:t>
-      </w:r>
-    </w:p>
-    <w:p>
-      <w:pPr>
-        <w:pStyle w:val="ListParagraph"/>
-        <w:numPr>
-          <w:ilvl w:val="0"/>
-          <w:numId w:val="35"/>
-        </w:numPr>
-        <w:spacing w:line="259" w:lineRule="auto"/>
-        <w:rPr>
-          <w:rFonts w:cstheme="minorHAnsi"/>
-          <w:sz w:val="22"/>
-        </w:rPr>
-      </w:pPr>
-      <w:r>
-        <w:rPr>
-          <w:rFonts w:cstheme="minorHAnsi"/>
-          <w:sz w:val="22"/>
-        </w:rPr>
-        <w:t xml:space="preserve">2018, 2019 Claremont Secondary School: </w:t>
-      </w:r>
-      <w:proofErr w:type="gramStart"/>
-      <w:r>
-        <w:rPr>
-          <w:rFonts w:cstheme="minorHAnsi"/>
-          <w:sz w:val="22"/>
-        </w:rPr>
-        <w:t>2 time</w:t>
-      </w:r>
-      <w:proofErr w:type="gramEnd"/>
-      <w:r>
-        <w:rPr>
-          <w:rFonts w:cstheme="minorHAnsi"/>
-          <w:sz w:val="22"/>
-        </w:rPr>
-        <w:t xml:space="preserve"> </w:t>
-      </w:r>
-      <w:r>
-        <w:rPr>
-          <w:rFonts w:cstheme="minorHAnsi"/>
-          <w:sz w:val="22"/>
-        </w:rPr>
-        <w:t xml:space="preserve">BC </w:t>
-      </w:r>
-      <w:r>
-        <w:rPr>
-          <w:rFonts w:cstheme="minorHAnsi"/>
-          <w:sz w:val="22"/>
-        </w:rPr>
-        <w:t>Highschool</w:t>
-      </w:r>
-      <w:r>
-        <w:rPr>
-          <w:rFonts w:cstheme="minorHAnsi"/>
-          <w:sz w:val="22"/>
-        </w:rPr>
-        <w:t xml:space="preserve"> Volleyball Provincial Bronze Medalist</w:t>
-      </w:r>
-    </w:p>
-    <w:p>
-      <w:pPr>
-        <w:pStyle w:val="ListParagraph"/>
-        <w:spacing w:line="259" w:lineRule="auto"/>
-        <w:ind w:left="480"/>
-        <w:rPr>
-          <w:rFonts w:cstheme="minorHAnsi" w:hint="eastAsia"/>
           <w:sz w:val="22"/>
         </w:rPr>
       </w:pPr>
@@ -2451,47 +2204,177 @@
         </w:rPr>
         <w:t xml:space="preserve">Candidate for Bachelor of Applied Science, Computer Engineering, University of Waterloo </w:t>
       </w:r>
+      <w:r>
+        <w:rPr>
+          <w:rFonts w:eastAsia="Times New Roman" w:cstheme="minorHAnsi"/>
+          <w:b/>
+          <w:bCs/>
+          <w:sz w:val="22"/>
+        </w:rPr>
+        <w:tab/>
+      </w:r>
+      <w:r>
+        <w:rPr>
+          <w:rFonts w:eastAsia="Times New Roman" w:cstheme="minorHAnsi"/>
+          <w:b/>
+          <w:bCs/>
+          <w:sz w:val="22"/>
+        </w:rPr>
+        <w:t xml:space="preserve">  </w:t>
+      </w:r>
+      <w:r>
+        <w:rPr>
+          <w:rFonts w:eastAsia="Times New Roman" w:cstheme="minorHAnsi"/>
+          <w:sz w:val="22"/>
+        </w:rPr>
+        <w:t xml:space="preserve">Sep 2020 </w:t>
+      </w:r>
+      <w:r>
+        <w:rPr>
+          <w:rFonts w:eastAsia="Times New Roman" w:cstheme="minorHAnsi"/>
+          <w:sz w:val="22"/>
+        </w:rPr>
+        <w:t>–</w:t>
+      </w:r>
+      <w:r>
+        <w:rPr>
+          <w:rFonts w:eastAsia="Times New Roman" w:cstheme="minorHAnsi"/>
+          <w:sz w:val="22"/>
+        </w:rPr>
+        <w:t xml:space="preserve"> </w:t>
+      </w:r>
+      <w:r>
+        <w:rPr>
+          <w:rFonts w:eastAsia="Times New Roman" w:cstheme="minorHAnsi"/>
+          <w:sz w:val="22"/>
+        </w:rPr>
+        <w:t>Apr</w:t>
+      </w:r>
+      <w:r>
+        <w:rPr>
+          <w:rFonts w:eastAsia="Times New Roman" w:cstheme="minorHAnsi"/>
+          <w:sz w:val="22"/>
+        </w:rPr>
+        <w:t xml:space="preserve"> 2025</w:t>
+      </w:r>
     </w:p>
     <w:p>
       <w:pPr>
+        <w:pStyle w:val="ListParagraph"/>
+        <w:numPr>
+          <w:ilvl w:val="0"/>
+          <w:numId w:val="30"/>
+        </w:numPr>
+        <w:autoSpaceDE w:val="0"/>
+        <w:autoSpaceDN w:val="0"/>
+        <w:adjustRightInd w:val="0"/>
         <w:spacing w:line="259" w:lineRule="auto"/>
-        <w:contextualSpacing/>
-        <w:rPr>
-          <w:rFonts w:cstheme="minorHAnsi"/>
-          <w:sz w:val="22"/>
-        </w:rPr>
-      </w:pPr>
+        <w:rPr>
+          <w:rFonts w:cstheme="minorHAnsi"/>
+          <w:sz w:val="22"/>
+        </w:rPr>
+      </w:pPr>
+      <w:r>
+        <w:rPr>
+          <w:rFonts w:cstheme="minorHAnsi"/>
+          <w:sz w:val="22"/>
+        </w:rPr>
+        <w:t>GPA: 3.38/4.0</w:t>
+      </w:r>
+      <w:r>
+        <w:rPr>
+          <w:rFonts w:cstheme="minorHAnsi"/>
+          <w:sz w:val="22"/>
+        </w:rPr>
+        <w:tab/>
+      </w:r>
+      <w:r>
+        <w:rPr>
+          <w:rFonts w:cstheme="minorHAnsi"/>
+          <w:sz w:val="22"/>
+        </w:rPr>
+        <w:tab/>
+      </w:r>
+      <w:r>
+        <w:rPr>
+          <w:rFonts w:cstheme="minorHAnsi"/>
+          <w:sz w:val="22"/>
+        </w:rPr>
+        <w:tab/>
+      </w:r>
+      <w:r>
+        <w:rPr>
+          <w:rFonts w:cstheme="minorHAnsi"/>
+          <w:sz w:val="22"/>
+        </w:rPr>
+        <w:tab/>
+      </w:r>
+      <w:r>
+        <w:rPr>
+          <w:rFonts w:cstheme="minorHAnsi"/>
+          <w:sz w:val="22"/>
+        </w:rPr>
+        <w:tab/>
+      </w:r>
+      <w:r>
+        <w:rPr>
+          <w:rFonts w:cstheme="minorHAnsi"/>
+          <w:sz w:val="22"/>
+        </w:rPr>
+        <w:tab/>
+      </w:r>
+      <w:r>
+        <w:rPr>
+          <w:rFonts w:cstheme="minorHAnsi"/>
+          <w:sz w:val="22"/>
+        </w:rPr>
+        <w:tab/>
+      </w:r>
+      <w:r>
+        <w:rPr>
+          <w:rFonts w:cstheme="minorHAnsi"/>
+          <w:sz w:val="22"/>
+        </w:rPr>
+        <w:tab/>
+      </w:r>
+      <w:r>
+        <w:rPr>
+          <w:rFonts w:cstheme="minorHAnsi"/>
+          <w:sz w:val="22"/>
+        </w:rPr>
+        <w:tab/>
+      </w:r>
+      <w:r>
+        <w:rPr>
+          <w:rFonts w:cstheme="minorHAnsi"/>
+          <w:sz w:val="22"/>
+        </w:rPr>
+        <w:tab/>
+      </w:r>
       <w:r>
         <w:rPr>
           <w:rFonts w:eastAsia="Times New Roman" w:cstheme="minorHAnsi"/>
           <w:sz w:val="22"/>
         </w:rPr>
-        <w:t>Waterloo, Ontario, September 2020 - April 2025</w:t>
-      </w:r>
-      <w:r>
-        <w:rPr>
-          <w:rFonts w:cstheme="minorHAnsi"/>
-          <w:sz w:val="22"/>
-        </w:rPr>
         <w:tab/>
       </w:r>
       <w:r>
         <w:rPr>
-          <w:rFonts w:cstheme="minorHAnsi"/>
+          <w:rFonts w:eastAsia="Times New Roman" w:cstheme="minorHAnsi"/>
           <w:sz w:val="22"/>
         </w:rPr>
         <w:tab/>
       </w:r>
       <w:r>
         <w:rPr>
-          <w:rFonts w:cstheme="minorHAnsi"/>
+          <w:rFonts w:eastAsia="Times New Roman" w:cstheme="minorHAnsi"/>
           <w:sz w:val="22"/>
         </w:rPr>
         <w:tab/>
       </w:r>
       <w:r>
         <w:rPr>
-          <w:rFonts w:cstheme="minorHAnsi"/>
+          <w:rFonts w:eastAsia="Times New Roman" w:cstheme="minorHAnsi"/>
           <w:sz w:val="22"/>
         </w:rPr>
         <w:tab/>
@@ -2503,48 +2386,29 @@
         </w:rPr>
         <w:tab/>
       </w:r>
-      <w:r>
-        <w:rPr>
-          <w:rFonts w:cstheme="minorHAnsi"/>
-          <w:sz w:val="22"/>
-        </w:rPr>
-        <w:tab/>
-      </w:r>
-      <w:r>
-        <w:rPr>
-          <w:rFonts w:cstheme="minorHAnsi"/>
-          <w:sz w:val="22"/>
-        </w:rPr>
-        <w:tab/>
-      </w:r>
-      <w:r>
-        <w:rPr>
-          <w:rFonts w:cstheme="minorHAnsi"/>
-          <w:sz w:val="22"/>
-        </w:rPr>
-        <w:tab/>
-      </w:r>
-      <w:r>
-        <w:rPr>
-          <w:rFonts w:cstheme="minorHAnsi"/>
-          <w:sz w:val="22"/>
-        </w:rPr>
-        <w:tab/>
-      </w:r>
-      <w:r>
-        <w:rPr>
-          <w:rFonts w:cstheme="minorHAnsi"/>
-          <w:sz w:val="22"/>
-        </w:rPr>
-        <w:tab/>
-      </w:r>
-      <w:r>
-        <w:rPr>
-          <w:rFonts w:cstheme="minorHAnsi"/>
-          <w:sz w:val="22"/>
-        </w:rPr>
-        <w:tab/>
-        <w:t>GPA: 3.38/4.0</w:t>
+    </w:p>
+    <w:p>
+      <w:pPr>
+        <w:pStyle w:val="ListParagraph"/>
+        <w:numPr>
+          <w:ilvl w:val="0"/>
+          <w:numId w:val="30"/>
+        </w:numPr>
+        <w:autoSpaceDE w:val="0"/>
+        <w:autoSpaceDN w:val="0"/>
+        <w:adjustRightInd w:val="0"/>
+        <w:spacing w:line="259" w:lineRule="auto"/>
+        <w:rPr>
+          <w:rFonts w:cstheme="minorHAnsi" w:hint="eastAsia"/>
+          <w:sz w:val="22"/>
+        </w:rPr>
+      </w:pPr>
+      <w:r>
+        <w:rPr>
+          <w:rFonts w:cstheme="minorHAnsi"/>
+          <w:sz w:val="22"/>
+        </w:rPr>
+        <w:t>2020 Engineering International Student Scholarship: CAD$10000</w:t>
       </w:r>
     </w:p>
     <w:sectPr>
@@ -8333,6 +8197,18 @@
       <w:shd w:val="clear" w:color="auto" w:fill="E1DFDD"/>
     </w:rPr>
   </w:style>
+  <w:style w:type="character" w:styleId="FollowedHyperlink">
+    <w:name w:val="FollowedHyperlink"/>
+    <w:basedOn w:val="DefaultParagraphFont"/>
+    <w:uiPriority w:val="99"/>
+    <w:semiHidden/>
+    <w:unhideWhenUsed/>
+    <w:rsid w:val="00713C63"/>
+    <w:rPr>
+      <w:color w:val="954F72" w:themeColor="followedHyperlink"/>
+      <w:u w:val="single"/>
+    </w:rPr>
+  </w:style>
 </w:styles>
 </file>
 

</xml_diff>

<commit_message>
reformat everything, rephrase bullet point of WMMA
</commit_message>
<xml_diff>
--- a/Resume_AndersonHsieh.docx
+++ b/Resume_AndersonHsieh.docx
@@ -148,8 +148,6 @@
         <w:contextualSpacing/>
         <w:rPr>
           <w:rFonts w:cstheme="minorHAnsi"/>
-          <w:b/>
-          <w:bCs/>
           <w:sz w:val="16"/>
           <w:szCs w:val="16"/>
         </w:rPr>
@@ -157,8 +155,6 @@
       <w:r>
         <w:rPr>
           <w:rFonts w:cstheme="minorHAnsi"/>
-          <w:b/>
-          <w:bCs/>
           <w:sz w:val="28"/>
           <w:szCs w:val="28"/>
         </w:rPr>
@@ -170,8 +166,9 @@
         <w:pStyle w:val="ListParagraph"/>
         <w:numPr>
           <w:ilvl w:val="0"/>
-          <w:numId w:val="34"/>
+          <w:numId w:val="46"/>
         </w:numPr>
+        <w:spacing w:line="280" w:lineRule="exact"/>
         <w:rPr>
           <w:rFonts w:cstheme="minorHAnsi"/>
           <w:sz w:val="22"/>
@@ -235,21 +232,7 @@
           <w:rFonts w:cstheme="minorHAnsi"/>
           <w:sz w:val="22"/>
         </w:rPr>
-        <w:t xml:space="preserve"> </w:t>
-      </w:r>
-      <w:r>
-        <w:rPr>
-          <w:rFonts w:cstheme="minorHAnsi"/>
-          <w:sz w:val="22"/>
-        </w:rPr>
-        <w:t>MySQL</w:t>
-      </w:r>
-      <w:r>
-        <w:rPr>
-          <w:rFonts w:cstheme="minorHAnsi"/>
-          <w:sz w:val="22"/>
-        </w:rPr>
-        <w:t xml:space="preserve">, </w:t>
+        <w:t xml:space="preserve"> MySQL, </w:t>
       </w:r>
       <w:r>
         <w:rPr>
@@ -278,8 +261,9 @@
         <w:pStyle w:val="ListParagraph"/>
         <w:numPr>
           <w:ilvl w:val="0"/>
-          <w:numId w:val="34"/>
+          <w:numId w:val="46"/>
         </w:numPr>
+        <w:spacing w:line="280" w:lineRule="exact"/>
         <w:rPr>
           <w:rFonts w:cstheme="minorHAnsi"/>
           <w:sz w:val="22"/>
@@ -321,6 +305,20 @@
           <w:sz w:val="22"/>
         </w:rPr>
         <w:t>, HTML, CSS</w:t>
+      </w:r>
+      <w:r>
+        <w:rPr>
+          <w:rFonts w:cstheme="minorHAnsi" w:hint="eastAsia"/>
+          <w:sz w:val="22"/>
+        </w:rPr>
+        <w:t>,</w:t>
+      </w:r>
+      <w:r>
+        <w:rPr>
+          <w:rFonts w:cstheme="minorHAnsi"/>
+          <w:sz w:val="22"/>
+        </w:rPr>
+        <w:t xml:space="preserve"> C++</w:t>
       </w:r>
     </w:p>
     <w:p>
@@ -328,15 +326,23 @@
         <w:pStyle w:val="ListParagraph"/>
         <w:numPr>
           <w:ilvl w:val="0"/>
-          <w:numId w:val="34"/>
+          <w:numId w:val="46"/>
         </w:numPr>
+        <w:spacing w:line="280" w:lineRule="exact"/>
+        <w:rPr>
+          <w:rFonts w:cstheme="minorHAnsi"/>
+          <w:sz w:val="22"/>
+        </w:rPr>
+      </w:pPr>
+      <w:r>
         <w:rPr>
           <w:rFonts w:cstheme="minorHAnsi"/>
           <w:b/>
           <w:bCs/>
           <w:sz w:val="22"/>
         </w:rPr>
-      </w:pPr>
+        <w:t>Other:</w:t>
+      </w:r>
       <w:r>
         <w:rPr>
           <w:rFonts w:cstheme="minorHAnsi"/>
@@ -344,7 +350,14 @@
           <w:bCs/>
           <w:sz w:val="22"/>
         </w:rPr>
-        <w:t>Other:</w:t>
+        <w:t xml:space="preserve"> </w:t>
+      </w:r>
+      <w:r>
+        <w:rPr>
+          <w:rFonts w:cstheme="minorHAnsi"/>
+          <w:sz w:val="22"/>
+        </w:rPr>
+        <w:t>Git</w:t>
       </w:r>
       <w:r>
         <w:rPr>
@@ -353,14 +366,35 @@
           <w:bCs/>
           <w:sz w:val="22"/>
         </w:rPr>
-        <w:t xml:space="preserve"> </w:t>
-      </w:r>
-      <w:r>
-        <w:rPr>
-          <w:rFonts w:cstheme="minorHAnsi"/>
-          <w:sz w:val="22"/>
-        </w:rPr>
-        <w:t>Git</w:t>
+        <w:t xml:space="preserve">, </w:t>
+      </w:r>
+      <w:r>
+        <w:rPr>
+          <w:rFonts w:cstheme="minorHAnsi"/>
+          <w:sz w:val="22"/>
+        </w:rPr>
+        <w:t xml:space="preserve">Agile Development: Scrum, </w:t>
+      </w:r>
+      <w:r>
+        <w:rPr>
+          <w:rFonts w:cstheme="minorHAnsi"/>
+          <w:sz w:val="22"/>
+        </w:rPr>
+        <w:t xml:space="preserve">Public </w:t>
+      </w:r>
+      <w:r>
+        <w:rPr>
+          <w:rFonts w:cstheme="minorHAnsi"/>
+          <w:sz w:val="22"/>
+        </w:rPr>
+        <w:t>spea</w:t>
+      </w:r>
+      <w:r>
+        <w:rPr>
+          <w:rFonts w:cstheme="minorHAnsi"/>
+          <w:sz w:val="22"/>
+        </w:rPr>
+        <w:t>king</w:t>
       </w:r>
       <w:r>
         <w:rPr>
@@ -376,58 +410,14 @@
           <w:rFonts w:cstheme="minorHAnsi"/>
           <w:sz w:val="22"/>
         </w:rPr>
-        <w:t>Agile Development: Scrum</w:t>
-      </w:r>
-      <w:r>
-        <w:rPr>
-          <w:rFonts w:cstheme="minorHAnsi"/>
-          <w:sz w:val="22"/>
-        </w:rPr>
-        <w:t xml:space="preserve">, </w:t>
-      </w:r>
-      <w:r>
-        <w:rPr>
-          <w:rFonts w:cstheme="minorHAnsi"/>
-          <w:sz w:val="22"/>
-        </w:rPr>
-        <w:t xml:space="preserve">Public </w:t>
-      </w:r>
-      <w:r>
-        <w:rPr>
-          <w:rFonts w:cstheme="minorHAnsi"/>
-          <w:sz w:val="22"/>
-        </w:rPr>
-        <w:t>spea</w:t>
-      </w:r>
-      <w:r>
-        <w:rPr>
-          <w:rFonts w:cstheme="minorHAnsi"/>
-          <w:sz w:val="22"/>
-        </w:rPr>
-        <w:t>king</w:t>
-      </w:r>
-      <w:r>
-        <w:rPr>
-          <w:rFonts w:cstheme="minorHAnsi"/>
-          <w:b/>
-          <w:bCs/>
-          <w:sz w:val="22"/>
-        </w:rPr>
-        <w:t xml:space="preserve">, </w:t>
-      </w:r>
-      <w:r>
-        <w:rPr>
-          <w:rFonts w:cstheme="minorHAnsi"/>
-          <w:sz w:val="22"/>
-        </w:rPr>
         <w:t>Computer Networks</w:t>
       </w:r>
     </w:p>
     <w:p>
       <w:pPr>
-        <w:spacing w:line="120" w:lineRule="exact"/>
-        <w:rPr>
-          <w:rFonts w:cstheme="minorHAnsi"/>
+        <w:spacing w:line="200" w:lineRule="exact"/>
+        <w:rPr>
+          <w:rFonts w:cstheme="minorHAnsi" w:hint="eastAsia"/>
           <w:b/>
           <w:bCs/>
           <w:sz w:val="22"/>
@@ -443,110 +433,94 @@
         <w:contextualSpacing/>
         <w:rPr>
           <w:rFonts w:cstheme="minorHAnsi"/>
+          <w:sz w:val="28"/>
+          <w:szCs w:val="28"/>
+        </w:rPr>
+      </w:pPr>
+      <w:r>
+        <w:rPr>
+          <w:rFonts w:cstheme="minorHAnsi"/>
+          <w:sz w:val="28"/>
+          <w:szCs w:val="28"/>
+        </w:rPr>
+        <w:t>Projects</w:t>
+      </w:r>
+    </w:p>
+    <w:p>
+      <w:pPr>
+        <w:spacing w:beforeLines="20" w:before="72" w:line="280" w:lineRule="exact"/>
+        <w:rPr>
+          <w:rStyle w:val="Hyperlink"/>
+          <w:rFonts w:cstheme="minorHAnsi"/>
           <w:b/>
           <w:bCs/>
-          <w:sz w:val="28"/>
-          <w:szCs w:val="28"/>
-        </w:rPr>
-      </w:pPr>
+          <w:sz w:val="22"/>
+        </w:rPr>
+      </w:pPr>
+      <w:proofErr w:type="spellStart"/>
       <w:r>
         <w:rPr>
           <w:rFonts w:cstheme="minorHAnsi"/>
           <w:b/>
           <w:bCs/>
-          <w:sz w:val="28"/>
-          <w:szCs w:val="28"/>
-        </w:rPr>
-        <w:t xml:space="preserve">Projects </w:t>
-      </w:r>
-    </w:p>
-    <w:p>
-      <w:pPr>
+          <w:sz w:val="22"/>
+        </w:rPr>
+        <w:t>WMMA_WhereMyMoneyAt</w:t>
+      </w:r>
+      <w:proofErr w:type="spellEnd"/>
+      <w:r>
         <w:rPr>
           <w:rFonts w:cstheme="minorHAnsi"/>
           <w:b/>
           <w:bCs/>
-          <w:i/>
-          <w:iCs/>
-          <w:szCs w:val="24"/>
-        </w:rPr>
-      </w:pPr>
+          <w:sz w:val="22"/>
+        </w:rPr>
+        <w:t xml:space="preserve"> : Full </w:t>
+      </w:r>
       <w:r>
         <w:rPr>
           <w:rFonts w:cstheme="minorHAnsi"/>
           <w:b/>
           <w:bCs/>
-          <w:i/>
-          <w:iCs/>
-          <w:szCs w:val="24"/>
-        </w:rPr>
-        <w:t xml:space="preserve">WMMA_WhereMyMoneyAt : Full </w:t>
+          <w:sz w:val="22"/>
+        </w:rPr>
+        <w:t>S</w:t>
       </w:r>
       <w:r>
         <w:rPr>
           <w:rFonts w:cstheme="minorHAnsi"/>
           <w:b/>
           <w:bCs/>
-          <w:i/>
-          <w:iCs/>
-          <w:szCs w:val="24"/>
-        </w:rPr>
-        <w:t>S</w:t>
+          <w:sz w:val="22"/>
+        </w:rPr>
+        <w:t xml:space="preserve">tack CRUD </w:t>
       </w:r>
       <w:r>
         <w:rPr>
           <w:rFonts w:cstheme="minorHAnsi"/>
           <w:b/>
           <w:bCs/>
-          <w:i/>
-          <w:iCs/>
-          <w:szCs w:val="24"/>
-        </w:rPr>
-        <w:t xml:space="preserve">tack CRUD </w:t>
+          <w:sz w:val="22"/>
+        </w:rPr>
+        <w:t>A</w:t>
       </w:r>
       <w:r>
         <w:rPr>
           <w:rFonts w:cstheme="minorHAnsi"/>
           <w:b/>
           <w:bCs/>
-          <w:i/>
-          <w:iCs/>
-          <w:szCs w:val="24"/>
-        </w:rPr>
-        <w:t>A</w:t>
+          <w:sz w:val="22"/>
+        </w:rPr>
+        <w:t>pplication</w:t>
       </w:r>
       <w:r>
         <w:rPr>
           <w:rFonts w:cstheme="minorHAnsi"/>
           <w:b/>
           <w:bCs/>
-          <w:i/>
-          <w:iCs/>
-          <w:szCs w:val="24"/>
-        </w:rPr>
-        <w:t>pplication</w:t>
-      </w:r>
-      <w:r>
-        <w:rPr>
-          <w:rFonts w:cstheme="minorHAnsi"/>
-          <w:b/>
-          <w:bCs/>
-          <w:i/>
-          <w:iCs/>
-          <w:szCs w:val="24"/>
-        </w:rPr>
-        <w:tab/>
-      </w:r>
-      <w:r>
-        <w:rPr>
-          <w:rFonts w:cstheme="minorHAnsi"/>
-          <w:b/>
-          <w:bCs/>
-          <w:i/>
-          <w:iCs/>
-          <w:szCs w:val="24"/>
-        </w:rPr>
-        <w:tab/>
+          <w:sz w:val="22"/>
+        </w:rPr>
+        <w:t xml:space="preserve"> | </w:t>
       </w:r>
       <w:hyperlink r:id="rId10" w:history="1">
         <w:r>
@@ -555,9 +529,7 @@
             <w:rFonts w:cstheme="minorHAnsi"/>
             <w:b/>
             <w:bCs/>
-            <w:i/>
-            <w:iCs/>
-            <w:szCs w:val="24"/>
+            <w:sz w:val="22"/>
           </w:rPr>
           <w:t>AndroidApp</w:t>
         </w:r>
@@ -567,11 +539,9 @@
           <w:rFonts w:cstheme="minorHAnsi"/>
           <w:b/>
           <w:bCs/>
-          <w:i/>
-          <w:iCs/>
-          <w:szCs w:val="24"/>
-        </w:rPr>
-        <w:tab/>
+          <w:sz w:val="22"/>
+        </w:rPr>
+        <w:t xml:space="preserve"> | </w:t>
       </w:r>
       <w:hyperlink r:id="rId11" w:history="1">
         <w:r>
@@ -580,9 +550,7 @@
             <w:rFonts w:cstheme="minorHAnsi"/>
             <w:b/>
             <w:bCs/>
-            <w:i/>
-            <w:iCs/>
-            <w:szCs w:val="24"/>
+            <w:sz w:val="22"/>
           </w:rPr>
           <w:t>RestAPI</w:t>
         </w:r>
@@ -592,11 +560,9 @@
           <w:rFonts w:cstheme="minorHAnsi"/>
           <w:b/>
           <w:bCs/>
-          <w:i/>
-          <w:iCs/>
-          <w:szCs w:val="24"/>
-        </w:rPr>
-        <w:tab/>
+          <w:sz w:val="22"/>
+        </w:rPr>
+        <w:t xml:space="preserve"> | </w:t>
       </w:r>
       <w:hyperlink r:id="rId12" w:history="1">
         <w:r>
@@ -605,9 +571,7 @@
             <w:rFonts w:cstheme="minorHAnsi"/>
             <w:b/>
             <w:bCs/>
-            <w:i/>
-            <w:iCs/>
-            <w:szCs w:val="24"/>
+            <w:sz w:val="22"/>
           </w:rPr>
           <w:t>Figma</w:t>
         </w:r>
@@ -618,47 +582,41 @@
         <w:pStyle w:val="ListParagraph"/>
         <w:numPr>
           <w:ilvl w:val="0"/>
-          <w:numId w:val="31"/>
+          <w:numId w:val="48"/>
         </w:numPr>
-        <w:rPr>
-          <w:rFonts w:cstheme="minorHAnsi"/>
-          <w:szCs w:val="24"/>
-        </w:rPr>
-      </w:pPr>
-      <w:r>
-        <w:rPr>
-          <w:rFonts w:cstheme="minorHAnsi"/>
-          <w:sz w:val="22"/>
-        </w:rPr>
-        <w:t xml:space="preserve">Allow user to </w:t>
-      </w:r>
-      <w:r>
-        <w:rPr>
-          <w:rFonts w:cstheme="minorHAnsi"/>
-          <w:sz w:val="22"/>
-        </w:rPr>
-        <w:t xml:space="preserve">read, </w:t>
-      </w:r>
-      <w:r>
-        <w:rPr>
-          <w:rFonts w:cstheme="minorHAnsi"/>
-          <w:sz w:val="22"/>
-        </w:rPr>
-        <w:t>add</w:t>
-      </w:r>
-      <w:r>
-        <w:rPr>
-          <w:rFonts w:cstheme="minorHAnsi"/>
-          <w:sz w:val="22"/>
-        </w:rPr>
-        <w:t xml:space="preserve">, delete and update </w:t>
-      </w:r>
-      <w:r>
-        <w:rPr>
-          <w:rFonts w:cstheme="minorHAnsi"/>
-          <w:sz w:val="22"/>
-        </w:rPr>
-        <w:t xml:space="preserve">money transaction data entries. </w:t>
+        <w:spacing w:line="280" w:lineRule="exact"/>
+        <w:ind w:left="641" w:hanging="357"/>
+        <w:rPr>
+          <w:rFonts w:cstheme="minorHAnsi"/>
+          <w:sz w:val="20"/>
+          <w:szCs w:val="20"/>
+        </w:rPr>
+      </w:pPr>
+      <w:r>
+        <w:rPr>
+          <w:rFonts w:cstheme="minorHAnsi"/>
+          <w:sz w:val="20"/>
+          <w:szCs w:val="20"/>
+        </w:rPr>
+        <w:t xml:space="preserve">Allow user to read, add, </w:t>
+      </w:r>
+      <w:proofErr w:type="gramStart"/>
+      <w:r>
+        <w:rPr>
+          <w:rFonts w:cstheme="minorHAnsi"/>
+          <w:sz w:val="20"/>
+          <w:szCs w:val="20"/>
+        </w:rPr>
+        <w:t>delete</w:t>
+      </w:r>
+      <w:proofErr w:type="gramEnd"/>
+      <w:r>
+        <w:rPr>
+          <w:rFonts w:cstheme="minorHAnsi"/>
+          <w:sz w:val="20"/>
+          <w:szCs w:val="20"/>
+        </w:rPr>
+        <w:t xml:space="preserve"> and update money transaction data entries. </w:t>
       </w:r>
     </w:p>
     <w:p>
@@ -666,68 +624,67 @@
         <w:pStyle w:val="ListParagraph"/>
         <w:numPr>
           <w:ilvl w:val="0"/>
-          <w:numId w:val="31"/>
+          <w:numId w:val="48"/>
         </w:numPr>
-        <w:rPr>
-          <w:rFonts w:cstheme="minorHAnsi"/>
-          <w:szCs w:val="24"/>
-        </w:rPr>
-      </w:pPr>
-      <w:r>
-        <w:rPr>
-          <w:rFonts w:cstheme="minorHAnsi"/>
-          <w:sz w:val="22"/>
-        </w:rPr>
-        <w:t>Buil</w:t>
-      </w:r>
-      <w:r>
-        <w:rPr>
-          <w:rFonts w:cstheme="minorHAnsi"/>
-          <w:sz w:val="22"/>
-        </w:rPr>
-        <w:t>t</w:t>
-      </w:r>
-      <w:r>
-        <w:rPr>
-          <w:rFonts w:cstheme="minorHAnsi"/>
-          <w:sz w:val="22"/>
-        </w:rPr>
-        <w:t xml:space="preserve"> RestAPI </w:t>
-      </w:r>
-      <w:r>
-        <w:rPr>
-          <w:rFonts w:cstheme="minorHAnsi"/>
-          <w:sz w:val="22"/>
-        </w:rPr>
-        <w:t xml:space="preserve">with spring boot </w:t>
-      </w:r>
-      <w:r>
-        <w:rPr>
-          <w:rFonts w:cstheme="minorHAnsi"/>
-          <w:sz w:val="22"/>
-        </w:rPr>
-        <w:t>connected to a remote PostgreSQL database(</w:t>
-      </w:r>
-      <w:r>
-        <w:rPr>
-          <w:rFonts w:cstheme="minorHAnsi"/>
-          <w:sz w:val="22"/>
-        </w:rPr>
-        <w:t>Heroku Postgres</w:t>
-      </w:r>
-      <w:r>
-        <w:rPr>
-          <w:rFonts w:cstheme="minorHAnsi"/>
-          <w:sz w:val="22"/>
-        </w:rPr>
-        <w:t>)</w:t>
-      </w:r>
-      <w:r>
-        <w:rPr>
-          <w:rFonts w:cstheme="minorHAnsi"/>
-          <w:sz w:val="22"/>
-        </w:rPr>
-        <w:t>, following the three layer architecture: Service, Repository and Data Access Layer.</w:t>
+        <w:spacing w:line="280" w:lineRule="exact"/>
+        <w:ind w:left="641" w:hanging="357"/>
+        <w:rPr>
+          <w:rFonts w:cstheme="minorHAnsi"/>
+          <w:sz w:val="20"/>
+          <w:szCs w:val="20"/>
+        </w:rPr>
+      </w:pPr>
+      <w:r>
+        <w:rPr>
+          <w:rFonts w:cstheme="minorHAnsi" w:hint="eastAsia"/>
+          <w:sz w:val="20"/>
+          <w:szCs w:val="20"/>
+        </w:rPr>
+        <w:t>B</w:t>
+      </w:r>
+      <w:r>
+        <w:rPr>
+          <w:rFonts w:cstheme="minorHAnsi"/>
+          <w:sz w:val="20"/>
+          <w:szCs w:val="20"/>
+        </w:rPr>
+        <w:t xml:space="preserve">ack end: Built </w:t>
+      </w:r>
+      <w:proofErr w:type="spellStart"/>
+      <w:r>
+        <w:rPr>
+          <w:rFonts w:cstheme="minorHAnsi"/>
+          <w:sz w:val="20"/>
+          <w:szCs w:val="20"/>
+        </w:rPr>
+        <w:t>RestAPI</w:t>
+      </w:r>
+      <w:proofErr w:type="spellEnd"/>
+      <w:r>
+        <w:rPr>
+          <w:rFonts w:cstheme="minorHAnsi"/>
+          <w:sz w:val="20"/>
+          <w:szCs w:val="20"/>
+        </w:rPr>
+        <w:t xml:space="preserve"> with Spring Boot connecting to a remote PostgreSQL database, following the </w:t>
+      </w:r>
+      <w:proofErr w:type="gramStart"/>
+      <w:r>
+        <w:rPr>
+          <w:rFonts w:cstheme="minorHAnsi"/>
+          <w:sz w:val="20"/>
+          <w:szCs w:val="20"/>
+        </w:rPr>
+        <w:t>three layer</w:t>
+      </w:r>
+      <w:proofErr w:type="gramEnd"/>
+      <w:r>
+        <w:rPr>
+          <w:rFonts w:cstheme="minorHAnsi"/>
+          <w:sz w:val="20"/>
+          <w:szCs w:val="20"/>
+        </w:rPr>
+        <w:t xml:space="preserve"> architecture: Service, Repository and Data Access Layer.</w:t>
       </w:r>
     </w:p>
     <w:p>
@@ -735,207 +692,131 @@
         <w:pStyle w:val="ListParagraph"/>
         <w:numPr>
           <w:ilvl w:val="0"/>
-          <w:numId w:val="31"/>
+          <w:numId w:val="48"/>
         </w:numPr>
-        <w:rPr>
-          <w:rFonts w:cstheme="minorHAnsi"/>
-          <w:szCs w:val="24"/>
-        </w:rPr>
-      </w:pPr>
-      <w:r>
-        <w:rPr>
-          <w:rFonts w:cstheme="minorHAnsi"/>
-          <w:sz w:val="22"/>
-        </w:rPr>
-        <w:t xml:space="preserve">Developed front end </w:t>
-      </w:r>
-      <w:r>
-        <w:rPr>
-          <w:rFonts w:cstheme="minorHAnsi"/>
-          <w:sz w:val="22"/>
-        </w:rPr>
-        <w:t xml:space="preserve">portion on Android </w:t>
-      </w:r>
-      <w:r>
-        <w:rPr>
-          <w:rFonts w:cstheme="minorHAnsi"/>
-          <w:sz w:val="22"/>
-        </w:rPr>
-        <w:t xml:space="preserve">using </w:t>
-      </w:r>
-      <w:r>
-        <w:rPr>
-          <w:rFonts w:cstheme="minorHAnsi"/>
-          <w:sz w:val="22"/>
-        </w:rPr>
-        <w:t>Retrofit,</w:t>
-      </w:r>
-      <w:r>
-        <w:rPr>
-          <w:rFonts w:cstheme="minorHAnsi"/>
-          <w:sz w:val="22"/>
-        </w:rPr>
-        <w:t xml:space="preserve"> Lifecycle components, </w:t>
-      </w:r>
-      <w:r>
-        <w:rPr>
-          <w:rFonts w:cstheme="minorHAnsi"/>
-          <w:sz w:val="22"/>
-        </w:rPr>
-        <w:t xml:space="preserve">cache data </w:t>
-      </w:r>
-      <w:r>
-        <w:rPr>
-          <w:rFonts w:cstheme="minorHAnsi"/>
-          <w:sz w:val="22"/>
-        </w:rPr>
-        <w:t>with SQLite and Room</w:t>
-      </w:r>
-      <w:r>
-        <w:rPr>
-          <w:rFonts w:cstheme="minorHAnsi"/>
-          <w:sz w:val="22"/>
-        </w:rPr>
-        <w:t>,</w:t>
-      </w:r>
-      <w:r>
-        <w:rPr>
-          <w:rFonts w:cstheme="minorHAnsi"/>
-          <w:sz w:val="22"/>
-        </w:rPr>
-        <w:t xml:space="preserve"> </w:t>
-      </w:r>
-      <w:r>
-        <w:rPr>
-          <w:rFonts w:cstheme="minorHAnsi"/>
-          <w:sz w:val="22"/>
-        </w:rPr>
-        <w:t xml:space="preserve">following the </w:t>
-      </w:r>
-      <w:r>
-        <w:rPr>
-          <w:rFonts w:cstheme="minorHAnsi"/>
-          <w:sz w:val="22"/>
-        </w:rPr>
-        <w:t>MVVM architecture</w:t>
-      </w:r>
-      <w:r>
-        <w:rPr>
-          <w:rFonts w:cstheme="minorHAnsi"/>
-          <w:sz w:val="22"/>
-        </w:rPr>
-        <w:t>.</w:t>
+        <w:spacing w:line="280" w:lineRule="exact"/>
+        <w:ind w:left="641" w:hanging="357"/>
+        <w:rPr>
+          <w:rFonts w:cstheme="minorHAnsi" w:hint="eastAsia"/>
+          <w:sz w:val="20"/>
+          <w:szCs w:val="20"/>
+        </w:rPr>
+      </w:pPr>
+      <w:r>
+        <w:rPr>
+          <w:rFonts w:cstheme="minorHAnsi"/>
+          <w:sz w:val="20"/>
+          <w:szCs w:val="20"/>
+        </w:rPr>
+        <w:t xml:space="preserve">Front end: Built Android app using Retrofit, Lifecycle components, </w:t>
+      </w:r>
+      <w:proofErr w:type="gramStart"/>
+      <w:r>
+        <w:rPr>
+          <w:rFonts w:cstheme="minorHAnsi"/>
+          <w:sz w:val="20"/>
+          <w:szCs w:val="20"/>
+        </w:rPr>
+        <w:t>SQLite</w:t>
+      </w:r>
+      <w:proofErr w:type="gramEnd"/>
+      <w:r>
+        <w:rPr>
+          <w:rFonts w:cstheme="minorHAnsi"/>
+          <w:sz w:val="20"/>
+          <w:szCs w:val="20"/>
+        </w:rPr>
+        <w:t xml:space="preserve"> and Room for local data cache, following the MVVM architecture with dependency injection.</w:t>
       </w:r>
     </w:p>
     <w:p>
       <w:pPr>
+        <w:spacing w:beforeLines="20" w:before="72" w:line="280" w:lineRule="exact"/>
+        <w:rPr>
+          <w:rFonts w:cstheme="minorHAnsi"/>
+          <w:sz w:val="22"/>
+        </w:rPr>
+      </w:pPr>
+      <w:r>
         <w:rPr>
           <w:rFonts w:cstheme="minorHAnsi"/>
           <w:b/>
           <w:bCs/>
-          <w:i/>
-          <w:iCs/>
-          <w:szCs w:val="24"/>
-        </w:rPr>
-      </w:pPr>
+          <w:sz w:val="22"/>
+        </w:rPr>
+        <w:t>Wat2Eat</w:t>
+      </w:r>
       <w:r>
         <w:rPr>
           <w:rFonts w:cstheme="minorHAnsi"/>
           <w:b/>
           <w:bCs/>
-          <w:i/>
-          <w:iCs/>
-          <w:szCs w:val="24"/>
-        </w:rPr>
-        <w:t>Wat2Eat</w:t>
+          <w:sz w:val="22"/>
+        </w:rPr>
+        <w:t xml:space="preserve"> : Food </w:t>
       </w:r>
       <w:r>
         <w:rPr>
           <w:rFonts w:cstheme="minorHAnsi"/>
           <w:b/>
           <w:bCs/>
-          <w:i/>
-          <w:iCs/>
-          <w:szCs w:val="24"/>
-        </w:rPr>
-        <w:t xml:space="preserve"> : Food </w:t>
+          <w:sz w:val="22"/>
+        </w:rPr>
+        <w:t>Places I</w:t>
       </w:r>
       <w:r>
         <w:rPr>
           <w:rFonts w:cstheme="minorHAnsi"/>
           <w:b/>
           <w:bCs/>
-          <w:i/>
-          <w:iCs/>
-          <w:szCs w:val="24"/>
-        </w:rPr>
-        <w:t>Places I</w:t>
+          <w:sz w:val="22"/>
+        </w:rPr>
+        <w:t xml:space="preserve">n </w:t>
       </w:r>
       <w:r>
         <w:rPr>
           <w:rFonts w:cstheme="minorHAnsi"/>
           <w:b/>
           <w:bCs/>
-          <w:i/>
-          <w:iCs/>
-          <w:szCs w:val="24"/>
-        </w:rPr>
-        <w:t xml:space="preserve">n </w:t>
+          <w:sz w:val="22"/>
+        </w:rPr>
+        <w:t>Y</w:t>
       </w:r>
       <w:r>
         <w:rPr>
           <w:rFonts w:cstheme="minorHAnsi"/>
           <w:b/>
           <w:bCs/>
-          <w:i/>
-          <w:iCs/>
-          <w:szCs w:val="24"/>
-        </w:rPr>
-        <w:t>Y</w:t>
+          <w:sz w:val="22"/>
+        </w:rPr>
+        <w:t xml:space="preserve">our </w:t>
       </w:r>
       <w:r>
         <w:rPr>
           <w:rFonts w:cstheme="minorHAnsi"/>
           <w:b/>
           <w:bCs/>
-          <w:i/>
-          <w:iCs/>
-          <w:szCs w:val="24"/>
-        </w:rPr>
-        <w:t xml:space="preserve">our </w:t>
+          <w:sz w:val="22"/>
+        </w:rPr>
+        <w:t>A</w:t>
       </w:r>
       <w:r>
         <w:rPr>
           <w:rFonts w:cstheme="minorHAnsi"/>
           <w:b/>
           <w:bCs/>
-          <w:i/>
-          <w:iCs/>
-          <w:szCs w:val="24"/>
-        </w:rPr>
-        <w:t>A</w:t>
+          <w:sz w:val="22"/>
+        </w:rPr>
+        <w:t>rea</w:t>
       </w:r>
       <w:r>
         <w:rPr>
           <w:rFonts w:cstheme="minorHAnsi"/>
           <w:b/>
           <w:bCs/>
-          <w:i/>
-          <w:iCs/>
-          <w:szCs w:val="24"/>
-        </w:rPr>
-        <w:t>rea</w:t>
-      </w:r>
-      <w:r>
-        <w:rPr>
-          <w:rFonts w:cstheme="minorHAnsi"/>
-          <w:b/>
-          <w:bCs/>
-          <w:i/>
-          <w:iCs/>
-          <w:szCs w:val="24"/>
-        </w:rPr>
-        <w:tab/>
+          <w:sz w:val="22"/>
+        </w:rPr>
+        <w:t xml:space="preserve"> | </w:t>
       </w:r>
       <w:hyperlink r:id="rId13" w:history="1">
         <w:r>
@@ -944,9 +825,7 @@
             <w:rFonts w:cstheme="minorHAnsi"/>
             <w:b/>
             <w:bCs/>
-            <w:i/>
-            <w:iCs/>
-            <w:szCs w:val="24"/>
+            <w:sz w:val="22"/>
           </w:rPr>
           <w:t>Github</w:t>
         </w:r>
@@ -956,11 +835,9 @@
           <w:rFonts w:cstheme="minorHAnsi"/>
           <w:b/>
           <w:bCs/>
-          <w:i/>
-          <w:iCs/>
-          <w:szCs w:val="24"/>
-        </w:rPr>
-        <w:tab/>
+          <w:sz w:val="22"/>
+        </w:rPr>
+        <w:t xml:space="preserve"> | </w:t>
       </w:r>
       <w:hyperlink r:id="rId14" w:history="1">
         <w:r>
@@ -969,9 +846,7 @@
             <w:rFonts w:cstheme="minorHAnsi"/>
             <w:b/>
             <w:bCs/>
-            <w:i/>
-            <w:iCs/>
-            <w:szCs w:val="24"/>
+            <w:sz w:val="22"/>
           </w:rPr>
           <w:t>GooglePlay</w:t>
         </w:r>
@@ -981,11 +856,9 @@
           <w:rFonts w:cstheme="minorHAnsi"/>
           <w:b/>
           <w:bCs/>
-          <w:i/>
-          <w:iCs/>
-          <w:szCs w:val="24"/>
-        </w:rPr>
-        <w:tab/>
+          <w:sz w:val="22"/>
+        </w:rPr>
+        <w:t xml:space="preserve"> | </w:t>
       </w:r>
       <w:hyperlink r:id="rId15" w:history="1">
         <w:r>
@@ -994,9 +867,7 @@
             <w:rFonts w:cstheme="minorHAnsi"/>
             <w:b/>
             <w:bCs/>
-            <w:i/>
-            <w:iCs/>
-            <w:szCs w:val="24"/>
+            <w:sz w:val="22"/>
           </w:rPr>
           <w:t>Figma</w:t>
         </w:r>
@@ -1007,31 +878,37 @@
         <w:pStyle w:val="ListParagraph"/>
         <w:numPr>
           <w:ilvl w:val="0"/>
-          <w:numId w:val="31"/>
+          <w:numId w:val="48"/>
         </w:numPr>
-        <w:rPr>
-          <w:rFonts w:cstheme="minorHAnsi"/>
-          <w:szCs w:val="24"/>
-        </w:rPr>
-      </w:pPr>
-      <w:r>
-        <w:rPr>
-          <w:rFonts w:cstheme="minorHAnsi"/>
-          <w:sz w:val="22"/>
+        <w:spacing w:line="280" w:lineRule="exact"/>
+        <w:ind w:left="641" w:hanging="357"/>
+        <w:rPr>
+          <w:rFonts w:cstheme="minorHAnsi"/>
+          <w:sz w:val="20"/>
+          <w:szCs w:val="20"/>
+        </w:rPr>
+      </w:pPr>
+      <w:r>
+        <w:rPr>
+          <w:rFonts w:cstheme="minorHAnsi"/>
+          <w:sz w:val="20"/>
+          <w:szCs w:val="20"/>
         </w:rPr>
         <w:t xml:space="preserve">Developed </w:t>
       </w:r>
       <w:r>
         <w:rPr>
           <w:rFonts w:cstheme="minorHAnsi"/>
-          <w:sz w:val="22"/>
+          <w:sz w:val="20"/>
+          <w:szCs w:val="20"/>
         </w:rPr>
         <w:t xml:space="preserve">to help people find </w:t>
       </w:r>
       <w:r>
         <w:rPr>
           <w:rFonts w:cstheme="minorHAnsi"/>
-          <w:sz w:val="22"/>
+          <w:sz w:val="20"/>
+          <w:szCs w:val="20"/>
         </w:rPr>
         <w:t>food options around them in a touch, available on Google Play.</w:t>
       </w:r>
@@ -1041,185 +918,191 @@
         <w:pStyle w:val="ListParagraph"/>
         <w:numPr>
           <w:ilvl w:val="0"/>
-          <w:numId w:val="31"/>
+          <w:numId w:val="48"/>
         </w:numPr>
-        <w:rPr>
-          <w:rFonts w:cstheme="minorHAnsi"/>
-          <w:szCs w:val="24"/>
-        </w:rPr>
-      </w:pPr>
-      <w:r>
-        <w:rPr>
-          <w:rFonts w:cstheme="minorHAnsi"/>
-          <w:sz w:val="22"/>
+        <w:spacing w:line="280" w:lineRule="exact"/>
+        <w:ind w:left="641" w:hanging="357"/>
+        <w:rPr>
+          <w:rFonts w:cstheme="minorHAnsi"/>
+          <w:sz w:val="20"/>
+          <w:szCs w:val="20"/>
+        </w:rPr>
+      </w:pPr>
+      <w:r>
+        <w:rPr>
+          <w:rFonts w:cstheme="minorHAnsi"/>
+          <w:sz w:val="20"/>
+          <w:szCs w:val="20"/>
         </w:rPr>
         <w:t>Fetching and Displaying restaurant data and photos from Google Places API with Volley and Glide.</w:t>
       </w:r>
     </w:p>
     <w:p>
       <w:pPr>
+        <w:spacing w:beforeLines="20" w:before="72"/>
         <w:rPr>
           <w:rFonts w:cstheme="minorHAnsi"/>
           <w:b/>
           <w:bCs/>
-          <w:i/>
-          <w:iCs/>
-          <w:szCs w:val="24"/>
-        </w:rPr>
-      </w:pPr>
+          <w:sz w:val="22"/>
+        </w:rPr>
+      </w:pPr>
+      <w:proofErr w:type="spellStart"/>
       <w:r>
         <w:rPr>
           <w:rFonts w:cstheme="minorHAnsi"/>
           <w:b/>
           <w:bCs/>
-          <w:i/>
-          <w:iCs/>
-          <w:szCs w:val="24"/>
-        </w:rPr>
-        <w:t>HelpMe (HackTheNorth 2021 Fall)</w:t>
-      </w:r>
+          <w:sz w:val="22"/>
+        </w:rPr>
+        <w:t>HelpMe</w:t>
+      </w:r>
+      <w:proofErr w:type="spellEnd"/>
       <w:r>
         <w:rPr>
           <w:rFonts w:cstheme="minorHAnsi"/>
           <w:b/>
           <w:bCs/>
-          <w:i/>
-          <w:iCs/>
-          <w:szCs w:val="24"/>
-        </w:rPr>
-        <w:t xml:space="preserve"> : </w:t>
-      </w:r>
+          <w:sz w:val="22"/>
+        </w:rPr>
+        <w:t xml:space="preserve"> (</w:t>
+      </w:r>
+      <w:proofErr w:type="spellStart"/>
       <w:r>
         <w:rPr>
           <w:rFonts w:cstheme="minorHAnsi"/>
           <w:b/>
           <w:bCs/>
-          <w:i/>
-          <w:iCs/>
-          <w:szCs w:val="24"/>
-        </w:rPr>
-        <w:t>C</w:t>
-      </w:r>
+          <w:sz w:val="22"/>
+        </w:rPr>
+        <w:t>HackTheNorth</w:t>
+      </w:r>
+      <w:proofErr w:type="spellEnd"/>
       <w:r>
         <w:rPr>
           <w:rFonts w:cstheme="minorHAnsi"/>
           <w:b/>
           <w:bCs/>
-          <w:i/>
-          <w:iCs/>
-          <w:szCs w:val="24"/>
-        </w:rPr>
-        <w:t xml:space="preserve">harities </w:t>
+          <w:sz w:val="22"/>
+        </w:rPr>
+        <w:t xml:space="preserve"> 2021 Fall)</w:t>
       </w:r>
       <w:r>
         <w:rPr>
           <w:rFonts w:cstheme="minorHAnsi"/>
           <w:b/>
           <w:bCs/>
-          <w:i/>
-          <w:iCs/>
-          <w:szCs w:val="24"/>
-        </w:rPr>
-        <w:t>T</w:t>
+          <w:sz w:val="22"/>
+        </w:rPr>
+        <w:t xml:space="preserve"> : </w:t>
       </w:r>
       <w:r>
         <w:rPr>
           <w:rFonts w:cstheme="minorHAnsi"/>
           <w:b/>
           <w:bCs/>
-          <w:i/>
-          <w:iCs/>
-          <w:szCs w:val="24"/>
-        </w:rPr>
-        <w:t xml:space="preserve">hat </w:t>
+          <w:sz w:val="22"/>
+        </w:rPr>
+        <w:t>C</w:t>
       </w:r>
       <w:r>
         <w:rPr>
           <w:rFonts w:cstheme="minorHAnsi"/>
           <w:b/>
           <w:bCs/>
-          <w:i/>
-          <w:iCs/>
-          <w:szCs w:val="24"/>
-        </w:rPr>
-        <w:t>F</w:t>
+          <w:sz w:val="22"/>
+        </w:rPr>
+        <w:t xml:space="preserve">harities </w:t>
       </w:r>
       <w:r>
         <w:rPr>
           <w:rFonts w:cstheme="minorHAnsi"/>
           <w:b/>
           <w:bCs/>
-          <w:i/>
-          <w:iCs/>
-          <w:szCs w:val="24"/>
-        </w:rPr>
-        <w:t xml:space="preserve">its </w:t>
+          <w:sz w:val="22"/>
+        </w:rPr>
+        <w:t>T</w:t>
       </w:r>
       <w:r>
         <w:rPr>
           <w:rFonts w:cstheme="minorHAnsi"/>
           <w:b/>
           <w:bCs/>
-          <w:i/>
-          <w:iCs/>
-          <w:szCs w:val="24"/>
-        </w:rPr>
-        <w:t>Y</w:t>
+          <w:sz w:val="22"/>
+        </w:rPr>
+        <w:t xml:space="preserve">hat </w:t>
       </w:r>
       <w:r>
         <w:rPr>
           <w:rFonts w:cstheme="minorHAnsi"/>
           <w:b/>
           <w:bCs/>
-          <w:i/>
-          <w:iCs/>
-          <w:szCs w:val="24"/>
-        </w:rPr>
-        <w:t xml:space="preserve">our </w:t>
+          <w:sz w:val="22"/>
+        </w:rPr>
+        <w:t>F</w:t>
       </w:r>
       <w:r>
         <w:rPr>
           <w:rFonts w:cstheme="minorHAnsi"/>
           <w:b/>
           <w:bCs/>
-          <w:i/>
-          <w:iCs/>
-          <w:szCs w:val="24"/>
-        </w:rPr>
-        <w:t>N</w:t>
+          <w:sz w:val="22"/>
+        </w:rPr>
+        <w:t xml:space="preserve">its </w:t>
       </w:r>
       <w:r>
         <w:rPr>
           <w:rFonts w:cstheme="minorHAnsi"/>
           <w:b/>
           <w:bCs/>
-          <w:i/>
-          <w:iCs/>
-          <w:szCs w:val="24"/>
-        </w:rPr>
-        <w:t>ee</w:t>
+          <w:sz w:val="22"/>
+        </w:rPr>
+        <w:t>Y</w:t>
       </w:r>
       <w:r>
         <w:rPr>
           <w:rFonts w:cstheme="minorHAnsi"/>
           <w:b/>
           <w:bCs/>
-          <w:i/>
-          <w:iCs/>
-          <w:szCs w:val="24"/>
-        </w:rPr>
-        <w:t>d</w:t>
+          <w:sz w:val="22"/>
+        </w:rPr>
+        <w:t xml:space="preserve">our </w:t>
       </w:r>
       <w:r>
         <w:rPr>
           <w:rFonts w:cstheme="minorHAnsi"/>
           <w:b/>
           <w:bCs/>
-          <w:i/>
-          <w:iCs/>
-          <w:szCs w:val="24"/>
-        </w:rPr>
-        <w:tab/>
+          <w:sz w:val="22"/>
+        </w:rPr>
+        <w:t>N</w:t>
+      </w:r>
+      <w:r>
+        <w:rPr>
+          <w:rFonts w:cstheme="minorHAnsi"/>
+          <w:b/>
+          <w:bCs/>
+          <w:sz w:val="22"/>
+        </w:rPr>
+        <w:t>ee</w:t>
+      </w:r>
+      <w:r>
+        <w:rPr>
+          <w:rFonts w:cstheme="minorHAnsi"/>
+          <w:b/>
+          <w:bCs/>
+          <w:sz w:val="22"/>
+        </w:rPr>
+        <w:t>d</w:t>
+      </w:r>
+      <w:r>
+        <w:rPr>
+          <w:rFonts w:cstheme="minorHAnsi"/>
+          <w:b/>
+          <w:bCs/>
+          <w:sz w:val="22"/>
+        </w:rPr>
+        <w:t xml:space="preserve"> | </w:t>
       </w:r>
       <w:hyperlink r:id="rId16" w:history="1">
         <w:r>
@@ -1228,9 +1111,7 @@
             <w:rFonts w:cstheme="minorHAnsi"/>
             <w:b/>
             <w:bCs/>
-            <w:i/>
-            <w:iCs/>
-            <w:szCs w:val="24"/>
+            <w:sz w:val="22"/>
           </w:rPr>
           <w:t>Github</w:t>
         </w:r>
@@ -1240,11 +1121,9 @@
           <w:rFonts w:cstheme="minorHAnsi"/>
           <w:b/>
           <w:bCs/>
-          <w:i/>
-          <w:iCs/>
-          <w:szCs w:val="24"/>
-        </w:rPr>
-        <w:tab/>
+          <w:sz w:val="22"/>
+        </w:rPr>
+        <w:t xml:space="preserve"> | </w:t>
       </w:r>
       <w:hyperlink r:id="rId17" w:history="1">
         <w:r>
@@ -1253,57 +1132,74 @@
             <w:rFonts w:cstheme="minorHAnsi"/>
             <w:b/>
             <w:bCs/>
-            <w:i/>
-            <w:iCs/>
-            <w:szCs w:val="24"/>
+            <w:sz w:val="22"/>
           </w:rPr>
           <w:t>Devpost</w:t>
         </w:r>
       </w:hyperlink>
-      <w:r>
-        <w:rPr>
-          <w:rFonts w:cstheme="minorHAnsi"/>
-          <w:b/>
-          <w:bCs/>
-          <w:i/>
-          <w:iCs/>
-          <w:szCs w:val="24"/>
-        </w:rPr>
-        <w:tab/>
-      </w:r>
     </w:p>
     <w:p>
       <w:pPr>
         <w:pStyle w:val="ListParagraph"/>
         <w:numPr>
           <w:ilvl w:val="0"/>
-          <w:numId w:val="31"/>
+          <w:numId w:val="48"/>
         </w:numPr>
-        <w:rPr>
-          <w:rFonts w:cstheme="minorHAnsi"/>
-          <w:szCs w:val="24"/>
-        </w:rPr>
-      </w:pPr>
-      <w:r>
-        <w:rPr>
-          <w:rFonts w:cstheme="minorHAnsi"/>
-          <w:sz w:val="22"/>
+        <w:spacing w:line="280" w:lineRule="exact"/>
+        <w:ind w:left="641" w:hanging="357"/>
+        <w:rPr>
+          <w:rFonts w:cstheme="minorHAnsi"/>
+          <w:sz w:val="20"/>
+          <w:szCs w:val="20"/>
+        </w:rPr>
+      </w:pPr>
+      <w:r>
+        <w:rPr>
+          <w:rFonts w:cstheme="minorHAnsi"/>
+          <w:sz w:val="20"/>
+          <w:szCs w:val="20"/>
         </w:rPr>
         <w:t xml:space="preserve">React Native app developed </w:t>
       </w:r>
       <w:r>
         <w:rPr>
           <w:rFonts w:cstheme="minorHAnsi"/>
-          <w:sz w:val="22"/>
+          <w:sz w:val="20"/>
+          <w:szCs w:val="20"/>
         </w:rPr>
         <w:t xml:space="preserve">for people in need to find </w:t>
       </w:r>
       <w:r>
         <w:rPr>
           <w:rFonts w:cstheme="minorHAnsi"/>
-          <w:sz w:val="22"/>
-        </w:rPr>
-        <w:t>charities around them that fits their needs.</w:t>
+          <w:sz w:val="20"/>
+          <w:szCs w:val="20"/>
+        </w:rPr>
+        <w:t xml:space="preserve">charities </w:t>
+      </w:r>
+      <w:r>
+        <w:rPr>
+          <w:rFonts w:cstheme="minorHAnsi"/>
+          <w:sz w:val="20"/>
+          <w:szCs w:val="20"/>
+        </w:rPr>
+        <w:t xml:space="preserve">they need </w:t>
+      </w:r>
+      <w:r>
+        <w:rPr>
+          <w:rFonts w:cstheme="minorHAnsi"/>
+          <w:sz w:val="20"/>
+          <w:szCs w:val="20"/>
+        </w:rPr>
+        <w:t>around them</w:t>
+      </w:r>
+      <w:r>
+        <w:rPr>
+          <w:rFonts w:cstheme="minorHAnsi"/>
+          <w:sz w:val="20"/>
+          <w:szCs w:val="20"/>
+        </w:rPr>
+        <w:t>.</w:t>
       </w:r>
     </w:p>
     <w:p>
@@ -1311,74 +1207,88 @@
         <w:pStyle w:val="ListParagraph"/>
         <w:numPr>
           <w:ilvl w:val="0"/>
-          <w:numId w:val="31"/>
+          <w:numId w:val="48"/>
         </w:numPr>
-        <w:rPr>
-          <w:rFonts w:cstheme="minorHAnsi"/>
-          <w:szCs w:val="24"/>
-        </w:rPr>
-      </w:pPr>
-      <w:r>
-        <w:rPr>
-          <w:rFonts w:cstheme="minorHAnsi"/>
-          <w:sz w:val="22"/>
+        <w:spacing w:line="280" w:lineRule="exact"/>
+        <w:ind w:left="641" w:hanging="357"/>
+        <w:rPr>
+          <w:rFonts w:cstheme="minorHAnsi"/>
+          <w:sz w:val="20"/>
+          <w:szCs w:val="20"/>
+        </w:rPr>
+      </w:pPr>
+      <w:r>
+        <w:rPr>
+          <w:rFonts w:cstheme="minorHAnsi"/>
+          <w:sz w:val="20"/>
+          <w:szCs w:val="20"/>
         </w:rPr>
         <w:t xml:space="preserve">Took responsibility in building the UI with JSX and </w:t>
       </w:r>
       <w:r>
         <w:rPr>
           <w:rFonts w:cstheme="minorHAnsi"/>
-          <w:sz w:val="22"/>
+          <w:sz w:val="20"/>
+          <w:szCs w:val="20"/>
         </w:rPr>
         <w:t xml:space="preserve">implementing Firebase Google </w:t>
       </w:r>
       <w:r>
         <w:rPr>
           <w:rFonts w:cstheme="minorHAnsi"/>
-          <w:sz w:val="22"/>
+          <w:sz w:val="20"/>
+          <w:szCs w:val="20"/>
         </w:rPr>
         <w:t>L</w:t>
       </w:r>
       <w:r>
         <w:rPr>
           <w:rFonts w:cstheme="minorHAnsi"/>
-          <w:sz w:val="22"/>
+          <w:sz w:val="20"/>
+          <w:szCs w:val="20"/>
         </w:rPr>
         <w:t>ogin.</w:t>
       </w:r>
     </w:p>
     <w:p>
       <w:pPr>
-        <w:rPr>
+        <w:spacing w:beforeLines="20" w:before="72"/>
+        <w:rPr>
+          <w:rStyle w:val="Hyperlink"/>
           <w:rFonts w:cstheme="minorHAnsi"/>
           <w:b/>
           <w:bCs/>
-          <w:i/>
-          <w:iCs/>
-          <w:szCs w:val="24"/>
-        </w:rPr>
-      </w:pPr>
+          <w:sz w:val="22"/>
+        </w:rPr>
+      </w:pPr>
+      <w:proofErr w:type="spellStart"/>
       <w:r>
         <w:rPr>
           <w:rFonts w:cstheme="minorHAnsi"/>
           <w:b/>
           <w:bCs/>
-          <w:i/>
-          <w:iCs/>
-          <w:szCs w:val="24"/>
-        </w:rPr>
-        <w:t>VolleyTools: Volleyball Score Board</w:t>
-      </w:r>
+          <w:sz w:val="22"/>
+        </w:rPr>
+        <w:t>VolleyTools</w:t>
+      </w:r>
+      <w:proofErr w:type="spellEnd"/>
       <w:r>
         <w:rPr>
           <w:rFonts w:cstheme="minorHAnsi"/>
           <w:b/>
           <w:bCs/>
-          <w:i/>
-          <w:iCs/>
-          <w:szCs w:val="24"/>
-        </w:rPr>
-        <w:tab/>
+          <w:sz w:val="22"/>
+        </w:rPr>
+        <w:t>: Volleyball Score Board</w:t>
+      </w:r>
+      <w:r>
+        <w:rPr>
+          <w:rFonts w:cstheme="minorHAnsi"/>
+          <w:b/>
+          <w:bCs/>
+          <w:sz w:val="22"/>
+        </w:rPr>
+        <w:t xml:space="preserve"> | </w:t>
       </w:r>
       <w:hyperlink r:id="rId18" w:history="1">
         <w:r>
@@ -1387,9 +1297,7 @@
             <w:rFonts w:cstheme="minorHAnsi"/>
             <w:b/>
             <w:bCs/>
-            <w:i/>
-            <w:iCs/>
-            <w:szCs w:val="24"/>
+            <w:sz w:val="22"/>
           </w:rPr>
           <w:t>Github</w:t>
         </w:r>
@@ -1400,57 +1308,63 @@
         <w:pStyle w:val="ListParagraph"/>
         <w:numPr>
           <w:ilvl w:val="0"/>
-          <w:numId w:val="31"/>
+          <w:numId w:val="48"/>
         </w:numPr>
-        <w:rPr>
-          <w:rFonts w:cstheme="minorHAnsi"/>
-          <w:szCs w:val="24"/>
-        </w:rPr>
-      </w:pPr>
-      <w:r>
-        <w:rPr>
-          <w:rFonts w:cstheme="minorHAnsi"/>
-          <w:sz w:val="22"/>
+        <w:spacing w:line="280" w:lineRule="exact"/>
+        <w:ind w:left="641" w:hanging="357"/>
+        <w:rPr>
+          <w:rFonts w:cstheme="minorHAnsi"/>
+          <w:sz w:val="20"/>
+          <w:szCs w:val="20"/>
+        </w:rPr>
+      </w:pPr>
+      <w:r>
+        <w:rPr>
+          <w:rFonts w:cstheme="minorHAnsi"/>
+          <w:sz w:val="20"/>
+          <w:szCs w:val="20"/>
         </w:rPr>
         <w:t xml:space="preserve">Implemented Firebase Google login and saving user’s match histories in Firebase </w:t>
       </w:r>
       <w:r>
         <w:rPr>
           <w:rFonts w:cstheme="minorHAnsi"/>
-          <w:sz w:val="22"/>
+          <w:sz w:val="20"/>
+          <w:szCs w:val="20"/>
         </w:rPr>
         <w:t>R</w:t>
       </w:r>
       <w:r>
         <w:rPr>
           <w:rFonts w:cstheme="minorHAnsi"/>
-          <w:sz w:val="22"/>
+          <w:sz w:val="20"/>
+          <w:szCs w:val="20"/>
         </w:rPr>
         <w:t xml:space="preserve">ealtime </w:t>
       </w:r>
       <w:r>
         <w:rPr>
           <w:rFonts w:cstheme="minorHAnsi"/>
-          <w:sz w:val="22"/>
+          <w:sz w:val="20"/>
+          <w:szCs w:val="20"/>
         </w:rPr>
         <w:t>D</w:t>
       </w:r>
       <w:r>
         <w:rPr>
           <w:rFonts w:cstheme="minorHAnsi"/>
-          <w:sz w:val="22"/>
+          <w:sz w:val="20"/>
+          <w:szCs w:val="20"/>
         </w:rPr>
         <w:t>atabase.</w:t>
       </w:r>
     </w:p>
     <w:p>
       <w:pPr>
-        <w:spacing w:line="120" w:lineRule="exact"/>
+        <w:spacing w:line="200" w:lineRule="exact"/>
         <w:rPr>
           <w:rFonts w:cstheme="minorHAnsi" w:hint="eastAsia"/>
-          <w:b/>
-          <w:bCs/>
-          <w:sz w:val="22"/>
+          <w:szCs w:val="24"/>
         </w:rPr>
       </w:pPr>
     </w:p>
@@ -1462,48 +1376,71 @@
         <w:contextualSpacing/>
         <w:rPr>
           <w:rFonts w:cstheme="minorHAnsi"/>
+          <w:sz w:val="28"/>
+          <w:szCs w:val="28"/>
+        </w:rPr>
+      </w:pPr>
+      <w:r>
+        <w:rPr>
+          <w:rFonts w:cstheme="minorHAnsi"/>
+          <w:sz w:val="28"/>
+          <w:szCs w:val="28"/>
+        </w:rPr>
+        <w:t>Experience</w:t>
+      </w:r>
+    </w:p>
+    <w:p>
+      <w:pPr>
+        <w:spacing w:beforeLines="30" w:before="108" w:line="280" w:lineRule="exact"/>
+        <w:rPr>
+          <w:rFonts w:cstheme="minorHAnsi"/>
+          <w:sz w:val="22"/>
+        </w:rPr>
+      </w:pPr>
+      <w:r>
+        <w:rPr>
+          <w:rFonts w:cstheme="minorHAnsi"/>
           <w:b/>
           <w:bCs/>
-          <w:sz w:val="28"/>
-          <w:szCs w:val="28"/>
-        </w:rPr>
-      </w:pPr>
+          <w:sz w:val="22"/>
+        </w:rPr>
+        <w:t xml:space="preserve">Assistant Engineer, </w:t>
+      </w:r>
+      <w:proofErr w:type="spellStart"/>
       <w:r>
         <w:rPr>
           <w:rFonts w:cstheme="minorHAnsi"/>
           <w:b/>
           <w:bCs/>
-          <w:sz w:val="28"/>
-          <w:szCs w:val="28"/>
-        </w:rPr>
-        <w:t>Experience</w:t>
-      </w:r>
-    </w:p>
-    <w:p>
-      <w:pPr>
-        <w:spacing w:line="259" w:lineRule="auto"/>
-        <w:rPr>
-          <w:rFonts w:cstheme="minorHAnsi"/>
-          <w:sz w:val="22"/>
-        </w:rPr>
-      </w:pPr>
+          <w:sz w:val="22"/>
+        </w:rPr>
+        <w:t>KKStream</w:t>
+      </w:r>
+      <w:proofErr w:type="spellEnd"/>
       <w:r>
         <w:rPr>
           <w:rFonts w:cstheme="minorHAnsi"/>
           <w:b/>
           <w:bCs/>
-          <w:i/>
-          <w:iCs/>
-          <w:sz w:val="22"/>
-        </w:rPr>
-        <w:t>Assistant Engineer, KKStream Limited</w:t>
-      </w:r>
-      <w:r>
-        <w:rPr>
-          <w:rFonts w:cstheme="minorHAnsi"/>
-          <w:sz w:val="22"/>
-        </w:rPr>
-        <w:t xml:space="preserve"> </w:t>
+          <w:sz w:val="22"/>
+        </w:rPr>
+        <w:t xml:space="preserve"> Limited</w:t>
+      </w:r>
+      <w:r>
+        <w:rPr>
+          <w:rFonts w:cstheme="minorHAnsi"/>
+          <w:b/>
+          <w:bCs/>
+          <w:sz w:val="22"/>
+        </w:rPr>
+        <w:t xml:space="preserve"> | </w:t>
+      </w:r>
+      <w:r>
+        <w:rPr>
+          <w:rFonts w:cstheme="minorHAnsi"/>
+          <w:sz w:val="22"/>
+        </w:rPr>
+        <w:t>Taipei City, Taiwan</w:t>
       </w:r>
       <w:r>
         <w:rPr>
@@ -1553,14 +1490,30 @@
           <w:sz w:val="22"/>
         </w:rPr>
         <w:tab/>
-        <w:t xml:space="preserve">    </w:t>
-      </w:r>
-      <w:r>
-        <w:rPr>
-          <w:rFonts w:cstheme="minorHAnsi"/>
-          <w:sz w:val="22"/>
-        </w:rPr>
-        <w:t xml:space="preserve">Taipei City, Taiwan, Aug 2021 – </w:t>
+      </w:r>
+      <w:proofErr w:type="gramStart"/>
+      <w:r>
+        <w:rPr>
+          <w:rFonts w:cstheme="minorHAnsi"/>
+          <w:sz w:val="22"/>
+        </w:rPr>
+        <w:tab/>
+        <w:t xml:space="preserve">  </w:t>
+      </w:r>
+      <w:r>
+        <w:rPr>
+          <w:rFonts w:cstheme="minorHAnsi"/>
+          <w:sz w:val="22"/>
+        </w:rPr>
+        <w:t>Aug</w:t>
+      </w:r>
+      <w:proofErr w:type="gramEnd"/>
+      <w:r>
+        <w:rPr>
+          <w:rFonts w:cstheme="minorHAnsi"/>
+          <w:sz w:val="22"/>
+        </w:rPr>
+        <w:t xml:space="preserve"> 2021 – </w:t>
       </w:r>
       <w:r>
         <w:rPr>
@@ -1582,74 +1535,111 @@
         <w:pStyle w:val="ListParagraph"/>
         <w:numPr>
           <w:ilvl w:val="0"/>
-          <w:numId w:val="25"/>
+          <w:numId w:val="48"/>
         </w:numPr>
-        <w:spacing w:line="259" w:lineRule="auto"/>
-        <w:rPr>
-          <w:rFonts w:cstheme="minorHAnsi"/>
-          <w:sz w:val="22"/>
-        </w:rPr>
-      </w:pPr>
-      <w:r>
-        <w:rPr>
-          <w:rFonts w:cstheme="minorHAnsi"/>
-          <w:sz w:val="22"/>
-        </w:rPr>
-        <w:t>Restore</w:t>
-      </w:r>
-      <w:r>
-        <w:rPr>
-          <w:rFonts w:cstheme="minorHAnsi"/>
-          <w:sz w:val="22"/>
-        </w:rPr>
-        <w:t>d</w:t>
-      </w:r>
-      <w:r>
-        <w:rPr>
-          <w:rFonts w:cstheme="minorHAnsi"/>
-          <w:sz w:val="22"/>
-        </w:rPr>
-        <w:t xml:space="preserve"> Android automation testing environment with Espresso, PageObject Models</w:t>
-      </w:r>
-      <w:r>
-        <w:rPr>
-          <w:rFonts w:cstheme="minorHAnsi"/>
-          <w:sz w:val="22"/>
+        <w:spacing w:line="280" w:lineRule="exact"/>
+        <w:ind w:left="641" w:hanging="357"/>
+        <w:rPr>
+          <w:rFonts w:cstheme="minorHAnsi"/>
+          <w:sz w:val="20"/>
+          <w:szCs w:val="20"/>
+        </w:rPr>
+      </w:pPr>
+      <w:r>
+        <w:rPr>
+          <w:rFonts w:cstheme="minorHAnsi"/>
+          <w:sz w:val="20"/>
+          <w:szCs w:val="20"/>
+        </w:rPr>
+        <w:t>Restored</w:t>
+      </w:r>
+      <w:r>
+        <w:rPr>
+          <w:rFonts w:cstheme="minorHAnsi"/>
+          <w:sz w:val="20"/>
+          <w:szCs w:val="20"/>
+        </w:rPr>
+        <w:t xml:space="preserve"> Android </w:t>
+      </w:r>
+      <w:r>
+        <w:rPr>
+          <w:rFonts w:cstheme="minorHAnsi"/>
+          <w:sz w:val="20"/>
+          <w:szCs w:val="20"/>
+        </w:rPr>
+        <w:t xml:space="preserve">UI </w:t>
+      </w:r>
+      <w:r>
+        <w:rPr>
+          <w:rFonts w:cstheme="minorHAnsi"/>
+          <w:sz w:val="20"/>
+          <w:szCs w:val="20"/>
+        </w:rPr>
+        <w:t xml:space="preserve">automation testing with Espresso, </w:t>
+      </w:r>
+      <w:proofErr w:type="spellStart"/>
+      <w:r>
+        <w:rPr>
+          <w:rFonts w:cstheme="minorHAnsi"/>
+          <w:sz w:val="20"/>
+          <w:szCs w:val="20"/>
+        </w:rPr>
+        <w:t>PageObject</w:t>
+      </w:r>
+      <w:proofErr w:type="spellEnd"/>
+      <w:r>
+        <w:rPr>
+          <w:rFonts w:cstheme="minorHAnsi"/>
+          <w:sz w:val="20"/>
+          <w:szCs w:val="20"/>
+        </w:rPr>
+        <w:t xml:space="preserve"> Models</w:t>
+      </w:r>
+      <w:r>
+        <w:rPr>
+          <w:rFonts w:cstheme="minorHAnsi"/>
+          <w:sz w:val="20"/>
+          <w:szCs w:val="20"/>
         </w:rPr>
         <w:t xml:space="preserve">, </w:t>
       </w:r>
       <w:r>
         <w:rPr>
           <w:rFonts w:cstheme="minorHAnsi"/>
-          <w:sz w:val="22"/>
+          <w:sz w:val="20"/>
+          <w:szCs w:val="20"/>
         </w:rPr>
         <w:t>Jenkins</w:t>
       </w:r>
       <w:r>
         <w:rPr>
           <w:rFonts w:cstheme="minorHAnsi"/>
-          <w:sz w:val="22"/>
+          <w:sz w:val="20"/>
+          <w:szCs w:val="20"/>
         </w:rPr>
         <w:t xml:space="preserve"> and time after work hours</w:t>
       </w:r>
       <w:r>
         <w:rPr>
           <w:rFonts w:cstheme="minorHAnsi"/>
-          <w:sz w:val="22"/>
+          <w:sz w:val="20"/>
+          <w:szCs w:val="20"/>
         </w:rPr>
         <w:t xml:space="preserve">, </w:t>
       </w:r>
       <w:r>
         <w:rPr>
           <w:rFonts w:cstheme="minorHAnsi"/>
-          <w:sz w:val="22"/>
+          <w:sz w:val="20"/>
+          <w:szCs w:val="20"/>
         </w:rPr>
         <w:t>optimized testing efficiency by over 30 percent</w:t>
       </w:r>
       <w:r>
         <w:rPr>
           <w:rFonts w:cstheme="minorHAnsi"/>
-          <w:sz w:val="22"/>
+          <w:sz w:val="20"/>
+          <w:szCs w:val="20"/>
         </w:rPr>
         <w:t xml:space="preserve">. </w:t>
       </w:r>
@@ -1659,74 +1649,84 @@
         <w:pStyle w:val="ListParagraph"/>
         <w:numPr>
           <w:ilvl w:val="0"/>
-          <w:numId w:val="25"/>
+          <w:numId w:val="48"/>
         </w:numPr>
-        <w:spacing w:line="259" w:lineRule="auto"/>
-        <w:rPr>
-          <w:rFonts w:cstheme="minorHAnsi"/>
-          <w:sz w:val="22"/>
-        </w:rPr>
-      </w:pPr>
-      <w:r>
-        <w:rPr>
-          <w:rFonts w:cstheme="minorHAnsi"/>
-          <w:sz w:val="22"/>
+        <w:spacing w:line="280" w:lineRule="exact"/>
+        <w:ind w:left="641" w:hanging="357"/>
+        <w:rPr>
+          <w:rFonts w:cstheme="minorHAnsi"/>
+          <w:sz w:val="20"/>
+          <w:szCs w:val="20"/>
+        </w:rPr>
+      </w:pPr>
+      <w:r>
+        <w:rPr>
+          <w:rFonts w:cstheme="minorHAnsi"/>
+          <w:sz w:val="20"/>
+          <w:szCs w:val="20"/>
         </w:rPr>
         <w:t xml:space="preserve">Shipped two new features </w:t>
       </w:r>
       <w:r>
         <w:rPr>
           <w:rFonts w:cstheme="minorHAnsi"/>
-          <w:sz w:val="22"/>
+          <w:sz w:val="20"/>
+          <w:szCs w:val="20"/>
         </w:rPr>
         <w:t xml:space="preserve">while taking full charge of </w:t>
       </w:r>
       <w:r>
         <w:rPr>
           <w:rFonts w:cstheme="minorHAnsi"/>
-          <w:sz w:val="22"/>
+          <w:sz w:val="20"/>
+          <w:szCs w:val="20"/>
         </w:rPr>
         <w:t xml:space="preserve">all </w:t>
       </w:r>
       <w:r>
         <w:rPr>
           <w:rFonts w:cstheme="minorHAnsi"/>
-          <w:sz w:val="22"/>
-        </w:rPr>
-        <w:t>associated testings,</w:t>
-      </w:r>
-      <w:r>
-        <w:rPr>
-          <w:rFonts w:cstheme="minorHAnsi"/>
-          <w:sz w:val="22"/>
-        </w:rPr>
-        <w:t xml:space="preserve"> optimized</w:t>
-      </w:r>
-      <w:r>
-        <w:rPr>
-          <w:rFonts w:cstheme="minorHAnsi"/>
-          <w:sz w:val="22"/>
+          <w:sz w:val="20"/>
+          <w:szCs w:val="20"/>
+        </w:rPr>
+        <w:t xml:space="preserve">associated </w:t>
+      </w:r>
+      <w:r>
+        <w:rPr>
+          <w:rFonts w:cstheme="minorHAnsi"/>
+          <w:sz w:val="20"/>
+          <w:szCs w:val="20"/>
+        </w:rPr>
+        <w:t>testing</w:t>
+      </w:r>
+      <w:r>
+        <w:rPr>
+          <w:rFonts w:cstheme="minorHAnsi"/>
+          <w:sz w:val="20"/>
+          <w:szCs w:val="20"/>
+        </w:rPr>
+        <w:t>,</w:t>
+      </w:r>
+      <w:r>
+        <w:rPr>
+          <w:rFonts w:cstheme="minorHAnsi"/>
+          <w:sz w:val="20"/>
+          <w:szCs w:val="20"/>
         </w:rPr>
         <w:t xml:space="preserve"> </w:t>
       </w:r>
       <w:r>
         <w:rPr>
           <w:rFonts w:cstheme="minorHAnsi"/>
-          <w:sz w:val="22"/>
-        </w:rPr>
-        <w:t>usage data on the two modules</w:t>
-      </w:r>
-      <w:r>
-        <w:rPr>
-          <w:rFonts w:cstheme="minorHAnsi"/>
-          <w:sz w:val="22"/>
-        </w:rPr>
-        <w:t xml:space="preserve"> and user flow.</w:t>
+          <w:sz w:val="20"/>
+          <w:szCs w:val="20"/>
+        </w:rPr>
+        <w:t>increased user access on the two related modules by 10 percent.</w:t>
       </w:r>
     </w:p>
     <w:p>
       <w:pPr>
-        <w:spacing w:line="259" w:lineRule="auto"/>
+        <w:spacing w:beforeLines="30" w:before="108" w:line="280" w:lineRule="exact"/>
         <w:rPr>
           <w:rFonts w:cstheme="minorHAnsi"/>
           <w:sz w:val="22"/>
@@ -1737,8 +1737,6 @@
           <w:rFonts w:cstheme="minorHAnsi"/>
           <w:b/>
           <w:bCs/>
-          <w:i/>
-          <w:iCs/>
           <w:sz w:val="22"/>
         </w:rPr>
         <w:t>Test Engineer Intern, Barco N.V</w:t>
@@ -1748,6 +1746,20 @@
           <w:rFonts w:cstheme="minorHAnsi"/>
           <w:sz w:val="22"/>
         </w:rPr>
+        <w:t xml:space="preserve"> | </w:t>
+      </w:r>
+      <w:r>
+        <w:rPr>
+          <w:rFonts w:cstheme="minorHAnsi"/>
+          <w:sz w:val="22"/>
+        </w:rPr>
+        <w:t>New Taipei City, Taiwan</w:t>
+      </w:r>
+      <w:r>
+        <w:rPr>
+          <w:rFonts w:cstheme="minorHAnsi"/>
+          <w:sz w:val="22"/>
+        </w:rPr>
         <w:tab/>
       </w:r>
       <w:r>
@@ -1792,26 +1804,14 @@
         </w:rPr>
         <w:tab/>
       </w:r>
+      <w:proofErr w:type="gramStart"/>
       <w:r>
         <w:rPr>
           <w:rFonts w:cstheme="minorHAnsi"/>
           <w:sz w:val="22"/>
         </w:rPr>
         <w:tab/>
-      </w:r>
-      <w:r>
-        <w:rPr>
-          <w:rFonts w:cstheme="minorHAnsi"/>
-          <w:sz w:val="22"/>
-        </w:rPr>
-        <w:tab/>
-      </w:r>
-      <w:r>
-        <w:rPr>
-          <w:rFonts w:cstheme="minorHAnsi"/>
-          <w:sz w:val="22"/>
-        </w:rPr>
-        <w:t xml:space="preserve">New Taipei City, Taiwan, </w:t>
+        <w:t xml:space="preserve">  </w:t>
       </w:r>
       <w:r>
         <w:rPr>
@@ -1820,6 +1820,7 @@
         </w:rPr>
         <w:t>Dec</w:t>
       </w:r>
+      <w:proofErr w:type="gramEnd"/>
       <w:r>
         <w:rPr>
           <w:rFonts w:cstheme="minorHAnsi"/>
@@ -1833,125 +1834,171 @@
         <w:pStyle w:val="ListParagraph"/>
         <w:numPr>
           <w:ilvl w:val="0"/>
-          <w:numId w:val="25"/>
+          <w:numId w:val="48"/>
         </w:numPr>
-        <w:spacing w:line="259" w:lineRule="auto"/>
-        <w:rPr>
-          <w:rFonts w:cstheme="minorHAnsi"/>
-          <w:sz w:val="22"/>
-        </w:rPr>
-      </w:pPr>
-      <w:r>
-        <w:rPr>
-          <w:rFonts w:cstheme="minorHAnsi"/>
-          <w:sz w:val="22"/>
+        <w:spacing w:line="280" w:lineRule="exact"/>
+        <w:ind w:left="641" w:hanging="357"/>
+        <w:rPr>
+          <w:rFonts w:cstheme="minorHAnsi"/>
+          <w:sz w:val="20"/>
+          <w:szCs w:val="20"/>
+        </w:rPr>
+      </w:pPr>
+      <w:r>
+        <w:rPr>
+          <w:rFonts w:cstheme="minorHAnsi"/>
+          <w:sz w:val="20"/>
+          <w:szCs w:val="20"/>
         </w:rPr>
         <w:t xml:space="preserve">Collaborated with DevOps engineer to </w:t>
       </w:r>
       <w:r>
         <w:rPr>
           <w:rFonts w:cstheme="minorHAnsi"/>
-          <w:sz w:val="22"/>
+          <w:sz w:val="20"/>
+          <w:szCs w:val="20"/>
         </w:rPr>
         <w:t>bring</w:t>
       </w:r>
       <w:r>
         <w:rPr>
           <w:rFonts w:cstheme="minorHAnsi"/>
-          <w:sz w:val="22"/>
+          <w:sz w:val="20"/>
+          <w:szCs w:val="20"/>
         </w:rPr>
         <w:t xml:space="preserve"> network authentication </w:t>
       </w:r>
       <w:r>
         <w:rPr>
           <w:rFonts w:cstheme="minorHAnsi"/>
-          <w:sz w:val="22"/>
+          <w:sz w:val="20"/>
+          <w:szCs w:val="20"/>
         </w:rPr>
         <w:t>testing</w:t>
       </w:r>
       <w:r>
         <w:rPr>
           <w:rFonts w:cstheme="minorHAnsi"/>
-          <w:sz w:val="22"/>
+          <w:sz w:val="20"/>
+          <w:szCs w:val="20"/>
         </w:rPr>
         <w:t xml:space="preserve"> </w:t>
       </w:r>
       <w:r>
         <w:rPr>
           <w:rFonts w:cstheme="minorHAnsi"/>
-          <w:sz w:val="22"/>
-        </w:rPr>
-        <w:t>environment</w:t>
-      </w:r>
-      <w:r>
-        <w:rPr>
-          <w:rFonts w:cstheme="minorHAnsi"/>
-          <w:sz w:val="22"/>
-        </w:rPr>
-        <w:t xml:space="preserve"> (</w:t>
-      </w:r>
-      <w:r>
-        <w:rPr>
-          <w:rFonts w:cstheme="minorHAnsi"/>
-          <w:sz w:val="22"/>
+          <w:sz w:val="20"/>
+          <w:szCs w:val="20"/>
+        </w:rPr>
+        <w:t>environment (</w:t>
+      </w:r>
+      <w:r>
+        <w:rPr>
+          <w:rFonts w:cstheme="minorHAnsi"/>
+          <w:sz w:val="20"/>
+          <w:szCs w:val="20"/>
         </w:rPr>
         <w:t xml:space="preserve">802.1X) into </w:t>
       </w:r>
       <w:r>
         <w:rPr>
           <w:rFonts w:cstheme="minorHAnsi"/>
-          <w:sz w:val="22"/>
+          <w:sz w:val="20"/>
+          <w:szCs w:val="20"/>
         </w:rPr>
         <w:t>the System Validation</w:t>
       </w:r>
       <w:r>
         <w:rPr>
           <w:rFonts w:cstheme="minorHAnsi"/>
-          <w:sz w:val="22"/>
+          <w:sz w:val="20"/>
+          <w:szCs w:val="20"/>
         </w:rPr>
         <w:t xml:space="preserve"> </w:t>
       </w:r>
       <w:r>
         <w:rPr>
           <w:rFonts w:cstheme="minorHAnsi"/>
-          <w:sz w:val="22"/>
+          <w:sz w:val="20"/>
+          <w:szCs w:val="20"/>
         </w:rPr>
         <w:t>team</w:t>
       </w:r>
       <w:r>
         <w:rPr>
           <w:rFonts w:cstheme="minorHAnsi"/>
-          <w:sz w:val="22"/>
+          <w:sz w:val="20"/>
+          <w:szCs w:val="20"/>
         </w:rPr>
         <w:t xml:space="preserve"> using </w:t>
       </w:r>
       <w:r>
         <w:rPr>
           <w:rFonts w:cstheme="minorHAnsi"/>
-          <w:sz w:val="22"/>
+          <w:sz w:val="20"/>
+          <w:szCs w:val="20"/>
         </w:rPr>
         <w:t>Free</w:t>
       </w:r>
       <w:r>
         <w:rPr>
           <w:rFonts w:cstheme="minorHAnsi"/>
-          <w:sz w:val="22"/>
+          <w:sz w:val="20"/>
+          <w:szCs w:val="20"/>
         </w:rPr>
         <w:t xml:space="preserve"> </w:t>
       </w:r>
       <w:r>
         <w:rPr>
           <w:rFonts w:cstheme="minorHAnsi"/>
-          <w:sz w:val="22"/>
-        </w:rPr>
-        <w:t xml:space="preserve">RADIUS server on Linux, improved accuracy </w:t>
-      </w:r>
-      <w:r>
-        <w:rPr>
-          <w:rFonts w:cstheme="minorHAnsi"/>
-          <w:sz w:val="22"/>
-        </w:rPr>
-        <w:t>and efficiency of associated testings.</w:t>
+          <w:sz w:val="20"/>
+          <w:szCs w:val="20"/>
+        </w:rPr>
+        <w:t xml:space="preserve">RADIUS server on Linux, improved </w:t>
+      </w:r>
+      <w:proofErr w:type="gramStart"/>
+      <w:r>
+        <w:rPr>
+          <w:rFonts w:cstheme="minorHAnsi"/>
+          <w:sz w:val="20"/>
+          <w:szCs w:val="20"/>
+        </w:rPr>
+        <w:t>accuracy</w:t>
+      </w:r>
+      <w:proofErr w:type="gramEnd"/>
+      <w:r>
+        <w:rPr>
+          <w:rFonts w:cstheme="minorHAnsi"/>
+          <w:sz w:val="20"/>
+          <w:szCs w:val="20"/>
+        </w:rPr>
+        <w:t xml:space="preserve"> </w:t>
+      </w:r>
+      <w:r>
+        <w:rPr>
+          <w:rFonts w:cstheme="minorHAnsi"/>
+          <w:sz w:val="20"/>
+          <w:szCs w:val="20"/>
+        </w:rPr>
+        <w:t xml:space="preserve">and efficiency of associated </w:t>
+      </w:r>
+      <w:proofErr w:type="spellStart"/>
+      <w:r>
+        <w:rPr>
+          <w:rFonts w:cstheme="minorHAnsi"/>
+          <w:sz w:val="20"/>
+          <w:szCs w:val="20"/>
+        </w:rPr>
+        <w:t>testings</w:t>
+      </w:r>
+      <w:proofErr w:type="spellEnd"/>
+      <w:r>
+        <w:rPr>
+          <w:rFonts w:cstheme="minorHAnsi"/>
+          <w:sz w:val="20"/>
+          <w:szCs w:val="20"/>
+        </w:rPr>
+        <w:t>.</w:t>
       </w:r>
     </w:p>
     <w:p>
@@ -1959,67 +2006,76 @@
         <w:pStyle w:val="ListParagraph"/>
         <w:numPr>
           <w:ilvl w:val="0"/>
-          <w:numId w:val="25"/>
+          <w:numId w:val="48"/>
         </w:numPr>
-        <w:spacing w:line="259" w:lineRule="auto"/>
-        <w:rPr>
-          <w:rFonts w:cstheme="minorHAnsi"/>
-          <w:sz w:val="22"/>
-        </w:rPr>
-      </w:pPr>
-      <w:r>
-        <w:rPr>
-          <w:rFonts w:cstheme="minorHAnsi"/>
-          <w:sz w:val="22"/>
+        <w:spacing w:line="280" w:lineRule="exact"/>
+        <w:ind w:left="641" w:hanging="357"/>
+        <w:rPr>
+          <w:rFonts w:cstheme="minorHAnsi"/>
+          <w:sz w:val="20"/>
+          <w:szCs w:val="20"/>
+        </w:rPr>
+      </w:pPr>
+      <w:r>
+        <w:rPr>
+          <w:rFonts w:cstheme="minorHAnsi"/>
+          <w:sz w:val="20"/>
+          <w:szCs w:val="20"/>
         </w:rPr>
         <w:t>Lead and trained interns</w:t>
       </w:r>
       <w:r>
         <w:rPr>
           <w:rFonts w:cstheme="minorHAnsi"/>
-          <w:sz w:val="22"/>
+          <w:sz w:val="20"/>
+          <w:szCs w:val="20"/>
         </w:rPr>
         <w:t xml:space="preserve"> </w:t>
       </w:r>
       <w:r>
         <w:rPr>
           <w:rFonts w:cstheme="minorHAnsi"/>
-          <w:sz w:val="22"/>
+          <w:sz w:val="20"/>
+          <w:szCs w:val="20"/>
         </w:rPr>
         <w:t xml:space="preserve">for testing concepts </w:t>
       </w:r>
       <w:r>
         <w:rPr>
           <w:rFonts w:cstheme="minorHAnsi"/>
-          <w:sz w:val="22"/>
+          <w:sz w:val="20"/>
+          <w:szCs w:val="20"/>
         </w:rPr>
         <w:t>with solid knowledge in computer network</w:t>
       </w:r>
       <w:r>
         <w:rPr>
           <w:rFonts w:cstheme="minorHAnsi"/>
-          <w:sz w:val="22"/>
+          <w:sz w:val="20"/>
+          <w:szCs w:val="20"/>
         </w:rPr>
         <w:t>ing</w:t>
       </w:r>
       <w:r>
         <w:rPr>
           <w:rFonts w:cstheme="minorHAnsi"/>
-          <w:sz w:val="22"/>
+          <w:sz w:val="20"/>
+          <w:szCs w:val="20"/>
         </w:rPr>
         <w:t xml:space="preserve">, </w:t>
       </w:r>
       <w:r>
         <w:rPr>
           <w:rFonts w:cstheme="minorHAnsi"/>
-          <w:sz w:val="22"/>
+          <w:sz w:val="20"/>
+          <w:szCs w:val="20"/>
         </w:rPr>
         <w:t>double training efficiency of new interns.</w:t>
       </w:r>
     </w:p>
     <w:p>
       <w:pPr>
-        <w:spacing w:line="259" w:lineRule="auto"/>
+        <w:spacing w:beforeLines="30" w:before="108" w:line="280" w:lineRule="exact"/>
         <w:rPr>
           <w:rFonts w:cstheme="minorHAnsi"/>
           <w:sz w:val="22"/>
@@ -2030,8 +2086,6 @@
           <w:rFonts w:cstheme="minorHAnsi"/>
           <w:b/>
           <w:bCs/>
-          <w:i/>
-          <w:iCs/>
           <w:sz w:val="22"/>
         </w:rPr>
         <w:t>Childcare Volunteer, Chang Gung Memorial Hospital</w:t>
@@ -2041,7 +2095,14 @@
           <w:rFonts w:cstheme="minorHAnsi"/>
           <w:sz w:val="22"/>
         </w:rPr>
-        <w:t xml:space="preserve"> </w:t>
+        <w:t xml:space="preserve"> | Taoyuan</w:t>
+      </w:r>
+      <w:r>
+        <w:rPr>
+          <w:rFonts w:cstheme="minorHAnsi"/>
+          <w:sz w:val="22"/>
+        </w:rPr>
+        <w:t>, Taiwan</w:t>
       </w:r>
       <w:r>
         <w:rPr>
@@ -2071,20 +2132,29 @@
         </w:rPr>
         <w:tab/>
       </w:r>
+      <w:proofErr w:type="gramStart"/>
       <w:r>
         <w:rPr>
           <w:rFonts w:cstheme="minorHAnsi"/>
           <w:sz w:val="22"/>
         </w:rPr>
         <w:tab/>
-        <w:t xml:space="preserve">   </w:t>
-      </w:r>
-      <w:r>
-        <w:rPr>
-          <w:rFonts w:cstheme="minorHAnsi"/>
-          <w:sz w:val="22"/>
-        </w:rPr>
-        <w:t>Taipei, Taiwan, July 2018</w:t>
+        <w:t xml:space="preserve">  </w:t>
+      </w:r>
+      <w:r>
+        <w:rPr>
+          <w:rFonts w:cstheme="minorHAnsi"/>
+          <w:sz w:val="22"/>
+        </w:rPr>
+        <w:t>July</w:t>
+      </w:r>
+      <w:proofErr w:type="gramEnd"/>
+      <w:r>
+        <w:rPr>
+          <w:rFonts w:cstheme="minorHAnsi"/>
+          <w:sz w:val="22"/>
+        </w:rPr>
+        <w:t xml:space="preserve"> 2018</w:t>
       </w:r>
       <w:r>
         <w:rPr>
@@ -2127,11 +2197,13 @@
         <w:pStyle w:val="ListParagraph"/>
         <w:numPr>
           <w:ilvl w:val="0"/>
-          <w:numId w:val="30"/>
+          <w:numId w:val="48"/>
         </w:numPr>
         <w:autoSpaceDE w:val="0"/>
         <w:autoSpaceDN w:val="0"/>
         <w:adjustRightInd w:val="0"/>
+        <w:spacing w:line="240" w:lineRule="exact"/>
+        <w:ind w:left="641" w:hanging="357"/>
         <w:rPr>
           <w:rFonts w:cstheme="minorHAnsi"/>
           <w:kern w:val="0"/>
@@ -2149,12 +2221,15 @@
     </w:p>
     <w:p>
       <w:pPr>
-        <w:spacing w:line="120" w:lineRule="exact"/>
+        <w:autoSpaceDE w:val="0"/>
+        <w:autoSpaceDN w:val="0"/>
+        <w:adjustRightInd w:val="0"/>
+        <w:spacing w:line="200" w:lineRule="exact"/>
         <w:rPr>
           <w:rFonts w:cstheme="minorHAnsi" w:hint="eastAsia"/>
-          <w:b/>
-          <w:bCs/>
-          <w:sz w:val="22"/>
+          <w:kern w:val="0"/>
+          <w:sz w:val="20"/>
+          <w:szCs w:val="20"/>
         </w:rPr>
       </w:pPr>
     </w:p>
@@ -2204,6 +2279,7 @@
         </w:rPr>
         <w:t xml:space="preserve">Candidate for Bachelor of Applied Science, Computer Engineering, University of Waterloo </w:t>
       </w:r>
+      <w:proofErr w:type="gramStart"/>
       <w:r>
         <w:rPr>
           <w:rFonts w:eastAsia="Times New Roman" w:cstheme="minorHAnsi"/>
@@ -2227,7 +2303,15 @@
           <w:rFonts w:eastAsia="Times New Roman" w:cstheme="minorHAnsi"/>
           <w:sz w:val="22"/>
         </w:rPr>
-        <w:t xml:space="preserve">Sep 2020 </w:t>
+        <w:t>Sep</w:t>
+      </w:r>
+      <w:proofErr w:type="gramEnd"/>
+      <w:r>
+        <w:rPr>
+          <w:rFonts w:eastAsia="Times New Roman" w:cstheme="minorHAnsi"/>
+          <w:sz w:val="22"/>
+        </w:rPr>
+        <w:t xml:space="preserve"> 2020 </w:t>
       </w:r>
       <w:r>
         <w:rPr>
@@ -2399,7 +2483,7 @@
         <w:adjustRightInd w:val="0"/>
         <w:spacing w:line="259" w:lineRule="auto"/>
         <w:rPr>
-          <w:rFonts w:cstheme="minorHAnsi" w:hint="eastAsia"/>
+          <w:rFonts w:cstheme="minorHAnsi"/>
           <w:sz w:val="22"/>
         </w:rPr>
       </w:pPr>
@@ -4267,6 +4351,119 @@
     </w:lvl>
   </w:abstractNum>
   <w:abstractNum w:abstractNumId="16" w15:restartNumberingAfterBreak="0">
+    <w:nsid w:val="28AD264D"/>
+    <w:multiLevelType w:val="hybridMultilevel"/>
+    <w:tmpl w:val="3920E96A"/>
+    <w:lvl w:ilvl="0" w:tplc="E182C480">
+      <w:numFmt w:val="bullet"/>
+      <w:lvlText w:val="-"/>
+      <w:lvlJc w:val="left"/>
+      <w:pPr>
+        <w:ind w:left="839" w:hanging="360"/>
+      </w:pPr>
+      <w:rPr>
+        <w:rFonts w:ascii="Calibri" w:eastAsiaTheme="minorEastAsia" w:hAnsi="Calibri" w:cs="Calibri" w:hint="default"/>
+        <w:b/>
+      </w:rPr>
+    </w:lvl>
+    <w:lvl w:ilvl="1" w:tplc="04090003" w:tentative="1">
+      <w:start w:val="1"/>
+      <w:numFmt w:val="bullet"/>
+      <w:lvlText w:val=""/>
+      <w:lvlJc w:val="left"/>
+      <w:pPr>
+        <w:ind w:left="1439" w:hanging="480"/>
+      </w:pPr>
+      <w:rPr>
+        <w:rFonts w:ascii="Wingdings" w:hAnsi="Wingdings" w:hint="default"/>
+      </w:rPr>
+    </w:lvl>
+    <w:lvl w:ilvl="2" w:tplc="04090005" w:tentative="1">
+      <w:start w:val="1"/>
+      <w:numFmt w:val="bullet"/>
+      <w:lvlText w:val=""/>
+      <w:lvlJc w:val="left"/>
+      <w:pPr>
+        <w:ind w:left="1919" w:hanging="480"/>
+      </w:pPr>
+      <w:rPr>
+        <w:rFonts w:ascii="Wingdings" w:hAnsi="Wingdings" w:hint="default"/>
+      </w:rPr>
+    </w:lvl>
+    <w:lvl w:ilvl="3" w:tplc="04090001" w:tentative="1">
+      <w:start w:val="1"/>
+      <w:numFmt w:val="bullet"/>
+      <w:lvlText w:val=""/>
+      <w:lvlJc w:val="left"/>
+      <w:pPr>
+        <w:ind w:left="2399" w:hanging="480"/>
+      </w:pPr>
+      <w:rPr>
+        <w:rFonts w:ascii="Wingdings" w:hAnsi="Wingdings" w:hint="default"/>
+      </w:rPr>
+    </w:lvl>
+    <w:lvl w:ilvl="4" w:tplc="04090003" w:tentative="1">
+      <w:start w:val="1"/>
+      <w:numFmt w:val="bullet"/>
+      <w:lvlText w:val=""/>
+      <w:lvlJc w:val="left"/>
+      <w:pPr>
+        <w:ind w:left="2879" w:hanging="480"/>
+      </w:pPr>
+      <w:rPr>
+        <w:rFonts w:ascii="Wingdings" w:hAnsi="Wingdings" w:hint="default"/>
+      </w:rPr>
+    </w:lvl>
+    <w:lvl w:ilvl="5" w:tplc="04090005" w:tentative="1">
+      <w:start w:val="1"/>
+      <w:numFmt w:val="bullet"/>
+      <w:lvlText w:val=""/>
+      <w:lvlJc w:val="left"/>
+      <w:pPr>
+        <w:ind w:left="3359" w:hanging="480"/>
+      </w:pPr>
+      <w:rPr>
+        <w:rFonts w:ascii="Wingdings" w:hAnsi="Wingdings" w:hint="default"/>
+      </w:rPr>
+    </w:lvl>
+    <w:lvl w:ilvl="6" w:tplc="04090001" w:tentative="1">
+      <w:start w:val="1"/>
+      <w:numFmt w:val="bullet"/>
+      <w:lvlText w:val=""/>
+      <w:lvlJc w:val="left"/>
+      <w:pPr>
+        <w:ind w:left="3839" w:hanging="480"/>
+      </w:pPr>
+      <w:rPr>
+        <w:rFonts w:ascii="Wingdings" w:hAnsi="Wingdings" w:hint="default"/>
+      </w:rPr>
+    </w:lvl>
+    <w:lvl w:ilvl="7" w:tplc="04090003" w:tentative="1">
+      <w:start w:val="1"/>
+      <w:numFmt w:val="bullet"/>
+      <w:lvlText w:val=""/>
+      <w:lvlJc w:val="left"/>
+      <w:pPr>
+        <w:ind w:left="4319" w:hanging="480"/>
+      </w:pPr>
+      <w:rPr>
+        <w:rFonts w:ascii="Wingdings" w:hAnsi="Wingdings" w:hint="default"/>
+      </w:rPr>
+    </w:lvl>
+    <w:lvl w:ilvl="8" w:tplc="04090005" w:tentative="1">
+      <w:start w:val="1"/>
+      <w:numFmt w:val="bullet"/>
+      <w:lvlText w:val=""/>
+      <w:lvlJc w:val="left"/>
+      <w:pPr>
+        <w:ind w:left="4799" w:hanging="480"/>
+      </w:pPr>
+      <w:rPr>
+        <w:rFonts w:ascii="Wingdings" w:hAnsi="Wingdings" w:hint="default"/>
+      </w:rPr>
+    </w:lvl>
+  </w:abstractNum>
+  <w:abstractNum w:abstractNumId="17" w15:restartNumberingAfterBreak="0">
     <w:nsid w:val="2AA36145"/>
     <w:multiLevelType w:val="hybridMultilevel"/>
     <w:tmpl w:val="CA7EF018"/>
@@ -4379,7 +4576,7 @@
       </w:rPr>
     </w:lvl>
   </w:abstractNum>
-  <w:abstractNum w:abstractNumId="17" w15:restartNumberingAfterBreak="0">
+  <w:abstractNum w:abstractNumId="18" w15:restartNumberingAfterBreak="0">
     <w:nsid w:val="2C2D71DC"/>
     <w:multiLevelType w:val="hybridMultilevel"/>
     <w:tmpl w:val="8580F49A"/>
@@ -4493,7 +4690,7 @@
       </w:rPr>
     </w:lvl>
   </w:abstractNum>
-  <w:abstractNum w:abstractNumId="18" w15:restartNumberingAfterBreak="0">
+  <w:abstractNum w:abstractNumId="19" w15:restartNumberingAfterBreak="0">
     <w:nsid w:val="2C7418E1"/>
     <w:multiLevelType w:val="hybridMultilevel"/>
     <w:tmpl w:val="68526FF8"/>
@@ -4607,7 +4804,7 @@
       </w:rPr>
     </w:lvl>
   </w:abstractNum>
-  <w:abstractNum w:abstractNumId="19" w15:restartNumberingAfterBreak="0">
+  <w:abstractNum w:abstractNumId="20" w15:restartNumberingAfterBreak="0">
     <w:nsid w:val="30B42934"/>
     <w:multiLevelType w:val="hybridMultilevel"/>
     <w:tmpl w:val="CAD28002"/>
@@ -4721,7 +4918,7 @@
       </w:rPr>
     </w:lvl>
   </w:abstractNum>
-  <w:abstractNum w:abstractNumId="20" w15:restartNumberingAfterBreak="0">
+  <w:abstractNum w:abstractNumId="21" w15:restartNumberingAfterBreak="0">
     <w:nsid w:val="32233919"/>
     <w:multiLevelType w:val="hybridMultilevel"/>
     <w:tmpl w:val="40BCD7F8"/>
@@ -4834,7 +5031,7 @@
       </w:rPr>
     </w:lvl>
   </w:abstractNum>
-  <w:abstractNum w:abstractNumId="21" w15:restartNumberingAfterBreak="0">
+  <w:abstractNum w:abstractNumId="22" w15:restartNumberingAfterBreak="0">
     <w:nsid w:val="324B2F00"/>
     <w:multiLevelType w:val="hybridMultilevel"/>
     <w:tmpl w:val="9C3C49BE"/>
@@ -4948,7 +5145,120 @@
       </w:rPr>
     </w:lvl>
   </w:abstractNum>
-  <w:abstractNum w:abstractNumId="22" w15:restartNumberingAfterBreak="0">
+  <w:abstractNum w:abstractNumId="23" w15:restartNumberingAfterBreak="0">
+    <w:nsid w:val="36883E01"/>
+    <w:multiLevelType w:val="hybridMultilevel"/>
+    <w:tmpl w:val="C9488AC6"/>
+    <w:lvl w:ilvl="0" w:tplc="E182C480">
+      <w:numFmt w:val="bullet"/>
+      <w:lvlText w:val="-"/>
+      <w:lvlJc w:val="left"/>
+      <w:pPr>
+        <w:ind w:left="840" w:hanging="360"/>
+      </w:pPr>
+      <w:rPr>
+        <w:rFonts w:ascii="Calibri" w:eastAsiaTheme="minorEastAsia" w:hAnsi="Calibri" w:cs="Calibri" w:hint="default"/>
+        <w:b/>
+      </w:rPr>
+    </w:lvl>
+    <w:lvl w:ilvl="1" w:tplc="04090003" w:tentative="1">
+      <w:start w:val="1"/>
+      <w:numFmt w:val="bullet"/>
+      <w:lvlText w:val=""/>
+      <w:lvlJc w:val="left"/>
+      <w:pPr>
+        <w:ind w:left="1440" w:hanging="480"/>
+      </w:pPr>
+      <w:rPr>
+        <w:rFonts w:ascii="Wingdings" w:hAnsi="Wingdings" w:hint="default"/>
+      </w:rPr>
+    </w:lvl>
+    <w:lvl w:ilvl="2" w:tplc="04090005" w:tentative="1">
+      <w:start w:val="1"/>
+      <w:numFmt w:val="bullet"/>
+      <w:lvlText w:val=""/>
+      <w:lvlJc w:val="left"/>
+      <w:pPr>
+        <w:ind w:left="1920" w:hanging="480"/>
+      </w:pPr>
+      <w:rPr>
+        <w:rFonts w:ascii="Wingdings" w:hAnsi="Wingdings" w:hint="default"/>
+      </w:rPr>
+    </w:lvl>
+    <w:lvl w:ilvl="3" w:tplc="04090001" w:tentative="1">
+      <w:start w:val="1"/>
+      <w:numFmt w:val="bullet"/>
+      <w:lvlText w:val=""/>
+      <w:lvlJc w:val="left"/>
+      <w:pPr>
+        <w:ind w:left="2400" w:hanging="480"/>
+      </w:pPr>
+      <w:rPr>
+        <w:rFonts w:ascii="Wingdings" w:hAnsi="Wingdings" w:hint="default"/>
+      </w:rPr>
+    </w:lvl>
+    <w:lvl w:ilvl="4" w:tplc="04090003" w:tentative="1">
+      <w:start w:val="1"/>
+      <w:numFmt w:val="bullet"/>
+      <w:lvlText w:val=""/>
+      <w:lvlJc w:val="left"/>
+      <w:pPr>
+        <w:ind w:left="2880" w:hanging="480"/>
+      </w:pPr>
+      <w:rPr>
+        <w:rFonts w:ascii="Wingdings" w:hAnsi="Wingdings" w:hint="default"/>
+      </w:rPr>
+    </w:lvl>
+    <w:lvl w:ilvl="5" w:tplc="04090005" w:tentative="1">
+      <w:start w:val="1"/>
+      <w:numFmt w:val="bullet"/>
+      <w:lvlText w:val=""/>
+      <w:lvlJc w:val="left"/>
+      <w:pPr>
+        <w:ind w:left="3360" w:hanging="480"/>
+      </w:pPr>
+      <w:rPr>
+        <w:rFonts w:ascii="Wingdings" w:hAnsi="Wingdings" w:hint="default"/>
+      </w:rPr>
+    </w:lvl>
+    <w:lvl w:ilvl="6" w:tplc="04090001" w:tentative="1">
+      <w:start w:val="1"/>
+      <w:numFmt w:val="bullet"/>
+      <w:lvlText w:val=""/>
+      <w:lvlJc w:val="left"/>
+      <w:pPr>
+        <w:ind w:left="3840" w:hanging="480"/>
+      </w:pPr>
+      <w:rPr>
+        <w:rFonts w:ascii="Wingdings" w:hAnsi="Wingdings" w:hint="default"/>
+      </w:rPr>
+    </w:lvl>
+    <w:lvl w:ilvl="7" w:tplc="04090003" w:tentative="1">
+      <w:start w:val="1"/>
+      <w:numFmt w:val="bullet"/>
+      <w:lvlText w:val=""/>
+      <w:lvlJc w:val="left"/>
+      <w:pPr>
+        <w:ind w:left="4320" w:hanging="480"/>
+      </w:pPr>
+      <w:rPr>
+        <w:rFonts w:ascii="Wingdings" w:hAnsi="Wingdings" w:hint="default"/>
+      </w:rPr>
+    </w:lvl>
+    <w:lvl w:ilvl="8" w:tplc="04090005" w:tentative="1">
+      <w:start w:val="1"/>
+      <w:numFmt w:val="bullet"/>
+      <w:lvlText w:val=""/>
+      <w:lvlJc w:val="left"/>
+      <w:pPr>
+        <w:ind w:left="4800" w:hanging="480"/>
+      </w:pPr>
+      <w:rPr>
+        <w:rFonts w:ascii="Wingdings" w:hAnsi="Wingdings" w:hint="default"/>
+      </w:rPr>
+    </w:lvl>
+  </w:abstractNum>
+  <w:abstractNum w:abstractNumId="24" w15:restartNumberingAfterBreak="0">
     <w:nsid w:val="3EB86554"/>
     <w:multiLevelType w:val="hybridMultilevel"/>
     <w:tmpl w:val="D624D5C6"/>
@@ -5061,7 +5371,7 @@
       </w:rPr>
     </w:lvl>
   </w:abstractNum>
-  <w:abstractNum w:abstractNumId="23" w15:restartNumberingAfterBreak="0">
+  <w:abstractNum w:abstractNumId="25" w15:restartNumberingAfterBreak="0">
     <w:nsid w:val="4208736B"/>
     <w:multiLevelType w:val="hybridMultilevel"/>
     <w:tmpl w:val="5E1CDAE0"/>
@@ -5174,7 +5484,7 @@
       </w:rPr>
     </w:lvl>
   </w:abstractNum>
-  <w:abstractNum w:abstractNumId="24" w15:restartNumberingAfterBreak="0">
+  <w:abstractNum w:abstractNumId="26" w15:restartNumberingAfterBreak="0">
     <w:nsid w:val="44B9422B"/>
     <w:multiLevelType w:val="hybridMultilevel"/>
     <w:tmpl w:val="810069D4"/>
@@ -5287,7 +5597,7 @@
       </w:rPr>
     </w:lvl>
   </w:abstractNum>
-  <w:abstractNum w:abstractNumId="25" w15:restartNumberingAfterBreak="0">
+  <w:abstractNum w:abstractNumId="27" w15:restartNumberingAfterBreak="0">
     <w:nsid w:val="46A85BA8"/>
     <w:multiLevelType w:val="hybridMultilevel"/>
     <w:tmpl w:val="09660454"/>
@@ -5400,7 +5710,7 @@
       </w:rPr>
     </w:lvl>
   </w:abstractNum>
-  <w:abstractNum w:abstractNumId="26" w15:restartNumberingAfterBreak="0">
+  <w:abstractNum w:abstractNumId="28" w15:restartNumberingAfterBreak="0">
     <w:nsid w:val="479D2537"/>
     <w:multiLevelType w:val="hybridMultilevel"/>
     <w:tmpl w:val="AFC0DE80"/>
@@ -5513,7 +5823,7 @@
       </w:rPr>
     </w:lvl>
   </w:abstractNum>
-  <w:abstractNum w:abstractNumId="27" w15:restartNumberingAfterBreak="0">
+  <w:abstractNum w:abstractNumId="29" w15:restartNumberingAfterBreak="0">
     <w:nsid w:val="49D41EB6"/>
     <w:multiLevelType w:val="hybridMultilevel"/>
     <w:tmpl w:val="A496BF4A"/>
@@ -5626,7 +5936,7 @@
       </w:rPr>
     </w:lvl>
   </w:abstractNum>
-  <w:abstractNum w:abstractNumId="28" w15:restartNumberingAfterBreak="0">
+  <w:abstractNum w:abstractNumId="30" w15:restartNumberingAfterBreak="0">
     <w:nsid w:val="4C1B7311"/>
     <w:multiLevelType w:val="hybridMultilevel"/>
     <w:tmpl w:val="4AF4E1CE"/>
@@ -5739,7 +6049,120 @@
       </w:rPr>
     </w:lvl>
   </w:abstractNum>
-  <w:abstractNum w:abstractNumId="29" w15:restartNumberingAfterBreak="0">
+  <w:abstractNum w:abstractNumId="31" w15:restartNumberingAfterBreak="0">
+    <w:nsid w:val="4E19511C"/>
+    <w:multiLevelType w:val="hybridMultilevel"/>
+    <w:tmpl w:val="38E4D322"/>
+    <w:lvl w:ilvl="0" w:tplc="E182C480">
+      <w:numFmt w:val="bullet"/>
+      <w:lvlText w:val="-"/>
+      <w:lvlJc w:val="left"/>
+      <w:pPr>
+        <w:ind w:left="360" w:hanging="360"/>
+      </w:pPr>
+      <w:rPr>
+        <w:rFonts w:ascii="Calibri" w:eastAsiaTheme="minorEastAsia" w:hAnsi="Calibri" w:cs="Calibri" w:hint="default"/>
+        <w:b/>
+      </w:rPr>
+    </w:lvl>
+    <w:lvl w:ilvl="1" w:tplc="04090003">
+      <w:start w:val="1"/>
+      <w:numFmt w:val="bullet"/>
+      <w:lvlText w:val=""/>
+      <w:lvlJc w:val="left"/>
+      <w:pPr>
+        <w:ind w:left="960" w:hanging="480"/>
+      </w:pPr>
+      <w:rPr>
+        <w:rFonts w:ascii="Wingdings" w:hAnsi="Wingdings" w:hint="default"/>
+      </w:rPr>
+    </w:lvl>
+    <w:lvl w:ilvl="2" w:tplc="04090005">
+      <w:start w:val="1"/>
+      <w:numFmt w:val="bullet"/>
+      <w:lvlText w:val=""/>
+      <w:lvlJc w:val="left"/>
+      <w:pPr>
+        <w:ind w:left="1440" w:hanging="480"/>
+      </w:pPr>
+      <w:rPr>
+        <w:rFonts w:ascii="Wingdings" w:hAnsi="Wingdings" w:hint="default"/>
+      </w:rPr>
+    </w:lvl>
+    <w:lvl w:ilvl="3" w:tplc="04090001">
+      <w:start w:val="1"/>
+      <w:numFmt w:val="bullet"/>
+      <w:lvlText w:val=""/>
+      <w:lvlJc w:val="left"/>
+      <w:pPr>
+        <w:ind w:left="1920" w:hanging="480"/>
+      </w:pPr>
+      <w:rPr>
+        <w:rFonts w:ascii="Wingdings" w:hAnsi="Wingdings" w:hint="default"/>
+      </w:rPr>
+    </w:lvl>
+    <w:lvl w:ilvl="4" w:tplc="04090003">
+      <w:start w:val="1"/>
+      <w:numFmt w:val="bullet"/>
+      <w:lvlText w:val=""/>
+      <w:lvlJc w:val="left"/>
+      <w:pPr>
+        <w:ind w:left="2400" w:hanging="480"/>
+      </w:pPr>
+      <w:rPr>
+        <w:rFonts w:ascii="Wingdings" w:hAnsi="Wingdings" w:hint="default"/>
+      </w:rPr>
+    </w:lvl>
+    <w:lvl w:ilvl="5" w:tplc="04090005">
+      <w:start w:val="1"/>
+      <w:numFmt w:val="bullet"/>
+      <w:lvlText w:val=""/>
+      <w:lvlJc w:val="left"/>
+      <w:pPr>
+        <w:ind w:left="2880" w:hanging="480"/>
+      </w:pPr>
+      <w:rPr>
+        <w:rFonts w:ascii="Wingdings" w:hAnsi="Wingdings" w:hint="default"/>
+      </w:rPr>
+    </w:lvl>
+    <w:lvl w:ilvl="6" w:tplc="04090001" w:tentative="1">
+      <w:start w:val="1"/>
+      <w:numFmt w:val="bullet"/>
+      <w:lvlText w:val=""/>
+      <w:lvlJc w:val="left"/>
+      <w:pPr>
+        <w:ind w:left="3360" w:hanging="480"/>
+      </w:pPr>
+      <w:rPr>
+        <w:rFonts w:ascii="Wingdings" w:hAnsi="Wingdings" w:hint="default"/>
+      </w:rPr>
+    </w:lvl>
+    <w:lvl w:ilvl="7" w:tplc="04090003" w:tentative="1">
+      <w:start w:val="1"/>
+      <w:numFmt w:val="bullet"/>
+      <w:lvlText w:val=""/>
+      <w:lvlJc w:val="left"/>
+      <w:pPr>
+        <w:ind w:left="3840" w:hanging="480"/>
+      </w:pPr>
+      <w:rPr>
+        <w:rFonts w:ascii="Wingdings" w:hAnsi="Wingdings" w:hint="default"/>
+      </w:rPr>
+    </w:lvl>
+    <w:lvl w:ilvl="8" w:tplc="04090005" w:tentative="1">
+      <w:start w:val="1"/>
+      <w:numFmt w:val="bullet"/>
+      <w:lvlText w:val=""/>
+      <w:lvlJc w:val="left"/>
+      <w:pPr>
+        <w:ind w:left="4320" w:hanging="480"/>
+      </w:pPr>
+      <w:rPr>
+        <w:rFonts w:ascii="Wingdings" w:hAnsi="Wingdings" w:hint="default"/>
+      </w:rPr>
+    </w:lvl>
+  </w:abstractNum>
+  <w:abstractNum w:abstractNumId="32" w15:restartNumberingAfterBreak="0">
     <w:nsid w:val="54772DA1"/>
     <w:multiLevelType w:val="hybridMultilevel"/>
     <w:tmpl w:val="64440CD2"/>
@@ -5853,7 +6276,7 @@
       </w:rPr>
     </w:lvl>
   </w:abstractNum>
-  <w:abstractNum w:abstractNumId="30" w15:restartNumberingAfterBreak="0">
+  <w:abstractNum w:abstractNumId="33" w15:restartNumberingAfterBreak="0">
     <w:nsid w:val="5B4A7D2F"/>
     <w:multiLevelType w:val="hybridMultilevel"/>
     <w:tmpl w:val="B3400A54"/>
@@ -5965,7 +6388,7 @@
       </w:rPr>
     </w:lvl>
   </w:abstractNum>
-  <w:abstractNum w:abstractNumId="31" w15:restartNumberingAfterBreak="0">
+  <w:abstractNum w:abstractNumId="34" w15:restartNumberingAfterBreak="0">
     <w:nsid w:val="5DED047D"/>
     <w:multiLevelType w:val="hybridMultilevel"/>
     <w:tmpl w:val="B14890AC"/>
@@ -6078,7 +6501,7 @@
       </w:rPr>
     </w:lvl>
   </w:abstractNum>
-  <w:abstractNum w:abstractNumId="32" w15:restartNumberingAfterBreak="0">
+  <w:abstractNum w:abstractNumId="35" w15:restartNumberingAfterBreak="0">
     <w:nsid w:val="63736D22"/>
     <w:multiLevelType w:val="hybridMultilevel"/>
     <w:tmpl w:val="B338DD78"/>
@@ -6192,7 +6615,7 @@
       </w:rPr>
     </w:lvl>
   </w:abstractNum>
-  <w:abstractNum w:abstractNumId="33" w15:restartNumberingAfterBreak="0">
+  <w:abstractNum w:abstractNumId="36" w15:restartNumberingAfterBreak="0">
     <w:nsid w:val="6582069F"/>
     <w:multiLevelType w:val="hybridMultilevel"/>
     <w:tmpl w:val="BD5E2F6E"/>
@@ -6304,7 +6727,7 @@
       </w:rPr>
     </w:lvl>
   </w:abstractNum>
-  <w:abstractNum w:abstractNumId="34" w15:restartNumberingAfterBreak="0">
+  <w:abstractNum w:abstractNumId="37" w15:restartNumberingAfterBreak="0">
     <w:nsid w:val="66E4058F"/>
     <w:multiLevelType w:val="hybridMultilevel"/>
     <w:tmpl w:val="E9BE9CA6"/>
@@ -6417,7 +6840,7 @@
       </w:rPr>
     </w:lvl>
   </w:abstractNum>
-  <w:abstractNum w:abstractNumId="35" w15:restartNumberingAfterBreak="0">
+  <w:abstractNum w:abstractNumId="38" w15:restartNumberingAfterBreak="0">
     <w:nsid w:val="685E3C81"/>
     <w:multiLevelType w:val="hybridMultilevel"/>
     <w:tmpl w:val="B398678C"/>
@@ -6529,7 +6952,7 @@
       </w:rPr>
     </w:lvl>
   </w:abstractNum>
-  <w:abstractNum w:abstractNumId="36" w15:restartNumberingAfterBreak="0">
+  <w:abstractNum w:abstractNumId="39" w15:restartNumberingAfterBreak="0">
     <w:nsid w:val="6CA67C0E"/>
     <w:multiLevelType w:val="hybridMultilevel"/>
     <w:tmpl w:val="4510F8E4"/>
@@ -6643,7 +7066,7 @@
       </w:rPr>
     </w:lvl>
   </w:abstractNum>
-  <w:abstractNum w:abstractNumId="37" w15:restartNumberingAfterBreak="0">
+  <w:abstractNum w:abstractNumId="40" w15:restartNumberingAfterBreak="0">
     <w:nsid w:val="6D7A24D7"/>
     <w:multiLevelType w:val="hybridMultilevel"/>
     <w:tmpl w:val="157A4200"/>
@@ -6756,7 +7179,7 @@
       </w:rPr>
     </w:lvl>
   </w:abstractNum>
-  <w:abstractNum w:abstractNumId="38" w15:restartNumberingAfterBreak="0">
+  <w:abstractNum w:abstractNumId="41" w15:restartNumberingAfterBreak="0">
     <w:nsid w:val="70E84E86"/>
     <w:multiLevelType w:val="hybridMultilevel"/>
     <w:tmpl w:val="7E284C8E"/>
@@ -6869,7 +7292,7 @@
       </w:rPr>
     </w:lvl>
   </w:abstractNum>
-  <w:abstractNum w:abstractNumId="39" w15:restartNumberingAfterBreak="0">
+  <w:abstractNum w:abstractNumId="42" w15:restartNumberingAfterBreak="0">
     <w:nsid w:val="72450B0A"/>
     <w:multiLevelType w:val="hybridMultilevel"/>
     <w:tmpl w:val="7FBE1E04"/>
@@ -6982,7 +7405,7 @@
       </w:rPr>
     </w:lvl>
   </w:abstractNum>
-  <w:abstractNum w:abstractNumId="40" w15:restartNumberingAfterBreak="0">
+  <w:abstractNum w:abstractNumId="43" w15:restartNumberingAfterBreak="0">
     <w:nsid w:val="72AB5C58"/>
     <w:multiLevelType w:val="hybridMultilevel"/>
     <w:tmpl w:val="D174F216"/>
@@ -7095,7 +7518,7 @@
       </w:rPr>
     </w:lvl>
   </w:abstractNum>
-  <w:abstractNum w:abstractNumId="41" w15:restartNumberingAfterBreak="0">
+  <w:abstractNum w:abstractNumId="44" w15:restartNumberingAfterBreak="0">
     <w:nsid w:val="77420247"/>
     <w:multiLevelType w:val="hybridMultilevel"/>
     <w:tmpl w:val="33187328"/>
@@ -7208,7 +7631,7 @@
       </w:rPr>
     </w:lvl>
   </w:abstractNum>
-  <w:abstractNum w:abstractNumId="42" w15:restartNumberingAfterBreak="0">
+  <w:abstractNum w:abstractNumId="45" w15:restartNumberingAfterBreak="0">
     <w:nsid w:val="79226E09"/>
     <w:multiLevelType w:val="hybridMultilevel"/>
     <w:tmpl w:val="7F0C4E9A"/>
@@ -7320,7 +7743,7 @@
       </w:rPr>
     </w:lvl>
   </w:abstractNum>
-  <w:abstractNum w:abstractNumId="43" w15:restartNumberingAfterBreak="0">
+  <w:abstractNum w:abstractNumId="46" w15:restartNumberingAfterBreak="0">
     <w:nsid w:val="7A5A2D6C"/>
     <w:multiLevelType w:val="hybridMultilevel"/>
     <w:tmpl w:val="84BCC740"/>
@@ -7433,7 +7856,7 @@
       </w:rPr>
     </w:lvl>
   </w:abstractNum>
-  <w:abstractNum w:abstractNumId="44" w15:restartNumberingAfterBreak="0">
+  <w:abstractNum w:abstractNumId="47" w15:restartNumberingAfterBreak="0">
     <w:nsid w:val="7F4B395B"/>
     <w:multiLevelType w:val="hybridMultilevel"/>
     <w:tmpl w:val="2E5853F2"/>
@@ -7547,70 +7970,70 @@
     </w:lvl>
   </w:abstractNum>
   <w:num w:numId="1">
+    <w:abstractNumId w:val="27"/>
+  </w:num>
+  <w:num w:numId="2">
+    <w:abstractNumId w:val="39"/>
+  </w:num>
+  <w:num w:numId="3">
+    <w:abstractNumId w:val="29"/>
+  </w:num>
+  <w:num w:numId="4">
     <w:abstractNumId w:val="25"/>
   </w:num>
-  <w:num w:numId="2">
-    <w:abstractNumId w:val="36"/>
-  </w:num>
-  <w:num w:numId="3">
-    <w:abstractNumId w:val="27"/>
-  </w:num>
-  <w:num w:numId="4">
-    <w:abstractNumId w:val="23"/>
-  </w:num>
   <w:num w:numId="5">
-    <w:abstractNumId w:val="16"/>
+    <w:abstractNumId w:val="17"/>
   </w:num>
   <w:num w:numId="6">
-    <w:abstractNumId w:val="20"/>
+    <w:abstractNumId w:val="21"/>
   </w:num>
   <w:num w:numId="7">
-    <w:abstractNumId w:val="37"/>
+    <w:abstractNumId w:val="40"/>
   </w:num>
   <w:num w:numId="8">
-    <w:abstractNumId w:val="43"/>
+    <w:abstractNumId w:val="46"/>
   </w:num>
   <w:num w:numId="9">
-    <w:abstractNumId w:val="31"/>
+    <w:abstractNumId w:val="34"/>
   </w:num>
   <w:num w:numId="10">
     <w:abstractNumId w:val="14"/>
   </w:num>
   <w:num w:numId="11">
-    <w:abstractNumId w:val="34"/>
+    <w:abstractNumId w:val="37"/>
   </w:num>
   <w:num w:numId="12">
-    <w:abstractNumId w:val="44"/>
+    <w:abstractNumId w:val="47"/>
   </w:num>
   <w:num w:numId="13">
-    <w:abstractNumId w:val="28"/>
+    <w:abstractNumId w:val="30"/>
   </w:num>
   <w:num w:numId="14">
     <w:abstractNumId w:val="2"/>
   </w:num>
   <w:num w:numId="15">
-    <w:abstractNumId w:val="39"/>
+    <w:abstractNumId w:val="42"/>
   </w:num>
   <w:num w:numId="16">
     <w:abstractNumId w:val="12"/>
   </w:num>
   <w:num w:numId="17">
-    <w:abstractNumId w:val="24"/>
+    <w:abstractNumId w:val="26"/>
   </w:num>
   <w:num w:numId="18">
-    <w:abstractNumId w:val="38"/>
+    <w:abstractNumId w:val="41"/>
   </w:num>
   <w:num w:numId="19">
-    <w:abstractNumId w:val="19"/>
+    <w:abstractNumId w:val="20"/>
   </w:num>
   <w:num w:numId="20">
-    <w:abstractNumId w:val="18"/>
+    <w:abstractNumId w:val="19"/>
   </w:num>
   <w:num w:numId="21">
     <w:abstractNumId w:val="8"/>
   </w:num>
   <w:num w:numId="22">
-    <w:abstractNumId w:val="32"/>
+    <w:abstractNumId w:val="35"/>
   </w:num>
   <w:num w:numId="23">
     <w:abstractNumId w:val="4"/>
@@ -7619,28 +8042,28 @@
     <w:abstractNumId w:val="10"/>
   </w:num>
   <w:num w:numId="25">
-    <w:abstractNumId w:val="40"/>
+    <w:abstractNumId w:val="43"/>
   </w:num>
   <w:num w:numId="26">
-    <w:abstractNumId w:val="41"/>
+    <w:abstractNumId w:val="44"/>
   </w:num>
   <w:num w:numId="27">
     <w:abstractNumId w:val="5"/>
   </w:num>
   <w:num w:numId="28">
-    <w:abstractNumId w:val="21"/>
+    <w:abstractNumId w:val="22"/>
   </w:num>
   <w:num w:numId="29">
-    <w:abstractNumId w:val="22"/>
+    <w:abstractNumId w:val="24"/>
   </w:num>
   <w:num w:numId="30">
-    <w:abstractNumId w:val="26"/>
+    <w:abstractNumId w:val="28"/>
   </w:num>
   <w:num w:numId="31">
     <w:abstractNumId w:val="3"/>
   </w:num>
   <w:num w:numId="32">
-    <w:abstractNumId w:val="29"/>
+    <w:abstractNumId w:val="32"/>
   </w:num>
   <w:num w:numId="33">
     <w:abstractNumId w:val="0"/>
@@ -7649,22 +8072,22 @@
     <w:abstractNumId w:val="9"/>
   </w:num>
   <w:num w:numId="35">
-    <w:abstractNumId w:val="17"/>
+    <w:abstractNumId w:val="18"/>
   </w:num>
   <w:num w:numId="36">
-    <w:abstractNumId w:val="42"/>
+    <w:abstractNumId w:val="45"/>
   </w:num>
   <w:num w:numId="37">
     <w:abstractNumId w:val="7"/>
   </w:num>
   <w:num w:numId="38">
-    <w:abstractNumId w:val="30"/>
+    <w:abstractNumId w:val="33"/>
   </w:num>
   <w:num w:numId="39">
-    <w:abstractNumId w:val="33"/>
+    <w:abstractNumId w:val="36"/>
   </w:num>
   <w:num w:numId="40">
-    <w:abstractNumId w:val="35"/>
+    <w:abstractNumId w:val="38"/>
   </w:num>
   <w:num w:numId="41">
     <w:abstractNumId w:val="6"/>
@@ -7680,6 +8103,15 @@
   </w:num>
   <w:num w:numId="45">
     <w:abstractNumId w:val="1"/>
+  </w:num>
+  <w:num w:numId="46">
+    <w:abstractNumId w:val="31"/>
+  </w:num>
+  <w:num w:numId="47">
+    <w:abstractNumId w:val="23"/>
+  </w:num>
+  <w:num w:numId="48">
+    <w:abstractNumId w:val="16"/>
   </w:num>
 </w:numbering>
 </file>

</xml_diff>

<commit_message>
bring back awards section; Add related courses to Education section; Add RatesUp to project
</commit_message>
<xml_diff>
--- a/Resume_AndersonHsieh.docx
+++ b/Resume_AndersonHsieh.docx
@@ -98,7 +98,7 @@
           <w:szCs w:val="24"/>
           <w:u w:val="none"/>
         </w:rPr>
-        <w:t xml:space="preserve"> | GitHub: </w:t>
+        <w:t xml:space="preserve"> | </w:t>
       </w:r>
       <w:hyperlink r:id="rId8" w:history="1">
         <w:r>
@@ -107,7 +107,7 @@
             <w:rFonts w:cstheme="minorHAnsi"/>
             <w:szCs w:val="24"/>
           </w:rPr>
-          <w:t>AndersonHsieh0330</w:t>
+          <w:t>github.com/AndersonHsieh0330</w:t>
         </w:r>
       </w:hyperlink>
       <w:r>
@@ -118,7 +118,7 @@
           <w:szCs w:val="24"/>
           <w:u w:val="none"/>
         </w:rPr>
-        <w:t xml:space="preserve"> | LinkedIn: </w:t>
+        <w:t xml:space="preserve"> | </w:t>
       </w:r>
       <w:hyperlink r:id="rId9" w:history="1">
         <w:r>
@@ -127,17 +127,14 @@
             <w:rFonts w:cstheme="minorHAnsi"/>
             <w:szCs w:val="24"/>
           </w:rPr>
-          <w:t>Anderson Hsieh</w:t>
+          <w:t>linkedin.com/andersonhsieh</w:t>
         </w:r>
       </w:hyperlink>
     </w:p>
     <w:p>
       <w:pPr>
-        <w:spacing w:line="120" w:lineRule="exact"/>
+        <w:spacing w:line="180" w:lineRule="exact"/>
         <w:jc w:val="center"/>
-        <w:rPr>
-          <w:rFonts w:cstheme="minorHAnsi"/>
-        </w:rPr>
       </w:pPr>
     </w:p>
     <w:p>
@@ -415,9 +412,9 @@
     </w:p>
     <w:p>
       <w:pPr>
-        <w:spacing w:line="200" w:lineRule="exact"/>
-        <w:rPr>
-          <w:rFonts w:cstheme="minorHAnsi" w:hint="eastAsia"/>
+        <w:spacing w:line="180" w:lineRule="exact"/>
+        <w:rPr>
+          <w:rFonts w:cstheme="minorHAnsi"/>
           <w:b/>
           <w:bCs/>
           <w:sz w:val="22"/>
@@ -457,7 +454,6 @@
           <w:sz w:val="22"/>
         </w:rPr>
       </w:pPr>
-      <w:proofErr w:type="spellStart"/>
       <w:r>
         <w:rPr>
           <w:rFonts w:cstheme="minorHAnsi"/>
@@ -465,17 +461,7 @@
           <w:bCs/>
           <w:sz w:val="22"/>
         </w:rPr>
-        <w:t>WMMA_WhereMyMoneyAt</w:t>
-      </w:r>
-      <w:proofErr w:type="spellEnd"/>
-      <w:r>
-        <w:rPr>
-          <w:rFonts w:cstheme="minorHAnsi"/>
-          <w:b/>
-          <w:bCs/>
-          <w:sz w:val="22"/>
-        </w:rPr>
-        <w:t xml:space="preserve"> : Full </w:t>
+        <w:t xml:space="preserve">WMMA_WhereMyMoneyAt : Full </w:t>
       </w:r>
       <w:r>
         <w:rPr>
@@ -531,7 +517,7 @@
             <w:bCs/>
             <w:sz w:val="22"/>
           </w:rPr>
-          <w:t>AndroidApp</w:t>
+          <w:t>Github: AndroidApp</w:t>
         </w:r>
       </w:hyperlink>
       <w:r>
@@ -552,7 +538,7 @@
             <w:bCs/>
             <w:sz w:val="22"/>
           </w:rPr>
-          <w:t>RestAPI</w:t>
+          <w:t>Github: RestAPI</w:t>
         </w:r>
       </w:hyperlink>
       <w:r>
@@ -598,25 +584,7 @@
           <w:sz w:val="20"/>
           <w:szCs w:val="20"/>
         </w:rPr>
-        <w:t xml:space="preserve">Allow user to read, add, </w:t>
-      </w:r>
-      <w:proofErr w:type="gramStart"/>
-      <w:r>
-        <w:rPr>
-          <w:rFonts w:cstheme="minorHAnsi"/>
-          <w:sz w:val="20"/>
-          <w:szCs w:val="20"/>
-        </w:rPr>
-        <w:t>delete</w:t>
-      </w:r>
-      <w:proofErr w:type="gramEnd"/>
-      <w:r>
-        <w:rPr>
-          <w:rFonts w:cstheme="minorHAnsi"/>
-          <w:sz w:val="20"/>
-          <w:szCs w:val="20"/>
-        </w:rPr>
-        <w:t xml:space="preserve"> and update money transaction data entries. </w:t>
+        <w:t xml:space="preserve">Allow user to read, add, delete and update money transaction data entries. </w:t>
       </w:r>
     </w:p>
     <w:p>
@@ -648,43 +616,7 @@
           <w:sz w:val="20"/>
           <w:szCs w:val="20"/>
         </w:rPr>
-        <w:t xml:space="preserve">ack end: Built </w:t>
-      </w:r>
-      <w:proofErr w:type="spellStart"/>
-      <w:r>
-        <w:rPr>
-          <w:rFonts w:cstheme="minorHAnsi"/>
-          <w:sz w:val="20"/>
-          <w:szCs w:val="20"/>
-        </w:rPr>
-        <w:t>RestAPI</w:t>
-      </w:r>
-      <w:proofErr w:type="spellEnd"/>
-      <w:r>
-        <w:rPr>
-          <w:rFonts w:cstheme="minorHAnsi"/>
-          <w:sz w:val="20"/>
-          <w:szCs w:val="20"/>
-        </w:rPr>
-        <w:t xml:space="preserve"> with Spring Boot connecting to a remote PostgreSQL database, following the </w:t>
-      </w:r>
-      <w:proofErr w:type="gramStart"/>
-      <w:r>
-        <w:rPr>
-          <w:rFonts w:cstheme="minorHAnsi"/>
-          <w:sz w:val="20"/>
-          <w:szCs w:val="20"/>
-        </w:rPr>
-        <w:t>three layer</w:t>
-      </w:r>
-      <w:proofErr w:type="gramEnd"/>
-      <w:r>
-        <w:rPr>
-          <w:rFonts w:cstheme="minorHAnsi"/>
-          <w:sz w:val="20"/>
-          <w:szCs w:val="20"/>
-        </w:rPr>
-        <w:t xml:space="preserve"> architecture: Service, Repository and Data Access Layer.</w:t>
+        <w:t>ack end: Built RestAPI with Spring Boot connecting to a remote PostgreSQL database, following the three layer architecture: Service, Repository and Data Access Layer.</w:t>
       </w:r>
     </w:p>
     <w:p>
@@ -697,36 +629,18 @@
         <w:spacing w:line="280" w:lineRule="exact"/>
         <w:ind w:left="641" w:hanging="357"/>
         <w:rPr>
-          <w:rFonts w:cstheme="minorHAnsi" w:hint="eastAsia"/>
-          <w:sz w:val="20"/>
-          <w:szCs w:val="20"/>
-        </w:rPr>
-      </w:pPr>
-      <w:r>
-        <w:rPr>
-          <w:rFonts w:cstheme="minorHAnsi"/>
-          <w:sz w:val="20"/>
-          <w:szCs w:val="20"/>
-        </w:rPr>
-        <w:t xml:space="preserve">Front end: Built Android app using Retrofit, Lifecycle components, </w:t>
-      </w:r>
-      <w:proofErr w:type="gramStart"/>
-      <w:r>
-        <w:rPr>
-          <w:rFonts w:cstheme="minorHAnsi"/>
-          <w:sz w:val="20"/>
-          <w:szCs w:val="20"/>
-        </w:rPr>
-        <w:t>SQLite</w:t>
-      </w:r>
-      <w:proofErr w:type="gramEnd"/>
-      <w:r>
-        <w:rPr>
-          <w:rFonts w:cstheme="minorHAnsi"/>
-          <w:sz w:val="20"/>
-          <w:szCs w:val="20"/>
-        </w:rPr>
-        <w:t xml:space="preserve"> and Room for local data cache, following the MVVM architecture with dependency injection.</w:t>
+          <w:rFonts w:cstheme="minorHAnsi"/>
+          <w:sz w:val="20"/>
+          <w:szCs w:val="20"/>
+        </w:rPr>
+      </w:pPr>
+      <w:r>
+        <w:rPr>
+          <w:rFonts w:cstheme="minorHAnsi"/>
+          <w:sz w:val="20"/>
+          <w:szCs w:val="20"/>
+        </w:rPr>
+        <w:t>Front end: Built Android app using Retrofit, Lifecycle components, SQLite and Room for local data cache, following the MVVM architecture with dependency injection.</w:t>
       </w:r>
     </w:p>
     <w:p>
@@ -894,7 +808,15 @@
           <w:sz w:val="20"/>
           <w:szCs w:val="20"/>
         </w:rPr>
-        <w:t xml:space="preserve">Developed </w:t>
+        <w:t>A Native Android App d</w:t>
+      </w:r>
+      <w:r>
+        <w:rPr>
+          <w:rFonts w:cstheme="minorHAnsi"/>
+          <w:sz w:val="20"/>
+          <w:szCs w:val="20"/>
+        </w:rPr>
+        <w:t xml:space="preserve">eveloped </w:t>
       </w:r>
       <w:r>
         <w:rPr>
@@ -947,7 +869,6 @@
           <w:sz w:val="22"/>
         </w:rPr>
       </w:pPr>
-      <w:proofErr w:type="spellStart"/>
       <w:r>
         <w:rPr>
           <w:rFonts w:cstheme="minorHAnsi"/>
@@ -955,37 +876,7 @@
           <w:bCs/>
           <w:sz w:val="22"/>
         </w:rPr>
-        <w:t>HelpMe</w:t>
-      </w:r>
-      <w:proofErr w:type="spellEnd"/>
-      <w:r>
-        <w:rPr>
-          <w:rFonts w:cstheme="minorHAnsi"/>
-          <w:b/>
-          <w:bCs/>
-          <w:sz w:val="22"/>
-        </w:rPr>
-        <w:t xml:space="preserve"> (</w:t>
-      </w:r>
-      <w:proofErr w:type="spellStart"/>
-      <w:r>
-        <w:rPr>
-          <w:rFonts w:cstheme="minorHAnsi"/>
-          <w:b/>
-          <w:bCs/>
-          <w:sz w:val="22"/>
-        </w:rPr>
-        <w:t>HackTheNorth</w:t>
-      </w:r>
-      <w:proofErr w:type="spellEnd"/>
-      <w:r>
-        <w:rPr>
-          <w:rFonts w:cstheme="minorHAnsi"/>
-          <w:b/>
-          <w:bCs/>
-          <w:sz w:val="22"/>
-        </w:rPr>
-        <w:t xml:space="preserve"> 2021 Fall)</w:t>
+        <w:t>HelpMe (HackTheNorth 2021 Fall)</w:t>
       </w:r>
       <w:r>
         <w:rPr>
@@ -1261,7 +1152,6 @@
           <w:sz w:val="22"/>
         </w:rPr>
       </w:pPr>
-      <w:proofErr w:type="spellStart"/>
       <w:r>
         <w:rPr>
           <w:rFonts w:cstheme="minorHAnsi"/>
@@ -1269,17 +1159,7 @@
           <w:bCs/>
           <w:sz w:val="22"/>
         </w:rPr>
-        <w:t>VolleyTools</w:t>
-      </w:r>
-      <w:proofErr w:type="spellEnd"/>
-      <w:r>
-        <w:rPr>
-          <w:rFonts w:cstheme="minorHAnsi"/>
-          <w:b/>
-          <w:bCs/>
-          <w:sz w:val="22"/>
-        </w:rPr>
-        <w:t>: Volleyball Score Board</w:t>
+        <w:t>VolleyTools: Volleyball Score Board</w:t>
       </w:r>
       <w:r>
         <w:rPr>
@@ -1361,52 +1241,15 @@
     </w:p>
     <w:p>
       <w:pPr>
-        <w:spacing w:line="200" w:lineRule="exact"/>
-        <w:rPr>
+        <w:spacing w:beforeLines="20" w:before="72"/>
+        <w:rPr>
+          <w:rStyle w:val="Hyperlink"/>
           <w:rFonts w:cstheme="minorHAnsi" w:hint="eastAsia"/>
-          <w:szCs w:val="24"/>
-        </w:rPr>
-      </w:pPr>
-    </w:p>
-    <w:p>
-      <w:pPr>
-        <w:pBdr>
-          <w:bottom w:val="single" w:sz="4" w:space="1" w:color="auto"/>
-        </w:pBdr>
-        <w:contextualSpacing/>
-        <w:rPr>
-          <w:rFonts w:cstheme="minorHAnsi"/>
-          <w:sz w:val="28"/>
-          <w:szCs w:val="28"/>
-        </w:rPr>
-      </w:pPr>
-      <w:r>
-        <w:rPr>
-          <w:rFonts w:cstheme="minorHAnsi"/>
-          <w:sz w:val="28"/>
-          <w:szCs w:val="28"/>
-        </w:rPr>
-        <w:t>Experience</w:t>
-      </w:r>
-    </w:p>
-    <w:p>
-      <w:pPr>
-        <w:spacing w:beforeLines="30" w:before="108" w:line="280" w:lineRule="exact"/>
-        <w:rPr>
-          <w:rFonts w:cstheme="minorHAnsi"/>
-          <w:sz w:val="22"/>
-        </w:rPr>
-      </w:pPr>
-      <w:r>
-        <w:rPr>
-          <w:rFonts w:cstheme="minorHAnsi"/>
           <w:b/>
           <w:bCs/>
           <w:sz w:val="22"/>
         </w:rPr>
-        <w:t xml:space="preserve">Assistant Engineer, </w:t>
-      </w:r>
-      <w:proofErr w:type="spellStart"/>
+      </w:pPr>
       <w:r>
         <w:rPr>
           <w:rFonts w:cstheme="minorHAnsi"/>
@@ -1414,9 +1257,8 @@
           <w:bCs/>
           <w:sz w:val="22"/>
         </w:rPr>
-        <w:t>KKStream</w:t>
-      </w:r>
-      <w:proofErr w:type="spellEnd"/>
+        <w:t>RatesUp</w:t>
+      </w:r>
       <w:r>
         <w:rPr>
           <w:rFonts w:cstheme="minorHAnsi"/>
@@ -1424,7 +1266,7 @@
           <w:bCs/>
           <w:sz w:val="22"/>
         </w:rPr>
-        <w:t xml:space="preserve"> Limited</w:t>
+        <w:t xml:space="preserve"> </w:t>
       </w:r>
       <w:r>
         <w:rPr>
@@ -1433,102 +1275,38 @@
           <w:bCs/>
           <w:sz w:val="22"/>
         </w:rPr>
-        <w:t xml:space="preserve"> | </w:t>
-      </w:r>
-      <w:r>
-        <w:rPr>
-          <w:rFonts w:cstheme="minorHAnsi"/>
-          <w:sz w:val="22"/>
-        </w:rPr>
-        <w:t>Taipei City, Taiwan</w:t>
-      </w:r>
-      <w:r>
-        <w:rPr>
-          <w:rFonts w:cstheme="minorHAnsi"/>
-          <w:sz w:val="22"/>
-        </w:rPr>
-        <w:tab/>
-      </w:r>
-      <w:r>
-        <w:rPr>
-          <w:rFonts w:cstheme="minorHAnsi"/>
-          <w:sz w:val="22"/>
-        </w:rPr>
-        <w:tab/>
-      </w:r>
-      <w:r>
-        <w:rPr>
-          <w:rFonts w:cstheme="minorHAnsi"/>
-          <w:sz w:val="22"/>
-        </w:rPr>
-        <w:tab/>
-      </w:r>
-      <w:r>
-        <w:rPr>
-          <w:rFonts w:cstheme="minorHAnsi"/>
-          <w:sz w:val="22"/>
-        </w:rPr>
-        <w:tab/>
-      </w:r>
-      <w:r>
-        <w:rPr>
-          <w:rFonts w:cstheme="minorHAnsi"/>
-          <w:sz w:val="22"/>
-        </w:rPr>
-        <w:tab/>
-      </w:r>
-      <w:r>
-        <w:rPr>
-          <w:rFonts w:cstheme="minorHAnsi"/>
-          <w:sz w:val="22"/>
-        </w:rPr>
-        <w:tab/>
-      </w:r>
-      <w:r>
-        <w:rPr>
-          <w:rFonts w:cstheme="minorHAnsi"/>
-          <w:sz w:val="22"/>
-        </w:rPr>
-        <w:tab/>
-      </w:r>
-      <w:proofErr w:type="gramStart"/>
-      <w:r>
-        <w:rPr>
-          <w:rFonts w:cstheme="minorHAnsi"/>
-          <w:sz w:val="22"/>
-        </w:rPr>
-        <w:tab/>
-        <w:t xml:space="preserve">  </w:t>
-      </w:r>
-      <w:r>
-        <w:rPr>
-          <w:rFonts w:cstheme="minorHAnsi"/>
-          <w:sz w:val="22"/>
-        </w:rPr>
-        <w:t>Aug</w:t>
-      </w:r>
-      <w:proofErr w:type="gramEnd"/>
-      <w:r>
-        <w:rPr>
-          <w:rFonts w:cstheme="minorHAnsi"/>
-          <w:sz w:val="22"/>
-        </w:rPr>
-        <w:t xml:space="preserve"> 2021 – </w:t>
-      </w:r>
-      <w:r>
-        <w:rPr>
-          <w:rFonts w:cstheme="minorHAnsi"/>
-          <w:sz w:val="22"/>
-        </w:rPr>
-        <w:t>Dec</w:t>
-      </w:r>
-      <w:r>
-        <w:rPr>
-          <w:rFonts w:cstheme="minorHAnsi"/>
-          <w:sz w:val="22"/>
-        </w:rPr>
-        <w:t xml:space="preserve"> 2021</w:t>
-      </w:r>
+        <w:t xml:space="preserve">: Currency Converter with History </w:t>
+      </w:r>
+      <w:r>
+        <w:rPr>
+          <w:rFonts w:cstheme="minorHAnsi"/>
+          <w:b/>
+          <w:bCs/>
+          <w:sz w:val="22"/>
+        </w:rPr>
+        <w:t>Records</w:t>
+      </w:r>
+      <w:r>
+        <w:rPr>
+          <w:rFonts w:cstheme="minorHAnsi"/>
+          <w:b/>
+          <w:bCs/>
+          <w:sz w:val="22"/>
+        </w:rPr>
+        <w:t xml:space="preserve">| </w:t>
+      </w:r>
+      <w:hyperlink r:id="rId19" w:history="1">
+        <w:r>
+          <w:rPr>
+            <w:rStyle w:val="Hyperlink"/>
+            <w:rFonts w:cstheme="minorHAnsi"/>
+            <w:b/>
+            <w:bCs/>
+            <w:sz w:val="22"/>
+          </w:rPr>
+          <w:t>Github</w:t>
+        </w:r>
+      </w:hyperlink>
     </w:p>
     <w:p>
       <w:pPr>
@@ -1547,101 +1325,35 @@
       </w:pPr>
       <w:r>
         <w:rPr>
-          <w:rFonts w:cstheme="minorHAnsi"/>
-          <w:sz w:val="20"/>
-          <w:szCs w:val="20"/>
-        </w:rPr>
-        <w:t>Restored</w:t>
-      </w:r>
-      <w:r>
-        <w:rPr>
-          <w:rFonts w:cstheme="minorHAnsi"/>
-          <w:sz w:val="20"/>
-          <w:szCs w:val="20"/>
-        </w:rPr>
-        <w:t xml:space="preserve"> Android </w:t>
-      </w:r>
-      <w:r>
-        <w:rPr>
-          <w:rFonts w:cstheme="minorHAnsi"/>
-          <w:sz w:val="20"/>
-          <w:szCs w:val="20"/>
-        </w:rPr>
-        <w:t xml:space="preserve">UI </w:t>
-      </w:r>
-      <w:r>
-        <w:rPr>
-          <w:rFonts w:cstheme="minorHAnsi"/>
-          <w:sz w:val="20"/>
-          <w:szCs w:val="20"/>
-        </w:rPr>
-        <w:t xml:space="preserve">automation testing with Espresso, </w:t>
-      </w:r>
-      <w:proofErr w:type="spellStart"/>
-      <w:r>
-        <w:rPr>
-          <w:rFonts w:cstheme="minorHAnsi"/>
-          <w:sz w:val="20"/>
-          <w:szCs w:val="20"/>
-        </w:rPr>
-        <w:t>PageObject</w:t>
-      </w:r>
-      <w:proofErr w:type="spellEnd"/>
-      <w:r>
-        <w:rPr>
-          <w:rFonts w:cstheme="minorHAnsi"/>
-          <w:sz w:val="20"/>
-          <w:szCs w:val="20"/>
-        </w:rPr>
-        <w:t xml:space="preserve"> Models</w:t>
-      </w:r>
-      <w:r>
-        <w:rPr>
-          <w:rFonts w:cstheme="minorHAnsi"/>
-          <w:sz w:val="20"/>
-          <w:szCs w:val="20"/>
-        </w:rPr>
-        <w:t xml:space="preserve">, </w:t>
-      </w:r>
-      <w:r>
-        <w:rPr>
-          <w:rFonts w:cstheme="minorHAnsi"/>
-          <w:sz w:val="20"/>
-          <w:szCs w:val="20"/>
-        </w:rPr>
-        <w:t>Jenkins</w:t>
-      </w:r>
-      <w:r>
-        <w:rPr>
-          <w:rFonts w:cstheme="minorHAnsi"/>
-          <w:sz w:val="20"/>
-          <w:szCs w:val="20"/>
-        </w:rPr>
-        <w:t xml:space="preserve"> and time after work hours</w:t>
-      </w:r>
-      <w:r>
-        <w:rPr>
-          <w:rFonts w:cstheme="minorHAnsi"/>
-          <w:sz w:val="20"/>
-          <w:szCs w:val="20"/>
-        </w:rPr>
-        <w:t xml:space="preserve">, </w:t>
-      </w:r>
-      <w:r>
-        <w:rPr>
-          <w:rFonts w:cstheme="minorHAnsi"/>
-          <w:sz w:val="20"/>
-          <w:szCs w:val="20"/>
-        </w:rPr>
-        <w:t>optimized testing efficiency by over 30 percent</w:t>
-      </w:r>
-      <w:r>
-        <w:rPr>
-          <w:rFonts w:cstheme="minorHAnsi"/>
-          <w:sz w:val="20"/>
-          <w:szCs w:val="20"/>
-        </w:rPr>
-        <w:t xml:space="preserve">. </w:t>
+          <w:rFonts w:cstheme="minorHAnsi" w:hint="eastAsia"/>
+          <w:sz w:val="20"/>
+          <w:szCs w:val="20"/>
+        </w:rPr>
+        <w:t>A</w:t>
+      </w:r>
+      <w:r>
+        <w:rPr>
+          <w:rFonts w:cstheme="minorHAnsi"/>
+          <w:sz w:val="20"/>
+          <w:szCs w:val="20"/>
+        </w:rPr>
+        <w:t xml:space="preserve"> Native Android </w:t>
+      </w:r>
+      <w:r>
+        <w:rPr>
+          <w:rFonts w:cstheme="minorHAnsi"/>
+          <w:sz w:val="20"/>
+          <w:szCs w:val="20"/>
+        </w:rPr>
+        <w:t xml:space="preserve">App that </w:t>
+      </w:r>
+      <w:r>
+        <w:rPr>
+          <w:rFonts w:cstheme="minorHAnsi"/>
+          <w:sz w:val="20"/>
+          <w:szCs w:val="20"/>
+        </w:rPr>
+        <w:t>helps you do currency conversions while showing the up and down flow for the last</w:t>
       </w:r>
     </w:p>
     <w:p>
@@ -1654,59 +1366,30 @@
         <w:spacing w:line="280" w:lineRule="exact"/>
         <w:ind w:left="641" w:hanging="357"/>
         <w:rPr>
-          <w:rFonts w:cstheme="minorHAnsi"/>
-          <w:sz w:val="20"/>
-          <w:szCs w:val="20"/>
-        </w:rPr>
-      </w:pPr>
-      <w:r>
-        <w:rPr>
-          <w:rFonts w:cstheme="minorHAnsi"/>
-          <w:sz w:val="20"/>
-          <w:szCs w:val="20"/>
-        </w:rPr>
-        <w:t xml:space="preserve">Shipped two new features </w:t>
-      </w:r>
-      <w:r>
-        <w:rPr>
-          <w:rFonts w:cstheme="minorHAnsi"/>
-          <w:sz w:val="20"/>
-          <w:szCs w:val="20"/>
-        </w:rPr>
-        <w:t xml:space="preserve">while taking full charge of </w:t>
-      </w:r>
-      <w:r>
-        <w:rPr>
-          <w:rFonts w:cstheme="minorHAnsi"/>
-          <w:sz w:val="20"/>
-          <w:szCs w:val="20"/>
-        </w:rPr>
-        <w:t xml:space="preserve">all </w:t>
-      </w:r>
-      <w:r>
-        <w:rPr>
-          <w:rFonts w:cstheme="minorHAnsi"/>
-          <w:sz w:val="20"/>
-          <w:szCs w:val="20"/>
-        </w:rPr>
-        <w:t xml:space="preserve">associated </w:t>
-      </w:r>
-      <w:r>
-        <w:rPr>
-          <w:rFonts w:cstheme="minorHAnsi"/>
-          <w:sz w:val="20"/>
-          <w:szCs w:val="20"/>
-        </w:rPr>
-        <w:t>testing</w:t>
-      </w:r>
-      <w:r>
-        <w:rPr>
-          <w:rFonts w:cstheme="minorHAnsi"/>
-          <w:sz w:val="20"/>
-          <w:szCs w:val="20"/>
-        </w:rPr>
-        <w:t>,</w:t>
-      </w:r>
+          <w:rFonts w:cstheme="minorHAnsi" w:hint="eastAsia"/>
+          <w:sz w:val="20"/>
+          <w:szCs w:val="20"/>
+        </w:rPr>
+      </w:pPr>
+      <w:r>
+        <w:rPr>
+          <w:rFonts w:cstheme="minorHAnsi"/>
+          <w:sz w:val="20"/>
+          <w:szCs w:val="20"/>
+        </w:rPr>
+        <w:t xml:space="preserve">Fetching data from </w:t>
+      </w:r>
+      <w:hyperlink r:id="rId20" w:history="1">
+        <w:r>
+          <w:rPr>
+            <w:rStyle w:val="Hyperlink"/>
+            <w:rFonts w:cstheme="minorHAnsi"/>
+            <w:sz w:val="20"/>
+            <w:szCs w:val="20"/>
+          </w:rPr>
+          <w:t>freecurrencyapi</w:t>
+        </w:r>
+      </w:hyperlink>
       <w:r>
         <w:rPr>
           <w:rFonts w:cstheme="minorHAnsi"/>
@@ -1721,11 +1404,41 @@
           <w:sz w:val="20"/>
           <w:szCs w:val="20"/>
         </w:rPr>
-        <w:t>increased user access on the two related modules by 10 percent.</w:t>
+        <w:t>with Retrofit and Kotlin Coroutine, implement dependency injection with Hilt.</w:t>
       </w:r>
     </w:p>
     <w:p>
       <w:pPr>
+        <w:spacing w:line="180" w:lineRule="exact"/>
+        <w:rPr>
+          <w:rFonts w:cstheme="minorHAnsi"/>
+          <w:szCs w:val="24"/>
+        </w:rPr>
+      </w:pPr>
+    </w:p>
+    <w:p>
+      <w:pPr>
+        <w:pBdr>
+          <w:bottom w:val="single" w:sz="4" w:space="1" w:color="auto"/>
+        </w:pBdr>
+        <w:contextualSpacing/>
+        <w:rPr>
+          <w:rFonts w:cstheme="minorHAnsi"/>
+          <w:sz w:val="28"/>
+          <w:szCs w:val="28"/>
+        </w:rPr>
+      </w:pPr>
+      <w:r>
+        <w:rPr>
+          <w:rFonts w:cstheme="minorHAnsi"/>
+          <w:sz w:val="28"/>
+          <w:szCs w:val="28"/>
+        </w:rPr>
+        <w:t>Experience</w:t>
+      </w:r>
+    </w:p>
+    <w:p>
+      <w:pPr>
         <w:spacing w:beforeLines="30" w:before="108" w:line="280" w:lineRule="exact"/>
         <w:rPr>
           <w:rFonts w:cstheme="minorHAnsi"/>
@@ -1739,11 +1452,13 @@
           <w:bCs/>
           <w:sz w:val="22"/>
         </w:rPr>
-        <w:t>Test Engineer Intern, Barco N.V</w:t>
-      </w:r>
-      <w:r>
-        <w:rPr>
-          <w:rFonts w:cstheme="minorHAnsi"/>
+        <w:t>Assistant Engineer, KKStream Limited</w:t>
+      </w:r>
+      <w:r>
+        <w:rPr>
+          <w:rFonts w:cstheme="minorHAnsi"/>
+          <w:b/>
+          <w:bCs/>
           <w:sz w:val="22"/>
         </w:rPr>
         <w:t xml:space="preserve"> | </w:t>
@@ -1753,7 +1468,7 @@
           <w:rFonts w:cstheme="minorHAnsi"/>
           <w:sz w:val="22"/>
         </w:rPr>
-        <w:t>New Taipei City, Taiwan</w:t>
+        <w:t>Taipei City, Taiwan</w:t>
       </w:r>
       <w:r>
         <w:rPr>
@@ -1804,7 +1519,6 @@
         </w:rPr>
         <w:tab/>
       </w:r>
-      <w:proofErr w:type="gramStart"/>
       <w:r>
         <w:rPr>
           <w:rFonts w:cstheme="minorHAnsi"/>
@@ -1818,15 +1532,28 @@
           <w:rFonts w:cstheme="minorHAnsi"/>
           <w:sz w:val="22"/>
         </w:rPr>
+        <w:t xml:space="preserve">Aug 2021 </w:t>
+      </w:r>
+      <w:r>
+        <w:rPr>
+          <w:rFonts w:cstheme="minorHAnsi"/>
+          <w:sz w:val="22"/>
+        </w:rPr>
+        <w:t xml:space="preserve">- </w:t>
+      </w:r>
+      <w:r>
+        <w:rPr>
+          <w:rFonts w:cstheme="minorHAnsi"/>
+          <w:sz w:val="22"/>
+        </w:rPr>
         <w:t>Dec</w:t>
       </w:r>
-      <w:proofErr w:type="gramEnd"/>
-      <w:r>
-        <w:rPr>
-          <w:rFonts w:cstheme="minorHAnsi"/>
-          <w:sz w:val="22"/>
-        </w:rPr>
-        <w:t xml:space="preserve"> 2020 - Apr 2021</w:t>
+      <w:r>
+        <w:rPr>
+          <w:rFonts w:cstheme="minorHAnsi"/>
+          <w:sz w:val="22"/>
+        </w:rPr>
+        <w:t xml:space="preserve"> 2021</w:t>
       </w:r>
     </w:p>
     <w:p>
@@ -1850,155 +1577,79 @@
           <w:sz w:val="20"/>
           <w:szCs w:val="20"/>
         </w:rPr>
-        <w:t xml:space="preserve">Collaborated with DevOps engineer to </w:t>
-      </w:r>
-      <w:r>
-        <w:rPr>
-          <w:rFonts w:cstheme="minorHAnsi"/>
-          <w:sz w:val="20"/>
-          <w:szCs w:val="20"/>
-        </w:rPr>
-        <w:t>bring</w:t>
-      </w:r>
-      <w:r>
-        <w:rPr>
-          <w:rFonts w:cstheme="minorHAnsi"/>
-          <w:sz w:val="20"/>
-          <w:szCs w:val="20"/>
-        </w:rPr>
-        <w:t xml:space="preserve"> network authentication </w:t>
-      </w:r>
-      <w:r>
-        <w:rPr>
-          <w:rFonts w:cstheme="minorHAnsi"/>
-          <w:sz w:val="20"/>
-          <w:szCs w:val="20"/>
-        </w:rPr>
-        <w:t>testing</w:t>
-      </w:r>
-      <w:r>
-        <w:rPr>
-          <w:rFonts w:cstheme="minorHAnsi"/>
-          <w:sz w:val="20"/>
-          <w:szCs w:val="20"/>
-        </w:rPr>
-        <w:t xml:space="preserve"> </w:t>
-      </w:r>
-      <w:r>
-        <w:rPr>
-          <w:rFonts w:cstheme="minorHAnsi"/>
-          <w:sz w:val="20"/>
-          <w:szCs w:val="20"/>
-        </w:rPr>
-        <w:t>environment (</w:t>
-      </w:r>
-      <w:r>
-        <w:rPr>
-          <w:rFonts w:cstheme="minorHAnsi"/>
-          <w:sz w:val="20"/>
-          <w:szCs w:val="20"/>
-        </w:rPr>
-        <w:t xml:space="preserve">802.1X) into </w:t>
-      </w:r>
-      <w:r>
-        <w:rPr>
-          <w:rFonts w:cstheme="minorHAnsi"/>
-          <w:sz w:val="20"/>
-          <w:szCs w:val="20"/>
-        </w:rPr>
-        <w:t>the System Validation</w:t>
-      </w:r>
-      <w:r>
-        <w:rPr>
-          <w:rFonts w:cstheme="minorHAnsi"/>
-          <w:sz w:val="20"/>
-          <w:szCs w:val="20"/>
-        </w:rPr>
-        <w:t xml:space="preserve"> </w:t>
-      </w:r>
-      <w:r>
-        <w:rPr>
-          <w:rFonts w:cstheme="minorHAnsi"/>
-          <w:sz w:val="20"/>
-          <w:szCs w:val="20"/>
-        </w:rPr>
-        <w:t>team</w:t>
-      </w:r>
-      <w:r>
-        <w:rPr>
-          <w:rFonts w:cstheme="minorHAnsi"/>
-          <w:sz w:val="20"/>
-          <w:szCs w:val="20"/>
-        </w:rPr>
-        <w:t xml:space="preserve"> using </w:t>
-      </w:r>
-      <w:r>
-        <w:rPr>
-          <w:rFonts w:cstheme="minorHAnsi"/>
-          <w:sz w:val="20"/>
-          <w:szCs w:val="20"/>
-        </w:rPr>
-        <w:t>Free</w:t>
-      </w:r>
-      <w:r>
-        <w:rPr>
-          <w:rFonts w:cstheme="minorHAnsi"/>
-          <w:sz w:val="20"/>
-          <w:szCs w:val="20"/>
-        </w:rPr>
-        <w:t xml:space="preserve"> </w:t>
-      </w:r>
-      <w:r>
-        <w:rPr>
-          <w:rFonts w:cstheme="minorHAnsi"/>
-          <w:sz w:val="20"/>
-          <w:szCs w:val="20"/>
-        </w:rPr>
-        <w:t xml:space="preserve">RADIUS server on Linux, improved </w:t>
-      </w:r>
-      <w:proofErr w:type="gramStart"/>
-      <w:r>
-        <w:rPr>
-          <w:rFonts w:cstheme="minorHAnsi"/>
-          <w:sz w:val="20"/>
-          <w:szCs w:val="20"/>
-        </w:rPr>
-        <w:t>accuracy</w:t>
-      </w:r>
-      <w:proofErr w:type="gramEnd"/>
-      <w:r>
-        <w:rPr>
-          <w:rFonts w:cstheme="minorHAnsi"/>
-          <w:sz w:val="20"/>
-          <w:szCs w:val="20"/>
-        </w:rPr>
-        <w:t xml:space="preserve"> </w:t>
-      </w:r>
-      <w:r>
-        <w:rPr>
-          <w:rFonts w:cstheme="minorHAnsi"/>
-          <w:sz w:val="20"/>
-          <w:szCs w:val="20"/>
-        </w:rPr>
-        <w:t xml:space="preserve">and efficiency of associated </w:t>
-      </w:r>
-      <w:proofErr w:type="spellStart"/>
-      <w:r>
-        <w:rPr>
-          <w:rFonts w:cstheme="minorHAnsi"/>
-          <w:sz w:val="20"/>
-          <w:szCs w:val="20"/>
-        </w:rPr>
-        <w:t>testings</w:t>
-      </w:r>
-      <w:proofErr w:type="spellEnd"/>
-      <w:r>
-        <w:rPr>
-          <w:rFonts w:cstheme="minorHAnsi"/>
-          <w:sz w:val="20"/>
-          <w:szCs w:val="20"/>
-        </w:rPr>
-        <w:t>.</w:t>
+        <w:t>Restored</w:t>
+      </w:r>
+      <w:r>
+        <w:rPr>
+          <w:rFonts w:cstheme="minorHAnsi"/>
+          <w:sz w:val="20"/>
+          <w:szCs w:val="20"/>
+        </w:rPr>
+        <w:t xml:space="preserve"> Android </w:t>
+      </w:r>
+      <w:r>
+        <w:rPr>
+          <w:rFonts w:cstheme="minorHAnsi"/>
+          <w:sz w:val="20"/>
+          <w:szCs w:val="20"/>
+        </w:rPr>
+        <w:t xml:space="preserve">UI </w:t>
+      </w:r>
+      <w:r>
+        <w:rPr>
+          <w:rFonts w:cstheme="minorHAnsi"/>
+          <w:sz w:val="20"/>
+          <w:szCs w:val="20"/>
+        </w:rPr>
+        <w:t>automation testing with Espresso, PageObject Models</w:t>
+      </w:r>
+      <w:r>
+        <w:rPr>
+          <w:rFonts w:cstheme="minorHAnsi"/>
+          <w:sz w:val="20"/>
+          <w:szCs w:val="20"/>
+        </w:rPr>
+        <w:t xml:space="preserve">, </w:t>
+      </w:r>
+      <w:r>
+        <w:rPr>
+          <w:rFonts w:cstheme="minorHAnsi"/>
+          <w:sz w:val="20"/>
+          <w:szCs w:val="20"/>
+        </w:rPr>
+        <w:t>Jenkins</w:t>
+      </w:r>
+      <w:r>
+        <w:rPr>
+          <w:rFonts w:cstheme="minorHAnsi"/>
+          <w:sz w:val="20"/>
+          <w:szCs w:val="20"/>
+        </w:rPr>
+        <w:t xml:space="preserve"> and time after work hours</w:t>
+      </w:r>
+      <w:r>
+        <w:rPr>
+          <w:rFonts w:cstheme="minorHAnsi"/>
+          <w:sz w:val="20"/>
+          <w:szCs w:val="20"/>
+        </w:rPr>
+        <w:t xml:space="preserve">, </w:t>
+      </w:r>
+      <w:r>
+        <w:rPr>
+          <w:rFonts w:cstheme="minorHAnsi"/>
+          <w:sz w:val="20"/>
+          <w:szCs w:val="20"/>
+        </w:rPr>
+        <w:t>optimized testing efficiency by over 30 percent</w:t>
+      </w:r>
+      <w:r>
+        <w:rPr>
+          <w:rFonts w:cstheme="minorHAnsi"/>
+          <w:sz w:val="20"/>
+          <w:szCs w:val="20"/>
+        </w:rPr>
+        <w:t xml:space="preserve">. </w:t>
       </w:r>
     </w:p>
     <w:p>
@@ -2022,7 +1673,47 @@
           <w:sz w:val="20"/>
           <w:szCs w:val="20"/>
         </w:rPr>
-        <w:t>Lead and trained interns</w:t>
+        <w:t xml:space="preserve">Shipped two new features </w:t>
+      </w:r>
+      <w:r>
+        <w:rPr>
+          <w:rFonts w:cstheme="minorHAnsi"/>
+          <w:sz w:val="20"/>
+          <w:szCs w:val="20"/>
+        </w:rPr>
+        <w:t xml:space="preserve">while taking full charge of </w:t>
+      </w:r>
+      <w:r>
+        <w:rPr>
+          <w:rFonts w:cstheme="minorHAnsi"/>
+          <w:sz w:val="20"/>
+          <w:szCs w:val="20"/>
+        </w:rPr>
+        <w:t xml:space="preserve">all </w:t>
+      </w:r>
+      <w:r>
+        <w:rPr>
+          <w:rFonts w:cstheme="minorHAnsi"/>
+          <w:sz w:val="20"/>
+          <w:szCs w:val="20"/>
+        </w:rPr>
+        <w:t xml:space="preserve">associated </w:t>
+      </w:r>
+      <w:r>
+        <w:rPr>
+          <w:rFonts w:cstheme="minorHAnsi"/>
+          <w:sz w:val="20"/>
+          <w:szCs w:val="20"/>
+        </w:rPr>
+        <w:t>testing</w:t>
+      </w:r>
+      <w:r>
+        <w:rPr>
+          <w:rFonts w:cstheme="minorHAnsi"/>
+          <w:sz w:val="20"/>
+          <w:szCs w:val="20"/>
+        </w:rPr>
+        <w:t>,</w:t>
       </w:r>
       <w:r>
         <w:rPr>
@@ -2038,39 +1729,7 @@
           <w:sz w:val="20"/>
           <w:szCs w:val="20"/>
         </w:rPr>
-        <w:t xml:space="preserve">for testing concepts </w:t>
-      </w:r>
-      <w:r>
-        <w:rPr>
-          <w:rFonts w:cstheme="minorHAnsi"/>
-          <w:sz w:val="20"/>
-          <w:szCs w:val="20"/>
-        </w:rPr>
-        <w:t>with solid knowledge in computer network</w:t>
-      </w:r>
-      <w:r>
-        <w:rPr>
-          <w:rFonts w:cstheme="minorHAnsi"/>
-          <w:sz w:val="20"/>
-          <w:szCs w:val="20"/>
-        </w:rPr>
-        <w:t>ing</w:t>
-      </w:r>
-      <w:r>
-        <w:rPr>
-          <w:rFonts w:cstheme="minorHAnsi"/>
-          <w:sz w:val="20"/>
-          <w:szCs w:val="20"/>
-        </w:rPr>
-        <w:t xml:space="preserve">, </w:t>
-      </w:r>
-      <w:r>
-        <w:rPr>
-          <w:rFonts w:cstheme="minorHAnsi"/>
-          <w:sz w:val="20"/>
-          <w:szCs w:val="20"/>
-        </w:rPr>
-        <w:t>double training efficiency of new interns.</w:t>
+        <w:t>increased user access on the two related modules by 10 percent.</w:t>
       </w:r>
     </w:p>
     <w:p>
@@ -2088,21 +1747,21 @@
           <w:bCs/>
           <w:sz w:val="22"/>
         </w:rPr>
-        <w:t>Childcare Volunteer, Chang Gung Memorial Hospital</w:t>
-      </w:r>
-      <w:r>
-        <w:rPr>
-          <w:rFonts w:cstheme="minorHAnsi"/>
-          <w:sz w:val="22"/>
-        </w:rPr>
-        <w:t xml:space="preserve"> | Taoyuan</w:t>
-      </w:r>
-      <w:r>
-        <w:rPr>
-          <w:rFonts w:cstheme="minorHAnsi"/>
-          <w:sz w:val="22"/>
-        </w:rPr>
-        <w:t>, Taiwan</w:t>
+        <w:t>Test Engineer Intern, Barco N.V</w:t>
+      </w:r>
+      <w:r>
+        <w:rPr>
+          <w:rFonts w:cstheme="minorHAnsi"/>
+          <w:sz w:val="22"/>
+        </w:rPr>
+        <w:t xml:space="preserve"> | </w:t>
+      </w:r>
+      <w:r>
+        <w:rPr>
+          <w:rFonts w:cstheme="minorHAnsi"/>
+          <w:sz w:val="22"/>
+        </w:rPr>
+        <w:t>New Taipei City, Taiwan</w:t>
       </w:r>
       <w:r>
         <w:rPr>
@@ -2132,7 +1791,27 @@
         </w:rPr>
         <w:tab/>
       </w:r>
-      <w:proofErr w:type="gramStart"/>
+      <w:r>
+        <w:rPr>
+          <w:rFonts w:cstheme="minorHAnsi"/>
+          <w:sz w:val="22"/>
+        </w:rPr>
+        <w:tab/>
+      </w:r>
+      <w:r>
+        <w:rPr>
+          <w:rFonts w:cstheme="minorHAnsi"/>
+          <w:sz w:val="22"/>
+        </w:rPr>
+        <w:tab/>
+      </w:r>
+      <w:r>
+        <w:rPr>
+          <w:rFonts w:cstheme="minorHAnsi"/>
+          <w:sz w:val="22"/>
+        </w:rPr>
+        <w:tab/>
+      </w:r>
       <w:r>
         <w:rPr>
           <w:rFonts w:cstheme="minorHAnsi"/>
@@ -2146,36 +1825,318 @@
           <w:rFonts w:cstheme="minorHAnsi"/>
           <w:sz w:val="22"/>
         </w:rPr>
-        <w:t>July</w:t>
-      </w:r>
-      <w:proofErr w:type="gramEnd"/>
-      <w:r>
-        <w:rPr>
-          <w:rFonts w:cstheme="minorHAnsi"/>
-          <w:sz w:val="22"/>
-        </w:rPr>
-        <w:t xml:space="preserve"> 2018</w:t>
-      </w:r>
-      <w:r>
-        <w:rPr>
-          <w:rFonts w:cstheme="minorHAnsi"/>
-          <w:sz w:val="22"/>
+        <w:t>Dec</w:t>
+      </w:r>
+      <w:r>
+        <w:rPr>
+          <w:rFonts w:cstheme="minorHAnsi"/>
+          <w:sz w:val="22"/>
+        </w:rPr>
+        <w:t xml:space="preserve"> 2020 - Apr 2021</w:t>
+      </w:r>
+    </w:p>
+    <w:p>
+      <w:pPr>
+        <w:pStyle w:val="ListParagraph"/>
+        <w:numPr>
+          <w:ilvl w:val="0"/>
+          <w:numId w:val="48"/>
+        </w:numPr>
+        <w:spacing w:line="280" w:lineRule="exact"/>
+        <w:ind w:left="641" w:hanging="357"/>
+        <w:rPr>
+          <w:rFonts w:cstheme="minorHAnsi"/>
+          <w:sz w:val="20"/>
+          <w:szCs w:val="20"/>
+        </w:rPr>
+      </w:pPr>
+      <w:r>
+        <w:rPr>
+          <w:rFonts w:cstheme="minorHAnsi"/>
+          <w:sz w:val="20"/>
+          <w:szCs w:val="20"/>
+        </w:rPr>
+        <w:t xml:space="preserve">Collaborated with DevOps engineer to </w:t>
+      </w:r>
+      <w:r>
+        <w:rPr>
+          <w:rFonts w:cstheme="minorHAnsi"/>
+          <w:sz w:val="20"/>
+          <w:szCs w:val="20"/>
+        </w:rPr>
+        <w:t>bring</w:t>
+      </w:r>
+      <w:r>
+        <w:rPr>
+          <w:rFonts w:cstheme="minorHAnsi"/>
+          <w:sz w:val="20"/>
+          <w:szCs w:val="20"/>
+        </w:rPr>
+        <w:t xml:space="preserve"> network authentication </w:t>
+      </w:r>
+      <w:r>
+        <w:rPr>
+          <w:rFonts w:cstheme="minorHAnsi"/>
+          <w:sz w:val="20"/>
+          <w:szCs w:val="20"/>
+        </w:rPr>
+        <w:t>testing</w:t>
+      </w:r>
+      <w:r>
+        <w:rPr>
+          <w:rFonts w:cstheme="minorHAnsi"/>
+          <w:sz w:val="20"/>
+          <w:szCs w:val="20"/>
         </w:rPr>
         <w:t xml:space="preserve"> </w:t>
       </w:r>
       <w:r>
         <w:rPr>
           <w:rFonts w:cstheme="minorHAnsi"/>
-          <w:sz w:val="22"/>
-        </w:rPr>
-        <w:t>–</w:t>
-      </w:r>
-      <w:r>
-        <w:rPr>
-          <w:rFonts w:cstheme="minorHAnsi"/>
-          <w:sz w:val="22"/>
-        </w:rPr>
-        <w:t xml:space="preserve"> Aug</w:t>
+          <w:sz w:val="20"/>
+          <w:szCs w:val="20"/>
+        </w:rPr>
+        <w:t>environment (</w:t>
+      </w:r>
+      <w:r>
+        <w:rPr>
+          <w:rFonts w:cstheme="minorHAnsi"/>
+          <w:sz w:val="20"/>
+          <w:szCs w:val="20"/>
+        </w:rPr>
+        <w:t xml:space="preserve">802.1X) into </w:t>
+      </w:r>
+      <w:r>
+        <w:rPr>
+          <w:rFonts w:cstheme="minorHAnsi"/>
+          <w:sz w:val="20"/>
+          <w:szCs w:val="20"/>
+        </w:rPr>
+        <w:t>the System Validation</w:t>
+      </w:r>
+      <w:r>
+        <w:rPr>
+          <w:rFonts w:cstheme="minorHAnsi"/>
+          <w:sz w:val="20"/>
+          <w:szCs w:val="20"/>
+        </w:rPr>
+        <w:t xml:space="preserve"> </w:t>
+      </w:r>
+      <w:r>
+        <w:rPr>
+          <w:rFonts w:cstheme="minorHAnsi"/>
+          <w:sz w:val="20"/>
+          <w:szCs w:val="20"/>
+        </w:rPr>
+        <w:t>team</w:t>
+      </w:r>
+      <w:r>
+        <w:rPr>
+          <w:rFonts w:cstheme="minorHAnsi"/>
+          <w:sz w:val="20"/>
+          <w:szCs w:val="20"/>
+        </w:rPr>
+        <w:t xml:space="preserve"> using </w:t>
+      </w:r>
+      <w:r>
+        <w:rPr>
+          <w:rFonts w:cstheme="minorHAnsi"/>
+          <w:sz w:val="20"/>
+          <w:szCs w:val="20"/>
+        </w:rPr>
+        <w:t>Free</w:t>
+      </w:r>
+      <w:r>
+        <w:rPr>
+          <w:rFonts w:cstheme="minorHAnsi"/>
+          <w:sz w:val="20"/>
+          <w:szCs w:val="20"/>
+        </w:rPr>
+        <w:t xml:space="preserve"> </w:t>
+      </w:r>
+      <w:r>
+        <w:rPr>
+          <w:rFonts w:cstheme="minorHAnsi"/>
+          <w:sz w:val="20"/>
+          <w:szCs w:val="20"/>
+        </w:rPr>
+        <w:t xml:space="preserve">RADIUS server on Linux, improved accuracy </w:t>
+      </w:r>
+      <w:r>
+        <w:rPr>
+          <w:rFonts w:cstheme="minorHAnsi"/>
+          <w:sz w:val="20"/>
+          <w:szCs w:val="20"/>
+        </w:rPr>
+        <w:t>and efficiency of associated testings.</w:t>
+      </w:r>
+    </w:p>
+    <w:p>
+      <w:pPr>
+        <w:pStyle w:val="ListParagraph"/>
+        <w:numPr>
+          <w:ilvl w:val="0"/>
+          <w:numId w:val="48"/>
+        </w:numPr>
+        <w:spacing w:line="280" w:lineRule="exact"/>
+        <w:ind w:left="641" w:hanging="357"/>
+        <w:rPr>
+          <w:rFonts w:cstheme="minorHAnsi"/>
+          <w:sz w:val="20"/>
+          <w:szCs w:val="20"/>
+        </w:rPr>
+      </w:pPr>
+      <w:r>
+        <w:rPr>
+          <w:rFonts w:cstheme="minorHAnsi"/>
+          <w:sz w:val="20"/>
+          <w:szCs w:val="20"/>
+        </w:rPr>
+        <w:t>Lead and trained interns</w:t>
+      </w:r>
+      <w:r>
+        <w:rPr>
+          <w:rFonts w:cstheme="minorHAnsi"/>
+          <w:sz w:val="20"/>
+          <w:szCs w:val="20"/>
+        </w:rPr>
+        <w:t xml:space="preserve"> </w:t>
+      </w:r>
+      <w:r>
+        <w:rPr>
+          <w:rFonts w:cstheme="minorHAnsi"/>
+          <w:sz w:val="20"/>
+          <w:szCs w:val="20"/>
+        </w:rPr>
+        <w:t xml:space="preserve">for testing concepts </w:t>
+      </w:r>
+      <w:r>
+        <w:rPr>
+          <w:rFonts w:cstheme="minorHAnsi"/>
+          <w:sz w:val="20"/>
+          <w:szCs w:val="20"/>
+        </w:rPr>
+        <w:t>with solid knowledge in computer network</w:t>
+      </w:r>
+      <w:r>
+        <w:rPr>
+          <w:rFonts w:cstheme="minorHAnsi"/>
+          <w:sz w:val="20"/>
+          <w:szCs w:val="20"/>
+        </w:rPr>
+        <w:t>ing</w:t>
+      </w:r>
+      <w:r>
+        <w:rPr>
+          <w:rFonts w:cstheme="minorHAnsi"/>
+          <w:sz w:val="20"/>
+          <w:szCs w:val="20"/>
+        </w:rPr>
+        <w:t xml:space="preserve">, </w:t>
+      </w:r>
+      <w:r>
+        <w:rPr>
+          <w:rFonts w:cstheme="minorHAnsi"/>
+          <w:sz w:val="20"/>
+          <w:szCs w:val="20"/>
+        </w:rPr>
+        <w:t>double training efficiency of new interns.</w:t>
+      </w:r>
+    </w:p>
+    <w:p>
+      <w:pPr>
+        <w:spacing w:beforeLines="30" w:before="108" w:line="280" w:lineRule="exact"/>
+        <w:rPr>
+          <w:rFonts w:cstheme="minorHAnsi"/>
+          <w:sz w:val="22"/>
+        </w:rPr>
+      </w:pPr>
+      <w:r>
+        <w:rPr>
+          <w:rFonts w:cstheme="minorHAnsi"/>
+          <w:b/>
+          <w:bCs/>
+          <w:sz w:val="22"/>
+        </w:rPr>
+        <w:t>Childcare Volunteer, Chang Gung Memorial Hospital</w:t>
+      </w:r>
+      <w:r>
+        <w:rPr>
+          <w:rFonts w:cstheme="minorHAnsi"/>
+          <w:sz w:val="22"/>
+        </w:rPr>
+        <w:t xml:space="preserve"> | Taoyuan</w:t>
+      </w:r>
+      <w:r>
+        <w:rPr>
+          <w:rFonts w:cstheme="minorHAnsi"/>
+          <w:sz w:val="22"/>
+        </w:rPr>
+        <w:t>, Taiwan</w:t>
+      </w:r>
+      <w:r>
+        <w:rPr>
+          <w:rFonts w:cstheme="minorHAnsi"/>
+          <w:sz w:val="22"/>
+        </w:rPr>
+        <w:tab/>
+      </w:r>
+      <w:r>
+        <w:rPr>
+          <w:rFonts w:cstheme="minorHAnsi"/>
+          <w:sz w:val="22"/>
+        </w:rPr>
+        <w:tab/>
+      </w:r>
+      <w:r>
+        <w:rPr>
+          <w:rFonts w:cstheme="minorHAnsi"/>
+          <w:sz w:val="22"/>
+        </w:rPr>
+        <w:tab/>
+      </w:r>
+      <w:r>
+        <w:rPr>
+          <w:rFonts w:cstheme="minorHAnsi"/>
+          <w:sz w:val="22"/>
+        </w:rPr>
+        <w:tab/>
+      </w:r>
+      <w:r>
+        <w:rPr>
+          <w:rFonts w:cstheme="minorHAnsi"/>
+          <w:sz w:val="22"/>
+        </w:rPr>
+        <w:tab/>
+        <w:t xml:space="preserve">  </w:t>
+      </w:r>
+      <w:r>
+        <w:rPr>
+          <w:rFonts w:cstheme="minorHAnsi"/>
+          <w:sz w:val="22"/>
+        </w:rPr>
+        <w:t>July 2018</w:t>
+      </w:r>
+      <w:r>
+        <w:rPr>
+          <w:rFonts w:cstheme="minorHAnsi"/>
+          <w:sz w:val="22"/>
+        </w:rPr>
+        <w:t xml:space="preserve"> </w:t>
+      </w:r>
+      <w:r>
+        <w:rPr>
+          <w:rFonts w:cstheme="minorHAnsi"/>
+          <w:sz w:val="22"/>
+        </w:rPr>
+        <w:t xml:space="preserve">- </w:t>
+      </w:r>
+      <w:r>
+        <w:rPr>
+          <w:rFonts w:cstheme="minorHAnsi"/>
+          <w:sz w:val="22"/>
+        </w:rPr>
+        <w:t>Aug</w:t>
       </w:r>
       <w:r>
         <w:rPr>
@@ -2214,22 +2175,282 @@
       <w:r>
         <w:rPr>
           <w:rFonts w:cstheme="minorHAnsi"/>
-          <w:sz w:val="22"/>
+          <w:sz w:val="20"/>
+          <w:szCs w:val="20"/>
         </w:rPr>
         <w:t>Supported relatives of over 50 child patients Relieved stress of parents and children by accompanying and consoling them in times of grief, navigating them through their illnesses.</w:t>
       </w:r>
     </w:p>
     <w:p>
       <w:pPr>
+        <w:spacing w:line="180" w:lineRule="exact"/>
+        <w:rPr>
+          <w:rFonts w:cstheme="minorHAnsi" w:hint="eastAsia"/>
+          <w:szCs w:val="24"/>
+        </w:rPr>
+      </w:pPr>
+    </w:p>
+    <w:p>
+      <w:pPr>
+        <w:pBdr>
+          <w:bottom w:val="single" w:sz="4" w:space="1" w:color="auto"/>
+        </w:pBdr>
+        <w:spacing w:line="256" w:lineRule="auto"/>
+        <w:rPr>
+          <w:rFonts w:cstheme="minorHAnsi"/>
+          <w:sz w:val="28"/>
+          <w:szCs w:val="28"/>
+        </w:rPr>
+      </w:pPr>
+      <w:r>
+        <w:rPr>
+          <w:rFonts w:cstheme="minorHAnsi"/>
+          <w:sz w:val="28"/>
+          <w:szCs w:val="28"/>
+        </w:rPr>
+        <w:t>Awards</w:t>
+      </w:r>
+    </w:p>
+    <w:p>
+      <w:pPr>
+        <w:pStyle w:val="ListParagraph"/>
+        <w:numPr>
+          <w:ilvl w:val="0"/>
+          <w:numId w:val="48"/>
+        </w:numPr>
         <w:autoSpaceDE w:val="0"/>
         <w:autoSpaceDN w:val="0"/>
         <w:adjustRightInd w:val="0"/>
-        <w:spacing w:line="200" w:lineRule="exact"/>
+        <w:spacing w:line="240" w:lineRule="exact"/>
+        <w:ind w:left="641" w:hanging="357"/>
+        <w:rPr>
+          <w:rFonts w:cstheme="minorHAnsi"/>
+          <w:kern w:val="0"/>
+          <w:sz w:val="20"/>
+          <w:szCs w:val="20"/>
+        </w:rPr>
+      </w:pPr>
+      <w:r>
+        <w:rPr>
+          <w:rFonts w:cstheme="minorHAnsi"/>
+          <w:b/>
+          <w:bCs/>
+          <w:sz w:val="20"/>
+          <w:szCs w:val="20"/>
+        </w:rPr>
+        <w:t>Engineering International Student Scholarship: CAD$1000</w:t>
+      </w:r>
+      <w:r>
+        <w:rPr>
+          <w:rFonts w:cstheme="minorHAnsi"/>
+          <w:b/>
+          <w:bCs/>
+          <w:sz w:val="20"/>
+          <w:szCs w:val="20"/>
+        </w:rPr>
+        <w:t>0</w:t>
+      </w:r>
+      <w:r>
+        <w:rPr>
+          <w:rFonts w:cstheme="minorHAnsi"/>
+          <w:sz w:val="20"/>
+          <w:szCs w:val="20"/>
+        </w:rPr>
+        <w:t xml:space="preserve"> | University of Waterloo</w:t>
+      </w:r>
+      <w:r>
+        <w:rPr>
+          <w:rFonts w:cstheme="minorHAnsi"/>
+          <w:sz w:val="20"/>
+          <w:szCs w:val="20"/>
+        </w:rPr>
+        <w:tab/>
+      </w:r>
+      <w:r>
+        <w:rPr>
+          <w:rFonts w:cstheme="minorHAnsi"/>
+          <w:sz w:val="20"/>
+          <w:szCs w:val="20"/>
+        </w:rPr>
+        <w:tab/>
+      </w:r>
+      <w:r>
+        <w:rPr>
+          <w:rFonts w:cstheme="minorHAnsi"/>
+          <w:sz w:val="20"/>
+          <w:szCs w:val="20"/>
+        </w:rPr>
+        <w:tab/>
+      </w:r>
+      <w:r>
+        <w:rPr>
+          <w:rFonts w:cstheme="minorHAnsi"/>
+          <w:sz w:val="20"/>
+          <w:szCs w:val="20"/>
+        </w:rPr>
+        <w:tab/>
+      </w:r>
+      <w:r>
+        <w:rPr>
+          <w:rFonts w:cstheme="minorHAnsi"/>
+          <w:sz w:val="20"/>
+          <w:szCs w:val="20"/>
+        </w:rPr>
+        <w:tab/>
+      </w:r>
+      <w:r>
+        <w:rPr>
+          <w:rFonts w:cstheme="minorHAnsi"/>
+          <w:sz w:val="20"/>
+          <w:szCs w:val="20"/>
+        </w:rPr>
+        <w:t xml:space="preserve">    </w:t>
+      </w:r>
+      <w:r>
+        <w:rPr>
+          <w:rFonts w:cstheme="minorHAnsi"/>
+          <w:sz w:val="20"/>
+          <w:szCs w:val="20"/>
+        </w:rPr>
+        <w:t>Sep 2020</w:t>
+      </w:r>
+    </w:p>
+    <w:p>
+      <w:pPr>
+        <w:pStyle w:val="ListParagraph"/>
+        <w:numPr>
+          <w:ilvl w:val="0"/>
+          <w:numId w:val="48"/>
+        </w:numPr>
+        <w:autoSpaceDE w:val="0"/>
+        <w:autoSpaceDN w:val="0"/>
+        <w:adjustRightInd w:val="0"/>
+        <w:spacing w:line="240" w:lineRule="exact"/>
+        <w:ind w:left="641" w:hanging="357"/>
+        <w:rPr>
+          <w:rFonts w:cstheme="minorHAnsi"/>
+          <w:kern w:val="0"/>
+          <w:sz w:val="20"/>
+          <w:szCs w:val="20"/>
+        </w:rPr>
+      </w:pPr>
+      <w:r>
+        <w:rPr>
+          <w:rFonts w:cstheme="minorHAnsi"/>
+          <w:b/>
+          <w:bCs/>
+          <w:sz w:val="20"/>
+          <w:szCs w:val="20"/>
+        </w:rPr>
+        <w:t xml:space="preserve">2 time BC </w:t>
+      </w:r>
+      <w:r>
+        <w:rPr>
+          <w:rFonts w:cstheme="minorHAnsi"/>
+          <w:b/>
+          <w:bCs/>
+          <w:sz w:val="20"/>
+          <w:szCs w:val="20"/>
+        </w:rPr>
+        <w:t xml:space="preserve">AAA </w:t>
+      </w:r>
+      <w:r>
+        <w:rPr>
+          <w:rFonts w:cstheme="minorHAnsi"/>
+          <w:b/>
+          <w:bCs/>
+          <w:sz w:val="20"/>
+          <w:szCs w:val="20"/>
+        </w:rPr>
+        <w:t>Highschool Volleyball Provincial Bronze Medalist</w:t>
+      </w:r>
+      <w:r>
+        <w:rPr>
+          <w:rFonts w:cstheme="minorHAnsi"/>
+          <w:sz w:val="20"/>
+          <w:szCs w:val="20"/>
+        </w:rPr>
+        <w:t xml:space="preserve"> </w:t>
+      </w:r>
+      <w:r>
+        <w:rPr>
+          <w:rFonts w:cstheme="minorHAnsi"/>
+          <w:sz w:val="20"/>
+          <w:szCs w:val="20"/>
+        </w:rPr>
+        <w:t>| Volleyball Canada</w:t>
+      </w:r>
+      <w:r>
+        <w:rPr>
+          <w:rFonts w:cstheme="minorHAnsi"/>
+          <w:sz w:val="20"/>
+          <w:szCs w:val="20"/>
+        </w:rPr>
+        <w:tab/>
+      </w:r>
+      <w:r>
+        <w:rPr>
+          <w:rFonts w:cstheme="minorHAnsi"/>
+          <w:sz w:val="20"/>
+          <w:szCs w:val="20"/>
+        </w:rPr>
+        <w:tab/>
+      </w:r>
+      <w:r>
+        <w:rPr>
+          <w:rFonts w:cstheme="minorHAnsi"/>
+          <w:sz w:val="20"/>
+          <w:szCs w:val="20"/>
+        </w:rPr>
+        <w:tab/>
+      </w:r>
+      <w:r>
+        <w:rPr>
+          <w:rFonts w:cstheme="minorHAnsi"/>
+          <w:sz w:val="20"/>
+          <w:szCs w:val="20"/>
+        </w:rPr>
+        <w:tab/>
+      </w:r>
+      <w:r>
+        <w:rPr>
+          <w:rFonts w:cstheme="minorHAnsi"/>
+          <w:sz w:val="20"/>
+          <w:szCs w:val="20"/>
+        </w:rPr>
+        <w:t xml:space="preserve">Dec </w:t>
+      </w:r>
+      <w:r>
+        <w:rPr>
+          <w:rFonts w:cstheme="minorHAnsi"/>
+          <w:sz w:val="20"/>
+          <w:szCs w:val="20"/>
+        </w:rPr>
+        <w:t xml:space="preserve">2018, </w:t>
+      </w:r>
+      <w:r>
+        <w:rPr>
+          <w:rFonts w:cstheme="minorHAnsi"/>
+          <w:sz w:val="20"/>
+          <w:szCs w:val="20"/>
+        </w:rPr>
+        <w:t xml:space="preserve">Dec </w:t>
+      </w:r>
+      <w:r>
+        <w:rPr>
+          <w:rFonts w:cstheme="minorHAnsi"/>
+          <w:sz w:val="20"/>
+          <w:szCs w:val="20"/>
+        </w:rPr>
+        <w:t>2019</w:t>
+      </w:r>
+    </w:p>
+    <w:p>
+      <w:pPr>
+        <w:spacing w:line="180" w:lineRule="exact"/>
         <w:rPr>
           <w:rFonts w:cstheme="minorHAnsi" w:hint="eastAsia"/>
-          <w:kern w:val="0"/>
-          <w:sz w:val="20"/>
-          <w:szCs w:val="20"/>
+          <w:szCs w:val="24"/>
         </w:rPr>
       </w:pPr>
     </w:p>
@@ -2242,8 +2463,6 @@
         <w:contextualSpacing/>
         <w:rPr>
           <w:rFonts w:cstheme="minorHAnsi"/>
-          <w:b/>
-          <w:bCs/>
           <w:sz w:val="20"/>
           <w:szCs w:val="18"/>
         </w:rPr>
@@ -2251,8 +2470,6 @@
       <w:r>
         <w:rPr>
           <w:rFonts w:cstheme="minorHAnsi"/>
-          <w:b/>
-          <w:bCs/>
           <w:sz w:val="28"/>
           <w:szCs w:val="28"/>
         </w:rPr>
@@ -2279,7 +2496,6 @@
         </w:rPr>
         <w:t xml:space="preserve">Candidate for Bachelor of Applied Science, Computer Engineering, University of Waterloo </w:t>
       </w:r>
-      <w:proofErr w:type="gramStart"/>
       <w:r>
         <w:rPr>
           <w:rFonts w:eastAsia="Times New Roman" w:cstheme="minorHAnsi"/>
@@ -2303,15 +2519,7 @@
           <w:rFonts w:eastAsia="Times New Roman" w:cstheme="minorHAnsi"/>
           <w:sz w:val="22"/>
         </w:rPr>
-        <w:t>Sep</w:t>
-      </w:r>
-      <w:proofErr w:type="gramEnd"/>
-      <w:r>
-        <w:rPr>
-          <w:rFonts w:eastAsia="Times New Roman" w:cstheme="minorHAnsi"/>
-          <w:sz w:val="22"/>
-        </w:rPr>
-        <w:t xml:space="preserve"> 2020 </w:t>
+        <w:t xml:space="preserve">Sep 2020 </w:t>
       </w:r>
       <w:r>
         <w:rPr>
@@ -2347,128 +2555,58 @@
         <w:pStyle w:val="ListParagraph"/>
         <w:numPr>
           <w:ilvl w:val="0"/>
-          <w:numId w:val="30"/>
+          <w:numId w:val="48"/>
         </w:numPr>
         <w:autoSpaceDE w:val="0"/>
         <w:autoSpaceDN w:val="0"/>
         <w:adjustRightInd w:val="0"/>
-        <w:spacing w:line="259" w:lineRule="auto"/>
-        <w:rPr>
-          <w:rFonts w:cstheme="minorHAnsi"/>
-          <w:sz w:val="22"/>
-        </w:rPr>
-      </w:pPr>
-      <w:r>
-        <w:rPr>
-          <w:rFonts w:cstheme="minorHAnsi"/>
-          <w:sz w:val="22"/>
-        </w:rPr>
-        <w:t>GPA: 3.38/4.0</w:t>
-      </w:r>
-      <w:r>
-        <w:rPr>
-          <w:rFonts w:cstheme="minorHAnsi"/>
-          <w:sz w:val="22"/>
-        </w:rPr>
-        <w:tab/>
-      </w:r>
-      <w:r>
-        <w:rPr>
-          <w:rFonts w:cstheme="minorHAnsi"/>
-          <w:sz w:val="22"/>
-        </w:rPr>
-        <w:tab/>
-      </w:r>
-      <w:r>
-        <w:rPr>
-          <w:rFonts w:cstheme="minorHAnsi"/>
-          <w:sz w:val="22"/>
-        </w:rPr>
-        <w:tab/>
-      </w:r>
-      <w:r>
-        <w:rPr>
-          <w:rFonts w:cstheme="minorHAnsi"/>
-          <w:sz w:val="22"/>
-        </w:rPr>
-        <w:tab/>
-      </w:r>
-      <w:r>
-        <w:rPr>
-          <w:rFonts w:cstheme="minorHAnsi"/>
-          <w:sz w:val="22"/>
-        </w:rPr>
-        <w:tab/>
-      </w:r>
-      <w:r>
-        <w:rPr>
-          <w:rFonts w:cstheme="minorHAnsi"/>
-          <w:sz w:val="22"/>
-        </w:rPr>
-        <w:tab/>
-      </w:r>
-      <w:r>
-        <w:rPr>
-          <w:rFonts w:cstheme="minorHAnsi"/>
-          <w:sz w:val="22"/>
-        </w:rPr>
-        <w:tab/>
-      </w:r>
-      <w:r>
-        <w:rPr>
-          <w:rFonts w:cstheme="minorHAnsi"/>
-          <w:sz w:val="22"/>
-        </w:rPr>
-        <w:tab/>
-      </w:r>
-      <w:r>
-        <w:rPr>
-          <w:rFonts w:cstheme="minorHAnsi"/>
-          <w:sz w:val="22"/>
-        </w:rPr>
-        <w:tab/>
-      </w:r>
-      <w:r>
-        <w:rPr>
-          <w:rFonts w:cstheme="minorHAnsi"/>
-          <w:sz w:val="22"/>
-        </w:rPr>
-        <w:tab/>
-      </w:r>
-      <w:r>
-        <w:rPr>
-          <w:rFonts w:eastAsia="Times New Roman" w:cstheme="minorHAnsi"/>
-          <w:sz w:val="22"/>
-        </w:rPr>
-        <w:tab/>
-      </w:r>
-      <w:r>
-        <w:rPr>
-          <w:rFonts w:eastAsia="Times New Roman" w:cstheme="minorHAnsi"/>
-          <w:sz w:val="22"/>
-        </w:rPr>
-        <w:tab/>
-      </w:r>
-      <w:r>
-        <w:rPr>
-          <w:rFonts w:eastAsia="Times New Roman" w:cstheme="minorHAnsi"/>
-          <w:sz w:val="22"/>
-        </w:rPr>
-        <w:tab/>
-      </w:r>
-      <w:r>
-        <w:rPr>
-          <w:rFonts w:eastAsia="Times New Roman" w:cstheme="minorHAnsi"/>
-          <w:sz w:val="22"/>
-        </w:rPr>
-        <w:tab/>
-      </w:r>
-      <w:r>
-        <w:rPr>
-          <w:rFonts w:cstheme="minorHAnsi"/>
-          <w:sz w:val="22"/>
-        </w:rPr>
-        <w:tab/>
+        <w:spacing w:line="280" w:lineRule="exact"/>
+        <w:ind w:left="641" w:hanging="357"/>
+        <w:rPr>
+          <w:rFonts w:cstheme="minorHAnsi"/>
+          <w:sz w:val="20"/>
+          <w:szCs w:val="20"/>
+        </w:rPr>
+      </w:pPr>
+      <w:r>
+        <w:rPr>
+          <w:rFonts w:cstheme="minorHAnsi"/>
+          <w:sz w:val="20"/>
+          <w:szCs w:val="20"/>
+        </w:rPr>
+        <w:t>ECE 250</w:t>
+      </w:r>
+      <w:r>
+        <w:rPr>
+          <w:rFonts w:cstheme="minorHAnsi"/>
+          <w:sz w:val="20"/>
+          <w:szCs w:val="20"/>
+        </w:rPr>
+        <w:t xml:space="preserve"> </w:t>
+      </w:r>
+      <w:r>
+        <w:rPr>
+          <w:rFonts w:cstheme="minorHAnsi"/>
+          <w:sz w:val="20"/>
+          <w:szCs w:val="20"/>
+        </w:rPr>
+        <w:t xml:space="preserve">Data </w:t>
+      </w:r>
+      <w:r>
+        <w:rPr>
+          <w:rFonts w:cstheme="minorHAnsi"/>
+          <w:sz w:val="20"/>
+          <w:szCs w:val="20"/>
+        </w:rPr>
+        <w:t>Structure and Algorithms, ECE 150 Fundamental of Programming, ECE 124 Di</w:t>
+      </w:r>
+      <w:r>
+        <w:rPr>
+          <w:rFonts w:cstheme="minorHAnsi"/>
+          <w:sz w:val="20"/>
+          <w:szCs w:val="20"/>
+        </w:rPr>
+        <w:t>gital Circuits and Systems</w:t>
       </w:r>
     </w:p>
     <w:p>
@@ -2476,23 +2614,26 @@
         <w:pStyle w:val="ListParagraph"/>
         <w:numPr>
           <w:ilvl w:val="0"/>
-          <w:numId w:val="30"/>
+          <w:numId w:val="48"/>
         </w:numPr>
         <w:autoSpaceDE w:val="0"/>
         <w:autoSpaceDN w:val="0"/>
         <w:adjustRightInd w:val="0"/>
-        <w:spacing w:line="259" w:lineRule="auto"/>
-        <w:rPr>
-          <w:rFonts w:cstheme="minorHAnsi"/>
-          <w:sz w:val="22"/>
-        </w:rPr>
-      </w:pPr>
-      <w:r>
-        <w:rPr>
-          <w:rFonts w:cstheme="minorHAnsi"/>
-          <w:sz w:val="22"/>
-        </w:rPr>
-        <w:t>2020 Engineering International Student Scholarship: CAD$10000</w:t>
+        <w:spacing w:line="280" w:lineRule="exact"/>
+        <w:ind w:left="641" w:hanging="357"/>
+        <w:rPr>
+          <w:rFonts w:cstheme="minorHAnsi" w:hint="eastAsia"/>
+          <w:sz w:val="20"/>
+          <w:szCs w:val="20"/>
+        </w:rPr>
+      </w:pPr>
+      <w:r>
+        <w:rPr>
+          <w:rFonts w:cstheme="minorHAnsi"/>
+          <w:sz w:val="20"/>
+          <w:szCs w:val="20"/>
+        </w:rPr>
+        <w:t>GPA: 3.38/4.0</w:t>
       </w:r>
     </w:p>
     <w:sectPr>
@@ -8112,6 +8253,18 @@
   </w:num>
   <w:num w:numId="48">
     <w:abstractNumId w:val="16"/>
+  </w:num>
+  <w:num w:numId="49">
+    <w:abstractNumId w:val="18"/>
+    <w:lvlOverride w:ilvl="0"/>
+    <w:lvlOverride w:ilvl="1"/>
+    <w:lvlOverride w:ilvl="2"/>
+    <w:lvlOverride w:ilvl="3"/>
+    <w:lvlOverride w:ilvl="4"/>
+    <w:lvlOverride w:ilvl="5"/>
+    <w:lvlOverride w:ilvl="6"/>
+    <w:lvlOverride w:ilvl="7"/>
+    <w:lvlOverride w:ilvl="8"/>
   </w:num>
 </w:numbering>
 </file>
@@ -8519,7 +8672,6 @@
   <w:style w:type="character" w:default="1" w:styleId="DefaultParagraphFont">
     <w:name w:val="Default Paragraph Font"/>
     <w:uiPriority w:val="1"/>
-    <w:semiHidden/>
     <w:unhideWhenUsed/>
   </w:style>
   <w:style w:type="table" w:default="1" w:styleId="TableNormal">

</xml_diff>

<commit_message>
Modify bullet points for VolleyTools and HelpMe project. add motivation and inspiration for both of them; Move VolleyTools above Help me, this is waiting on a review; merge related course section with GPA, aka delete ECE 124 Digital Circuits and systems
</commit_message>
<xml_diff>
--- a/Resume_AndersonHsieh.docx
+++ b/Resume_AndersonHsieh.docx
@@ -370,28 +370,7 @@
           <w:rFonts w:cstheme="minorHAnsi"/>
           <w:sz w:val="22"/>
         </w:rPr>
-        <w:t xml:space="preserve">Agile Development: Scrum, </w:t>
-      </w:r>
-      <w:r>
-        <w:rPr>
-          <w:rFonts w:cstheme="minorHAnsi"/>
-          <w:sz w:val="22"/>
-        </w:rPr>
-        <w:t xml:space="preserve">Public </w:t>
-      </w:r>
-      <w:r>
-        <w:rPr>
-          <w:rFonts w:cstheme="minorHAnsi"/>
-          <w:sz w:val="22"/>
-        </w:rPr>
-        <w:t>spea</w:t>
-      </w:r>
-      <w:r>
-        <w:rPr>
-          <w:rFonts w:cstheme="minorHAnsi"/>
-          <w:sz w:val="22"/>
-        </w:rPr>
-        <w:t>king</w:t>
+        <w:t>Agile Development: Scrum</w:t>
       </w:r>
       <w:r>
         <w:rPr>
@@ -408,6 +387,20 @@
           <w:sz w:val="22"/>
         </w:rPr>
         <w:t>Computer Networks</w:t>
+      </w:r>
+      <w:r>
+        <w:rPr>
+          <w:rFonts w:cstheme="minorHAnsi"/>
+          <w:sz w:val="22"/>
+        </w:rPr>
+        <w:t xml:space="preserve">, </w:t>
+      </w:r>
+      <w:r>
+        <w:rPr>
+          <w:rFonts w:cstheme="minorHAnsi"/>
+          <w:sz w:val="22"/>
+        </w:rPr>
+        <w:t>Public speaking</w:t>
       </w:r>
     </w:p>
     <w:p>
@@ -454,6 +447,7 @@
           <w:sz w:val="22"/>
         </w:rPr>
       </w:pPr>
+      <w:proofErr w:type="spellStart"/>
       <w:r>
         <w:rPr>
           <w:rFonts w:cstheme="minorHAnsi"/>
@@ -461,7 +455,17 @@
           <w:bCs/>
           <w:sz w:val="22"/>
         </w:rPr>
-        <w:t xml:space="preserve">WMMA_WhereMyMoneyAt : Full </w:t>
+        <w:t>WMMA_WhereMyMoneyAt</w:t>
+      </w:r>
+      <w:proofErr w:type="spellEnd"/>
+      <w:r>
+        <w:rPr>
+          <w:rFonts w:cstheme="minorHAnsi"/>
+          <w:b/>
+          <w:bCs/>
+          <w:sz w:val="22"/>
+        </w:rPr>
+        <w:t xml:space="preserve"> : Full </w:t>
       </w:r>
       <w:r>
         <w:rPr>
@@ -616,7 +620,41 @@
           <w:sz w:val="20"/>
           <w:szCs w:val="20"/>
         </w:rPr>
-        <w:t>ack end: Built RestAPI with Spring Boot connecting to a remote PostgreSQL database, following the three layer architecture: Service, Repository and Data Access Layer.</w:t>
+        <w:t xml:space="preserve">ack end: Built </w:t>
+      </w:r>
+      <w:proofErr w:type="spellStart"/>
+      <w:r>
+        <w:rPr>
+          <w:rFonts w:cstheme="minorHAnsi"/>
+          <w:sz w:val="20"/>
+          <w:szCs w:val="20"/>
+        </w:rPr>
+        <w:t>RestAPI</w:t>
+      </w:r>
+      <w:proofErr w:type="spellEnd"/>
+      <w:r>
+        <w:rPr>
+          <w:rFonts w:cstheme="minorHAnsi"/>
+          <w:sz w:val="20"/>
+          <w:szCs w:val="20"/>
+        </w:rPr>
+        <w:t xml:space="preserve"> with Spring Boot connecting to a remote PostgreSQL database, following the Service, Repository and Data Access Layer</w:t>
+      </w:r>
+      <w:r>
+        <w:rPr>
+          <w:rFonts w:cstheme="minorHAnsi"/>
+          <w:sz w:val="20"/>
+          <w:szCs w:val="20"/>
+        </w:rPr>
+        <w:t xml:space="preserve"> </w:t>
+      </w:r>
+      <w:r>
+        <w:rPr>
+          <w:rFonts w:cstheme="minorHAnsi"/>
+          <w:sz w:val="20"/>
+          <w:szCs w:val="20"/>
+        </w:rPr>
+        <w:t>architecture</w:t>
       </w:r>
     </w:p>
     <w:p>
@@ -640,7 +678,23 @@
           <w:sz w:val="20"/>
           <w:szCs w:val="20"/>
         </w:rPr>
-        <w:t>Front end: Built Android app using Retrofit, Lifecycle components, SQLite and Room for local data cache, following the MVVM architecture with dependency injection.</w:t>
+        <w:t xml:space="preserve">Front end: Built </w:t>
+      </w:r>
+      <w:r>
+        <w:rPr>
+          <w:rFonts w:cstheme="minorHAnsi"/>
+          <w:sz w:val="20"/>
+          <w:szCs w:val="20"/>
+        </w:rPr>
+        <w:t xml:space="preserve">native </w:t>
+      </w:r>
+      <w:r>
+        <w:rPr>
+          <w:rFonts w:cstheme="minorHAnsi"/>
+          <w:sz w:val="20"/>
+          <w:szCs w:val="20"/>
+        </w:rPr>
+        <w:t>Android app using Retrofit, Lifecycle components, SQLite and Room for local data cache, following the MVVM architecture with dependency injection.</w:t>
       </w:r>
     </w:p>
     <w:p>
@@ -863,12 +917,14 @@
       <w:pPr>
         <w:spacing w:beforeLines="20" w:before="72"/>
         <w:rPr>
+          <w:rStyle w:val="Hyperlink"/>
           <w:rFonts w:cstheme="minorHAnsi"/>
           <w:b/>
           <w:bCs/>
           <w:sz w:val="22"/>
         </w:rPr>
       </w:pPr>
+      <w:proofErr w:type="spellStart"/>
       <w:r>
         <w:rPr>
           <w:rFonts w:cstheme="minorHAnsi"/>
@@ -876,8 +932,9 @@
           <w:bCs/>
           <w:sz w:val="22"/>
         </w:rPr>
-        <w:t>HelpMe (HackTheNorth 2021 Fall)</w:t>
-      </w:r>
+        <w:t>VolleyTools</w:t>
+      </w:r>
+      <w:proofErr w:type="spellEnd"/>
       <w:r>
         <w:rPr>
           <w:rFonts w:cstheme="minorHAnsi"/>
@@ -885,106 +942,7 @@
           <w:bCs/>
           <w:sz w:val="22"/>
         </w:rPr>
-        <w:t xml:space="preserve"> : </w:t>
-      </w:r>
-      <w:r>
-        <w:rPr>
-          <w:rFonts w:cstheme="minorHAnsi"/>
-          <w:b/>
-          <w:bCs/>
-          <w:sz w:val="22"/>
-        </w:rPr>
-        <w:t>C</w:t>
-      </w:r>
-      <w:r>
-        <w:rPr>
-          <w:rFonts w:cstheme="minorHAnsi"/>
-          <w:b/>
-          <w:bCs/>
-          <w:sz w:val="22"/>
-        </w:rPr>
-        <w:t xml:space="preserve">harities </w:t>
-      </w:r>
-      <w:r>
-        <w:rPr>
-          <w:rFonts w:cstheme="minorHAnsi"/>
-          <w:b/>
-          <w:bCs/>
-          <w:sz w:val="22"/>
-        </w:rPr>
-        <w:t>T</w:t>
-      </w:r>
-      <w:r>
-        <w:rPr>
-          <w:rFonts w:cstheme="minorHAnsi"/>
-          <w:b/>
-          <w:bCs/>
-          <w:sz w:val="22"/>
-        </w:rPr>
-        <w:t xml:space="preserve">hat </w:t>
-      </w:r>
-      <w:r>
-        <w:rPr>
-          <w:rFonts w:cstheme="minorHAnsi"/>
-          <w:b/>
-          <w:bCs/>
-          <w:sz w:val="22"/>
-        </w:rPr>
-        <w:t>F</w:t>
-      </w:r>
-      <w:r>
-        <w:rPr>
-          <w:rFonts w:cstheme="minorHAnsi"/>
-          <w:b/>
-          <w:bCs/>
-          <w:sz w:val="22"/>
-        </w:rPr>
-        <w:t xml:space="preserve">its </w:t>
-      </w:r>
-      <w:r>
-        <w:rPr>
-          <w:rFonts w:cstheme="minorHAnsi"/>
-          <w:b/>
-          <w:bCs/>
-          <w:sz w:val="22"/>
-        </w:rPr>
-        <w:t>Y</w:t>
-      </w:r>
-      <w:r>
-        <w:rPr>
-          <w:rFonts w:cstheme="minorHAnsi"/>
-          <w:b/>
-          <w:bCs/>
-          <w:sz w:val="22"/>
-        </w:rPr>
-        <w:t xml:space="preserve">our </w:t>
-      </w:r>
-      <w:r>
-        <w:rPr>
-          <w:rFonts w:cstheme="minorHAnsi"/>
-          <w:b/>
-          <w:bCs/>
-          <w:sz w:val="22"/>
-        </w:rPr>
-        <w:t>N</w:t>
-      </w:r>
-      <w:r>
-        <w:rPr>
-          <w:rFonts w:cstheme="minorHAnsi"/>
-          <w:b/>
-          <w:bCs/>
-          <w:sz w:val="22"/>
-        </w:rPr>
-        <w:t>ee</w:t>
-      </w:r>
-      <w:r>
-        <w:rPr>
-          <w:rFonts w:cstheme="minorHAnsi"/>
-          <w:b/>
-          <w:bCs/>
-          <w:sz w:val="22"/>
-        </w:rPr>
-        <w:t>d</w:t>
+        <w:t>: Volleyball Score Board</w:t>
       </w:r>
       <w:r>
         <w:rPr>
@@ -1007,16 +965,284 @@
           <w:t>Github</w:t>
         </w:r>
       </w:hyperlink>
-      <w:r>
+    </w:p>
+    <w:p>
+      <w:pPr>
+        <w:pStyle w:val="ListParagraph"/>
+        <w:numPr>
+          <w:ilvl w:val="0"/>
+          <w:numId w:val="48"/>
+        </w:numPr>
+        <w:spacing w:line="280" w:lineRule="exact"/>
+        <w:ind w:left="641" w:hanging="357"/>
+        <w:rPr>
+          <w:rFonts w:cstheme="minorHAnsi"/>
+          <w:sz w:val="20"/>
+          <w:szCs w:val="20"/>
+        </w:rPr>
+      </w:pPr>
+      <w:r>
+        <w:rPr>
+          <w:rFonts w:cstheme="minorHAnsi"/>
+          <w:sz w:val="20"/>
+          <w:szCs w:val="20"/>
+        </w:rPr>
+        <w:t xml:space="preserve">Motivated and developed by my passion to the sport and to help recreational games run smoother. </w:t>
+      </w:r>
+    </w:p>
+    <w:p>
+      <w:pPr>
+        <w:pStyle w:val="ListParagraph"/>
+        <w:numPr>
+          <w:ilvl w:val="0"/>
+          <w:numId w:val="48"/>
+        </w:numPr>
+        <w:spacing w:line="280" w:lineRule="exact"/>
+        <w:ind w:left="641" w:hanging="357"/>
+        <w:rPr>
+          <w:rFonts w:cstheme="minorHAnsi" w:hint="eastAsia"/>
+          <w:sz w:val="20"/>
+          <w:szCs w:val="20"/>
+        </w:rPr>
+      </w:pPr>
+      <w:r>
+        <w:rPr>
+          <w:rFonts w:cstheme="minorHAnsi"/>
+          <w:sz w:val="20"/>
+          <w:szCs w:val="20"/>
+        </w:rPr>
+        <w:t>Implemented Firebase Google login and sav</w:t>
+      </w:r>
+      <w:r>
+        <w:rPr>
+          <w:rFonts w:cstheme="minorHAnsi"/>
+          <w:sz w:val="20"/>
+          <w:szCs w:val="20"/>
+        </w:rPr>
+        <w:t>es</w:t>
+      </w:r>
+      <w:r>
+        <w:rPr>
+          <w:rFonts w:cstheme="minorHAnsi"/>
+          <w:sz w:val="20"/>
+          <w:szCs w:val="20"/>
+        </w:rPr>
+        <w:t xml:space="preserve"> user’s </w:t>
+      </w:r>
+      <w:r>
+        <w:rPr>
+          <w:rFonts w:cstheme="minorHAnsi"/>
+          <w:sz w:val="20"/>
+          <w:szCs w:val="20"/>
+        </w:rPr>
+        <w:t xml:space="preserve">volleyball </w:t>
+      </w:r>
+      <w:r>
+        <w:rPr>
+          <w:rFonts w:cstheme="minorHAnsi"/>
+          <w:sz w:val="20"/>
+          <w:szCs w:val="20"/>
+        </w:rPr>
+        <w:t>match histories in Firebase Realtime Database</w:t>
+      </w:r>
+      <w:r>
+        <w:rPr>
+          <w:rFonts w:cstheme="minorHAnsi"/>
+          <w:sz w:val="20"/>
+          <w:szCs w:val="20"/>
+        </w:rPr>
+        <w:t>.</w:t>
+      </w:r>
+    </w:p>
+    <w:p>
+      <w:pPr>
+        <w:spacing w:beforeLines="20" w:before="72"/>
         <w:rPr>
           <w:rFonts w:cstheme="minorHAnsi"/>
           <w:b/>
           <w:bCs/>
           <w:sz w:val="22"/>
         </w:rPr>
+      </w:pPr>
+      <w:proofErr w:type="spellStart"/>
+      <w:r>
+        <w:rPr>
+          <w:rFonts w:cstheme="minorHAnsi"/>
+          <w:b/>
+          <w:bCs/>
+          <w:sz w:val="22"/>
+        </w:rPr>
+        <w:t>HelpMe</w:t>
+      </w:r>
+      <w:proofErr w:type="spellEnd"/>
+      <w:r>
+        <w:rPr>
+          <w:rFonts w:cstheme="minorHAnsi"/>
+          <w:b/>
+          <w:bCs/>
+          <w:sz w:val="22"/>
+        </w:rPr>
+        <w:t xml:space="preserve"> (</w:t>
+      </w:r>
+      <w:proofErr w:type="spellStart"/>
+      <w:r>
+        <w:rPr>
+          <w:rFonts w:cstheme="minorHAnsi"/>
+          <w:b/>
+          <w:bCs/>
+          <w:sz w:val="22"/>
+        </w:rPr>
+        <w:t>HackTheNorth</w:t>
+      </w:r>
+      <w:proofErr w:type="spellEnd"/>
+      <w:r>
+        <w:rPr>
+          <w:rFonts w:cstheme="minorHAnsi"/>
+          <w:b/>
+          <w:bCs/>
+          <w:sz w:val="22"/>
+        </w:rPr>
+        <w:t xml:space="preserve"> 2021 Fall)</w:t>
+      </w:r>
+      <w:r>
+        <w:rPr>
+          <w:rFonts w:cstheme="minorHAnsi"/>
+          <w:b/>
+          <w:bCs/>
+          <w:sz w:val="22"/>
+        </w:rPr>
+        <w:t xml:space="preserve"> : </w:t>
+      </w:r>
+      <w:r>
+        <w:rPr>
+          <w:rFonts w:cstheme="minorHAnsi"/>
+          <w:b/>
+          <w:bCs/>
+          <w:sz w:val="22"/>
+        </w:rPr>
+        <w:t>C</w:t>
+      </w:r>
+      <w:r>
+        <w:rPr>
+          <w:rFonts w:cstheme="minorHAnsi"/>
+          <w:b/>
+          <w:bCs/>
+          <w:sz w:val="22"/>
+        </w:rPr>
+        <w:t xml:space="preserve">harities </w:t>
+      </w:r>
+      <w:r>
+        <w:rPr>
+          <w:rFonts w:cstheme="minorHAnsi"/>
+          <w:b/>
+          <w:bCs/>
+          <w:sz w:val="22"/>
+        </w:rPr>
+        <w:t>T</w:t>
+      </w:r>
+      <w:r>
+        <w:rPr>
+          <w:rFonts w:cstheme="minorHAnsi"/>
+          <w:b/>
+          <w:bCs/>
+          <w:sz w:val="22"/>
+        </w:rPr>
+        <w:t xml:space="preserve">hat </w:t>
+      </w:r>
+      <w:r>
+        <w:rPr>
+          <w:rFonts w:cstheme="minorHAnsi"/>
+          <w:b/>
+          <w:bCs/>
+          <w:sz w:val="22"/>
+        </w:rPr>
+        <w:t>F</w:t>
+      </w:r>
+      <w:r>
+        <w:rPr>
+          <w:rFonts w:cstheme="minorHAnsi"/>
+          <w:b/>
+          <w:bCs/>
+          <w:sz w:val="22"/>
+        </w:rPr>
+        <w:t xml:space="preserve">its </w:t>
+      </w:r>
+      <w:r>
+        <w:rPr>
+          <w:rFonts w:cstheme="minorHAnsi"/>
+          <w:b/>
+          <w:bCs/>
+          <w:sz w:val="22"/>
+        </w:rPr>
+        <w:t>Y</w:t>
+      </w:r>
+      <w:r>
+        <w:rPr>
+          <w:rFonts w:cstheme="minorHAnsi"/>
+          <w:b/>
+          <w:bCs/>
+          <w:sz w:val="22"/>
+        </w:rPr>
+        <w:t xml:space="preserve">our </w:t>
+      </w:r>
+      <w:r>
+        <w:rPr>
+          <w:rFonts w:cstheme="minorHAnsi"/>
+          <w:b/>
+          <w:bCs/>
+          <w:sz w:val="22"/>
+        </w:rPr>
+        <w:t>N</w:t>
+      </w:r>
+      <w:r>
+        <w:rPr>
+          <w:rFonts w:cstheme="minorHAnsi"/>
+          <w:b/>
+          <w:bCs/>
+          <w:sz w:val="22"/>
+        </w:rPr>
+        <w:t>ee</w:t>
+      </w:r>
+      <w:r>
+        <w:rPr>
+          <w:rFonts w:cstheme="minorHAnsi"/>
+          <w:b/>
+          <w:bCs/>
+          <w:sz w:val="22"/>
+        </w:rPr>
+        <w:t>d</w:t>
+      </w:r>
+      <w:r>
+        <w:rPr>
+          <w:rFonts w:cstheme="minorHAnsi"/>
+          <w:b/>
+          <w:bCs/>
+          <w:sz w:val="22"/>
+        </w:rPr>
         <w:t xml:space="preserve"> | </w:t>
       </w:r>
       <w:hyperlink r:id="rId17" w:history="1">
+        <w:r>
+          <w:rPr>
+            <w:rStyle w:val="Hyperlink"/>
+            <w:rFonts w:cstheme="minorHAnsi"/>
+            <w:b/>
+            <w:bCs/>
+            <w:sz w:val="22"/>
+          </w:rPr>
+          <w:t>Github</w:t>
+        </w:r>
+      </w:hyperlink>
+      <w:r>
+        <w:rPr>
+          <w:rFonts w:cstheme="minorHAnsi"/>
+          <w:b/>
+          <w:bCs/>
+          <w:sz w:val="22"/>
+        </w:rPr>
+        <w:t xml:space="preserve"> | </w:t>
+      </w:r>
+      <w:hyperlink r:id="rId18" w:history="1">
         <w:r>
           <w:rPr>
             <w:rStyle w:val="Hyperlink"/>
@@ -1050,39 +1276,63 @@
           <w:sz w:val="20"/>
           <w:szCs w:val="20"/>
         </w:rPr>
-        <w:t xml:space="preserve">React Native app developed </w:t>
-      </w:r>
-      <w:r>
-        <w:rPr>
-          <w:rFonts w:cstheme="minorHAnsi"/>
-          <w:sz w:val="20"/>
-          <w:szCs w:val="20"/>
-        </w:rPr>
-        <w:t xml:space="preserve">for people in need to find </w:t>
-      </w:r>
-      <w:r>
-        <w:rPr>
-          <w:rFonts w:cstheme="minorHAnsi"/>
-          <w:sz w:val="20"/>
-          <w:szCs w:val="20"/>
-        </w:rPr>
-        <w:t xml:space="preserve">charities </w:t>
-      </w:r>
-      <w:r>
-        <w:rPr>
-          <w:rFonts w:cstheme="minorHAnsi"/>
-          <w:sz w:val="20"/>
-          <w:szCs w:val="20"/>
-        </w:rPr>
-        <w:t xml:space="preserve">they need </w:t>
-      </w:r>
-      <w:r>
-        <w:rPr>
-          <w:rFonts w:cstheme="minorHAnsi"/>
-          <w:sz w:val="20"/>
-          <w:szCs w:val="20"/>
-        </w:rPr>
-        <w:t>around them</w:t>
+        <w:t xml:space="preserve">React Native app </w:t>
+      </w:r>
+      <w:r>
+        <w:rPr>
+          <w:rFonts w:cstheme="minorHAnsi"/>
+          <w:sz w:val="20"/>
+          <w:szCs w:val="20"/>
+        </w:rPr>
+        <w:t xml:space="preserve">that </w:t>
+      </w:r>
+      <w:r>
+        <w:rPr>
+          <w:rFonts w:cstheme="minorHAnsi"/>
+          <w:sz w:val="20"/>
+          <w:szCs w:val="20"/>
+        </w:rPr>
+        <w:t>find</w:t>
+      </w:r>
+      <w:r>
+        <w:rPr>
+          <w:rFonts w:cstheme="minorHAnsi"/>
+          <w:sz w:val="20"/>
+          <w:szCs w:val="20"/>
+        </w:rPr>
+        <w:t>s</w:t>
+      </w:r>
+      <w:r>
+        <w:rPr>
+          <w:rFonts w:cstheme="minorHAnsi"/>
+          <w:sz w:val="20"/>
+          <w:szCs w:val="20"/>
+        </w:rPr>
+        <w:t xml:space="preserve"> </w:t>
+      </w:r>
+      <w:r>
+        <w:rPr>
+          <w:rFonts w:cstheme="minorHAnsi"/>
+          <w:sz w:val="20"/>
+          <w:szCs w:val="20"/>
+        </w:rPr>
+        <w:t>nearby charities</w:t>
+      </w:r>
+      <w:r>
+        <w:rPr>
+          <w:rFonts w:cstheme="minorHAnsi"/>
+          <w:sz w:val="20"/>
+          <w:szCs w:val="20"/>
+        </w:rPr>
+        <w:t xml:space="preserve"> tailored to user’s </w:t>
+      </w:r>
+      <w:r>
+        <w:rPr>
+          <w:rFonts w:cstheme="minorHAnsi"/>
+          <w:sz w:val="20"/>
+          <w:szCs w:val="20"/>
+        </w:rPr>
+        <w:t>information</w:t>
       </w:r>
       <w:r>
         <w:rPr>
@@ -1092,6 +1342,33 @@
         </w:rPr>
         <w:t>.</w:t>
       </w:r>
+      <w:r>
+        <w:rPr>
+          <w:rFonts w:cstheme="minorHAnsi"/>
+          <w:sz w:val="20"/>
+          <w:szCs w:val="20"/>
+        </w:rPr>
+        <w:t xml:space="preserve"> </w:t>
+      </w:r>
+      <w:r>
+        <w:rPr>
+          <w:rFonts w:cstheme="minorHAnsi"/>
+          <w:sz w:val="20"/>
+          <w:szCs w:val="20"/>
+        </w:rPr>
+        <w:t xml:space="preserve">Charity data is fetch from </w:t>
+      </w:r>
+      <w:hyperlink r:id="rId19" w:history="1">
+        <w:r>
+          <w:rPr>
+            <w:rStyle w:val="Hyperlink"/>
+            <w:rFonts w:cstheme="minorHAnsi"/>
+            <w:sz w:val="20"/>
+            <w:szCs w:val="20"/>
+          </w:rPr>
+          <w:t>Charity Navigator API</w:t>
+        </w:r>
+      </w:hyperlink>
     </w:p>
     <w:p>
       <w:pPr>
@@ -1114,35 +1391,123 @@
           <w:sz w:val="20"/>
           <w:szCs w:val="20"/>
         </w:rPr>
-        <w:t xml:space="preserve">Took responsibility in building the UI with JSX and </w:t>
-      </w:r>
-      <w:r>
-        <w:rPr>
-          <w:rFonts w:cstheme="minorHAnsi"/>
-          <w:sz w:val="20"/>
-          <w:szCs w:val="20"/>
-        </w:rPr>
-        <w:t xml:space="preserve">implementing Firebase Google </w:t>
-      </w:r>
-      <w:r>
-        <w:rPr>
-          <w:rFonts w:cstheme="minorHAnsi"/>
-          <w:sz w:val="20"/>
-          <w:szCs w:val="20"/>
-        </w:rPr>
-        <w:t>L</w:t>
-      </w:r>
-      <w:r>
-        <w:rPr>
-          <w:rFonts w:cstheme="minorHAnsi"/>
-          <w:sz w:val="20"/>
-          <w:szCs w:val="20"/>
-        </w:rPr>
-        <w:t>ogin.</w:t>
+        <w:t xml:space="preserve">Strive to help </w:t>
+      </w:r>
+      <w:r>
+        <w:rPr>
+          <w:rFonts w:cstheme="minorHAnsi"/>
+          <w:sz w:val="20"/>
+          <w:szCs w:val="20"/>
+        </w:rPr>
+        <w:t>those</w:t>
+      </w:r>
+      <w:r>
+        <w:rPr>
+          <w:rFonts w:cstheme="minorHAnsi"/>
+          <w:sz w:val="20"/>
+          <w:szCs w:val="20"/>
+        </w:rPr>
+        <w:t xml:space="preserve"> who lost their </w:t>
+      </w:r>
+      <w:r>
+        <w:rPr>
+          <w:rFonts w:cstheme="minorHAnsi"/>
+          <w:sz w:val="20"/>
+          <w:szCs w:val="20"/>
+        </w:rPr>
+        <w:t>families</w:t>
+      </w:r>
+      <w:r>
+        <w:rPr>
+          <w:rFonts w:cstheme="minorHAnsi"/>
+          <w:sz w:val="20"/>
+          <w:szCs w:val="20"/>
+        </w:rPr>
+        <w:t xml:space="preserve"> due to </w:t>
+      </w:r>
+      <w:r>
+        <w:rPr>
+          <w:rFonts w:cstheme="minorHAnsi"/>
+          <w:sz w:val="20"/>
+          <w:szCs w:val="20"/>
+        </w:rPr>
+        <w:t>COVID-19</w:t>
+      </w:r>
+      <w:r>
+        <w:rPr>
+          <w:rFonts w:cstheme="minorHAnsi"/>
+          <w:sz w:val="20"/>
+          <w:szCs w:val="20"/>
+        </w:rPr>
+        <w:t>.</w:t>
       </w:r>
     </w:p>
     <w:p>
       <w:pPr>
+        <w:pStyle w:val="ListParagraph"/>
+        <w:numPr>
+          <w:ilvl w:val="0"/>
+          <w:numId w:val="48"/>
+        </w:numPr>
+        <w:spacing w:line="280" w:lineRule="exact"/>
+        <w:ind w:left="641" w:hanging="357"/>
+        <w:rPr>
+          <w:rFonts w:cstheme="minorHAnsi"/>
+          <w:sz w:val="20"/>
+          <w:szCs w:val="20"/>
+        </w:rPr>
+      </w:pPr>
+      <w:r>
+        <w:rPr>
+          <w:rFonts w:cstheme="minorHAnsi"/>
+          <w:sz w:val="20"/>
+          <w:szCs w:val="20"/>
+        </w:rPr>
+        <w:t xml:space="preserve">Took responsibility in </w:t>
+      </w:r>
+      <w:r>
+        <w:rPr>
+          <w:rFonts w:cstheme="minorHAnsi"/>
+          <w:sz w:val="20"/>
+          <w:szCs w:val="20"/>
+        </w:rPr>
+        <w:t>constructing</w:t>
+      </w:r>
+      <w:r>
+        <w:rPr>
+          <w:rFonts w:cstheme="minorHAnsi"/>
+          <w:sz w:val="20"/>
+          <w:szCs w:val="20"/>
+        </w:rPr>
+        <w:t xml:space="preserve"> the UI with JSX and </w:t>
+      </w:r>
+      <w:r>
+        <w:rPr>
+          <w:rFonts w:cstheme="minorHAnsi"/>
+          <w:sz w:val="20"/>
+          <w:szCs w:val="20"/>
+        </w:rPr>
+        <w:t xml:space="preserve">implementing Firebase Google </w:t>
+      </w:r>
+      <w:r>
+        <w:rPr>
+          <w:rFonts w:cstheme="minorHAnsi"/>
+          <w:sz w:val="20"/>
+          <w:szCs w:val="20"/>
+        </w:rPr>
+        <w:t>L</w:t>
+      </w:r>
+      <w:r>
+        <w:rPr>
+          <w:rFonts w:cstheme="minorHAnsi"/>
+          <w:sz w:val="20"/>
+          <w:szCs w:val="20"/>
+        </w:rPr>
+        <w:t>ogin.</w:t>
+      </w:r>
+    </w:p>
+    <w:p>
+      <w:pPr>
         <w:spacing w:beforeLines="20" w:before="72"/>
         <w:rPr>
           <w:rStyle w:val="Hyperlink"/>
@@ -1152,6 +1517,7 @@
           <w:sz w:val="22"/>
         </w:rPr>
       </w:pPr>
+      <w:proofErr w:type="spellStart"/>
       <w:r>
         <w:rPr>
           <w:rFonts w:cstheme="minorHAnsi"/>
@@ -1159,8 +1525,9 @@
           <w:bCs/>
           <w:sz w:val="22"/>
         </w:rPr>
-        <w:t>VolleyTools: Volleyball Score Board</w:t>
-      </w:r>
+        <w:t>RatesUp</w:t>
+      </w:r>
+      <w:proofErr w:type="spellEnd"/>
       <w:r>
         <w:rPr>
           <w:rFonts w:cstheme="minorHAnsi"/>
@@ -1168,9 +1535,36 @@
           <w:bCs/>
           <w:sz w:val="22"/>
         </w:rPr>
-        <w:t xml:space="preserve"> | </w:t>
-      </w:r>
-      <w:hyperlink r:id="rId18" w:history="1">
+        <w:t xml:space="preserve"> </w:t>
+      </w:r>
+      <w:r>
+        <w:rPr>
+          <w:rFonts w:cstheme="minorHAnsi"/>
+          <w:b/>
+          <w:bCs/>
+          <w:sz w:val="22"/>
+        </w:rPr>
+        <w:t xml:space="preserve">: Currency Converter with History </w:t>
+      </w:r>
+      <w:r>
+        <w:rPr>
+          <w:rFonts w:cstheme="minorHAnsi"/>
+          <w:b/>
+          <w:bCs/>
+          <w:sz w:val="22"/>
+        </w:rPr>
+        <w:t>Records</w:t>
+      </w:r>
+      <w:r>
+        <w:rPr>
+          <w:rFonts w:cstheme="minorHAnsi"/>
+          <w:b/>
+          <w:bCs/>
+          <w:sz w:val="22"/>
+        </w:rPr>
+        <w:t xml:space="preserve">| </w:t>
+      </w:r>
+      <w:hyperlink r:id="rId20" w:history="1">
         <w:r>
           <w:rPr>
             <w:rStyle w:val="Hyperlink"/>
@@ -1200,113 +1594,84 @@
       </w:pPr>
       <w:r>
         <w:rPr>
-          <w:rFonts w:cstheme="minorHAnsi"/>
-          <w:sz w:val="20"/>
-          <w:szCs w:val="20"/>
-        </w:rPr>
-        <w:t xml:space="preserve">Implemented Firebase Google login and saving user’s match histories in Firebase </w:t>
-      </w:r>
-      <w:r>
-        <w:rPr>
-          <w:rFonts w:cstheme="minorHAnsi"/>
-          <w:sz w:val="20"/>
-          <w:szCs w:val="20"/>
-        </w:rPr>
-        <w:t>R</w:t>
-      </w:r>
-      <w:r>
-        <w:rPr>
-          <w:rFonts w:cstheme="minorHAnsi"/>
-          <w:sz w:val="20"/>
-          <w:szCs w:val="20"/>
-        </w:rPr>
-        <w:t xml:space="preserve">ealtime </w:t>
-      </w:r>
-      <w:r>
-        <w:rPr>
-          <w:rFonts w:cstheme="minorHAnsi"/>
-          <w:sz w:val="20"/>
-          <w:szCs w:val="20"/>
-        </w:rPr>
-        <w:t>D</w:t>
-      </w:r>
-      <w:r>
-        <w:rPr>
-          <w:rFonts w:cstheme="minorHAnsi"/>
-          <w:sz w:val="20"/>
-          <w:szCs w:val="20"/>
-        </w:rPr>
-        <w:t>atabase.</w:t>
-      </w:r>
-    </w:p>
-    <w:p>
-      <w:pPr>
-        <w:spacing w:beforeLines="20" w:before="72"/>
-        <w:rPr>
-          <w:rStyle w:val="Hyperlink"/>
           <w:rFonts w:cstheme="minorHAnsi" w:hint="eastAsia"/>
-          <w:b/>
-          <w:bCs/>
-          <w:sz w:val="22"/>
-        </w:rPr>
-      </w:pPr>
-      <w:r>
-        <w:rPr>
-          <w:rFonts w:cstheme="minorHAnsi"/>
-          <w:b/>
-          <w:bCs/>
-          <w:sz w:val="22"/>
-        </w:rPr>
-        <w:t>RatesUp</w:t>
-      </w:r>
-      <w:r>
-        <w:rPr>
-          <w:rFonts w:cstheme="minorHAnsi"/>
-          <w:b/>
-          <w:bCs/>
-          <w:sz w:val="22"/>
-        </w:rPr>
-        <w:t xml:space="preserve"> </w:t>
-      </w:r>
-      <w:r>
-        <w:rPr>
-          <w:rFonts w:cstheme="minorHAnsi"/>
-          <w:b/>
-          <w:bCs/>
-          <w:sz w:val="22"/>
-        </w:rPr>
-        <w:t xml:space="preserve">: Currency Converter with History </w:t>
-      </w:r>
-      <w:r>
-        <w:rPr>
-          <w:rFonts w:cstheme="minorHAnsi"/>
-          <w:b/>
-          <w:bCs/>
-          <w:sz w:val="22"/>
-        </w:rPr>
-        <w:t>Records</w:t>
-      </w:r>
-      <w:r>
-        <w:rPr>
-          <w:rFonts w:cstheme="minorHAnsi"/>
-          <w:b/>
-          <w:bCs/>
-          <w:sz w:val="22"/>
-        </w:rPr>
-        <w:t xml:space="preserve">| </w:t>
-      </w:r>
-      <w:hyperlink r:id="rId19" w:history="1">
-        <w:r>
-          <w:rPr>
-            <w:rStyle w:val="Hyperlink"/>
-            <w:rFonts w:cstheme="minorHAnsi"/>
-            <w:b/>
-            <w:bCs/>
-            <w:sz w:val="22"/>
-          </w:rPr>
-          <w:t>Github</w:t>
-        </w:r>
-      </w:hyperlink>
+          <w:sz w:val="20"/>
+          <w:szCs w:val="20"/>
+        </w:rPr>
+        <w:t>A</w:t>
+      </w:r>
+      <w:r>
+        <w:rPr>
+          <w:rFonts w:cstheme="minorHAnsi"/>
+          <w:sz w:val="20"/>
+          <w:szCs w:val="20"/>
+        </w:rPr>
+        <w:t xml:space="preserve"> Native Android </w:t>
+      </w:r>
+      <w:r>
+        <w:rPr>
+          <w:rFonts w:cstheme="minorHAnsi"/>
+          <w:sz w:val="20"/>
+          <w:szCs w:val="20"/>
+        </w:rPr>
+        <w:t>App that</w:t>
+      </w:r>
+      <w:r>
+        <w:rPr>
+          <w:rFonts w:cstheme="minorHAnsi"/>
+          <w:sz w:val="20"/>
+          <w:szCs w:val="20"/>
+        </w:rPr>
+        <w:t xml:space="preserve"> does</w:t>
+      </w:r>
+      <w:r>
+        <w:rPr>
+          <w:rFonts w:cstheme="minorHAnsi"/>
+          <w:sz w:val="20"/>
+          <w:szCs w:val="20"/>
+        </w:rPr>
+        <w:t xml:space="preserve"> currency conversions while </w:t>
+      </w:r>
+      <w:r>
+        <w:rPr>
+          <w:rFonts w:cstheme="minorHAnsi"/>
+          <w:sz w:val="20"/>
+          <w:szCs w:val="20"/>
+        </w:rPr>
+        <w:t>displaying</w:t>
+      </w:r>
+      <w:r>
+        <w:rPr>
+          <w:rFonts w:cstheme="minorHAnsi"/>
+          <w:sz w:val="20"/>
+          <w:szCs w:val="20"/>
+        </w:rPr>
+        <w:t xml:space="preserve"> the </w:t>
+      </w:r>
+      <w:r>
+        <w:rPr>
+          <w:rFonts w:cstheme="minorHAnsi"/>
+          <w:sz w:val="20"/>
+          <w:szCs w:val="20"/>
+        </w:rPr>
+        <w:t>rates change</w:t>
+      </w:r>
+      <w:r>
+        <w:rPr>
+          <w:rFonts w:cstheme="minorHAnsi"/>
+          <w:sz w:val="20"/>
+          <w:szCs w:val="20"/>
+        </w:rPr>
+        <w:t xml:space="preserve"> for the </w:t>
+      </w:r>
+      <w:r>
+        <w:rPr>
+          <w:rFonts w:cstheme="minorHAnsi"/>
+          <w:sz w:val="20"/>
+          <w:szCs w:val="20"/>
+        </w:rPr>
+        <w:t>last three months.</w:t>
+      </w:r>
     </w:p>
     <w:p>
       <w:pPr>
@@ -1325,61 +1690,13 @@
       </w:pPr>
       <w:r>
         <w:rPr>
-          <w:rFonts w:cstheme="minorHAnsi" w:hint="eastAsia"/>
-          <w:sz w:val="20"/>
-          <w:szCs w:val="20"/>
-        </w:rPr>
-        <w:t>A</w:t>
-      </w:r>
-      <w:r>
-        <w:rPr>
-          <w:rFonts w:cstheme="minorHAnsi"/>
-          <w:sz w:val="20"/>
-          <w:szCs w:val="20"/>
-        </w:rPr>
-        <w:t xml:space="preserve"> Native Android </w:t>
-      </w:r>
-      <w:r>
-        <w:rPr>
-          <w:rFonts w:cstheme="minorHAnsi"/>
-          <w:sz w:val="20"/>
-          <w:szCs w:val="20"/>
-        </w:rPr>
-        <w:t xml:space="preserve">App that </w:t>
-      </w:r>
-      <w:r>
-        <w:rPr>
-          <w:rFonts w:cstheme="minorHAnsi"/>
-          <w:sz w:val="20"/>
-          <w:szCs w:val="20"/>
-        </w:rPr>
-        <w:t>helps you do currency conversions while showing the up and down flow for the last</w:t>
-      </w:r>
-    </w:p>
-    <w:p>
-      <w:pPr>
-        <w:pStyle w:val="ListParagraph"/>
-        <w:numPr>
-          <w:ilvl w:val="0"/>
-          <w:numId w:val="48"/>
-        </w:numPr>
-        <w:spacing w:line="280" w:lineRule="exact"/>
-        <w:ind w:left="641" w:hanging="357"/>
-        <w:rPr>
-          <w:rFonts w:cstheme="minorHAnsi" w:hint="eastAsia"/>
-          <w:sz w:val="20"/>
-          <w:szCs w:val="20"/>
-        </w:rPr>
-      </w:pPr>
-      <w:r>
-        <w:rPr>
           <w:rFonts w:cstheme="minorHAnsi"/>
           <w:sz w:val="20"/>
           <w:szCs w:val="20"/>
         </w:rPr>
         <w:t xml:space="preserve">Fetching data from </w:t>
       </w:r>
-      <w:hyperlink r:id="rId20" w:history="1">
+      <w:hyperlink r:id="rId21" w:history="1">
         <w:r>
           <w:rPr>
             <w:rStyle w:val="Hyperlink"/>
@@ -1452,7 +1769,27 @@
           <w:bCs/>
           <w:sz w:val="22"/>
         </w:rPr>
-        <w:t>Assistant Engineer, KKStream Limited</w:t>
+        <w:t xml:space="preserve">Assistant Engineer, </w:t>
+      </w:r>
+      <w:proofErr w:type="spellStart"/>
+      <w:r>
+        <w:rPr>
+          <w:rFonts w:cstheme="minorHAnsi"/>
+          <w:b/>
+          <w:bCs/>
+          <w:sz w:val="22"/>
+        </w:rPr>
+        <w:t>KKStream</w:t>
+      </w:r>
+      <w:proofErr w:type="spellEnd"/>
+      <w:r>
+        <w:rPr>
+          <w:rFonts w:cstheme="minorHAnsi"/>
+          <w:b/>
+          <w:bCs/>
+          <w:sz w:val="22"/>
+        </w:rPr>
+        <w:t xml:space="preserve"> Limited</w:t>
       </w:r>
       <w:r>
         <w:rPr>
@@ -1601,7 +1938,25 @@
           <w:sz w:val="20"/>
           <w:szCs w:val="20"/>
         </w:rPr>
-        <w:t>automation testing with Espresso, PageObject Models</w:t>
+        <w:t xml:space="preserve">automation testing with Espresso, </w:t>
+      </w:r>
+      <w:proofErr w:type="spellStart"/>
+      <w:r>
+        <w:rPr>
+          <w:rFonts w:cstheme="minorHAnsi"/>
+          <w:sz w:val="20"/>
+          <w:szCs w:val="20"/>
+        </w:rPr>
+        <w:t>PageObject</w:t>
+      </w:r>
+      <w:proofErr w:type="spellEnd"/>
+      <w:r>
+        <w:rPr>
+          <w:rFonts w:cstheme="minorHAnsi"/>
+          <w:sz w:val="20"/>
+          <w:szCs w:val="20"/>
+        </w:rPr>
+        <w:t xml:space="preserve"> Models</w:t>
       </w:r>
       <w:r>
         <w:rPr>
@@ -1968,7 +2323,25 @@
           <w:sz w:val="20"/>
           <w:szCs w:val="20"/>
         </w:rPr>
-        <w:t>and efficiency of associated testings.</w:t>
+        <w:t xml:space="preserve">and efficiency of associated </w:t>
+      </w:r>
+      <w:proofErr w:type="spellStart"/>
+      <w:r>
+        <w:rPr>
+          <w:rFonts w:cstheme="minorHAnsi"/>
+          <w:sz w:val="20"/>
+          <w:szCs w:val="20"/>
+        </w:rPr>
+        <w:t>testings</w:t>
+      </w:r>
+      <w:proofErr w:type="spellEnd"/>
+      <w:r>
+        <w:rPr>
+          <w:rFonts w:cstheme="minorHAnsi"/>
+          <w:sz w:val="20"/>
+          <w:szCs w:val="20"/>
+        </w:rPr>
+        <w:t>.</w:t>
       </w:r>
     </w:p>
     <w:p>
@@ -2185,7 +2558,7 @@
       <w:pPr>
         <w:spacing w:line="180" w:lineRule="exact"/>
         <w:rPr>
-          <w:rFonts w:cstheme="minorHAnsi" w:hint="eastAsia"/>
+          <w:rFonts w:cstheme="minorHAnsi"/>
           <w:szCs w:val="24"/>
         </w:rPr>
       </w:pPr>
@@ -2449,7 +2822,7 @@
       <w:pPr>
         <w:spacing w:line="180" w:lineRule="exact"/>
         <w:rPr>
-          <w:rFonts w:cstheme="minorHAnsi" w:hint="eastAsia"/>
+          <w:rFonts w:cstheme="minorHAnsi"/>
           <w:szCs w:val="24"/>
         </w:rPr>
       </w:pPr>
@@ -2478,13 +2851,14 @@
     </w:p>
     <w:p>
       <w:pPr>
-        <w:spacing w:line="259" w:lineRule="auto"/>
-        <w:contextualSpacing/>
-        <w:rPr>
-          <w:rFonts w:cstheme="minorHAnsi"/>
-          <w:b/>
-          <w:bCs/>
-          <w:sz w:val="22"/>
+        <w:autoSpaceDE w:val="0"/>
+        <w:autoSpaceDN w:val="0"/>
+        <w:adjustRightInd w:val="0"/>
+        <w:spacing w:line="280" w:lineRule="exact"/>
+        <w:rPr>
+          <w:rFonts w:cstheme="minorHAnsi"/>
+          <w:sz w:val="20"/>
+          <w:szCs w:val="20"/>
         </w:rPr>
       </w:pPr>
       <w:r>
@@ -2492,7 +2866,8 @@
           <w:rFonts w:eastAsia="Times New Roman" w:cstheme="minorHAnsi"/>
           <w:b/>
           <w:bCs/>
-          <w:sz w:val="22"/>
+          <w:sz w:val="20"/>
+          <w:szCs w:val="20"/>
         </w:rPr>
         <w:t xml:space="preserve">Candidate for Bachelor of Applied Science, Computer Engineering, University of Waterloo </w:t>
       </w:r>
@@ -2501,7 +2876,8 @@
           <w:rFonts w:eastAsia="Times New Roman" w:cstheme="minorHAnsi"/>
           <w:b/>
           <w:bCs/>
-          <w:sz w:val="22"/>
+          <w:sz w:val="20"/>
+          <w:szCs w:val="20"/>
         </w:rPr>
         <w:tab/>
       </w:r>
@@ -2510,42 +2886,66 @@
           <w:rFonts w:eastAsia="Times New Roman" w:cstheme="minorHAnsi"/>
           <w:b/>
           <w:bCs/>
-          <w:sz w:val="22"/>
-        </w:rPr>
-        <w:t xml:space="preserve">  </w:t>
+          <w:sz w:val="20"/>
+          <w:szCs w:val="20"/>
+        </w:rPr>
+        <w:tab/>
       </w:r>
       <w:r>
         <w:rPr>
           <w:rFonts w:eastAsia="Times New Roman" w:cstheme="minorHAnsi"/>
-          <w:sz w:val="22"/>
+          <w:b/>
+          <w:bCs/>
+          <w:sz w:val="20"/>
+          <w:szCs w:val="20"/>
+        </w:rPr>
+        <w:tab/>
+      </w:r>
+      <w:r>
+        <w:rPr>
+          <w:rFonts w:cstheme="minorHAnsi"/>
+          <w:sz w:val="20"/>
+          <w:szCs w:val="20"/>
+        </w:rPr>
+        <w:t xml:space="preserve">    </w:t>
+      </w:r>
+      <w:r>
+        <w:rPr>
+          <w:rFonts w:eastAsia="Times New Roman" w:cstheme="minorHAnsi"/>
+          <w:sz w:val="20"/>
+          <w:szCs w:val="20"/>
         </w:rPr>
         <w:t xml:space="preserve">Sep 2020 </w:t>
       </w:r>
       <w:r>
         <w:rPr>
           <w:rFonts w:eastAsia="Times New Roman" w:cstheme="minorHAnsi"/>
-          <w:sz w:val="22"/>
+          <w:sz w:val="20"/>
+          <w:szCs w:val="20"/>
         </w:rPr>
         <w:t>–</w:t>
       </w:r>
       <w:r>
         <w:rPr>
           <w:rFonts w:eastAsia="Times New Roman" w:cstheme="minorHAnsi"/>
-          <w:sz w:val="22"/>
+          <w:sz w:val="20"/>
+          <w:szCs w:val="20"/>
         </w:rPr>
         <w:t xml:space="preserve"> </w:t>
       </w:r>
       <w:r>
         <w:rPr>
           <w:rFonts w:eastAsia="Times New Roman" w:cstheme="minorHAnsi"/>
-          <w:sz w:val="22"/>
+          <w:sz w:val="20"/>
+          <w:szCs w:val="20"/>
         </w:rPr>
         <w:t>Apr</w:t>
       </w:r>
       <w:r>
         <w:rPr>
           <w:rFonts w:eastAsia="Times New Roman" w:cstheme="minorHAnsi"/>
-          <w:sz w:val="22"/>
+          <w:sz w:val="20"/>
+          <w:szCs w:val="20"/>
         </w:rPr>
         <w:t xml:space="preserve"> 2025</w:t>
       </w:r>
@@ -2598,42 +2998,64 @@
           <w:sz w:val="20"/>
           <w:szCs w:val="20"/>
         </w:rPr>
-        <w:t>Structure and Algorithms, ECE 150 Fundamental of Programming, ECE 124 Di</w:t>
-      </w:r>
-      <w:r>
-        <w:rPr>
-          <w:rFonts w:cstheme="minorHAnsi"/>
-          <w:sz w:val="20"/>
-          <w:szCs w:val="20"/>
-        </w:rPr>
-        <w:t>gital Circuits and Systems</w:t>
-      </w:r>
-    </w:p>
-    <w:p>
-      <w:pPr>
-        <w:pStyle w:val="ListParagraph"/>
-        <w:numPr>
-          <w:ilvl w:val="0"/>
-          <w:numId w:val="48"/>
-        </w:numPr>
-        <w:autoSpaceDE w:val="0"/>
-        <w:autoSpaceDN w:val="0"/>
-        <w:adjustRightInd w:val="0"/>
-        <w:spacing w:line="280" w:lineRule="exact"/>
-        <w:ind w:left="641" w:hanging="357"/>
-        <w:rPr>
-          <w:rFonts w:cstheme="minorHAnsi" w:hint="eastAsia"/>
-          <w:sz w:val="20"/>
-          <w:szCs w:val="20"/>
-        </w:rPr>
-      </w:pPr>
-      <w:r>
-        <w:rPr>
-          <w:rFonts w:cstheme="minorHAnsi"/>
-          <w:sz w:val="20"/>
-          <w:szCs w:val="20"/>
-        </w:rPr>
-        <w:t>GPA: 3.38/4.0</w:t>
+        <w:t>Structure and Algorithms, ECE 150 Fundamental of Programmin</w:t>
+      </w:r>
+      <w:r>
+        <w:rPr>
+          <w:rFonts w:cstheme="minorHAnsi"/>
+          <w:sz w:val="20"/>
+          <w:szCs w:val="20"/>
+        </w:rPr>
+        <w:t>g</w:t>
+      </w:r>
+      <w:r>
+        <w:rPr>
+          <w:rFonts w:cstheme="minorHAnsi"/>
+          <w:sz w:val="20"/>
+          <w:szCs w:val="20"/>
+        </w:rPr>
+        <w:tab/>
+      </w:r>
+      <w:r>
+        <w:rPr>
+          <w:rFonts w:cstheme="minorHAnsi"/>
+          <w:sz w:val="20"/>
+          <w:szCs w:val="20"/>
+        </w:rPr>
+        <w:tab/>
+      </w:r>
+      <w:r>
+        <w:rPr>
+          <w:rFonts w:cstheme="minorHAnsi"/>
+          <w:sz w:val="20"/>
+          <w:szCs w:val="20"/>
+        </w:rPr>
+        <w:tab/>
+      </w:r>
+      <w:r>
+        <w:rPr>
+          <w:rFonts w:cstheme="minorHAnsi"/>
+          <w:sz w:val="20"/>
+          <w:szCs w:val="20"/>
+        </w:rPr>
+        <w:tab/>
+      </w:r>
+      <w:r>
+        <w:rPr>
+          <w:rFonts w:cstheme="minorHAnsi"/>
+          <w:sz w:val="20"/>
+          <w:szCs w:val="20"/>
+        </w:rPr>
+        <w:tab/>
+      </w:r>
+      <w:r>
+        <w:rPr>
+          <w:rFonts w:cstheme="minorHAnsi"/>
+          <w:sz w:val="20"/>
+          <w:szCs w:val="20"/>
+        </w:rPr>
+        <w:tab/>
+        <w:t>GPA 3.38 / 4.0</w:t>
       </w:r>
     </w:p>
     <w:sectPr>
@@ -8256,15 +8678,6 @@
   </w:num>
   <w:num w:numId="49">
     <w:abstractNumId w:val="18"/>
-    <w:lvlOverride w:ilvl="0"/>
-    <w:lvlOverride w:ilvl="1"/>
-    <w:lvlOverride w:ilvl="2"/>
-    <w:lvlOverride w:ilvl="3"/>
-    <w:lvlOverride w:ilvl="4"/>
-    <w:lvlOverride w:ilvl="5"/>
-    <w:lvlOverride w:ilvl="6"/>
-    <w:lvlOverride w:ilvl="7"/>
-    <w:lvlOverride w:ilvl="8"/>
   </w:num>
 </w:numbering>
 </file>

</xml_diff>

<commit_message>
optimized grammer problems, keep verb tenses consistant, remove after work hours from tool used in UI automation
</commit_message>
<xml_diff>
--- a/Resume_AndersonHsieh.docx
+++ b/Resume_AndersonHsieh.docx
@@ -245,13 +245,6 @@
         </w:rPr>
         <w:t>, React Native</w:t>
       </w:r>
-      <w:r>
-        <w:rPr>
-          <w:rFonts w:cstheme="minorHAnsi"/>
-          <w:sz w:val="22"/>
-        </w:rPr>
-        <w:t xml:space="preserve">, </w:t>
-      </w:r>
     </w:p>
     <w:p>
       <w:pPr>
@@ -400,7 +393,28 @@
           <w:rFonts w:cstheme="minorHAnsi"/>
           <w:sz w:val="22"/>
         </w:rPr>
-        <w:t>Public speaking</w:t>
+        <w:t xml:space="preserve">Public </w:t>
+      </w:r>
+      <w:r>
+        <w:rPr>
+          <w:rFonts w:cstheme="minorHAnsi"/>
+          <w:sz w:val="22"/>
+        </w:rPr>
+        <w:t>Sp</w:t>
+      </w:r>
+      <w:r>
+        <w:rPr>
+          <w:rFonts w:cstheme="minorHAnsi"/>
+          <w:sz w:val="22"/>
+        </w:rPr>
+        <w:t>eaking</w:t>
+      </w:r>
+      <w:r>
+        <w:rPr>
+          <w:rFonts w:cstheme="minorHAnsi"/>
+          <w:sz w:val="22"/>
+        </w:rPr>
+        <w:t xml:space="preserve">, Child Care and Teaching </w:t>
       </w:r>
     </w:p>
     <w:p>
@@ -588,7 +602,47 @@
           <w:sz w:val="20"/>
           <w:szCs w:val="20"/>
         </w:rPr>
-        <w:t xml:space="preserve">Allow user to read, add, delete and update money transaction data entries. </w:t>
+        <w:t>Features include</w:t>
+      </w:r>
+      <w:r>
+        <w:rPr>
+          <w:rFonts w:cstheme="minorHAnsi"/>
+          <w:sz w:val="20"/>
+          <w:szCs w:val="20"/>
+        </w:rPr>
+        <w:t xml:space="preserve"> </w:t>
+      </w:r>
+      <w:r>
+        <w:rPr>
+          <w:rFonts w:cstheme="minorHAnsi"/>
+          <w:sz w:val="20"/>
+          <w:szCs w:val="20"/>
+        </w:rPr>
+        <w:t xml:space="preserve">to </w:t>
+      </w:r>
+      <w:r>
+        <w:rPr>
+          <w:rFonts w:cstheme="minorHAnsi"/>
+          <w:sz w:val="20"/>
+          <w:szCs w:val="20"/>
+        </w:rPr>
+        <w:t>read, add, delete</w:t>
+      </w:r>
+      <w:r>
+        <w:rPr>
+          <w:rFonts w:cstheme="minorHAnsi"/>
+          <w:sz w:val="20"/>
+          <w:szCs w:val="20"/>
+        </w:rPr>
+        <w:t>,</w:t>
+      </w:r>
+      <w:r>
+        <w:rPr>
+          <w:rFonts w:cstheme="minorHAnsi"/>
+          <w:sz w:val="20"/>
+          <w:szCs w:val="20"/>
+        </w:rPr>
+        <w:t xml:space="preserve"> and update money transaction entries. </w:t>
       </w:r>
     </w:p>
     <w:p>
@@ -608,19 +662,27 @@
       </w:pPr>
       <w:r>
         <w:rPr>
-          <w:rFonts w:cstheme="minorHAnsi" w:hint="eastAsia"/>
-          <w:sz w:val="20"/>
-          <w:szCs w:val="20"/>
-        </w:rPr>
-        <w:t>B</w:t>
-      </w:r>
-      <w:r>
-        <w:rPr>
-          <w:rFonts w:cstheme="minorHAnsi"/>
-          <w:sz w:val="20"/>
-          <w:szCs w:val="20"/>
-        </w:rPr>
-        <w:t xml:space="preserve">ack end: Built </w:t>
+          <w:rFonts w:cstheme="minorHAnsi"/>
+          <w:sz w:val="20"/>
+          <w:szCs w:val="20"/>
+        </w:rPr>
+        <w:t>Buil</w:t>
+      </w:r>
+      <w:r>
+        <w:rPr>
+          <w:rFonts w:cstheme="minorHAnsi"/>
+          <w:sz w:val="20"/>
+          <w:szCs w:val="20"/>
+        </w:rPr>
+        <w:t>t</w:t>
+      </w:r>
+      <w:r>
+        <w:rPr>
+          <w:rFonts w:cstheme="minorHAnsi"/>
+          <w:sz w:val="20"/>
+          <w:szCs w:val="20"/>
+        </w:rPr>
+        <w:t xml:space="preserve"> </w:t>
       </w:r>
       <w:proofErr w:type="spellStart"/>
       <w:r>
@@ -638,7 +700,23 @@
           <w:sz w:val="20"/>
           <w:szCs w:val="20"/>
         </w:rPr>
-        <w:t xml:space="preserve"> with Spring Boot connecting to a remote PostgreSQL database, following the Service, Repository and Data Access Layer</w:t>
+        <w:t xml:space="preserve"> with Spring Boot connect</w:t>
+      </w:r>
+      <w:r>
+        <w:rPr>
+          <w:rFonts w:cstheme="minorHAnsi"/>
+          <w:sz w:val="20"/>
+          <w:szCs w:val="20"/>
+        </w:rPr>
+        <w:t>ed</w:t>
+      </w:r>
+      <w:r>
+        <w:rPr>
+          <w:rFonts w:cstheme="minorHAnsi"/>
+          <w:sz w:val="20"/>
+          <w:szCs w:val="20"/>
+        </w:rPr>
+        <w:t xml:space="preserve"> to a remote PostgreSQL database, following the Service, Repository and Data Access Layer</w:t>
       </w:r>
       <w:r>
         <w:rPr>
@@ -678,7 +756,15 @@
           <w:sz w:val="20"/>
           <w:szCs w:val="20"/>
         </w:rPr>
-        <w:t xml:space="preserve">Front end: Built </w:t>
+        <w:t>Constructed</w:t>
+      </w:r>
+      <w:r>
+        <w:rPr>
+          <w:rFonts w:cstheme="minorHAnsi"/>
+          <w:sz w:val="20"/>
+          <w:szCs w:val="20"/>
+        </w:rPr>
+        <w:t xml:space="preserve"> </w:t>
       </w:r>
       <w:r>
         <w:rPr>
@@ -694,7 +780,41 @@
           <w:sz w:val="20"/>
           <w:szCs w:val="20"/>
         </w:rPr>
-        <w:t>Android app using Retrofit, Lifecycle components, SQLite and Room for local data cache, following the MVVM architecture with dependency injection.</w:t>
+        <w:t xml:space="preserve">Android app using Retrofit, Lifecycle components, </w:t>
+      </w:r>
+      <w:proofErr w:type="gramStart"/>
+      <w:r>
+        <w:rPr>
+          <w:rFonts w:cstheme="minorHAnsi"/>
+          <w:sz w:val="20"/>
+          <w:szCs w:val="20"/>
+        </w:rPr>
+        <w:t>SQLite</w:t>
+      </w:r>
+      <w:proofErr w:type="gramEnd"/>
+      <w:r>
+        <w:rPr>
+          <w:rFonts w:cstheme="minorHAnsi"/>
+          <w:sz w:val="20"/>
+          <w:szCs w:val="20"/>
+        </w:rPr>
+        <w:t xml:space="preserve"> and Room for local data cache,</w:t>
+      </w:r>
+      <w:r>
+        <w:rPr>
+          <w:rFonts w:cstheme="minorHAnsi"/>
+          <w:sz w:val="20"/>
+          <w:szCs w:val="20"/>
+        </w:rPr>
+        <w:t xml:space="preserve"> and </w:t>
+      </w:r>
+      <w:r>
+        <w:rPr>
+          <w:rFonts w:cstheme="minorHAnsi"/>
+          <w:sz w:val="20"/>
+          <w:szCs w:val="20"/>
+        </w:rPr>
+        <w:t>following the MVVM architecture with dependency injection.</w:t>
       </w:r>
     </w:p>
     <w:p>
@@ -886,7 +1006,7 @@
           <w:sz w:val="20"/>
           <w:szCs w:val="20"/>
         </w:rPr>
-        <w:t>food options around them in a touch, available on Google Play.</w:t>
+        <w:t>food options around them, available on Google Play.</w:t>
       </w:r>
     </w:p>
     <w:p>
@@ -910,7 +1030,31 @@
           <w:sz w:val="20"/>
           <w:szCs w:val="20"/>
         </w:rPr>
-        <w:t>Fetching and Displaying restaurant data and photos from Google Places API with Volley and Glide.</w:t>
+        <w:t>Fetching and Displaying restaurant data</w:t>
+      </w:r>
+      <w:r>
+        <w:rPr>
+          <w:rFonts w:cstheme="minorHAnsi"/>
+          <w:sz w:val="20"/>
+          <w:szCs w:val="20"/>
+        </w:rPr>
+        <w:t xml:space="preserve"> along with</w:t>
+      </w:r>
+      <w:r>
+        <w:rPr>
+          <w:rFonts w:cstheme="minorHAnsi"/>
+          <w:sz w:val="20"/>
+          <w:szCs w:val="20"/>
+        </w:rPr>
+        <w:t xml:space="preserve"> photos </w:t>
+      </w:r>
+      <w:r>
+        <w:rPr>
+          <w:rFonts w:cstheme="minorHAnsi"/>
+          <w:sz w:val="20"/>
+          <w:szCs w:val="20"/>
+        </w:rPr>
+        <w:t>from Google Places API with Volley and Glide.</w:t>
       </w:r>
     </w:p>
     <w:p>
@@ -935,6 +1079,15 @@
         <w:t>VolleyTools</w:t>
       </w:r>
       <w:proofErr w:type="spellEnd"/>
+      <w:r>
+        <w:rPr>
+          <w:rFonts w:cstheme="minorHAnsi"/>
+          <w:b/>
+          <w:bCs/>
+          <w:sz w:val="22"/>
+        </w:rPr>
+        <w:t xml:space="preserve"> </w:t>
+      </w:r>
       <w:r>
         <w:rPr>
           <w:rFonts w:cstheme="minorHAnsi"/>
@@ -987,7 +1140,55 @@
           <w:sz w:val="20"/>
           <w:szCs w:val="20"/>
         </w:rPr>
-        <w:t xml:space="preserve">Motivated and developed by my passion to the sport and to help recreational games run smoother. </w:t>
+        <w:t xml:space="preserve">Motivated by my passion </w:t>
+      </w:r>
+      <w:r>
+        <w:rPr>
+          <w:rFonts w:cstheme="minorHAnsi"/>
+          <w:sz w:val="20"/>
+          <w:szCs w:val="20"/>
+        </w:rPr>
+        <w:t xml:space="preserve">of volleyball </w:t>
+      </w:r>
+      <w:r>
+        <w:rPr>
+          <w:rFonts w:cstheme="minorHAnsi"/>
+          <w:sz w:val="20"/>
+          <w:szCs w:val="20"/>
+        </w:rPr>
+        <w:t xml:space="preserve">and </w:t>
+      </w:r>
+      <w:r>
+        <w:rPr>
+          <w:rFonts w:cstheme="minorHAnsi"/>
+          <w:sz w:val="20"/>
+          <w:szCs w:val="20"/>
+        </w:rPr>
+        <w:t>developed to</w:t>
+      </w:r>
+      <w:r>
+        <w:rPr>
+          <w:rFonts w:cstheme="minorHAnsi"/>
+          <w:sz w:val="20"/>
+          <w:szCs w:val="20"/>
+        </w:rPr>
+        <w:t xml:space="preserve"> help recreational </w:t>
+      </w:r>
+      <w:r>
+        <w:rPr>
+          <w:rFonts w:cstheme="minorHAnsi"/>
+          <w:sz w:val="20"/>
+          <w:szCs w:val="20"/>
+        </w:rPr>
+        <w:t>events</w:t>
+      </w:r>
+      <w:r>
+        <w:rPr>
+          <w:rFonts w:cstheme="minorHAnsi"/>
+          <w:sz w:val="20"/>
+          <w:szCs w:val="20"/>
+        </w:rPr>
+        <w:t xml:space="preserve"> run smoother. </w:t>
       </w:r>
     </w:p>
     <w:p>
@@ -1000,58 +1201,34 @@
         <w:spacing w:line="280" w:lineRule="exact"/>
         <w:ind w:left="641" w:hanging="357"/>
         <w:rPr>
-          <w:rFonts w:cstheme="minorHAnsi" w:hint="eastAsia"/>
-          <w:sz w:val="20"/>
-          <w:szCs w:val="20"/>
-        </w:rPr>
-      </w:pPr>
-      <w:r>
-        <w:rPr>
-          <w:rFonts w:cstheme="minorHAnsi"/>
-          <w:sz w:val="20"/>
-          <w:szCs w:val="20"/>
-        </w:rPr>
-        <w:t>Implemented Firebase Google login and sav</w:t>
-      </w:r>
-      <w:r>
-        <w:rPr>
-          <w:rFonts w:cstheme="minorHAnsi"/>
-          <w:sz w:val="20"/>
-          <w:szCs w:val="20"/>
-        </w:rPr>
-        <w:t>es</w:t>
-      </w:r>
-      <w:r>
-        <w:rPr>
-          <w:rFonts w:cstheme="minorHAnsi"/>
-          <w:sz w:val="20"/>
-          <w:szCs w:val="20"/>
-        </w:rPr>
-        <w:t xml:space="preserve"> user’s </w:t>
-      </w:r>
-      <w:r>
-        <w:rPr>
-          <w:rFonts w:cstheme="minorHAnsi"/>
-          <w:sz w:val="20"/>
-          <w:szCs w:val="20"/>
-        </w:rPr>
-        <w:t xml:space="preserve">volleyball </w:t>
-      </w:r>
-      <w:r>
-        <w:rPr>
-          <w:rFonts w:cstheme="minorHAnsi"/>
-          <w:sz w:val="20"/>
-          <w:szCs w:val="20"/>
-        </w:rPr>
-        <w:t>match histories in Firebase Realtime Database</w:t>
-      </w:r>
-      <w:r>
-        <w:rPr>
-          <w:rFonts w:cstheme="minorHAnsi"/>
-          <w:sz w:val="20"/>
-          <w:szCs w:val="20"/>
-        </w:rPr>
-        <w:t>.</w:t>
+          <w:rFonts w:cstheme="minorHAnsi"/>
+          <w:sz w:val="20"/>
+          <w:szCs w:val="20"/>
+        </w:rPr>
+      </w:pPr>
+      <w:r>
+        <w:rPr>
+          <w:rFonts w:cstheme="minorHAnsi"/>
+          <w:sz w:val="20"/>
+          <w:szCs w:val="20"/>
+        </w:rPr>
+        <w:t xml:space="preserve">Implemented Firebase Google login </w:t>
+      </w:r>
+      <w:r>
+        <w:rPr>
+          <w:rFonts w:cstheme="minorHAnsi"/>
+          <w:sz w:val="20"/>
+          <w:szCs w:val="20"/>
+        </w:rPr>
+        <w:t>that</w:t>
+      </w:r>
+      <w:r>
+        <w:rPr>
+          <w:rFonts w:cstheme="minorHAnsi"/>
+          <w:sz w:val="20"/>
+          <w:szCs w:val="20"/>
+        </w:rPr>
+        <w:t xml:space="preserve"> saves user’s match histories in Firebase Realtime Database.</w:t>
       </w:r>
     </w:p>
     <w:p>
@@ -1316,15 +1493,55 @@
           <w:sz w:val="20"/>
           <w:szCs w:val="20"/>
         </w:rPr>
-        <w:t>nearby charities</w:t>
-      </w:r>
-      <w:r>
-        <w:rPr>
-          <w:rFonts w:cstheme="minorHAnsi"/>
-          <w:sz w:val="20"/>
-          <w:szCs w:val="20"/>
-        </w:rPr>
-        <w:t xml:space="preserve"> tailored to user’s </w:t>
+        <w:t xml:space="preserve">nearby </w:t>
+      </w:r>
+      <w:r>
+        <w:rPr>
+          <w:rFonts w:cstheme="minorHAnsi"/>
+          <w:sz w:val="20"/>
+          <w:szCs w:val="20"/>
+        </w:rPr>
+        <w:t xml:space="preserve">NGOs </w:t>
+      </w:r>
+      <w:r>
+        <w:rPr>
+          <w:rFonts w:cstheme="minorHAnsi"/>
+          <w:sz w:val="20"/>
+          <w:szCs w:val="20"/>
+        </w:rPr>
+        <w:t>tailored to</w:t>
+      </w:r>
+      <w:r>
+        <w:rPr>
+          <w:rFonts w:cstheme="minorHAnsi"/>
+          <w:sz w:val="20"/>
+          <w:szCs w:val="20"/>
+        </w:rPr>
+        <w:t>ward</w:t>
+      </w:r>
+      <w:r>
+        <w:rPr>
+          <w:rFonts w:cstheme="minorHAnsi"/>
+          <w:sz w:val="20"/>
+          <w:szCs w:val="20"/>
+        </w:rPr>
+        <w:t xml:space="preserve"> user</w:t>
+      </w:r>
+      <w:r>
+        <w:rPr>
+          <w:rFonts w:cstheme="minorHAnsi"/>
+          <w:sz w:val="20"/>
+          <w:szCs w:val="20"/>
+        </w:rPr>
+        <w:t>’s</w:t>
+      </w:r>
+      <w:r>
+        <w:rPr>
+          <w:rFonts w:cstheme="minorHAnsi"/>
+          <w:sz w:val="20"/>
+          <w:szCs w:val="20"/>
+        </w:rPr>
+        <w:t xml:space="preserve"> </w:t>
       </w:r>
       <w:r>
         <w:rPr>
@@ -1348,6 +1565,15 @@
           <w:sz w:val="20"/>
           <w:szCs w:val="20"/>
         </w:rPr>
+        <w:t xml:space="preserve"> NGOs info obtained</w:t>
+      </w:r>
+      <w:r>
+        <w:rPr>
+          <w:rFonts w:cstheme="minorHAnsi"/>
+          <w:color w:val="FF0000"/>
+          <w:sz w:val="20"/>
+          <w:szCs w:val="20"/>
+        </w:rPr>
         <w:t xml:space="preserve"> </w:t>
       </w:r>
       <w:r>
@@ -1356,7 +1582,15 @@
           <w:sz w:val="20"/>
           <w:szCs w:val="20"/>
         </w:rPr>
-        <w:t xml:space="preserve">Charity data is fetch from </w:t>
+        <w:t>from</w:t>
+      </w:r>
+      <w:r>
+        <w:rPr>
+          <w:rFonts w:cstheme="minorHAnsi"/>
+          <w:sz w:val="20"/>
+          <w:szCs w:val="20"/>
+        </w:rPr>
+        <w:t xml:space="preserve"> </w:t>
       </w:r>
       <w:hyperlink r:id="rId19" w:history="1">
         <w:r>
@@ -1369,6 +1603,15 @@
           <w:t>Charity Navigator API</w:t>
         </w:r>
       </w:hyperlink>
+      <w:r>
+        <w:rPr>
+          <w:rStyle w:val="Hyperlink"/>
+          <w:rFonts w:cstheme="minorHAnsi"/>
+          <w:sz w:val="20"/>
+          <w:szCs w:val="20"/>
+        </w:rPr>
+        <w:t>.</w:t>
+      </w:r>
     </w:p>
     <w:p>
       <w:pPr>
@@ -1463,31 +1706,31 @@
           <w:sz w:val="20"/>
           <w:szCs w:val="20"/>
         </w:rPr>
-        <w:t xml:space="preserve">Took responsibility in </w:t>
-      </w:r>
-      <w:r>
-        <w:rPr>
-          <w:rFonts w:cstheme="minorHAnsi"/>
-          <w:sz w:val="20"/>
-          <w:szCs w:val="20"/>
-        </w:rPr>
-        <w:t>constructing</w:t>
-      </w:r>
-      <w:r>
-        <w:rPr>
-          <w:rFonts w:cstheme="minorHAnsi"/>
-          <w:sz w:val="20"/>
-          <w:szCs w:val="20"/>
-        </w:rPr>
-        <w:t xml:space="preserve"> the UI with JSX and </w:t>
-      </w:r>
-      <w:r>
-        <w:rPr>
-          <w:rFonts w:cstheme="minorHAnsi"/>
-          <w:sz w:val="20"/>
-          <w:szCs w:val="20"/>
-        </w:rPr>
-        <w:t xml:space="preserve">implementing Firebase Google </w:t>
+        <w:t xml:space="preserve">Responsible for </w:t>
+      </w:r>
+      <w:r>
+        <w:rPr>
+          <w:rFonts w:cstheme="minorHAnsi"/>
+          <w:sz w:val="20"/>
+          <w:szCs w:val="20"/>
+        </w:rPr>
+        <w:t xml:space="preserve">implementing </w:t>
+      </w:r>
+      <w:r>
+        <w:rPr>
+          <w:rFonts w:cstheme="minorHAnsi"/>
+          <w:sz w:val="20"/>
+          <w:szCs w:val="20"/>
+        </w:rPr>
+        <w:t xml:space="preserve">the UI with JSX and </w:t>
+      </w:r>
+      <w:r>
+        <w:rPr>
+          <w:rFonts w:cstheme="minorHAnsi"/>
+          <w:sz w:val="20"/>
+          <w:szCs w:val="20"/>
+        </w:rPr>
+        <w:t xml:space="preserve">Firebase Google </w:t>
       </w:r>
       <w:r>
         <w:rPr>
@@ -1654,7 +1897,15 @@
           <w:sz w:val="20"/>
           <w:szCs w:val="20"/>
         </w:rPr>
-        <w:t>rates change</w:t>
+        <w:t>rate change</w:t>
+      </w:r>
+      <w:r>
+        <w:rPr>
+          <w:rFonts w:cstheme="minorHAnsi"/>
+          <w:sz w:val="20"/>
+          <w:szCs w:val="20"/>
+        </w:rPr>
+        <w:t>s</w:t>
       </w:r>
       <w:r>
         <w:rPr>
@@ -1694,7 +1945,23 @@
           <w:sz w:val="20"/>
           <w:szCs w:val="20"/>
         </w:rPr>
-        <w:t xml:space="preserve">Fetching data from </w:t>
+        <w:t>Fetch</w:t>
+      </w:r>
+      <w:r>
+        <w:rPr>
+          <w:rFonts w:cstheme="minorHAnsi"/>
+          <w:sz w:val="20"/>
+          <w:szCs w:val="20"/>
+        </w:rPr>
+        <w:t xml:space="preserve"> da</w:t>
+      </w:r>
+      <w:r>
+        <w:rPr>
+          <w:rFonts w:cstheme="minorHAnsi"/>
+          <w:sz w:val="20"/>
+          <w:szCs w:val="20"/>
+        </w:rPr>
+        <w:t xml:space="preserve">ta from </w:t>
       </w:r>
       <w:hyperlink r:id="rId21" w:history="1">
         <w:r>
@@ -1721,7 +1988,31 @@
           <w:sz w:val="20"/>
           <w:szCs w:val="20"/>
         </w:rPr>
-        <w:t>with Retrofit and Kotlin Coroutine, implement dependency injection with Hilt.</w:t>
+        <w:t>with Retrofit and</w:t>
+      </w:r>
+      <w:r>
+        <w:rPr>
+          <w:rFonts w:cstheme="minorHAnsi"/>
+          <w:sz w:val="20"/>
+          <w:szCs w:val="20"/>
+        </w:rPr>
+        <w:t xml:space="preserve"> Kotlin Coroutin</w:t>
+      </w:r>
+      <w:r>
+        <w:rPr>
+          <w:rFonts w:cstheme="minorHAnsi"/>
+          <w:sz w:val="20"/>
+          <w:szCs w:val="20"/>
+        </w:rPr>
+        <w:t xml:space="preserve">e, and apply </w:t>
+      </w:r>
+      <w:r>
+        <w:rPr>
+          <w:rFonts w:cstheme="minorHAnsi"/>
+          <w:sz w:val="20"/>
+          <w:szCs w:val="20"/>
+        </w:rPr>
+        <w:t>dependency injection with Hilt.</w:t>
       </w:r>
     </w:p>
     <w:p>
@@ -1789,7 +2080,25 @@
           <w:bCs/>
           <w:sz w:val="22"/>
         </w:rPr>
-        <w:t xml:space="preserve"> Limited</w:t>
+        <w:t xml:space="preserve"> L</w:t>
+      </w:r>
+      <w:r>
+        <w:rPr>
+          <w:rFonts w:cstheme="minorHAnsi"/>
+          <w:b/>
+          <w:bCs/>
+          <w:sz w:val="22"/>
+        </w:rPr>
+        <w:t>td</w:t>
+      </w:r>
+      <w:r>
+        <w:rPr>
+          <w:rFonts w:cstheme="minorHAnsi"/>
+          <w:b/>
+          <w:bCs/>
+          <w:sz w:val="22"/>
+        </w:rPr>
+        <w:t>.</w:t>
       </w:r>
       <w:r>
         <w:rPr>
@@ -1964,7 +2273,15 @@
           <w:sz w:val="20"/>
           <w:szCs w:val="20"/>
         </w:rPr>
-        <w:t xml:space="preserve">, </w:t>
+        <w:t xml:space="preserve"> and</w:t>
+      </w:r>
+      <w:r>
+        <w:rPr>
+          <w:rFonts w:cstheme="minorHAnsi"/>
+          <w:sz w:val="20"/>
+          <w:szCs w:val="20"/>
+        </w:rPr>
+        <w:t xml:space="preserve"> </w:t>
       </w:r>
       <w:r>
         <w:rPr>
@@ -1973,14 +2290,6 @@
           <w:szCs w:val="20"/>
         </w:rPr>
         <w:t>Jenkins</w:t>
-      </w:r>
-      <w:r>
-        <w:rPr>
-          <w:rFonts w:cstheme="minorHAnsi"/>
-          <w:sz w:val="20"/>
-          <w:szCs w:val="20"/>
-        </w:rPr>
-        <w:t xml:space="preserve"> and time after work hours</w:t>
       </w:r>
       <w:r>
         <w:rPr>
@@ -2068,7 +2377,7 @@
           <w:sz w:val="20"/>
           <w:szCs w:val="20"/>
         </w:rPr>
-        <w:t>,</w:t>
+        <w:t xml:space="preserve"> and</w:t>
       </w:r>
       <w:r>
         <w:rPr>
@@ -2084,7 +2393,39 @@
           <w:sz w:val="20"/>
           <w:szCs w:val="20"/>
         </w:rPr>
-        <w:t>increased user access on the two related modules by 10 percent.</w:t>
+        <w:t>increased user</w:t>
+      </w:r>
+      <w:r>
+        <w:rPr>
+          <w:rFonts w:cstheme="minorHAnsi"/>
+          <w:sz w:val="20"/>
+          <w:szCs w:val="20"/>
+        </w:rPr>
+        <w:t xml:space="preserve"> </w:t>
+      </w:r>
+      <w:r>
+        <w:rPr>
+          <w:rFonts w:cstheme="minorHAnsi"/>
+          <w:sz w:val="20"/>
+          <w:szCs w:val="20"/>
+        </w:rPr>
+        <w:t>traffic by</w:t>
+      </w:r>
+      <w:r>
+        <w:rPr>
+          <w:rFonts w:cstheme="minorHAnsi"/>
+          <w:sz w:val="20"/>
+          <w:szCs w:val="20"/>
+        </w:rPr>
+        <w:t xml:space="preserve"> </w:t>
+      </w:r>
+      <w:r>
+        <w:rPr>
+          <w:rFonts w:cstheme="minorHAnsi"/>
+          <w:sz w:val="20"/>
+          <w:szCs w:val="20"/>
+        </w:rPr>
+        <w:t>10 percent.</w:t>
       </w:r>
     </w:p>
     <w:p>
@@ -2211,7 +2552,23 @@
           <w:sz w:val="20"/>
           <w:szCs w:val="20"/>
         </w:rPr>
-        <w:t xml:space="preserve">Collaborated with DevOps engineer to </w:t>
+        <w:t>Collaborated with DevOps engineer</w:t>
+      </w:r>
+      <w:r>
+        <w:rPr>
+          <w:rFonts w:cstheme="minorHAnsi"/>
+          <w:sz w:val="20"/>
+          <w:szCs w:val="20"/>
+        </w:rPr>
+        <w:t>s</w:t>
+      </w:r>
+      <w:r>
+        <w:rPr>
+          <w:rFonts w:cstheme="minorHAnsi"/>
+          <w:sz w:val="20"/>
+          <w:szCs w:val="20"/>
+        </w:rPr>
+        <w:t xml:space="preserve"> to </w:t>
       </w:r>
       <w:r>
         <w:rPr>
@@ -2315,33 +2672,23 @@
           <w:sz w:val="20"/>
           <w:szCs w:val="20"/>
         </w:rPr>
-        <w:t xml:space="preserve">RADIUS server on Linux, improved accuracy </w:t>
-      </w:r>
-      <w:r>
-        <w:rPr>
-          <w:rFonts w:cstheme="minorHAnsi"/>
-          <w:sz w:val="20"/>
-          <w:szCs w:val="20"/>
-        </w:rPr>
-        <w:t xml:space="preserve">and efficiency of associated </w:t>
-      </w:r>
-      <w:proofErr w:type="spellStart"/>
-      <w:r>
-        <w:rPr>
-          <w:rFonts w:cstheme="minorHAnsi"/>
-          <w:sz w:val="20"/>
-          <w:szCs w:val="20"/>
-        </w:rPr>
-        <w:t>testings</w:t>
-      </w:r>
-      <w:proofErr w:type="spellEnd"/>
-      <w:r>
-        <w:rPr>
-          <w:rFonts w:cstheme="minorHAnsi"/>
-          <w:sz w:val="20"/>
-          <w:szCs w:val="20"/>
-        </w:rPr>
-        <w:t>.</w:t>
+        <w:t>RADIUS server on Li</w:t>
+      </w:r>
+      <w:r>
+        <w:rPr>
+          <w:rFonts w:cstheme="minorHAnsi"/>
+          <w:sz w:val="20"/>
+          <w:szCs w:val="20"/>
+        </w:rPr>
+        <w:t xml:space="preserve">nux. Also include creating documentations and tutorial demonstrations, saved the team over </w:t>
+      </w:r>
+      <w:r>
+        <w:rPr>
+          <w:rFonts w:cstheme="minorHAnsi"/>
+          <w:sz w:val="20"/>
+          <w:szCs w:val="20"/>
+        </w:rPr>
+        <w:t xml:space="preserve">2 weeks of learning time. </w:t>
       </w:r>
     </w:p>
     <w:p>
@@ -2551,7 +2898,55 @@
           <w:sz w:val="20"/>
           <w:szCs w:val="20"/>
         </w:rPr>
-        <w:t>Supported relatives of over 50 child patients Relieved stress of parents and children by accompanying and consoling them in times of grief, navigating them through their illnesses.</w:t>
+        <w:t>Supported relatives of over 50 child patients</w:t>
+      </w:r>
+      <w:r>
+        <w:rPr>
+          <w:rFonts w:cstheme="minorHAnsi"/>
+          <w:sz w:val="20"/>
+          <w:szCs w:val="20"/>
+        </w:rPr>
+        <w:t>,</w:t>
+      </w:r>
+      <w:r>
+        <w:rPr>
+          <w:rFonts w:cstheme="minorHAnsi"/>
+          <w:sz w:val="20"/>
+          <w:szCs w:val="20"/>
+        </w:rPr>
+        <w:t xml:space="preserve"> </w:t>
+      </w:r>
+      <w:r>
+        <w:rPr>
+          <w:rFonts w:cstheme="minorHAnsi"/>
+          <w:sz w:val="20"/>
+          <w:szCs w:val="20"/>
+        </w:rPr>
+        <w:t>r</w:t>
+      </w:r>
+      <w:r>
+        <w:rPr>
+          <w:rFonts w:cstheme="minorHAnsi"/>
+          <w:sz w:val="20"/>
+          <w:szCs w:val="20"/>
+        </w:rPr>
+        <w:t>elieved stress of parents and children by accompanying and consoling them in times of grief</w:t>
+      </w:r>
+      <w:r>
+        <w:rPr>
+          <w:rFonts w:cstheme="minorHAnsi"/>
+          <w:sz w:val="20"/>
+          <w:szCs w:val="20"/>
+        </w:rPr>
+        <w:t xml:space="preserve">, and </w:t>
+      </w:r>
+      <w:r>
+        <w:rPr>
+          <w:rFonts w:cstheme="minorHAnsi"/>
+          <w:sz w:val="20"/>
+          <w:szCs w:val="20"/>
+        </w:rPr>
+        <w:t>navigating them through their illnesses.</w:t>
       </w:r>
     </w:p>
     <w:p>
@@ -2715,17 +3110,18 @@
           <w:sz w:val="20"/>
           <w:szCs w:val="20"/>
         </w:rPr>
-        <w:t xml:space="preserve">2 time BC </w:t>
+        <w:t>Two consecutive</w:t>
       </w:r>
       <w:r>
         <w:rPr>
           <w:rFonts w:cstheme="minorHAnsi"/>
           <w:b/>
           <w:bCs/>
-          <w:sz w:val="20"/>
-          <w:szCs w:val="20"/>
-        </w:rPr>
-        <w:t xml:space="preserve">AAA </w:t>
+          <w:color w:val="FF0000"/>
+          <w:sz w:val="20"/>
+          <w:szCs w:val="20"/>
+        </w:rPr>
+        <w:t xml:space="preserve"> </w:t>
       </w:r>
       <w:r>
         <w:rPr>
@@ -2735,6 +3131,26 @@
           <w:sz w:val="20"/>
           <w:szCs w:val="20"/>
         </w:rPr>
+        <w:t xml:space="preserve">BC </w:t>
+      </w:r>
+      <w:r>
+        <w:rPr>
+          <w:rFonts w:cstheme="minorHAnsi"/>
+          <w:b/>
+          <w:bCs/>
+          <w:sz w:val="20"/>
+          <w:szCs w:val="20"/>
+        </w:rPr>
+        <w:t xml:space="preserve">AAA </w:t>
+      </w:r>
+      <w:r>
+        <w:rPr>
+          <w:rFonts w:cstheme="minorHAnsi"/>
+          <w:b/>
+          <w:bCs/>
+          <w:sz w:val="20"/>
+          <w:szCs w:val="20"/>
+        </w:rPr>
         <w:t>Highschool Volleyball Provincial Bronze Medalist</w:t>
       </w:r>
       <w:r>
@@ -2752,22 +3168,6 @@
           <w:szCs w:val="20"/>
         </w:rPr>
         <w:t>| Volleyball Canada</w:t>
-      </w:r>
-      <w:r>
-        <w:rPr>
-          <w:rFonts w:cstheme="minorHAnsi"/>
-          <w:sz w:val="20"/>
-          <w:szCs w:val="20"/>
-        </w:rPr>
-        <w:tab/>
-      </w:r>
-      <w:r>
-        <w:rPr>
-          <w:rFonts w:cstheme="minorHAnsi"/>
-          <w:sz w:val="20"/>
-          <w:szCs w:val="20"/>
-        </w:rPr>
-        <w:tab/>
       </w:r>
       <w:r>
         <w:rPr>
@@ -9085,6 +9485,7 @@
   <w:style w:type="character" w:default="1" w:styleId="DefaultParagraphFont">
     <w:name w:val="Default Paragraph Font"/>
     <w:uiPriority w:val="1"/>
+    <w:semiHidden/>
     <w:unhideWhenUsed/>
   </w:style>
   <w:style w:type="table" w:default="1" w:styleId="TableNormal">

</xml_diff>

<commit_message>
remove covid 19 related bullet point from project description of HelpMe, mention Mobile Music App used by 3.5 million in kkstream work experience
</commit_message>
<xml_diff>
--- a/Resume_AndersonHsieh.docx
+++ b/Resume_AndersonHsieh.docx
@@ -461,7 +461,6 @@
           <w:sz w:val="22"/>
         </w:rPr>
       </w:pPr>
-      <w:proofErr w:type="spellStart"/>
       <w:r>
         <w:rPr>
           <w:rFonts w:cstheme="minorHAnsi"/>
@@ -469,17 +468,7 @@
           <w:bCs/>
           <w:sz w:val="22"/>
         </w:rPr>
-        <w:t>WMMA_WhereMyMoneyAt</w:t>
-      </w:r>
-      <w:proofErr w:type="spellEnd"/>
-      <w:r>
-        <w:rPr>
-          <w:rFonts w:cstheme="minorHAnsi"/>
-          <w:b/>
-          <w:bCs/>
-          <w:sz w:val="22"/>
-        </w:rPr>
-        <w:t xml:space="preserve"> : Full </w:t>
+        <w:t xml:space="preserve">WMMA_WhereMyMoneyAt : Full </w:t>
       </w:r>
       <w:r>
         <w:rPr>
@@ -682,25 +671,7 @@
           <w:sz w:val="20"/>
           <w:szCs w:val="20"/>
         </w:rPr>
-        <w:t xml:space="preserve"> </w:t>
-      </w:r>
-      <w:proofErr w:type="spellStart"/>
-      <w:r>
-        <w:rPr>
-          <w:rFonts w:cstheme="minorHAnsi"/>
-          <w:sz w:val="20"/>
-          <w:szCs w:val="20"/>
-        </w:rPr>
-        <w:t>RestAPI</w:t>
-      </w:r>
-      <w:proofErr w:type="spellEnd"/>
-      <w:r>
-        <w:rPr>
-          <w:rFonts w:cstheme="minorHAnsi"/>
-          <w:sz w:val="20"/>
-          <w:szCs w:val="20"/>
-        </w:rPr>
-        <w:t xml:space="preserve"> with Spring Boot connect</w:t>
+        <w:t xml:space="preserve"> RestAPI with Spring Boot connect</w:t>
       </w:r>
       <w:r>
         <w:rPr>
@@ -780,25 +751,7 @@
           <w:sz w:val="20"/>
           <w:szCs w:val="20"/>
         </w:rPr>
-        <w:t xml:space="preserve">Android app using Retrofit, Lifecycle components, </w:t>
-      </w:r>
-      <w:proofErr w:type="gramStart"/>
-      <w:r>
-        <w:rPr>
-          <w:rFonts w:cstheme="minorHAnsi"/>
-          <w:sz w:val="20"/>
-          <w:szCs w:val="20"/>
-        </w:rPr>
-        <w:t>SQLite</w:t>
-      </w:r>
-      <w:proofErr w:type="gramEnd"/>
-      <w:r>
-        <w:rPr>
-          <w:rFonts w:cstheme="minorHAnsi"/>
-          <w:sz w:val="20"/>
-          <w:szCs w:val="20"/>
-        </w:rPr>
-        <w:t xml:space="preserve"> and Room for local data cache,</w:t>
+        <w:t>Android app using Retrofit, Lifecycle components, SQLite and Room for local data cache,</w:t>
       </w:r>
       <w:r>
         <w:rPr>
@@ -1068,7 +1021,6 @@
           <w:sz w:val="22"/>
         </w:rPr>
       </w:pPr>
-      <w:proofErr w:type="spellStart"/>
       <w:r>
         <w:rPr>
           <w:rFonts w:cstheme="minorHAnsi"/>
@@ -1078,7 +1030,6 @@
         </w:rPr>
         <w:t>VolleyTools</w:t>
       </w:r>
-      <w:proofErr w:type="spellEnd"/>
       <w:r>
         <w:rPr>
           <w:rFonts w:cstheme="minorHAnsi"/>
@@ -1241,7 +1192,6 @@
           <w:sz w:val="22"/>
         </w:rPr>
       </w:pPr>
-      <w:proofErr w:type="spellStart"/>
       <w:r>
         <w:rPr>
           <w:rFonts w:cstheme="minorHAnsi"/>
@@ -1249,37 +1199,7 @@
           <w:bCs/>
           <w:sz w:val="22"/>
         </w:rPr>
-        <w:t>HelpMe</w:t>
-      </w:r>
-      <w:proofErr w:type="spellEnd"/>
-      <w:r>
-        <w:rPr>
-          <w:rFonts w:cstheme="minorHAnsi"/>
-          <w:b/>
-          <w:bCs/>
-          <w:sz w:val="22"/>
-        </w:rPr>
-        <w:t xml:space="preserve"> (</w:t>
-      </w:r>
-      <w:proofErr w:type="spellStart"/>
-      <w:r>
-        <w:rPr>
-          <w:rFonts w:cstheme="minorHAnsi"/>
-          <w:b/>
-          <w:bCs/>
-          <w:sz w:val="22"/>
-        </w:rPr>
-        <w:t>HackTheNorth</w:t>
-      </w:r>
-      <w:proofErr w:type="spellEnd"/>
-      <w:r>
-        <w:rPr>
-          <w:rFonts w:cstheme="minorHAnsi"/>
-          <w:b/>
-          <w:bCs/>
-          <w:sz w:val="22"/>
-        </w:rPr>
-        <w:t xml:space="preserve"> 2021 Fall)</w:t>
+        <w:t>HelpMe (HackTheNorth 2021 Fall)</w:t>
       </w:r>
       <w:r>
         <w:rPr>
@@ -1634,123 +1554,51 @@
           <w:sz w:val="20"/>
           <w:szCs w:val="20"/>
         </w:rPr>
-        <w:t xml:space="preserve">Strive to help </w:t>
-      </w:r>
-      <w:r>
-        <w:rPr>
-          <w:rFonts w:cstheme="minorHAnsi"/>
-          <w:sz w:val="20"/>
-          <w:szCs w:val="20"/>
-        </w:rPr>
-        <w:t>those</w:t>
-      </w:r>
-      <w:r>
-        <w:rPr>
-          <w:rFonts w:cstheme="minorHAnsi"/>
-          <w:sz w:val="20"/>
-          <w:szCs w:val="20"/>
-        </w:rPr>
-        <w:t xml:space="preserve"> who lost their </w:t>
-      </w:r>
-      <w:r>
-        <w:rPr>
-          <w:rFonts w:cstheme="minorHAnsi"/>
-          <w:sz w:val="20"/>
-          <w:szCs w:val="20"/>
-        </w:rPr>
-        <w:t>families</w:t>
-      </w:r>
-      <w:r>
-        <w:rPr>
-          <w:rFonts w:cstheme="minorHAnsi"/>
-          <w:sz w:val="20"/>
-          <w:szCs w:val="20"/>
-        </w:rPr>
-        <w:t xml:space="preserve"> due to </w:t>
-      </w:r>
-      <w:r>
-        <w:rPr>
-          <w:rFonts w:cstheme="minorHAnsi"/>
-          <w:sz w:val="20"/>
-          <w:szCs w:val="20"/>
-        </w:rPr>
-        <w:t>COVID-19</w:t>
-      </w:r>
-      <w:r>
-        <w:rPr>
-          <w:rFonts w:cstheme="minorHAnsi"/>
-          <w:sz w:val="20"/>
-          <w:szCs w:val="20"/>
-        </w:rPr>
-        <w:t>.</w:t>
+        <w:t xml:space="preserve">Responsible for </w:t>
+      </w:r>
+      <w:r>
+        <w:rPr>
+          <w:rFonts w:cstheme="minorHAnsi"/>
+          <w:sz w:val="20"/>
+          <w:szCs w:val="20"/>
+        </w:rPr>
+        <w:t xml:space="preserve">implementing </w:t>
+      </w:r>
+      <w:r>
+        <w:rPr>
+          <w:rFonts w:cstheme="minorHAnsi"/>
+          <w:sz w:val="20"/>
+          <w:szCs w:val="20"/>
+        </w:rPr>
+        <w:t xml:space="preserve">the UI with JSX and </w:t>
+      </w:r>
+      <w:r>
+        <w:rPr>
+          <w:rFonts w:cstheme="minorHAnsi"/>
+          <w:sz w:val="20"/>
+          <w:szCs w:val="20"/>
+        </w:rPr>
+        <w:t xml:space="preserve">Firebase Google </w:t>
+      </w:r>
+      <w:r>
+        <w:rPr>
+          <w:rFonts w:cstheme="minorHAnsi"/>
+          <w:sz w:val="20"/>
+          <w:szCs w:val="20"/>
+        </w:rPr>
+        <w:t>L</w:t>
+      </w:r>
+      <w:r>
+        <w:rPr>
+          <w:rFonts w:cstheme="minorHAnsi"/>
+          <w:sz w:val="20"/>
+          <w:szCs w:val="20"/>
+        </w:rPr>
+        <w:t>ogin.</w:t>
       </w:r>
     </w:p>
     <w:p>
       <w:pPr>
-        <w:pStyle w:val="ListParagraph"/>
-        <w:numPr>
-          <w:ilvl w:val="0"/>
-          <w:numId w:val="48"/>
-        </w:numPr>
-        <w:spacing w:line="280" w:lineRule="exact"/>
-        <w:ind w:left="641" w:hanging="357"/>
-        <w:rPr>
-          <w:rFonts w:cstheme="minorHAnsi"/>
-          <w:sz w:val="20"/>
-          <w:szCs w:val="20"/>
-        </w:rPr>
-      </w:pPr>
-      <w:r>
-        <w:rPr>
-          <w:rFonts w:cstheme="minorHAnsi"/>
-          <w:sz w:val="20"/>
-          <w:szCs w:val="20"/>
-        </w:rPr>
-        <w:t xml:space="preserve">Responsible for </w:t>
-      </w:r>
-      <w:r>
-        <w:rPr>
-          <w:rFonts w:cstheme="minorHAnsi"/>
-          <w:sz w:val="20"/>
-          <w:szCs w:val="20"/>
-        </w:rPr>
-        <w:t xml:space="preserve">implementing </w:t>
-      </w:r>
-      <w:r>
-        <w:rPr>
-          <w:rFonts w:cstheme="minorHAnsi"/>
-          <w:sz w:val="20"/>
-          <w:szCs w:val="20"/>
-        </w:rPr>
-        <w:t xml:space="preserve">the UI with JSX and </w:t>
-      </w:r>
-      <w:r>
-        <w:rPr>
-          <w:rFonts w:cstheme="minorHAnsi"/>
-          <w:sz w:val="20"/>
-          <w:szCs w:val="20"/>
-        </w:rPr>
-        <w:t xml:space="preserve">Firebase Google </w:t>
-      </w:r>
-      <w:r>
-        <w:rPr>
-          <w:rFonts w:cstheme="minorHAnsi"/>
-          <w:sz w:val="20"/>
-          <w:szCs w:val="20"/>
-        </w:rPr>
-        <w:t>L</w:t>
-      </w:r>
-      <w:r>
-        <w:rPr>
-          <w:rFonts w:cstheme="minorHAnsi"/>
-          <w:sz w:val="20"/>
-          <w:szCs w:val="20"/>
-        </w:rPr>
-        <w:t>ogin.</w:t>
-      </w:r>
-    </w:p>
-    <w:p>
-      <w:pPr>
         <w:spacing w:beforeLines="20" w:before="72"/>
         <w:rPr>
           <w:rStyle w:val="Hyperlink"/>
@@ -1760,7 +1608,6 @@
           <w:sz w:val="22"/>
         </w:rPr>
       </w:pPr>
-      <w:proofErr w:type="spellStart"/>
       <w:r>
         <w:rPr>
           <w:rFonts w:cstheme="minorHAnsi"/>
@@ -1770,7 +1617,6 @@
         </w:rPr>
         <w:t>RatesUp</w:t>
       </w:r>
-      <w:proofErr w:type="spellEnd"/>
       <w:r>
         <w:rPr>
           <w:rFonts w:cstheme="minorHAnsi"/>
@@ -2060,27 +1906,7 @@
           <w:bCs/>
           <w:sz w:val="22"/>
         </w:rPr>
-        <w:t xml:space="preserve">Assistant Engineer, </w:t>
-      </w:r>
-      <w:proofErr w:type="spellStart"/>
-      <w:r>
-        <w:rPr>
-          <w:rFonts w:cstheme="minorHAnsi"/>
-          <w:b/>
-          <w:bCs/>
-          <w:sz w:val="22"/>
-        </w:rPr>
-        <w:t>KKStream</w:t>
-      </w:r>
-      <w:proofErr w:type="spellEnd"/>
-      <w:r>
-        <w:rPr>
-          <w:rFonts w:cstheme="minorHAnsi"/>
-          <w:b/>
-          <w:bCs/>
-          <w:sz w:val="22"/>
-        </w:rPr>
-        <w:t xml:space="preserve"> L</w:t>
+        <w:t>Assistant Engineer, KKStream L</w:t>
       </w:r>
       <w:r>
         <w:rPr>
@@ -2247,25 +2073,7 @@
           <w:sz w:val="20"/>
           <w:szCs w:val="20"/>
         </w:rPr>
-        <w:t xml:space="preserve">automation testing with Espresso, </w:t>
-      </w:r>
-      <w:proofErr w:type="spellStart"/>
-      <w:r>
-        <w:rPr>
-          <w:rFonts w:cstheme="minorHAnsi"/>
-          <w:sz w:val="20"/>
-          <w:szCs w:val="20"/>
-        </w:rPr>
-        <w:t>PageObject</w:t>
-      </w:r>
-      <w:proofErr w:type="spellEnd"/>
-      <w:r>
-        <w:rPr>
-          <w:rFonts w:cstheme="minorHAnsi"/>
-          <w:sz w:val="20"/>
-          <w:szCs w:val="20"/>
-        </w:rPr>
-        <w:t xml:space="preserve"> Models</w:t>
+        <w:t>automation testing with Espresso, PageObject Models</w:t>
       </w:r>
       <w:r>
         <w:rPr>
@@ -2341,6 +2149,30 @@
       </w:r>
       <w:r>
         <w:rPr>
+          <w:rFonts w:cstheme="minorHAnsi" w:hint="eastAsia"/>
+          <w:sz w:val="20"/>
+          <w:szCs w:val="20"/>
+        </w:rPr>
+        <w:t>o</w:t>
+      </w:r>
+      <w:r>
+        <w:rPr>
+          <w:rFonts w:cstheme="minorHAnsi"/>
+          <w:sz w:val="20"/>
+          <w:szCs w:val="20"/>
+        </w:rPr>
+        <w:t xml:space="preserve">n </w:t>
+      </w:r>
+      <w:r>
+        <w:rPr>
+          <w:rFonts w:cstheme="minorHAnsi"/>
+          <w:sz w:val="20"/>
+          <w:szCs w:val="20"/>
+        </w:rPr>
+        <w:t xml:space="preserve">Mobile Music app used by 3.5 million Japanese </w:t>
+      </w:r>
+      <w:r>
+        <w:rPr>
           <w:rFonts w:cstheme="minorHAnsi"/>
           <w:sz w:val="20"/>
           <w:szCs w:val="20"/>
@@ -2377,7 +2209,15 @@
           <w:sz w:val="20"/>
           <w:szCs w:val="20"/>
         </w:rPr>
-        <w:t xml:space="preserve"> and</w:t>
+        <w:t xml:space="preserve">, </w:t>
+      </w:r>
+      <w:r>
+        <w:rPr>
+          <w:rFonts w:cstheme="minorHAnsi"/>
+          <w:sz w:val="20"/>
+          <w:szCs w:val="20"/>
+        </w:rPr>
+        <w:t>increased user</w:t>
       </w:r>
       <w:r>
         <w:rPr>
@@ -2393,23 +2233,23 @@
           <w:sz w:val="20"/>
           <w:szCs w:val="20"/>
         </w:rPr>
-        <w:t>increased user</w:t>
-      </w:r>
-      <w:r>
-        <w:rPr>
-          <w:rFonts w:cstheme="minorHAnsi"/>
-          <w:sz w:val="20"/>
-          <w:szCs w:val="20"/>
-        </w:rPr>
-        <w:t xml:space="preserve"> </w:t>
-      </w:r>
-      <w:r>
-        <w:rPr>
-          <w:rFonts w:cstheme="minorHAnsi"/>
-          <w:sz w:val="20"/>
-          <w:szCs w:val="20"/>
-        </w:rPr>
-        <w:t>traffic by</w:t>
+        <w:t xml:space="preserve">traffic </w:t>
+      </w:r>
+      <w:r>
+        <w:rPr>
+          <w:rFonts w:cstheme="minorHAnsi"/>
+          <w:sz w:val="20"/>
+          <w:szCs w:val="20"/>
+        </w:rPr>
+        <w:t xml:space="preserve">of the two modules </w:t>
+      </w:r>
+      <w:r>
+        <w:rPr>
+          <w:rFonts w:cstheme="minorHAnsi"/>
+          <w:sz w:val="20"/>
+          <w:szCs w:val="20"/>
+        </w:rPr>
+        <w:t>by</w:t>
       </w:r>
       <w:r>
         <w:rPr>

</xml_diff>

<commit_message>
Add Jira and Confluence to skill section, move RatesUp to second under project section
</commit_message>
<xml_diff>
--- a/Resume_AndersonHsieh.docx
+++ b/Resume_AndersonHsieh.docx
@@ -376,10 +376,54 @@
       </w:r>
       <w:r>
         <w:rPr>
-          <w:rFonts w:cstheme="minorHAnsi"/>
-          <w:sz w:val="22"/>
-        </w:rPr>
-        <w:t>Computer Networks</w:t>
+          <w:rFonts w:cstheme="minorHAnsi" w:hint="eastAsia"/>
+          <w:sz w:val="22"/>
+        </w:rPr>
+        <w:t>Ji</w:t>
+      </w:r>
+      <w:r>
+        <w:rPr>
+          <w:rFonts w:cstheme="minorHAnsi"/>
+          <w:sz w:val="22"/>
+        </w:rPr>
+        <w:t xml:space="preserve">ra, </w:t>
+      </w:r>
+      <w:proofErr w:type="gramStart"/>
+      <w:r>
+        <w:rPr>
+          <w:rFonts w:cstheme="minorHAnsi"/>
+          <w:sz w:val="22"/>
+        </w:rPr>
+        <w:t>Confluence</w:t>
+      </w:r>
+      <w:r>
+        <w:rPr>
+          <w:rFonts w:cstheme="minorHAnsi"/>
+          <w:sz w:val="22"/>
+        </w:rPr>
+        <w:t xml:space="preserve"> </w:t>
+      </w:r>
+      <w:r>
+        <w:rPr>
+          <w:rFonts w:cstheme="minorHAnsi"/>
+          <w:sz w:val="22"/>
+        </w:rPr>
+        <w:t>,</w:t>
+      </w:r>
+      <w:r>
+        <w:rPr>
+          <w:rFonts w:cstheme="minorHAnsi"/>
+          <w:sz w:val="22"/>
+        </w:rPr>
+        <w:t>Computer</w:t>
+      </w:r>
+      <w:proofErr w:type="gramEnd"/>
+      <w:r>
+        <w:rPr>
+          <w:rFonts w:cstheme="minorHAnsi"/>
+          <w:sz w:val="22"/>
+        </w:rPr>
+        <w:t xml:space="preserve"> Networks</w:t>
       </w:r>
       <w:r>
         <w:rPr>
@@ -414,7 +458,28 @@
           <w:rFonts w:cstheme="minorHAnsi"/>
           <w:sz w:val="22"/>
         </w:rPr>
-        <w:t xml:space="preserve">, Child Care and Teaching </w:t>
+        <w:t>,</w:t>
+      </w:r>
+      <w:r>
+        <w:rPr>
+          <w:rFonts w:cstheme="minorHAnsi"/>
+          <w:sz w:val="22"/>
+        </w:rPr>
+        <w:t xml:space="preserve"> </w:t>
+      </w:r>
+      <w:r>
+        <w:rPr>
+          <w:rFonts w:cstheme="minorHAnsi"/>
+          <w:sz w:val="22"/>
+        </w:rPr>
+        <w:t>Child Care</w:t>
+      </w:r>
+      <w:r>
+        <w:rPr>
+          <w:rFonts w:cstheme="minorHAnsi"/>
+          <w:sz w:val="22"/>
+        </w:rPr>
+        <w:t>, Teaching</w:t>
       </w:r>
     </w:p>
     <w:p>
@@ -461,6 +526,7 @@
           <w:sz w:val="22"/>
         </w:rPr>
       </w:pPr>
+      <w:proofErr w:type="spellStart"/>
       <w:r>
         <w:rPr>
           <w:rFonts w:cstheme="minorHAnsi"/>
@@ -468,7 +534,17 @@
           <w:bCs/>
           <w:sz w:val="22"/>
         </w:rPr>
-        <w:t xml:space="preserve">WMMA_WhereMyMoneyAt : Full </w:t>
+        <w:t>WMMA_WhereMyMoneyAt</w:t>
+      </w:r>
+      <w:proofErr w:type="spellEnd"/>
+      <w:r>
+        <w:rPr>
+          <w:rFonts w:cstheme="minorHAnsi"/>
+          <w:b/>
+          <w:bCs/>
+          <w:sz w:val="22"/>
+        </w:rPr>
+        <w:t xml:space="preserve"> : Full </w:t>
       </w:r>
       <w:r>
         <w:rPr>
@@ -671,7 +747,25 @@
           <w:sz w:val="20"/>
           <w:szCs w:val="20"/>
         </w:rPr>
-        <w:t xml:space="preserve"> RestAPI with Spring Boot connect</w:t>
+        <w:t xml:space="preserve"> </w:t>
+      </w:r>
+      <w:proofErr w:type="spellStart"/>
+      <w:r>
+        <w:rPr>
+          <w:rFonts w:cstheme="minorHAnsi"/>
+          <w:sz w:val="20"/>
+          <w:szCs w:val="20"/>
+        </w:rPr>
+        <w:t>RestAPI</w:t>
+      </w:r>
+      <w:proofErr w:type="spellEnd"/>
+      <w:r>
+        <w:rPr>
+          <w:rFonts w:cstheme="minorHAnsi"/>
+          <w:sz w:val="20"/>
+          <w:szCs w:val="20"/>
+        </w:rPr>
+        <w:t xml:space="preserve"> with Spring Boot connect</w:t>
       </w:r>
       <w:r>
         <w:rPr>
@@ -751,7 +845,25 @@
           <w:sz w:val="20"/>
           <w:szCs w:val="20"/>
         </w:rPr>
-        <w:t>Android app using Retrofit, Lifecycle components, SQLite and Room for local data cache,</w:t>
+        <w:t xml:space="preserve">Android app using Retrofit, Lifecycle components, </w:t>
+      </w:r>
+      <w:proofErr w:type="gramStart"/>
+      <w:r>
+        <w:rPr>
+          <w:rFonts w:cstheme="minorHAnsi"/>
+          <w:sz w:val="20"/>
+          <w:szCs w:val="20"/>
+        </w:rPr>
+        <w:t>SQLite</w:t>
+      </w:r>
+      <w:proofErr w:type="gramEnd"/>
+      <w:r>
+        <w:rPr>
+          <w:rFonts w:cstheme="minorHAnsi"/>
+          <w:sz w:val="20"/>
+          <w:szCs w:val="20"/>
+        </w:rPr>
+        <w:t xml:space="preserve"> and Room for local data cache,</w:t>
       </w:r>
       <w:r>
         <w:rPr>
@@ -772,21 +884,17 @@
     </w:p>
     <w:p>
       <w:pPr>
-        <w:spacing w:beforeLines="20" w:before="72" w:line="280" w:lineRule="exact"/>
-        <w:rPr>
-          <w:rFonts w:cstheme="minorHAnsi"/>
-          <w:sz w:val="22"/>
-        </w:rPr>
-      </w:pPr>
-      <w:r>
-        <w:rPr>
+        <w:spacing w:beforeLines="20" w:before="72"/>
+        <w:rPr>
+          <w:rStyle w:val="Hyperlink"/>
           <w:rFonts w:cstheme="minorHAnsi"/>
           <w:b/>
           <w:bCs/>
           <w:sz w:val="22"/>
         </w:rPr>
-        <w:t>Wat2Eat</w:t>
-      </w:r>
+      </w:pPr>
+      <w:proofErr w:type="spellStart"/>
+      <w:proofErr w:type="gramStart"/>
       <w:r>
         <w:rPr>
           <w:rFonts w:cstheme="minorHAnsi"/>
@@ -794,8 +902,9 @@
           <w:bCs/>
           <w:sz w:val="22"/>
         </w:rPr>
-        <w:t xml:space="preserve"> : Food </w:t>
-      </w:r>
+        <w:t>RatesUp</w:t>
+      </w:r>
+      <w:proofErr w:type="spellEnd"/>
       <w:r>
         <w:rPr>
           <w:rFonts w:cstheme="minorHAnsi"/>
@@ -803,8 +912,9 @@
           <w:bCs/>
           <w:sz w:val="22"/>
         </w:rPr>
-        <w:t>Places I</w:t>
-      </w:r>
+        <w:t xml:space="preserve"> :</w:t>
+      </w:r>
+      <w:proofErr w:type="gramEnd"/>
       <w:r>
         <w:rPr>
           <w:rFonts w:cstheme="minorHAnsi"/>
@@ -812,52 +922,7 @@
           <w:bCs/>
           <w:sz w:val="22"/>
         </w:rPr>
-        <w:t xml:space="preserve">n </w:t>
-      </w:r>
-      <w:r>
-        <w:rPr>
-          <w:rFonts w:cstheme="minorHAnsi"/>
-          <w:b/>
-          <w:bCs/>
-          <w:sz w:val="22"/>
-        </w:rPr>
-        <w:t>Y</w:t>
-      </w:r>
-      <w:r>
-        <w:rPr>
-          <w:rFonts w:cstheme="minorHAnsi"/>
-          <w:b/>
-          <w:bCs/>
-          <w:sz w:val="22"/>
-        </w:rPr>
-        <w:t xml:space="preserve">our </w:t>
-      </w:r>
-      <w:r>
-        <w:rPr>
-          <w:rFonts w:cstheme="minorHAnsi"/>
-          <w:b/>
-          <w:bCs/>
-          <w:sz w:val="22"/>
-        </w:rPr>
-        <w:t>A</w:t>
-      </w:r>
-      <w:r>
-        <w:rPr>
-          <w:rFonts w:cstheme="minorHAnsi"/>
-          <w:b/>
-          <w:bCs/>
-          <w:sz w:val="22"/>
-        </w:rPr>
-        <w:t>rea</w:t>
-      </w:r>
-      <w:r>
-        <w:rPr>
-          <w:rFonts w:cstheme="minorHAnsi"/>
-          <w:b/>
-          <w:bCs/>
-          <w:sz w:val="22"/>
-        </w:rPr>
-        <w:t xml:space="preserve"> | </w:t>
+        <w:t xml:space="preserve"> Currency Converter with History Records| </w:t>
       </w:r>
       <w:hyperlink r:id="rId13" w:history="1">
         <w:r>
@@ -871,6 +936,124 @@
           <w:t>Github</w:t>
         </w:r>
       </w:hyperlink>
+    </w:p>
+    <w:p>
+      <w:pPr>
+        <w:pStyle w:val="ListParagraph"/>
+        <w:numPr>
+          <w:ilvl w:val="0"/>
+          <w:numId w:val="48"/>
+        </w:numPr>
+        <w:spacing w:line="280" w:lineRule="exact"/>
+        <w:ind w:left="641" w:hanging="357"/>
+        <w:rPr>
+          <w:rFonts w:cstheme="minorHAnsi"/>
+          <w:sz w:val="20"/>
+          <w:szCs w:val="20"/>
+        </w:rPr>
+      </w:pPr>
+      <w:r>
+        <w:rPr>
+          <w:rFonts w:cstheme="minorHAnsi" w:hint="eastAsia"/>
+          <w:sz w:val="20"/>
+          <w:szCs w:val="20"/>
+        </w:rPr>
+        <w:t>A</w:t>
+      </w:r>
+      <w:r>
+        <w:rPr>
+          <w:rFonts w:cstheme="minorHAnsi"/>
+          <w:sz w:val="20"/>
+          <w:szCs w:val="20"/>
+        </w:rPr>
+        <w:t xml:space="preserve"> Native Android App that does currency conversions while displaying the rate changes for the last three months.</w:t>
+      </w:r>
+    </w:p>
+    <w:p>
+      <w:pPr>
+        <w:pStyle w:val="ListParagraph"/>
+        <w:numPr>
+          <w:ilvl w:val="0"/>
+          <w:numId w:val="48"/>
+        </w:numPr>
+        <w:spacing w:line="280" w:lineRule="exact"/>
+        <w:ind w:left="641" w:hanging="357"/>
+        <w:rPr>
+          <w:rFonts w:cstheme="minorHAnsi" w:hint="eastAsia"/>
+          <w:sz w:val="20"/>
+          <w:szCs w:val="20"/>
+        </w:rPr>
+      </w:pPr>
+      <w:r>
+        <w:rPr>
+          <w:rFonts w:cstheme="minorHAnsi"/>
+          <w:sz w:val="20"/>
+          <w:szCs w:val="20"/>
+        </w:rPr>
+        <w:t xml:space="preserve">Fetch data from </w:t>
+      </w:r>
+      <w:hyperlink r:id="rId14" w:history="1">
+        <w:r>
+          <w:rPr>
+            <w:rStyle w:val="Hyperlink"/>
+            <w:rFonts w:cstheme="minorHAnsi"/>
+            <w:sz w:val="20"/>
+            <w:szCs w:val="20"/>
+          </w:rPr>
+          <w:t>freecurrencyapi</w:t>
+        </w:r>
+      </w:hyperlink>
+      <w:r>
+        <w:rPr>
+          <w:rFonts w:cstheme="minorHAnsi"/>
+          <w:sz w:val="20"/>
+          <w:szCs w:val="20"/>
+        </w:rPr>
+        <w:t xml:space="preserve"> with Retrofit and</w:t>
+      </w:r>
+      <w:r>
+        <w:rPr>
+          <w:rFonts w:cstheme="minorHAnsi"/>
+          <w:sz w:val="20"/>
+          <w:szCs w:val="20"/>
+        </w:rPr>
+        <w:t xml:space="preserve"> </w:t>
+      </w:r>
+      <w:proofErr w:type="gramStart"/>
+      <w:r>
+        <w:rPr>
+          <w:rFonts w:cstheme="minorHAnsi"/>
+          <w:sz w:val="20"/>
+          <w:szCs w:val="20"/>
+        </w:rPr>
+        <w:t>Kotlin Coroutin</w:t>
+      </w:r>
+      <w:r>
+        <w:rPr>
+          <w:rFonts w:cstheme="minorHAnsi"/>
+          <w:sz w:val="20"/>
+          <w:szCs w:val="20"/>
+        </w:rPr>
+        <w:t>e, and</w:t>
+      </w:r>
+      <w:proofErr w:type="gramEnd"/>
+      <w:r>
+        <w:rPr>
+          <w:rFonts w:cstheme="minorHAnsi"/>
+          <w:sz w:val="20"/>
+          <w:szCs w:val="20"/>
+        </w:rPr>
+        <w:t xml:space="preserve"> apply dependency injection with Hilt.</w:t>
+      </w:r>
+    </w:p>
+    <w:p>
+      <w:pPr>
+        <w:spacing w:beforeLines="20" w:before="72" w:line="280" w:lineRule="exact"/>
+        <w:rPr>
+          <w:rFonts w:cstheme="minorHAnsi"/>
+          <w:sz w:val="22"/>
+        </w:rPr>
+      </w:pPr>
       <w:r>
         <w:rPr>
           <w:rFonts w:cstheme="minorHAnsi"/>
@@ -878,9 +1061,102 @@
           <w:bCs/>
           <w:sz w:val="22"/>
         </w:rPr>
+        <w:t>Wat2Eat</w:t>
+      </w:r>
+      <w:r>
+        <w:rPr>
+          <w:rFonts w:cstheme="minorHAnsi"/>
+          <w:b/>
+          <w:bCs/>
+          <w:sz w:val="22"/>
+        </w:rPr>
+        <w:t xml:space="preserve"> : Food </w:t>
+      </w:r>
+      <w:r>
+        <w:rPr>
+          <w:rFonts w:cstheme="minorHAnsi"/>
+          <w:b/>
+          <w:bCs/>
+          <w:sz w:val="22"/>
+        </w:rPr>
+        <w:t>Places I</w:t>
+      </w:r>
+      <w:r>
+        <w:rPr>
+          <w:rFonts w:cstheme="minorHAnsi"/>
+          <w:b/>
+          <w:bCs/>
+          <w:sz w:val="22"/>
+        </w:rPr>
+        <w:t xml:space="preserve">n </w:t>
+      </w:r>
+      <w:r>
+        <w:rPr>
+          <w:rFonts w:cstheme="minorHAnsi"/>
+          <w:b/>
+          <w:bCs/>
+          <w:sz w:val="22"/>
+        </w:rPr>
+        <w:t>Y</w:t>
+      </w:r>
+      <w:r>
+        <w:rPr>
+          <w:rFonts w:cstheme="minorHAnsi"/>
+          <w:b/>
+          <w:bCs/>
+          <w:sz w:val="22"/>
+        </w:rPr>
+        <w:t xml:space="preserve">our </w:t>
+      </w:r>
+      <w:r>
+        <w:rPr>
+          <w:rFonts w:cstheme="minorHAnsi"/>
+          <w:b/>
+          <w:bCs/>
+          <w:sz w:val="22"/>
+        </w:rPr>
+        <w:t>A</w:t>
+      </w:r>
+      <w:r>
+        <w:rPr>
+          <w:rFonts w:cstheme="minorHAnsi"/>
+          <w:b/>
+          <w:bCs/>
+          <w:sz w:val="22"/>
+        </w:rPr>
+        <w:t>rea</w:t>
+      </w:r>
+      <w:r>
+        <w:rPr>
+          <w:rFonts w:cstheme="minorHAnsi"/>
+          <w:b/>
+          <w:bCs/>
+          <w:sz w:val="22"/>
+        </w:rPr>
         <w:t xml:space="preserve"> | </w:t>
       </w:r>
-      <w:hyperlink r:id="rId14" w:history="1">
+      <w:hyperlink r:id="rId15" w:history="1">
+        <w:r>
+          <w:rPr>
+            <w:rStyle w:val="Hyperlink"/>
+            <w:rFonts w:cstheme="minorHAnsi"/>
+            <w:b/>
+            <w:bCs/>
+            <w:sz w:val="22"/>
+          </w:rPr>
+          <w:t>Github</w:t>
+        </w:r>
+      </w:hyperlink>
+      <w:r>
+        <w:rPr>
+          <w:rFonts w:cstheme="minorHAnsi"/>
+          <w:b/>
+          <w:bCs/>
+          <w:sz w:val="22"/>
+        </w:rPr>
+        <w:t xml:space="preserve"> | </w:t>
+      </w:r>
+      <w:hyperlink r:id="rId16" w:history="1">
         <w:r>
           <w:rPr>
             <w:rStyle w:val="Hyperlink"/>
@@ -901,7 +1177,7 @@
         </w:rPr>
         <w:t xml:space="preserve"> | </w:t>
       </w:r>
-      <w:hyperlink r:id="rId15" w:history="1">
+      <w:hyperlink r:id="rId17" w:history="1">
         <w:r>
           <w:rPr>
             <w:rStyle w:val="Hyperlink"/>
@@ -1021,6 +1297,8 @@
           <w:sz w:val="22"/>
         </w:rPr>
       </w:pPr>
+      <w:proofErr w:type="spellStart"/>
+      <w:proofErr w:type="gramStart"/>
       <w:r>
         <w:rPr>
           <w:rFonts w:cstheme="minorHAnsi"/>
@@ -1030,6 +1308,7 @@
         </w:rPr>
         <w:t>VolleyTools</w:t>
       </w:r>
+      <w:proofErr w:type="spellEnd"/>
       <w:r>
         <w:rPr>
           <w:rFonts w:cstheme="minorHAnsi"/>
@@ -1046,8 +1325,9 @@
           <w:bCs/>
           <w:sz w:val="22"/>
         </w:rPr>
-        <w:t>: Volleyball Score Board</w:t>
-      </w:r>
+        <w:t>:</w:t>
+      </w:r>
+      <w:proofErr w:type="gramEnd"/>
       <w:r>
         <w:rPr>
           <w:rFonts w:cstheme="minorHAnsi"/>
@@ -1055,9 +1335,18 @@
           <w:bCs/>
           <w:sz w:val="22"/>
         </w:rPr>
+        <w:t xml:space="preserve"> Volleyball Score Board</w:t>
+      </w:r>
+      <w:r>
+        <w:rPr>
+          <w:rFonts w:cstheme="minorHAnsi"/>
+          <w:b/>
+          <w:bCs/>
+          <w:sz w:val="22"/>
+        </w:rPr>
         <w:t xml:space="preserve"> | </w:t>
       </w:r>
-      <w:hyperlink r:id="rId16" w:history="1">
+      <w:hyperlink r:id="rId18" w:history="1">
         <w:r>
           <w:rPr>
             <w:rStyle w:val="Hyperlink"/>
@@ -1192,6 +1481,7 @@
           <w:sz w:val="22"/>
         </w:rPr>
       </w:pPr>
+      <w:proofErr w:type="spellStart"/>
       <w:r>
         <w:rPr>
           <w:rFonts w:cstheme="minorHAnsi"/>
@@ -1199,8 +1489,9 @@
           <w:bCs/>
           <w:sz w:val="22"/>
         </w:rPr>
-        <w:t>HelpMe (HackTheNorth 2021 Fall)</w:t>
-      </w:r>
+        <w:t>HelpMe</w:t>
+      </w:r>
+      <w:proofErr w:type="spellEnd"/>
       <w:r>
         <w:rPr>
           <w:rFonts w:cstheme="minorHAnsi"/>
@@ -1208,8 +1499,9 @@
           <w:bCs/>
           <w:sz w:val="22"/>
         </w:rPr>
-        <w:t xml:space="preserve"> : </w:t>
-      </w:r>
+        <w:t xml:space="preserve"> (</w:t>
+      </w:r>
+      <w:proofErr w:type="spellStart"/>
       <w:r>
         <w:rPr>
           <w:rFonts w:cstheme="minorHAnsi"/>
@@ -1217,8 +1509,9 @@
           <w:bCs/>
           <w:sz w:val="22"/>
         </w:rPr>
-        <w:t>C</w:t>
-      </w:r>
+        <w:t>HackTheNorth</w:t>
+      </w:r>
+      <w:proofErr w:type="spellEnd"/>
       <w:r>
         <w:rPr>
           <w:rFonts w:cstheme="minorHAnsi"/>
@@ -1226,7 +1519,7 @@
           <w:bCs/>
           <w:sz w:val="22"/>
         </w:rPr>
-        <w:t xml:space="preserve">harities </w:t>
+        <w:t xml:space="preserve"> 2021 Fall)</w:t>
       </w:r>
       <w:r>
         <w:rPr>
@@ -1235,7 +1528,7 @@
           <w:bCs/>
           <w:sz w:val="22"/>
         </w:rPr>
-        <w:t>T</w:t>
+        <w:t xml:space="preserve"> : </w:t>
       </w:r>
       <w:r>
         <w:rPr>
@@ -1244,7 +1537,7 @@
           <w:bCs/>
           <w:sz w:val="22"/>
         </w:rPr>
-        <w:t xml:space="preserve">hat </w:t>
+        <w:t>C</w:t>
       </w:r>
       <w:r>
         <w:rPr>
@@ -1253,7 +1546,7 @@
           <w:bCs/>
           <w:sz w:val="22"/>
         </w:rPr>
-        <w:t>F</w:t>
+        <w:t xml:space="preserve">harities </w:t>
       </w:r>
       <w:r>
         <w:rPr>
@@ -1262,7 +1555,7 @@
           <w:bCs/>
           <w:sz w:val="22"/>
         </w:rPr>
-        <w:t xml:space="preserve">its </w:t>
+        <w:t>T</w:t>
       </w:r>
       <w:r>
         <w:rPr>
@@ -1271,7 +1564,7 @@
           <w:bCs/>
           <w:sz w:val="22"/>
         </w:rPr>
-        <w:t>Y</w:t>
+        <w:t xml:space="preserve">hat </w:t>
       </w:r>
       <w:r>
         <w:rPr>
@@ -1280,7 +1573,7 @@
           <w:bCs/>
           <w:sz w:val="22"/>
         </w:rPr>
-        <w:t xml:space="preserve">our </w:t>
+        <w:t>F</w:t>
       </w:r>
       <w:r>
         <w:rPr>
@@ -1289,7 +1582,7 @@
           <w:bCs/>
           <w:sz w:val="22"/>
         </w:rPr>
-        <w:t>N</w:t>
+        <w:t xml:space="preserve">its </w:t>
       </w:r>
       <w:r>
         <w:rPr>
@@ -1298,7 +1591,7 @@
           <w:bCs/>
           <w:sz w:val="22"/>
         </w:rPr>
-        <w:t>ee</w:t>
+        <w:t>Y</w:t>
       </w:r>
       <w:r>
         <w:rPr>
@@ -1307,7 +1600,7 @@
           <w:bCs/>
           <w:sz w:val="22"/>
         </w:rPr>
-        <w:t>d</w:t>
+        <w:t xml:space="preserve">our </w:t>
       </w:r>
       <w:r>
         <w:rPr>
@@ -1316,9 +1609,36 @@
           <w:bCs/>
           <w:sz w:val="22"/>
         </w:rPr>
+        <w:t>N</w:t>
+      </w:r>
+      <w:r>
+        <w:rPr>
+          <w:rFonts w:cstheme="minorHAnsi"/>
+          <w:b/>
+          <w:bCs/>
+          <w:sz w:val="22"/>
+        </w:rPr>
+        <w:t>ee</w:t>
+      </w:r>
+      <w:r>
+        <w:rPr>
+          <w:rFonts w:cstheme="minorHAnsi"/>
+          <w:b/>
+          <w:bCs/>
+          <w:sz w:val="22"/>
+        </w:rPr>
+        <w:t>d</w:t>
+      </w:r>
+      <w:r>
+        <w:rPr>
+          <w:rFonts w:cstheme="minorHAnsi"/>
+          <w:b/>
+          <w:bCs/>
+          <w:sz w:val="22"/>
+        </w:rPr>
         <w:t xml:space="preserve"> | </w:t>
       </w:r>
-      <w:hyperlink r:id="rId17" w:history="1">
+      <w:hyperlink r:id="rId19" w:history="1">
         <w:r>
           <w:rPr>
             <w:rStyle w:val="Hyperlink"/>
@@ -1339,7 +1659,7 @@
         </w:rPr>
         <w:t xml:space="preserve"> | </w:t>
       </w:r>
-      <w:hyperlink r:id="rId18" w:history="1">
+      <w:hyperlink r:id="rId20" w:history="1">
         <w:r>
           <w:rPr>
             <w:rStyle w:val="Hyperlink"/>
@@ -1512,7 +1832,7 @@
         </w:rPr>
         <w:t xml:space="preserve"> </w:t>
       </w:r>
-      <w:hyperlink r:id="rId19" w:history="1">
+      <w:hyperlink r:id="rId21" w:history="1">
         <w:r>
           <w:rPr>
             <w:rStyle w:val="Hyperlink"/>
@@ -1599,15 +1919,52 @@
     </w:p>
     <w:p>
       <w:pPr>
-        <w:spacing w:beforeLines="20" w:before="72"/>
-        <w:rPr>
-          <w:rStyle w:val="Hyperlink"/>
+        <w:spacing w:line="180" w:lineRule="exact"/>
+        <w:rPr>
+          <w:rFonts w:cstheme="minorHAnsi"/>
+          <w:szCs w:val="24"/>
+        </w:rPr>
+      </w:pPr>
+    </w:p>
+    <w:p>
+      <w:pPr>
+        <w:pBdr>
+          <w:bottom w:val="single" w:sz="4" w:space="1" w:color="auto"/>
+        </w:pBdr>
+        <w:contextualSpacing/>
+        <w:rPr>
+          <w:rFonts w:cstheme="minorHAnsi"/>
+          <w:sz w:val="28"/>
+          <w:szCs w:val="28"/>
+        </w:rPr>
+      </w:pPr>
+      <w:r>
+        <w:rPr>
+          <w:rFonts w:cstheme="minorHAnsi"/>
+          <w:sz w:val="28"/>
+          <w:szCs w:val="28"/>
+        </w:rPr>
+        <w:t>Experience</w:t>
+      </w:r>
+    </w:p>
+    <w:p>
+      <w:pPr>
+        <w:spacing w:beforeLines="30" w:before="108" w:line="280" w:lineRule="exact"/>
+        <w:rPr>
+          <w:rFonts w:cstheme="minorHAnsi"/>
+          <w:sz w:val="22"/>
+        </w:rPr>
+      </w:pPr>
+      <w:r>
+        <w:rPr>
           <w:rFonts w:cstheme="minorHAnsi"/>
           <w:b/>
           <w:bCs/>
           <w:sz w:val="22"/>
         </w:rPr>
-      </w:pPr>
+        <w:t xml:space="preserve">Assistant Engineer, </w:t>
+      </w:r>
+      <w:proofErr w:type="spellStart"/>
       <w:r>
         <w:rPr>
           <w:rFonts w:cstheme="minorHAnsi"/>
@@ -1615,8 +1972,9 @@
           <w:bCs/>
           <w:sz w:val="22"/>
         </w:rPr>
-        <w:t>RatesUp</w:t>
-      </w:r>
+        <w:t>KKStream</w:t>
+      </w:r>
+      <w:proofErr w:type="spellEnd"/>
       <w:r>
         <w:rPr>
           <w:rFonts w:cstheme="minorHAnsi"/>
@@ -1624,7 +1982,7 @@
           <w:bCs/>
           <w:sz w:val="22"/>
         </w:rPr>
-        <w:t xml:space="preserve"> </w:t>
+        <w:t xml:space="preserve"> L</w:t>
       </w:r>
       <w:r>
         <w:rPr>
@@ -1633,7 +1991,7 @@
           <w:bCs/>
           <w:sz w:val="22"/>
         </w:rPr>
-        <w:t xml:space="preserve">: Currency Converter with History </w:t>
+        <w:t>td</w:t>
       </w:r>
       <w:r>
         <w:rPr>
@@ -1642,7 +2000,7 @@
           <w:bCs/>
           <w:sz w:val="22"/>
         </w:rPr>
-        <w:t>Records</w:t>
+        <w:t>.</w:t>
       </w:r>
       <w:r>
         <w:rPr>
@@ -1651,20 +2009,109 @@
           <w:bCs/>
           <w:sz w:val="22"/>
         </w:rPr>
-        <w:t xml:space="preserve">| </w:t>
-      </w:r>
-      <w:hyperlink r:id="rId20" w:history="1">
-        <w:r>
-          <w:rPr>
-            <w:rStyle w:val="Hyperlink"/>
-            <w:rFonts w:cstheme="minorHAnsi"/>
-            <w:b/>
-            <w:bCs/>
-            <w:sz w:val="22"/>
-          </w:rPr>
-          <w:t>Github</w:t>
-        </w:r>
-      </w:hyperlink>
+        <w:t xml:space="preserve"> | </w:t>
+      </w:r>
+      <w:r>
+        <w:rPr>
+          <w:rFonts w:cstheme="minorHAnsi"/>
+          <w:sz w:val="22"/>
+        </w:rPr>
+        <w:t>Taipei City, Taiwan</w:t>
+      </w:r>
+      <w:r>
+        <w:rPr>
+          <w:rFonts w:cstheme="minorHAnsi"/>
+          <w:sz w:val="22"/>
+        </w:rPr>
+        <w:tab/>
+      </w:r>
+      <w:r>
+        <w:rPr>
+          <w:rFonts w:cstheme="minorHAnsi"/>
+          <w:sz w:val="22"/>
+        </w:rPr>
+        <w:tab/>
+      </w:r>
+      <w:r>
+        <w:rPr>
+          <w:rFonts w:cstheme="minorHAnsi"/>
+          <w:sz w:val="22"/>
+        </w:rPr>
+        <w:tab/>
+      </w:r>
+      <w:r>
+        <w:rPr>
+          <w:rFonts w:cstheme="minorHAnsi"/>
+          <w:sz w:val="22"/>
+        </w:rPr>
+        <w:tab/>
+      </w:r>
+      <w:r>
+        <w:rPr>
+          <w:rFonts w:cstheme="minorHAnsi"/>
+          <w:sz w:val="22"/>
+        </w:rPr>
+        <w:tab/>
+      </w:r>
+      <w:r>
+        <w:rPr>
+          <w:rFonts w:cstheme="minorHAnsi"/>
+          <w:sz w:val="22"/>
+        </w:rPr>
+        <w:tab/>
+      </w:r>
+      <w:r>
+        <w:rPr>
+          <w:rFonts w:cstheme="minorHAnsi"/>
+          <w:sz w:val="22"/>
+        </w:rPr>
+        <w:tab/>
+      </w:r>
+      <w:proofErr w:type="gramStart"/>
+      <w:r>
+        <w:rPr>
+          <w:rFonts w:cstheme="minorHAnsi"/>
+          <w:sz w:val="22"/>
+        </w:rPr>
+        <w:tab/>
+        <w:t xml:space="preserve">  </w:t>
+      </w:r>
+      <w:r>
+        <w:rPr>
+          <w:rFonts w:cstheme="minorHAnsi"/>
+          <w:sz w:val="22"/>
+        </w:rPr>
+        <w:t>Aug</w:t>
+      </w:r>
+      <w:proofErr w:type="gramEnd"/>
+      <w:r>
+        <w:rPr>
+          <w:rFonts w:cstheme="minorHAnsi"/>
+          <w:sz w:val="22"/>
+        </w:rPr>
+        <w:t xml:space="preserve"> 2021 </w:t>
+      </w:r>
+      <w:r>
+        <w:rPr>
+          <w:rFonts w:cstheme="minorHAnsi"/>
+          <w:sz w:val="22"/>
+        </w:rPr>
+        <w:t xml:space="preserve">- </w:t>
+      </w:r>
+      <w:r>
+        <w:rPr>
+          <w:rFonts w:cstheme="minorHAnsi"/>
+          <w:sz w:val="22"/>
+        </w:rPr>
+        <w:t>Dec</w:t>
+      </w:r>
+      <w:r>
+        <w:rPr>
+          <w:rFonts w:cstheme="minorHAnsi"/>
+          <w:sz w:val="22"/>
+        </w:rPr>
+        <w:t xml:space="preserve"> 2021</w:t>
+      </w:r>
     </w:p>
     <w:p>
       <w:pPr>
@@ -1683,91 +2130,101 @@
       </w:pPr>
       <w:r>
         <w:rPr>
-          <w:rFonts w:cstheme="minorHAnsi" w:hint="eastAsia"/>
-          <w:sz w:val="20"/>
-          <w:szCs w:val="20"/>
-        </w:rPr>
-        <w:t>A</w:t>
-      </w:r>
-      <w:r>
-        <w:rPr>
-          <w:rFonts w:cstheme="minorHAnsi"/>
-          <w:sz w:val="20"/>
-          <w:szCs w:val="20"/>
-        </w:rPr>
-        <w:t xml:space="preserve"> Native Android </w:t>
-      </w:r>
-      <w:r>
-        <w:rPr>
-          <w:rFonts w:cstheme="minorHAnsi"/>
-          <w:sz w:val="20"/>
-          <w:szCs w:val="20"/>
-        </w:rPr>
-        <w:t>App that</w:t>
-      </w:r>
-      <w:r>
-        <w:rPr>
-          <w:rFonts w:cstheme="minorHAnsi"/>
-          <w:sz w:val="20"/>
-          <w:szCs w:val="20"/>
-        </w:rPr>
-        <w:t xml:space="preserve"> does</w:t>
-      </w:r>
-      <w:r>
-        <w:rPr>
-          <w:rFonts w:cstheme="minorHAnsi"/>
-          <w:sz w:val="20"/>
-          <w:szCs w:val="20"/>
-        </w:rPr>
-        <w:t xml:space="preserve"> currency conversions while </w:t>
-      </w:r>
-      <w:r>
-        <w:rPr>
-          <w:rFonts w:cstheme="minorHAnsi"/>
-          <w:sz w:val="20"/>
-          <w:szCs w:val="20"/>
-        </w:rPr>
-        <w:t>displaying</w:t>
-      </w:r>
-      <w:r>
-        <w:rPr>
-          <w:rFonts w:cstheme="minorHAnsi"/>
-          <w:sz w:val="20"/>
-          <w:szCs w:val="20"/>
-        </w:rPr>
-        <w:t xml:space="preserve"> the </w:t>
-      </w:r>
-      <w:r>
-        <w:rPr>
-          <w:rFonts w:cstheme="minorHAnsi"/>
-          <w:sz w:val="20"/>
-          <w:szCs w:val="20"/>
-        </w:rPr>
-        <w:t>rate change</w:t>
-      </w:r>
-      <w:r>
-        <w:rPr>
-          <w:rFonts w:cstheme="minorHAnsi"/>
-          <w:sz w:val="20"/>
-          <w:szCs w:val="20"/>
-        </w:rPr>
-        <w:t>s</w:t>
-      </w:r>
-      <w:r>
-        <w:rPr>
-          <w:rFonts w:cstheme="minorHAnsi"/>
-          <w:sz w:val="20"/>
-          <w:szCs w:val="20"/>
-        </w:rPr>
-        <w:t xml:space="preserve"> for the </w:t>
-      </w:r>
-      <w:r>
-        <w:rPr>
-          <w:rFonts w:cstheme="minorHAnsi"/>
-          <w:sz w:val="20"/>
-          <w:szCs w:val="20"/>
-        </w:rPr>
-        <w:t>last three months.</w:t>
+          <w:rFonts w:cstheme="minorHAnsi"/>
+          <w:sz w:val="20"/>
+          <w:szCs w:val="20"/>
+        </w:rPr>
+        <w:t>Restored</w:t>
+      </w:r>
+      <w:r>
+        <w:rPr>
+          <w:rFonts w:cstheme="minorHAnsi"/>
+          <w:sz w:val="20"/>
+          <w:szCs w:val="20"/>
+        </w:rPr>
+        <w:t xml:space="preserve"> Android </w:t>
+      </w:r>
+      <w:r>
+        <w:rPr>
+          <w:rFonts w:cstheme="minorHAnsi"/>
+          <w:sz w:val="20"/>
+          <w:szCs w:val="20"/>
+        </w:rPr>
+        <w:t xml:space="preserve">UI </w:t>
+      </w:r>
+      <w:r>
+        <w:rPr>
+          <w:rFonts w:cstheme="minorHAnsi"/>
+          <w:sz w:val="20"/>
+          <w:szCs w:val="20"/>
+        </w:rPr>
+        <w:t xml:space="preserve">automation testing with Espresso, </w:t>
+      </w:r>
+      <w:proofErr w:type="spellStart"/>
+      <w:r>
+        <w:rPr>
+          <w:rFonts w:cstheme="minorHAnsi"/>
+          <w:sz w:val="20"/>
+          <w:szCs w:val="20"/>
+        </w:rPr>
+        <w:t>PageObject</w:t>
+      </w:r>
+      <w:proofErr w:type="spellEnd"/>
+      <w:r>
+        <w:rPr>
+          <w:rFonts w:cstheme="minorHAnsi"/>
+          <w:sz w:val="20"/>
+          <w:szCs w:val="20"/>
+        </w:rPr>
+        <w:t xml:space="preserve"> Models</w:t>
+      </w:r>
+      <w:r>
+        <w:rPr>
+          <w:rFonts w:cstheme="minorHAnsi"/>
+          <w:sz w:val="20"/>
+          <w:szCs w:val="20"/>
+        </w:rPr>
+        <w:t xml:space="preserve"> and</w:t>
+      </w:r>
+      <w:r>
+        <w:rPr>
+          <w:rFonts w:cstheme="minorHAnsi"/>
+          <w:sz w:val="20"/>
+          <w:szCs w:val="20"/>
+        </w:rPr>
+        <w:t xml:space="preserve"> </w:t>
+      </w:r>
+      <w:r>
+        <w:rPr>
+          <w:rFonts w:cstheme="minorHAnsi"/>
+          <w:sz w:val="20"/>
+          <w:szCs w:val="20"/>
+        </w:rPr>
+        <w:t>Jenkins</w:t>
+      </w:r>
+      <w:r>
+        <w:rPr>
+          <w:rFonts w:cstheme="minorHAnsi"/>
+          <w:sz w:val="20"/>
+          <w:szCs w:val="20"/>
+        </w:rPr>
+        <w:t xml:space="preserve">, </w:t>
+      </w:r>
+      <w:r>
+        <w:rPr>
+          <w:rFonts w:cstheme="minorHAnsi"/>
+          <w:sz w:val="20"/>
+          <w:szCs w:val="20"/>
+        </w:rPr>
+        <w:t>optimized testing efficiency by over 30 percent</w:t>
+      </w:r>
+      <w:r>
+        <w:rPr>
+          <w:rFonts w:cstheme="minorHAnsi"/>
+          <w:sz w:val="20"/>
+          <w:szCs w:val="20"/>
+        </w:rPr>
+        <w:t xml:space="preserve">. </w:t>
       </w:r>
     </w:p>
     <w:p>
@@ -1791,35 +2248,80 @@
           <w:sz w:val="20"/>
           <w:szCs w:val="20"/>
         </w:rPr>
-        <w:t>Fetch</w:t>
-      </w:r>
-      <w:r>
-        <w:rPr>
-          <w:rFonts w:cstheme="minorHAnsi"/>
-          <w:sz w:val="20"/>
-          <w:szCs w:val="20"/>
-        </w:rPr>
-        <w:t xml:space="preserve"> da</w:t>
-      </w:r>
-      <w:r>
-        <w:rPr>
-          <w:rFonts w:cstheme="minorHAnsi"/>
-          <w:sz w:val="20"/>
-          <w:szCs w:val="20"/>
-        </w:rPr>
-        <w:t xml:space="preserve">ta from </w:t>
-      </w:r>
-      <w:hyperlink r:id="rId21" w:history="1">
-        <w:r>
-          <w:rPr>
-            <w:rStyle w:val="Hyperlink"/>
-            <w:rFonts w:cstheme="minorHAnsi"/>
-            <w:sz w:val="20"/>
-            <w:szCs w:val="20"/>
-          </w:rPr>
-          <w:t>freecurrencyapi</w:t>
-        </w:r>
-      </w:hyperlink>
+        <w:t xml:space="preserve">Shipped two new features </w:t>
+      </w:r>
+      <w:r>
+        <w:rPr>
+          <w:rFonts w:cstheme="minorHAnsi" w:hint="eastAsia"/>
+          <w:sz w:val="20"/>
+          <w:szCs w:val="20"/>
+        </w:rPr>
+        <w:t>o</w:t>
+      </w:r>
+      <w:r>
+        <w:rPr>
+          <w:rFonts w:cstheme="minorHAnsi"/>
+          <w:sz w:val="20"/>
+          <w:szCs w:val="20"/>
+        </w:rPr>
+        <w:t xml:space="preserve">n </w:t>
+      </w:r>
+      <w:r>
+        <w:rPr>
+          <w:rFonts w:cstheme="minorHAnsi"/>
+          <w:sz w:val="20"/>
+          <w:szCs w:val="20"/>
+        </w:rPr>
+        <w:t xml:space="preserve">Mobile Music app used by 3.5 million Japanese </w:t>
+      </w:r>
+      <w:r>
+        <w:rPr>
+          <w:rFonts w:cstheme="minorHAnsi"/>
+          <w:sz w:val="20"/>
+          <w:szCs w:val="20"/>
+        </w:rPr>
+        <w:t xml:space="preserve">while taking full charge of </w:t>
+      </w:r>
+      <w:r>
+        <w:rPr>
+          <w:rFonts w:cstheme="minorHAnsi"/>
+          <w:sz w:val="20"/>
+          <w:szCs w:val="20"/>
+        </w:rPr>
+        <w:t xml:space="preserve">all </w:t>
+      </w:r>
+      <w:r>
+        <w:rPr>
+          <w:rFonts w:cstheme="minorHAnsi"/>
+          <w:sz w:val="20"/>
+          <w:szCs w:val="20"/>
+        </w:rPr>
+        <w:t xml:space="preserve">associated </w:t>
+      </w:r>
+      <w:r>
+        <w:rPr>
+          <w:rFonts w:cstheme="minorHAnsi"/>
+          <w:sz w:val="20"/>
+          <w:szCs w:val="20"/>
+        </w:rPr>
+        <w:t>testing</w:t>
+      </w:r>
+      <w:r>
+        <w:rPr>
+          <w:rFonts w:cstheme="minorHAnsi"/>
+          <w:sz w:val="20"/>
+          <w:szCs w:val="20"/>
+        </w:rPr>
+        <w:t xml:space="preserve">, </w:t>
+      </w:r>
+      <w:r>
+        <w:rPr>
+          <w:rFonts w:cstheme="minorHAnsi"/>
+          <w:sz w:val="20"/>
+          <w:szCs w:val="20"/>
+        </w:rPr>
+        <w:t>increased user</w:t>
+      </w:r>
       <w:r>
         <w:rPr>
           <w:rFonts w:cstheme="minorHAnsi"/>
@@ -1834,65 +2336,43 @@
           <w:sz w:val="20"/>
           <w:szCs w:val="20"/>
         </w:rPr>
-        <w:t>with Retrofit and</w:t>
-      </w:r>
-      <w:r>
-        <w:rPr>
-          <w:rFonts w:cstheme="minorHAnsi"/>
-          <w:sz w:val="20"/>
-          <w:szCs w:val="20"/>
-        </w:rPr>
-        <w:t xml:space="preserve"> Kotlin Coroutin</w:t>
-      </w:r>
-      <w:r>
-        <w:rPr>
-          <w:rFonts w:cstheme="minorHAnsi"/>
-          <w:sz w:val="20"/>
-          <w:szCs w:val="20"/>
-        </w:rPr>
-        <w:t xml:space="preserve">e, and apply </w:t>
-      </w:r>
-      <w:r>
-        <w:rPr>
-          <w:rFonts w:cstheme="minorHAnsi"/>
-          <w:sz w:val="20"/>
-          <w:szCs w:val="20"/>
-        </w:rPr>
-        <w:t>dependency injection with Hilt.</w:t>
+        <w:t xml:space="preserve">traffic </w:t>
+      </w:r>
+      <w:r>
+        <w:rPr>
+          <w:rFonts w:cstheme="minorHAnsi"/>
+          <w:sz w:val="20"/>
+          <w:szCs w:val="20"/>
+        </w:rPr>
+        <w:t xml:space="preserve">of the two modules </w:t>
+      </w:r>
+      <w:r>
+        <w:rPr>
+          <w:rFonts w:cstheme="minorHAnsi"/>
+          <w:sz w:val="20"/>
+          <w:szCs w:val="20"/>
+        </w:rPr>
+        <w:t>by</w:t>
+      </w:r>
+      <w:r>
+        <w:rPr>
+          <w:rFonts w:cstheme="minorHAnsi"/>
+          <w:sz w:val="20"/>
+          <w:szCs w:val="20"/>
+        </w:rPr>
+        <w:t xml:space="preserve"> </w:t>
+      </w:r>
+      <w:r>
+        <w:rPr>
+          <w:rFonts w:cstheme="minorHAnsi"/>
+          <w:sz w:val="20"/>
+          <w:szCs w:val="20"/>
+        </w:rPr>
+        <w:t>10 percent.</w:t>
       </w:r>
     </w:p>
     <w:p>
       <w:pPr>
-        <w:spacing w:line="180" w:lineRule="exact"/>
-        <w:rPr>
-          <w:rFonts w:cstheme="minorHAnsi"/>
-          <w:szCs w:val="24"/>
-        </w:rPr>
-      </w:pPr>
-    </w:p>
-    <w:p>
-      <w:pPr>
-        <w:pBdr>
-          <w:bottom w:val="single" w:sz="4" w:space="1" w:color="auto"/>
-        </w:pBdr>
-        <w:contextualSpacing/>
-        <w:rPr>
-          <w:rFonts w:cstheme="minorHAnsi"/>
-          <w:sz w:val="28"/>
-          <w:szCs w:val="28"/>
-        </w:rPr>
-      </w:pPr>
-      <w:r>
-        <w:rPr>
-          <w:rFonts w:cstheme="minorHAnsi"/>
-          <w:sz w:val="28"/>
-          <w:szCs w:val="28"/>
-        </w:rPr>
-        <w:t>Experience</w:t>
-      </w:r>
-    </w:p>
-    <w:p>
-      <w:pPr>
         <w:spacing w:beforeLines="30" w:before="108" w:line="280" w:lineRule="exact"/>
         <w:rPr>
           <w:rFonts w:cstheme="minorHAnsi"/>
@@ -1906,31 +2386,11 @@
           <w:bCs/>
           <w:sz w:val="22"/>
         </w:rPr>
-        <w:t>Assistant Engineer, KKStream L</w:t>
-      </w:r>
-      <w:r>
-        <w:rPr>
-          <w:rFonts w:cstheme="minorHAnsi"/>
-          <w:b/>
-          <w:bCs/>
-          <w:sz w:val="22"/>
-        </w:rPr>
-        <w:t>td</w:t>
-      </w:r>
-      <w:r>
-        <w:rPr>
-          <w:rFonts w:cstheme="minorHAnsi"/>
-          <w:b/>
-          <w:bCs/>
-          <w:sz w:val="22"/>
-        </w:rPr>
-        <w:t>.</w:t>
-      </w:r>
-      <w:r>
-        <w:rPr>
-          <w:rFonts w:cstheme="minorHAnsi"/>
-          <w:b/>
-          <w:bCs/>
+        <w:t>Test Engineer Intern, Barco N.V</w:t>
+      </w:r>
+      <w:r>
+        <w:rPr>
+          <w:rFonts w:cstheme="minorHAnsi"/>
           <w:sz w:val="22"/>
         </w:rPr>
         <w:t xml:space="preserve"> | </w:t>
@@ -1940,7 +2400,7 @@
           <w:rFonts w:cstheme="minorHAnsi"/>
           <w:sz w:val="22"/>
         </w:rPr>
-        <w:t>Taipei City, Taiwan</w:t>
+        <w:t>New Taipei City, Taiwan</w:t>
       </w:r>
       <w:r>
         <w:rPr>
@@ -1991,6 +2451,7 @@
         </w:rPr>
         <w:tab/>
       </w:r>
+      <w:proofErr w:type="gramStart"/>
       <w:r>
         <w:rPr>
           <w:rFonts w:cstheme="minorHAnsi"/>
@@ -2004,28 +2465,15 @@
           <w:rFonts w:cstheme="minorHAnsi"/>
           <w:sz w:val="22"/>
         </w:rPr>
-        <w:t xml:space="preserve">Aug 2021 </w:t>
-      </w:r>
-      <w:r>
-        <w:rPr>
-          <w:rFonts w:cstheme="minorHAnsi"/>
-          <w:sz w:val="22"/>
-        </w:rPr>
-        <w:t xml:space="preserve">- </w:t>
-      </w:r>
-      <w:r>
-        <w:rPr>
-          <w:rFonts w:cstheme="minorHAnsi"/>
-          <w:sz w:val="22"/>
-        </w:rPr>
         <w:t>Dec</w:t>
       </w:r>
-      <w:r>
-        <w:rPr>
-          <w:rFonts w:cstheme="minorHAnsi"/>
-          <w:sz w:val="22"/>
-        </w:rPr>
-        <w:t xml:space="preserve"> 2021</w:t>
+      <w:proofErr w:type="gramEnd"/>
+      <w:r>
+        <w:rPr>
+          <w:rFonts w:cstheme="minorHAnsi"/>
+          <w:sz w:val="22"/>
+        </w:rPr>
+        <w:t xml:space="preserve"> 2020 - Apr 2021</w:t>
       </w:r>
     </w:p>
     <w:p>
@@ -2049,39 +2497,47 @@
           <w:sz w:val="20"/>
           <w:szCs w:val="20"/>
         </w:rPr>
-        <w:t>Restored</w:t>
-      </w:r>
-      <w:r>
-        <w:rPr>
-          <w:rFonts w:cstheme="minorHAnsi"/>
-          <w:sz w:val="20"/>
-          <w:szCs w:val="20"/>
-        </w:rPr>
-        <w:t xml:space="preserve"> Android </w:t>
-      </w:r>
-      <w:r>
-        <w:rPr>
-          <w:rFonts w:cstheme="minorHAnsi"/>
-          <w:sz w:val="20"/>
-          <w:szCs w:val="20"/>
-        </w:rPr>
-        <w:t xml:space="preserve">UI </w:t>
-      </w:r>
-      <w:r>
-        <w:rPr>
-          <w:rFonts w:cstheme="minorHAnsi"/>
-          <w:sz w:val="20"/>
-          <w:szCs w:val="20"/>
-        </w:rPr>
-        <w:t>automation testing with Espresso, PageObject Models</w:t>
-      </w:r>
-      <w:r>
-        <w:rPr>
-          <w:rFonts w:cstheme="minorHAnsi"/>
-          <w:sz w:val="20"/>
-          <w:szCs w:val="20"/>
-        </w:rPr>
-        <w:t xml:space="preserve"> and</w:t>
+        <w:t>Collaborated with DevOps engineer</w:t>
+      </w:r>
+      <w:r>
+        <w:rPr>
+          <w:rFonts w:cstheme="minorHAnsi"/>
+          <w:sz w:val="20"/>
+          <w:szCs w:val="20"/>
+        </w:rPr>
+        <w:t>s</w:t>
+      </w:r>
+      <w:r>
+        <w:rPr>
+          <w:rFonts w:cstheme="minorHAnsi"/>
+          <w:sz w:val="20"/>
+          <w:szCs w:val="20"/>
+        </w:rPr>
+        <w:t xml:space="preserve"> to </w:t>
+      </w:r>
+      <w:r>
+        <w:rPr>
+          <w:rFonts w:cstheme="minorHAnsi"/>
+          <w:sz w:val="20"/>
+          <w:szCs w:val="20"/>
+        </w:rPr>
+        <w:t>bring</w:t>
+      </w:r>
+      <w:r>
+        <w:rPr>
+          <w:rFonts w:cstheme="minorHAnsi"/>
+          <w:sz w:val="20"/>
+          <w:szCs w:val="20"/>
+        </w:rPr>
+        <w:t xml:space="preserve"> network authentication </w:t>
+      </w:r>
+      <w:r>
+        <w:rPr>
+          <w:rFonts w:cstheme="minorHAnsi"/>
+          <w:sz w:val="20"/>
+          <w:szCs w:val="20"/>
+        </w:rPr>
+        <w:t>testing</w:t>
       </w:r>
       <w:r>
         <w:rPr>
@@ -2097,31 +2553,87 @@
           <w:sz w:val="20"/>
           <w:szCs w:val="20"/>
         </w:rPr>
-        <w:t>Jenkins</w:t>
-      </w:r>
-      <w:r>
-        <w:rPr>
-          <w:rFonts w:cstheme="minorHAnsi"/>
-          <w:sz w:val="20"/>
-          <w:szCs w:val="20"/>
-        </w:rPr>
-        <w:t xml:space="preserve">, </w:t>
-      </w:r>
-      <w:r>
-        <w:rPr>
-          <w:rFonts w:cstheme="minorHAnsi"/>
-          <w:sz w:val="20"/>
-          <w:szCs w:val="20"/>
-        </w:rPr>
-        <w:t>optimized testing efficiency by over 30 percent</w:t>
-      </w:r>
-      <w:r>
-        <w:rPr>
-          <w:rFonts w:cstheme="minorHAnsi"/>
-          <w:sz w:val="20"/>
-          <w:szCs w:val="20"/>
-        </w:rPr>
-        <w:t xml:space="preserve">. </w:t>
+        <w:t>environment (</w:t>
+      </w:r>
+      <w:r>
+        <w:rPr>
+          <w:rFonts w:cstheme="minorHAnsi"/>
+          <w:sz w:val="20"/>
+          <w:szCs w:val="20"/>
+        </w:rPr>
+        <w:t xml:space="preserve">802.1X) into </w:t>
+      </w:r>
+      <w:r>
+        <w:rPr>
+          <w:rFonts w:cstheme="minorHAnsi"/>
+          <w:sz w:val="20"/>
+          <w:szCs w:val="20"/>
+        </w:rPr>
+        <w:t>the System Validation</w:t>
+      </w:r>
+      <w:r>
+        <w:rPr>
+          <w:rFonts w:cstheme="minorHAnsi"/>
+          <w:sz w:val="20"/>
+          <w:szCs w:val="20"/>
+        </w:rPr>
+        <w:t xml:space="preserve"> </w:t>
+      </w:r>
+      <w:r>
+        <w:rPr>
+          <w:rFonts w:cstheme="minorHAnsi"/>
+          <w:sz w:val="20"/>
+          <w:szCs w:val="20"/>
+        </w:rPr>
+        <w:t>team</w:t>
+      </w:r>
+      <w:r>
+        <w:rPr>
+          <w:rFonts w:cstheme="minorHAnsi"/>
+          <w:sz w:val="20"/>
+          <w:szCs w:val="20"/>
+        </w:rPr>
+        <w:t xml:space="preserve"> using </w:t>
+      </w:r>
+      <w:r>
+        <w:rPr>
+          <w:rFonts w:cstheme="minorHAnsi"/>
+          <w:sz w:val="20"/>
+          <w:szCs w:val="20"/>
+        </w:rPr>
+        <w:t>Free</w:t>
+      </w:r>
+      <w:r>
+        <w:rPr>
+          <w:rFonts w:cstheme="minorHAnsi"/>
+          <w:sz w:val="20"/>
+          <w:szCs w:val="20"/>
+        </w:rPr>
+        <w:t xml:space="preserve"> </w:t>
+      </w:r>
+      <w:r>
+        <w:rPr>
+          <w:rFonts w:cstheme="minorHAnsi"/>
+          <w:sz w:val="20"/>
+          <w:szCs w:val="20"/>
+        </w:rPr>
+        <w:t>RADIUS server on Li</w:t>
+      </w:r>
+      <w:r>
+        <w:rPr>
+          <w:rFonts w:cstheme="minorHAnsi"/>
+          <w:sz w:val="20"/>
+          <w:szCs w:val="20"/>
+        </w:rPr>
+        <w:t xml:space="preserve">nux. Also include creating documentations and tutorial demonstrations, saved the team over </w:t>
+      </w:r>
+      <w:r>
+        <w:rPr>
+          <w:rFonts w:cstheme="minorHAnsi"/>
+          <w:sz w:val="20"/>
+          <w:szCs w:val="20"/>
+        </w:rPr>
+        <w:t xml:space="preserve">2 weeks of learning time. </w:t>
       </w:r>
     </w:p>
     <w:p>
@@ -2145,63 +2657,39 @@
           <w:sz w:val="20"/>
           <w:szCs w:val="20"/>
         </w:rPr>
-        <w:t xml:space="preserve">Shipped two new features </w:t>
-      </w:r>
-      <w:r>
-        <w:rPr>
-          <w:rFonts w:cstheme="minorHAnsi" w:hint="eastAsia"/>
-          <w:sz w:val="20"/>
-          <w:szCs w:val="20"/>
-        </w:rPr>
-        <w:t>o</w:t>
-      </w:r>
-      <w:r>
-        <w:rPr>
-          <w:rFonts w:cstheme="minorHAnsi"/>
-          <w:sz w:val="20"/>
-          <w:szCs w:val="20"/>
-        </w:rPr>
-        <w:t xml:space="preserve">n </w:t>
-      </w:r>
-      <w:r>
-        <w:rPr>
-          <w:rFonts w:cstheme="minorHAnsi"/>
-          <w:sz w:val="20"/>
-          <w:szCs w:val="20"/>
-        </w:rPr>
-        <w:t xml:space="preserve">Mobile Music app used by 3.5 million Japanese </w:t>
-      </w:r>
-      <w:r>
-        <w:rPr>
-          <w:rFonts w:cstheme="minorHAnsi"/>
-          <w:sz w:val="20"/>
-          <w:szCs w:val="20"/>
-        </w:rPr>
-        <w:t xml:space="preserve">while taking full charge of </w:t>
-      </w:r>
-      <w:r>
-        <w:rPr>
-          <w:rFonts w:cstheme="minorHAnsi"/>
-          <w:sz w:val="20"/>
-          <w:szCs w:val="20"/>
-        </w:rPr>
-        <w:t xml:space="preserve">all </w:t>
-      </w:r>
-      <w:r>
-        <w:rPr>
-          <w:rFonts w:cstheme="minorHAnsi"/>
-          <w:sz w:val="20"/>
-          <w:szCs w:val="20"/>
-        </w:rPr>
-        <w:t xml:space="preserve">associated </w:t>
-      </w:r>
-      <w:r>
-        <w:rPr>
-          <w:rFonts w:cstheme="minorHAnsi"/>
-          <w:sz w:val="20"/>
-          <w:szCs w:val="20"/>
-        </w:rPr>
-        <w:t>testing</w:t>
+        <w:t>Lead and trained interns</w:t>
+      </w:r>
+      <w:r>
+        <w:rPr>
+          <w:rFonts w:cstheme="minorHAnsi"/>
+          <w:sz w:val="20"/>
+          <w:szCs w:val="20"/>
+        </w:rPr>
+        <w:t xml:space="preserve"> </w:t>
+      </w:r>
+      <w:r>
+        <w:rPr>
+          <w:rFonts w:cstheme="minorHAnsi"/>
+          <w:sz w:val="20"/>
+          <w:szCs w:val="20"/>
+        </w:rPr>
+        <w:t xml:space="preserve">for testing concepts </w:t>
+      </w:r>
+      <w:r>
+        <w:rPr>
+          <w:rFonts w:cstheme="minorHAnsi"/>
+          <w:sz w:val="20"/>
+          <w:szCs w:val="20"/>
+        </w:rPr>
+        <w:t>with solid knowledge in computer network</w:t>
+      </w:r>
+      <w:r>
+        <w:rPr>
+          <w:rFonts w:cstheme="minorHAnsi"/>
+          <w:sz w:val="20"/>
+          <w:szCs w:val="20"/>
+        </w:rPr>
+        <w:t>ing</w:t>
       </w:r>
       <w:r>
         <w:rPr>
@@ -2217,55 +2705,7 @@
           <w:sz w:val="20"/>
           <w:szCs w:val="20"/>
         </w:rPr>
-        <w:t>increased user</w:t>
-      </w:r>
-      <w:r>
-        <w:rPr>
-          <w:rFonts w:cstheme="minorHAnsi"/>
-          <w:sz w:val="20"/>
-          <w:szCs w:val="20"/>
-        </w:rPr>
-        <w:t xml:space="preserve"> </w:t>
-      </w:r>
-      <w:r>
-        <w:rPr>
-          <w:rFonts w:cstheme="minorHAnsi"/>
-          <w:sz w:val="20"/>
-          <w:szCs w:val="20"/>
-        </w:rPr>
-        <w:t xml:space="preserve">traffic </w:t>
-      </w:r>
-      <w:r>
-        <w:rPr>
-          <w:rFonts w:cstheme="minorHAnsi"/>
-          <w:sz w:val="20"/>
-          <w:szCs w:val="20"/>
-        </w:rPr>
-        <w:t xml:space="preserve">of the two modules </w:t>
-      </w:r>
-      <w:r>
-        <w:rPr>
-          <w:rFonts w:cstheme="minorHAnsi"/>
-          <w:sz w:val="20"/>
-          <w:szCs w:val="20"/>
-        </w:rPr>
-        <w:t>by</w:t>
-      </w:r>
-      <w:r>
-        <w:rPr>
-          <w:rFonts w:cstheme="minorHAnsi"/>
-          <w:sz w:val="20"/>
-          <w:szCs w:val="20"/>
-        </w:rPr>
-        <w:t xml:space="preserve"> </w:t>
-      </w:r>
-      <w:r>
-        <w:rPr>
-          <w:rFonts w:cstheme="minorHAnsi"/>
-          <w:sz w:val="20"/>
-          <w:szCs w:val="20"/>
-        </w:rPr>
-        <w:t>10 percent.</w:t>
+        <w:t>double training efficiency of new interns.</w:t>
       </w:r>
     </w:p>
     <w:p>
@@ -2283,21 +2723,21 @@
           <w:bCs/>
           <w:sz w:val="22"/>
         </w:rPr>
-        <w:t>Test Engineer Intern, Barco N.V</w:t>
-      </w:r>
-      <w:r>
-        <w:rPr>
-          <w:rFonts w:cstheme="minorHAnsi"/>
-          <w:sz w:val="22"/>
-        </w:rPr>
-        <w:t xml:space="preserve"> | </w:t>
-      </w:r>
-      <w:r>
-        <w:rPr>
-          <w:rFonts w:cstheme="minorHAnsi"/>
-          <w:sz w:val="22"/>
-        </w:rPr>
-        <w:t>New Taipei City, Taiwan</w:t>
+        <w:t>Childcare Volunteer, Chang Gung Memorial Hospital</w:t>
+      </w:r>
+      <w:r>
+        <w:rPr>
+          <w:rFonts w:cstheme="minorHAnsi"/>
+          <w:sz w:val="22"/>
+        </w:rPr>
+        <w:t xml:space="preserve"> | Taoyuan</w:t>
+      </w:r>
+      <w:r>
+        <w:rPr>
+          <w:rFonts w:cstheme="minorHAnsi"/>
+          <w:sz w:val="22"/>
+        </w:rPr>
+        <w:t>, Taiwan</w:t>
       </w:r>
       <w:r>
         <w:rPr>
@@ -2327,27 +2767,7 @@
         </w:rPr>
         <w:tab/>
       </w:r>
-      <w:r>
-        <w:rPr>
-          <w:rFonts w:cstheme="minorHAnsi"/>
-          <w:sz w:val="22"/>
-        </w:rPr>
-        <w:tab/>
-      </w:r>
-      <w:r>
-        <w:rPr>
-          <w:rFonts w:cstheme="minorHAnsi"/>
-          <w:sz w:val="22"/>
-        </w:rPr>
-        <w:tab/>
-      </w:r>
-      <w:r>
-        <w:rPr>
-          <w:rFonts w:cstheme="minorHAnsi"/>
-          <w:sz w:val="22"/>
-        </w:rPr>
-        <w:tab/>
-      </w:r>
+      <w:proofErr w:type="gramStart"/>
       <w:r>
         <w:rPr>
           <w:rFonts w:cstheme="minorHAnsi"/>
@@ -2361,321 +2781,15 @@
           <w:rFonts w:cstheme="minorHAnsi"/>
           <w:sz w:val="22"/>
         </w:rPr>
-        <w:t>Dec</w:t>
-      </w:r>
-      <w:r>
-        <w:rPr>
-          <w:rFonts w:cstheme="minorHAnsi"/>
-          <w:sz w:val="22"/>
-        </w:rPr>
-        <w:t xml:space="preserve"> 2020 - Apr 2021</w:t>
-      </w:r>
-    </w:p>
-    <w:p>
-      <w:pPr>
-        <w:pStyle w:val="ListParagraph"/>
-        <w:numPr>
-          <w:ilvl w:val="0"/>
-          <w:numId w:val="48"/>
-        </w:numPr>
-        <w:spacing w:line="280" w:lineRule="exact"/>
-        <w:ind w:left="641" w:hanging="357"/>
-        <w:rPr>
-          <w:rFonts w:cstheme="minorHAnsi"/>
-          <w:sz w:val="20"/>
-          <w:szCs w:val="20"/>
-        </w:rPr>
-      </w:pPr>
-      <w:r>
-        <w:rPr>
-          <w:rFonts w:cstheme="minorHAnsi"/>
-          <w:sz w:val="20"/>
-          <w:szCs w:val="20"/>
-        </w:rPr>
-        <w:t>Collaborated with DevOps engineer</w:t>
-      </w:r>
-      <w:r>
-        <w:rPr>
-          <w:rFonts w:cstheme="minorHAnsi"/>
-          <w:sz w:val="20"/>
-          <w:szCs w:val="20"/>
-        </w:rPr>
-        <w:t>s</w:t>
-      </w:r>
-      <w:r>
-        <w:rPr>
-          <w:rFonts w:cstheme="minorHAnsi"/>
-          <w:sz w:val="20"/>
-          <w:szCs w:val="20"/>
-        </w:rPr>
-        <w:t xml:space="preserve"> to </w:t>
-      </w:r>
-      <w:r>
-        <w:rPr>
-          <w:rFonts w:cstheme="minorHAnsi"/>
-          <w:sz w:val="20"/>
-          <w:szCs w:val="20"/>
-        </w:rPr>
-        <w:t>bring</w:t>
-      </w:r>
-      <w:r>
-        <w:rPr>
-          <w:rFonts w:cstheme="minorHAnsi"/>
-          <w:sz w:val="20"/>
-          <w:szCs w:val="20"/>
-        </w:rPr>
-        <w:t xml:space="preserve"> network authentication </w:t>
-      </w:r>
-      <w:r>
-        <w:rPr>
-          <w:rFonts w:cstheme="minorHAnsi"/>
-          <w:sz w:val="20"/>
-          <w:szCs w:val="20"/>
-        </w:rPr>
-        <w:t>testing</w:t>
-      </w:r>
-      <w:r>
-        <w:rPr>
-          <w:rFonts w:cstheme="minorHAnsi"/>
-          <w:sz w:val="20"/>
-          <w:szCs w:val="20"/>
-        </w:rPr>
-        <w:t xml:space="preserve"> </w:t>
-      </w:r>
-      <w:r>
-        <w:rPr>
-          <w:rFonts w:cstheme="minorHAnsi"/>
-          <w:sz w:val="20"/>
-          <w:szCs w:val="20"/>
-        </w:rPr>
-        <w:t>environment (</w:t>
-      </w:r>
-      <w:r>
-        <w:rPr>
-          <w:rFonts w:cstheme="minorHAnsi"/>
-          <w:sz w:val="20"/>
-          <w:szCs w:val="20"/>
-        </w:rPr>
-        <w:t xml:space="preserve">802.1X) into </w:t>
-      </w:r>
-      <w:r>
-        <w:rPr>
-          <w:rFonts w:cstheme="minorHAnsi"/>
-          <w:sz w:val="20"/>
-          <w:szCs w:val="20"/>
-        </w:rPr>
-        <w:t>the System Validation</w:t>
-      </w:r>
-      <w:r>
-        <w:rPr>
-          <w:rFonts w:cstheme="minorHAnsi"/>
-          <w:sz w:val="20"/>
-          <w:szCs w:val="20"/>
-        </w:rPr>
-        <w:t xml:space="preserve"> </w:t>
-      </w:r>
-      <w:r>
-        <w:rPr>
-          <w:rFonts w:cstheme="minorHAnsi"/>
-          <w:sz w:val="20"/>
-          <w:szCs w:val="20"/>
-        </w:rPr>
-        <w:t>team</w:t>
-      </w:r>
-      <w:r>
-        <w:rPr>
-          <w:rFonts w:cstheme="minorHAnsi"/>
-          <w:sz w:val="20"/>
-          <w:szCs w:val="20"/>
-        </w:rPr>
-        <w:t xml:space="preserve"> using </w:t>
-      </w:r>
-      <w:r>
-        <w:rPr>
-          <w:rFonts w:cstheme="minorHAnsi"/>
-          <w:sz w:val="20"/>
-          <w:szCs w:val="20"/>
-        </w:rPr>
-        <w:t>Free</w:t>
-      </w:r>
-      <w:r>
-        <w:rPr>
-          <w:rFonts w:cstheme="minorHAnsi"/>
-          <w:sz w:val="20"/>
-          <w:szCs w:val="20"/>
-        </w:rPr>
-        <w:t xml:space="preserve"> </w:t>
-      </w:r>
-      <w:r>
-        <w:rPr>
-          <w:rFonts w:cstheme="minorHAnsi"/>
-          <w:sz w:val="20"/>
-          <w:szCs w:val="20"/>
-        </w:rPr>
-        <w:t>RADIUS server on Li</w:t>
-      </w:r>
-      <w:r>
-        <w:rPr>
-          <w:rFonts w:cstheme="minorHAnsi"/>
-          <w:sz w:val="20"/>
-          <w:szCs w:val="20"/>
-        </w:rPr>
-        <w:t xml:space="preserve">nux. Also include creating documentations and tutorial demonstrations, saved the team over </w:t>
-      </w:r>
-      <w:r>
-        <w:rPr>
-          <w:rFonts w:cstheme="minorHAnsi"/>
-          <w:sz w:val="20"/>
-          <w:szCs w:val="20"/>
-        </w:rPr>
-        <w:t xml:space="preserve">2 weeks of learning time. </w:t>
-      </w:r>
-    </w:p>
-    <w:p>
-      <w:pPr>
-        <w:pStyle w:val="ListParagraph"/>
-        <w:numPr>
-          <w:ilvl w:val="0"/>
-          <w:numId w:val="48"/>
-        </w:numPr>
-        <w:spacing w:line="280" w:lineRule="exact"/>
-        <w:ind w:left="641" w:hanging="357"/>
-        <w:rPr>
-          <w:rFonts w:cstheme="minorHAnsi"/>
-          <w:sz w:val="20"/>
-          <w:szCs w:val="20"/>
-        </w:rPr>
-      </w:pPr>
-      <w:r>
-        <w:rPr>
-          <w:rFonts w:cstheme="minorHAnsi"/>
-          <w:sz w:val="20"/>
-          <w:szCs w:val="20"/>
-        </w:rPr>
-        <w:t>Lead and trained interns</w:t>
-      </w:r>
-      <w:r>
-        <w:rPr>
-          <w:rFonts w:cstheme="minorHAnsi"/>
-          <w:sz w:val="20"/>
-          <w:szCs w:val="20"/>
-        </w:rPr>
-        <w:t xml:space="preserve"> </w:t>
-      </w:r>
-      <w:r>
-        <w:rPr>
-          <w:rFonts w:cstheme="minorHAnsi"/>
-          <w:sz w:val="20"/>
-          <w:szCs w:val="20"/>
-        </w:rPr>
-        <w:t xml:space="preserve">for testing concepts </w:t>
-      </w:r>
-      <w:r>
-        <w:rPr>
-          <w:rFonts w:cstheme="minorHAnsi"/>
-          <w:sz w:val="20"/>
-          <w:szCs w:val="20"/>
-        </w:rPr>
-        <w:t>with solid knowledge in computer network</w:t>
-      </w:r>
-      <w:r>
-        <w:rPr>
-          <w:rFonts w:cstheme="minorHAnsi"/>
-          <w:sz w:val="20"/>
-          <w:szCs w:val="20"/>
-        </w:rPr>
-        <w:t>ing</w:t>
-      </w:r>
-      <w:r>
-        <w:rPr>
-          <w:rFonts w:cstheme="minorHAnsi"/>
-          <w:sz w:val="20"/>
-          <w:szCs w:val="20"/>
-        </w:rPr>
-        <w:t xml:space="preserve">, </w:t>
-      </w:r>
-      <w:r>
-        <w:rPr>
-          <w:rFonts w:cstheme="minorHAnsi"/>
-          <w:sz w:val="20"/>
-          <w:szCs w:val="20"/>
-        </w:rPr>
-        <w:t>double training efficiency of new interns.</w:t>
-      </w:r>
-    </w:p>
-    <w:p>
-      <w:pPr>
-        <w:spacing w:beforeLines="30" w:before="108" w:line="280" w:lineRule="exact"/>
-        <w:rPr>
-          <w:rFonts w:cstheme="minorHAnsi"/>
-          <w:sz w:val="22"/>
-        </w:rPr>
-      </w:pPr>
-      <w:r>
-        <w:rPr>
-          <w:rFonts w:cstheme="minorHAnsi"/>
-          <w:b/>
-          <w:bCs/>
-          <w:sz w:val="22"/>
-        </w:rPr>
-        <w:t>Childcare Volunteer, Chang Gung Memorial Hospital</w:t>
-      </w:r>
-      <w:r>
-        <w:rPr>
-          <w:rFonts w:cstheme="minorHAnsi"/>
-          <w:sz w:val="22"/>
-        </w:rPr>
-        <w:t xml:space="preserve"> | Taoyuan</w:t>
-      </w:r>
-      <w:r>
-        <w:rPr>
-          <w:rFonts w:cstheme="minorHAnsi"/>
-          <w:sz w:val="22"/>
-        </w:rPr>
-        <w:t>, Taiwan</w:t>
-      </w:r>
-      <w:r>
-        <w:rPr>
-          <w:rFonts w:cstheme="minorHAnsi"/>
-          <w:sz w:val="22"/>
-        </w:rPr>
-        <w:tab/>
-      </w:r>
-      <w:r>
-        <w:rPr>
-          <w:rFonts w:cstheme="minorHAnsi"/>
-          <w:sz w:val="22"/>
-        </w:rPr>
-        <w:tab/>
-      </w:r>
-      <w:r>
-        <w:rPr>
-          <w:rFonts w:cstheme="minorHAnsi"/>
-          <w:sz w:val="22"/>
-        </w:rPr>
-        <w:tab/>
-      </w:r>
-      <w:r>
-        <w:rPr>
-          <w:rFonts w:cstheme="minorHAnsi"/>
-          <w:sz w:val="22"/>
-        </w:rPr>
-        <w:tab/>
-      </w:r>
-      <w:r>
-        <w:rPr>
-          <w:rFonts w:cstheme="minorHAnsi"/>
-          <w:sz w:val="22"/>
-        </w:rPr>
-        <w:tab/>
-        <w:t xml:space="preserve">  </w:t>
-      </w:r>
-      <w:r>
-        <w:rPr>
-          <w:rFonts w:cstheme="minorHAnsi"/>
-          <w:sz w:val="22"/>
-        </w:rPr>
-        <w:t>July 2018</w:t>
+        <w:t>July</w:t>
+      </w:r>
+      <w:proofErr w:type="gramEnd"/>
+      <w:r>
+        <w:rPr>
+          <w:rFonts w:cstheme="minorHAnsi"/>
+          <w:sz w:val="22"/>
+        </w:rPr>
+        <w:t xml:space="preserve"> 2018</w:t>
       </w:r>
       <w:r>
         <w:rPr>
@@ -2770,15 +2884,33 @@
           <w:sz w:val="20"/>
           <w:szCs w:val="20"/>
         </w:rPr>
-        <w:t>elieved stress of parents and children by accompanying and consoling them in times of grief</w:t>
-      </w:r>
-      <w:r>
-        <w:rPr>
-          <w:rFonts w:cstheme="minorHAnsi"/>
-          <w:sz w:val="20"/>
-          <w:szCs w:val="20"/>
-        </w:rPr>
-        <w:t xml:space="preserve">, and </w:t>
+        <w:t xml:space="preserve">elieved stress of parents and children by accompanying and consoling them in times of </w:t>
+      </w:r>
+      <w:proofErr w:type="gramStart"/>
+      <w:r>
+        <w:rPr>
+          <w:rFonts w:cstheme="minorHAnsi"/>
+          <w:sz w:val="20"/>
+          <w:szCs w:val="20"/>
+        </w:rPr>
+        <w:t>grief</w:t>
+      </w:r>
+      <w:r>
+        <w:rPr>
+          <w:rFonts w:cstheme="minorHAnsi"/>
+          <w:sz w:val="20"/>
+          <w:szCs w:val="20"/>
+        </w:rPr>
+        <w:t>, and</w:t>
+      </w:r>
+      <w:proofErr w:type="gramEnd"/>
+      <w:r>
+        <w:rPr>
+          <w:rFonts w:cstheme="minorHAnsi"/>
+          <w:sz w:val="20"/>
+          <w:szCs w:val="20"/>
+        </w:rPr>
+        <w:t xml:space="preserve"> </w:t>
       </w:r>
       <w:r>
         <w:rPr>

</xml_diff>

<commit_message>
add figma to skill section
</commit_message>
<xml_diff>
--- a/Resume_AndersonHsieh.docx
+++ b/Resume_AndersonHsieh.docx
@@ -393,6 +393,13 @@
           <w:rFonts w:cstheme="minorHAnsi"/>
           <w:sz w:val="22"/>
         </w:rPr>
+        <w:t xml:space="preserve">Figma, </w:t>
+      </w:r>
+      <w:r>
+        <w:rPr>
+          <w:rFonts w:cstheme="minorHAnsi"/>
+          <w:sz w:val="22"/>
+        </w:rPr>
         <w:t xml:space="preserve">Public </w:t>
       </w:r>
       <w:r>
@@ -414,7 +421,21 @@
           <w:rFonts w:cstheme="minorHAnsi"/>
           <w:sz w:val="22"/>
         </w:rPr>
-        <w:t xml:space="preserve">, Child Care and Teaching </w:t>
+        <w:t>, Child Care</w:t>
+      </w:r>
+      <w:r>
+        <w:rPr>
+          <w:rFonts w:cstheme="minorHAnsi" w:hint="eastAsia"/>
+          <w:sz w:val="22"/>
+        </w:rPr>
+        <w:t>,</w:t>
+      </w:r>
+      <w:r>
+        <w:rPr>
+          <w:rFonts w:cstheme="minorHAnsi"/>
+          <w:sz w:val="22"/>
+        </w:rPr>
+        <w:t xml:space="preserve"> Teaching </w:t>
       </w:r>
     </w:p>
     <w:p>
@@ -461,6 +482,7 @@
           <w:sz w:val="22"/>
         </w:rPr>
       </w:pPr>
+      <w:proofErr w:type="spellStart"/>
       <w:r>
         <w:rPr>
           <w:rFonts w:cstheme="minorHAnsi"/>
@@ -468,7 +490,17 @@
           <w:bCs/>
           <w:sz w:val="22"/>
         </w:rPr>
-        <w:t xml:space="preserve">WMMA_WhereMyMoneyAt : Full </w:t>
+        <w:t>WMMA_WhereMyMoneyAt</w:t>
+      </w:r>
+      <w:proofErr w:type="spellEnd"/>
+      <w:r>
+        <w:rPr>
+          <w:rFonts w:cstheme="minorHAnsi"/>
+          <w:b/>
+          <w:bCs/>
+          <w:sz w:val="22"/>
+        </w:rPr>
+        <w:t xml:space="preserve"> : Full </w:t>
       </w:r>
       <w:r>
         <w:rPr>
@@ -671,7 +703,25 @@
           <w:sz w:val="20"/>
           <w:szCs w:val="20"/>
         </w:rPr>
-        <w:t xml:space="preserve"> RestAPI with Spring Boot connect</w:t>
+        <w:t xml:space="preserve"> </w:t>
+      </w:r>
+      <w:proofErr w:type="spellStart"/>
+      <w:r>
+        <w:rPr>
+          <w:rFonts w:cstheme="minorHAnsi"/>
+          <w:sz w:val="20"/>
+          <w:szCs w:val="20"/>
+        </w:rPr>
+        <w:t>RestAPI</w:t>
+      </w:r>
+      <w:proofErr w:type="spellEnd"/>
+      <w:r>
+        <w:rPr>
+          <w:rFonts w:cstheme="minorHAnsi"/>
+          <w:sz w:val="20"/>
+          <w:szCs w:val="20"/>
+        </w:rPr>
+        <w:t xml:space="preserve"> with Spring Boot connect</w:t>
       </w:r>
       <w:r>
         <w:rPr>
@@ -751,7 +801,25 @@
           <w:sz w:val="20"/>
           <w:szCs w:val="20"/>
         </w:rPr>
-        <w:t>Android app using Retrofit, Lifecycle components, SQLite and Room for local data cache,</w:t>
+        <w:t xml:space="preserve">Android app using Retrofit, Lifecycle components, </w:t>
+      </w:r>
+      <w:proofErr w:type="gramStart"/>
+      <w:r>
+        <w:rPr>
+          <w:rFonts w:cstheme="minorHAnsi"/>
+          <w:sz w:val="20"/>
+          <w:szCs w:val="20"/>
+        </w:rPr>
+        <w:t>SQLite</w:t>
+      </w:r>
+      <w:proofErr w:type="gramEnd"/>
+      <w:r>
+        <w:rPr>
+          <w:rFonts w:cstheme="minorHAnsi"/>
+          <w:sz w:val="20"/>
+          <w:szCs w:val="20"/>
+        </w:rPr>
+        <w:t xml:space="preserve"> and Room for local data cache,</w:t>
       </w:r>
       <w:r>
         <w:rPr>
@@ -772,21 +840,17 @@
     </w:p>
     <w:p>
       <w:pPr>
-        <w:spacing w:beforeLines="20" w:before="72" w:line="280" w:lineRule="exact"/>
-        <w:rPr>
-          <w:rFonts w:cstheme="minorHAnsi"/>
-          <w:sz w:val="22"/>
-        </w:rPr>
-      </w:pPr>
-      <w:r>
-        <w:rPr>
+        <w:spacing w:beforeLines="20" w:before="72"/>
+        <w:rPr>
+          <w:rStyle w:val="Hyperlink"/>
           <w:rFonts w:cstheme="minorHAnsi"/>
           <w:b/>
           <w:bCs/>
           <w:sz w:val="22"/>
         </w:rPr>
-        <w:t>Wat2Eat</w:t>
-      </w:r>
+      </w:pPr>
+      <w:proofErr w:type="spellStart"/>
+      <w:proofErr w:type="gramStart"/>
       <w:r>
         <w:rPr>
           <w:rFonts w:cstheme="minorHAnsi"/>
@@ -794,8 +858,9 @@
           <w:bCs/>
           <w:sz w:val="22"/>
         </w:rPr>
-        <w:t xml:space="preserve"> : Food </w:t>
-      </w:r>
+        <w:t>RatesUp</w:t>
+      </w:r>
+      <w:proofErr w:type="spellEnd"/>
       <w:r>
         <w:rPr>
           <w:rFonts w:cstheme="minorHAnsi"/>
@@ -803,8 +868,9 @@
           <w:bCs/>
           <w:sz w:val="22"/>
         </w:rPr>
-        <w:t>Places I</w:t>
-      </w:r>
+        <w:t xml:space="preserve"> :</w:t>
+      </w:r>
+      <w:proofErr w:type="gramEnd"/>
       <w:r>
         <w:rPr>
           <w:rFonts w:cstheme="minorHAnsi"/>
@@ -812,52 +878,7 @@
           <w:bCs/>
           <w:sz w:val="22"/>
         </w:rPr>
-        <w:t xml:space="preserve">n </w:t>
-      </w:r>
-      <w:r>
-        <w:rPr>
-          <w:rFonts w:cstheme="minorHAnsi"/>
-          <w:b/>
-          <w:bCs/>
-          <w:sz w:val="22"/>
-        </w:rPr>
-        <w:t>Y</w:t>
-      </w:r>
-      <w:r>
-        <w:rPr>
-          <w:rFonts w:cstheme="minorHAnsi"/>
-          <w:b/>
-          <w:bCs/>
-          <w:sz w:val="22"/>
-        </w:rPr>
-        <w:t xml:space="preserve">our </w:t>
-      </w:r>
-      <w:r>
-        <w:rPr>
-          <w:rFonts w:cstheme="minorHAnsi"/>
-          <w:b/>
-          <w:bCs/>
-          <w:sz w:val="22"/>
-        </w:rPr>
-        <w:t>A</w:t>
-      </w:r>
-      <w:r>
-        <w:rPr>
-          <w:rFonts w:cstheme="minorHAnsi"/>
-          <w:b/>
-          <w:bCs/>
-          <w:sz w:val="22"/>
-        </w:rPr>
-        <w:t>rea</w:t>
-      </w:r>
-      <w:r>
-        <w:rPr>
-          <w:rFonts w:cstheme="minorHAnsi"/>
-          <w:b/>
-          <w:bCs/>
-          <w:sz w:val="22"/>
-        </w:rPr>
-        <w:t xml:space="preserve"> | </w:t>
+        <w:t xml:space="preserve"> Currency Converter with History Records| </w:t>
       </w:r>
       <w:hyperlink r:id="rId13" w:history="1">
         <w:r>
@@ -871,6 +892,124 @@
           <w:t>Github</w:t>
         </w:r>
       </w:hyperlink>
+    </w:p>
+    <w:p>
+      <w:pPr>
+        <w:pStyle w:val="ListParagraph"/>
+        <w:numPr>
+          <w:ilvl w:val="0"/>
+          <w:numId w:val="48"/>
+        </w:numPr>
+        <w:spacing w:line="280" w:lineRule="exact"/>
+        <w:ind w:left="641" w:hanging="357"/>
+        <w:rPr>
+          <w:rFonts w:cstheme="minorHAnsi"/>
+          <w:sz w:val="20"/>
+          <w:szCs w:val="20"/>
+        </w:rPr>
+      </w:pPr>
+      <w:r>
+        <w:rPr>
+          <w:rFonts w:cstheme="minorHAnsi" w:hint="eastAsia"/>
+          <w:sz w:val="20"/>
+          <w:szCs w:val="20"/>
+        </w:rPr>
+        <w:t>A</w:t>
+      </w:r>
+      <w:r>
+        <w:rPr>
+          <w:rFonts w:cstheme="minorHAnsi"/>
+          <w:sz w:val="20"/>
+          <w:szCs w:val="20"/>
+        </w:rPr>
+        <w:t xml:space="preserve"> Native Android App that does currency conversions while displaying the rate changes for the last three months.</w:t>
+      </w:r>
+    </w:p>
+    <w:p>
+      <w:pPr>
+        <w:pStyle w:val="ListParagraph"/>
+        <w:numPr>
+          <w:ilvl w:val="0"/>
+          <w:numId w:val="48"/>
+        </w:numPr>
+        <w:spacing w:line="280" w:lineRule="exact"/>
+        <w:ind w:left="641" w:hanging="357"/>
+        <w:rPr>
+          <w:rFonts w:cstheme="minorHAnsi" w:hint="eastAsia"/>
+          <w:sz w:val="20"/>
+          <w:szCs w:val="20"/>
+        </w:rPr>
+      </w:pPr>
+      <w:r>
+        <w:rPr>
+          <w:rFonts w:cstheme="minorHAnsi"/>
+          <w:sz w:val="20"/>
+          <w:szCs w:val="20"/>
+        </w:rPr>
+        <w:t xml:space="preserve">Fetch data from </w:t>
+      </w:r>
+      <w:hyperlink r:id="rId14" w:history="1">
+        <w:r>
+          <w:rPr>
+            <w:rStyle w:val="Hyperlink"/>
+            <w:rFonts w:cstheme="minorHAnsi"/>
+            <w:sz w:val="20"/>
+            <w:szCs w:val="20"/>
+          </w:rPr>
+          <w:t>freecurrencyapi</w:t>
+        </w:r>
+      </w:hyperlink>
+      <w:r>
+        <w:rPr>
+          <w:rFonts w:cstheme="minorHAnsi"/>
+          <w:sz w:val="20"/>
+          <w:szCs w:val="20"/>
+        </w:rPr>
+        <w:t xml:space="preserve"> with Retrofit and</w:t>
+      </w:r>
+      <w:r>
+        <w:rPr>
+          <w:rFonts w:cstheme="minorHAnsi"/>
+          <w:sz w:val="20"/>
+          <w:szCs w:val="20"/>
+        </w:rPr>
+        <w:t xml:space="preserve"> </w:t>
+      </w:r>
+      <w:proofErr w:type="gramStart"/>
+      <w:r>
+        <w:rPr>
+          <w:rFonts w:cstheme="minorHAnsi"/>
+          <w:sz w:val="20"/>
+          <w:szCs w:val="20"/>
+        </w:rPr>
+        <w:t>Kotlin Coroutin</w:t>
+      </w:r>
+      <w:r>
+        <w:rPr>
+          <w:rFonts w:cstheme="minorHAnsi"/>
+          <w:sz w:val="20"/>
+          <w:szCs w:val="20"/>
+        </w:rPr>
+        <w:t>e, and</w:t>
+      </w:r>
+      <w:proofErr w:type="gramEnd"/>
+      <w:r>
+        <w:rPr>
+          <w:rFonts w:cstheme="minorHAnsi"/>
+          <w:sz w:val="20"/>
+          <w:szCs w:val="20"/>
+        </w:rPr>
+        <w:t xml:space="preserve"> apply dependency injection with Hilt.</w:t>
+      </w:r>
+    </w:p>
+    <w:p>
+      <w:pPr>
+        <w:spacing w:beforeLines="20" w:before="72" w:line="280" w:lineRule="exact"/>
+        <w:rPr>
+          <w:rFonts w:cstheme="minorHAnsi"/>
+          <w:sz w:val="22"/>
+        </w:rPr>
+      </w:pPr>
       <w:r>
         <w:rPr>
           <w:rFonts w:cstheme="minorHAnsi"/>
@@ -878,9 +1017,102 @@
           <w:bCs/>
           <w:sz w:val="22"/>
         </w:rPr>
+        <w:t>Wat2Eat</w:t>
+      </w:r>
+      <w:r>
+        <w:rPr>
+          <w:rFonts w:cstheme="minorHAnsi"/>
+          <w:b/>
+          <w:bCs/>
+          <w:sz w:val="22"/>
+        </w:rPr>
+        <w:t xml:space="preserve"> : Food </w:t>
+      </w:r>
+      <w:r>
+        <w:rPr>
+          <w:rFonts w:cstheme="minorHAnsi"/>
+          <w:b/>
+          <w:bCs/>
+          <w:sz w:val="22"/>
+        </w:rPr>
+        <w:t>Places I</w:t>
+      </w:r>
+      <w:r>
+        <w:rPr>
+          <w:rFonts w:cstheme="minorHAnsi"/>
+          <w:b/>
+          <w:bCs/>
+          <w:sz w:val="22"/>
+        </w:rPr>
+        <w:t xml:space="preserve">n </w:t>
+      </w:r>
+      <w:r>
+        <w:rPr>
+          <w:rFonts w:cstheme="minorHAnsi"/>
+          <w:b/>
+          <w:bCs/>
+          <w:sz w:val="22"/>
+        </w:rPr>
+        <w:t>Y</w:t>
+      </w:r>
+      <w:r>
+        <w:rPr>
+          <w:rFonts w:cstheme="minorHAnsi"/>
+          <w:b/>
+          <w:bCs/>
+          <w:sz w:val="22"/>
+        </w:rPr>
+        <w:t xml:space="preserve">our </w:t>
+      </w:r>
+      <w:r>
+        <w:rPr>
+          <w:rFonts w:cstheme="minorHAnsi"/>
+          <w:b/>
+          <w:bCs/>
+          <w:sz w:val="22"/>
+        </w:rPr>
+        <w:t>A</w:t>
+      </w:r>
+      <w:r>
+        <w:rPr>
+          <w:rFonts w:cstheme="minorHAnsi"/>
+          <w:b/>
+          <w:bCs/>
+          <w:sz w:val="22"/>
+        </w:rPr>
+        <w:t>rea</w:t>
+      </w:r>
+      <w:r>
+        <w:rPr>
+          <w:rFonts w:cstheme="minorHAnsi"/>
+          <w:b/>
+          <w:bCs/>
+          <w:sz w:val="22"/>
+        </w:rPr>
         <w:t xml:space="preserve"> | </w:t>
       </w:r>
-      <w:hyperlink r:id="rId14" w:history="1">
+      <w:hyperlink r:id="rId15" w:history="1">
+        <w:r>
+          <w:rPr>
+            <w:rStyle w:val="Hyperlink"/>
+            <w:rFonts w:cstheme="minorHAnsi"/>
+            <w:b/>
+            <w:bCs/>
+            <w:sz w:val="22"/>
+          </w:rPr>
+          <w:t>Github</w:t>
+        </w:r>
+      </w:hyperlink>
+      <w:r>
+        <w:rPr>
+          <w:rFonts w:cstheme="minorHAnsi"/>
+          <w:b/>
+          <w:bCs/>
+          <w:sz w:val="22"/>
+        </w:rPr>
+        <w:t xml:space="preserve"> | </w:t>
+      </w:r>
+      <w:hyperlink r:id="rId16" w:history="1">
         <w:r>
           <w:rPr>
             <w:rStyle w:val="Hyperlink"/>
@@ -901,7 +1133,7 @@
         </w:rPr>
         <w:t xml:space="preserve"> | </w:t>
       </w:r>
-      <w:hyperlink r:id="rId15" w:history="1">
+      <w:hyperlink r:id="rId17" w:history="1">
         <w:r>
           <w:rPr>
             <w:rStyle w:val="Hyperlink"/>
@@ -1021,6 +1253,8 @@
           <w:sz w:val="22"/>
         </w:rPr>
       </w:pPr>
+      <w:proofErr w:type="spellStart"/>
+      <w:proofErr w:type="gramStart"/>
       <w:r>
         <w:rPr>
           <w:rFonts w:cstheme="minorHAnsi"/>
@@ -1030,6 +1264,7 @@
         </w:rPr>
         <w:t>VolleyTools</w:t>
       </w:r>
+      <w:proofErr w:type="spellEnd"/>
       <w:r>
         <w:rPr>
           <w:rFonts w:cstheme="minorHAnsi"/>
@@ -1046,8 +1281,9 @@
           <w:bCs/>
           <w:sz w:val="22"/>
         </w:rPr>
-        <w:t>: Volleyball Score Board</w:t>
-      </w:r>
+        <w:t>:</w:t>
+      </w:r>
+      <w:proofErr w:type="gramEnd"/>
       <w:r>
         <w:rPr>
           <w:rFonts w:cstheme="minorHAnsi"/>
@@ -1055,9 +1291,18 @@
           <w:bCs/>
           <w:sz w:val="22"/>
         </w:rPr>
+        <w:t xml:space="preserve"> Volleyball Score Board</w:t>
+      </w:r>
+      <w:r>
+        <w:rPr>
+          <w:rFonts w:cstheme="minorHAnsi"/>
+          <w:b/>
+          <w:bCs/>
+          <w:sz w:val="22"/>
+        </w:rPr>
         <w:t xml:space="preserve"> | </w:t>
       </w:r>
-      <w:hyperlink r:id="rId16" w:history="1">
+      <w:hyperlink r:id="rId18" w:history="1">
         <w:r>
           <w:rPr>
             <w:rStyle w:val="Hyperlink"/>
@@ -1192,6 +1437,7 @@
           <w:sz w:val="22"/>
         </w:rPr>
       </w:pPr>
+      <w:proofErr w:type="spellStart"/>
       <w:r>
         <w:rPr>
           <w:rFonts w:cstheme="minorHAnsi"/>
@@ -1199,8 +1445,9 @@
           <w:bCs/>
           <w:sz w:val="22"/>
         </w:rPr>
-        <w:t>HelpMe (HackTheNorth 2021 Fall)</w:t>
-      </w:r>
+        <w:t>HelpMe</w:t>
+      </w:r>
+      <w:proofErr w:type="spellEnd"/>
       <w:r>
         <w:rPr>
           <w:rFonts w:cstheme="minorHAnsi"/>
@@ -1208,8 +1455,9 @@
           <w:bCs/>
           <w:sz w:val="22"/>
         </w:rPr>
-        <w:t xml:space="preserve"> : </w:t>
-      </w:r>
+        <w:t xml:space="preserve"> (</w:t>
+      </w:r>
+      <w:proofErr w:type="spellStart"/>
       <w:r>
         <w:rPr>
           <w:rFonts w:cstheme="minorHAnsi"/>
@@ -1217,8 +1465,9 @@
           <w:bCs/>
           <w:sz w:val="22"/>
         </w:rPr>
-        <w:t>C</w:t>
-      </w:r>
+        <w:t>HackTheNorth</w:t>
+      </w:r>
+      <w:proofErr w:type="spellEnd"/>
       <w:r>
         <w:rPr>
           <w:rFonts w:cstheme="minorHAnsi"/>
@@ -1226,7 +1475,7 @@
           <w:bCs/>
           <w:sz w:val="22"/>
         </w:rPr>
-        <w:t xml:space="preserve">harities </w:t>
+        <w:t xml:space="preserve"> 2021 Fall)</w:t>
       </w:r>
       <w:r>
         <w:rPr>
@@ -1235,7 +1484,7 @@
           <w:bCs/>
           <w:sz w:val="22"/>
         </w:rPr>
-        <w:t>T</w:t>
+        <w:t xml:space="preserve"> : </w:t>
       </w:r>
       <w:r>
         <w:rPr>
@@ -1244,7 +1493,7 @@
           <w:bCs/>
           <w:sz w:val="22"/>
         </w:rPr>
-        <w:t xml:space="preserve">hat </w:t>
+        <w:t>C</w:t>
       </w:r>
       <w:r>
         <w:rPr>
@@ -1253,7 +1502,7 @@
           <w:bCs/>
           <w:sz w:val="22"/>
         </w:rPr>
-        <w:t>F</w:t>
+        <w:t xml:space="preserve">harities </w:t>
       </w:r>
       <w:r>
         <w:rPr>
@@ -1262,7 +1511,7 @@
           <w:bCs/>
           <w:sz w:val="22"/>
         </w:rPr>
-        <w:t xml:space="preserve">its </w:t>
+        <w:t>T</w:t>
       </w:r>
       <w:r>
         <w:rPr>
@@ -1271,7 +1520,7 @@
           <w:bCs/>
           <w:sz w:val="22"/>
         </w:rPr>
-        <w:t>Y</w:t>
+        <w:t xml:space="preserve">hat </w:t>
       </w:r>
       <w:r>
         <w:rPr>
@@ -1280,7 +1529,7 @@
           <w:bCs/>
           <w:sz w:val="22"/>
         </w:rPr>
-        <w:t xml:space="preserve">our </w:t>
+        <w:t>F</w:t>
       </w:r>
       <w:r>
         <w:rPr>
@@ -1289,7 +1538,7 @@
           <w:bCs/>
           <w:sz w:val="22"/>
         </w:rPr>
-        <w:t>N</w:t>
+        <w:t xml:space="preserve">its </w:t>
       </w:r>
       <w:r>
         <w:rPr>
@@ -1298,7 +1547,7 @@
           <w:bCs/>
           <w:sz w:val="22"/>
         </w:rPr>
-        <w:t>ee</w:t>
+        <w:t>Y</w:t>
       </w:r>
       <w:r>
         <w:rPr>
@@ -1307,7 +1556,7 @@
           <w:bCs/>
           <w:sz w:val="22"/>
         </w:rPr>
-        <w:t>d</w:t>
+        <w:t xml:space="preserve">our </w:t>
       </w:r>
       <w:r>
         <w:rPr>
@@ -1316,9 +1565,36 @@
           <w:bCs/>
           <w:sz w:val="22"/>
         </w:rPr>
+        <w:t>N</w:t>
+      </w:r>
+      <w:r>
+        <w:rPr>
+          <w:rFonts w:cstheme="minorHAnsi"/>
+          <w:b/>
+          <w:bCs/>
+          <w:sz w:val="22"/>
+        </w:rPr>
+        <w:t>ee</w:t>
+      </w:r>
+      <w:r>
+        <w:rPr>
+          <w:rFonts w:cstheme="minorHAnsi"/>
+          <w:b/>
+          <w:bCs/>
+          <w:sz w:val="22"/>
+        </w:rPr>
+        <w:t>d</w:t>
+      </w:r>
+      <w:r>
+        <w:rPr>
+          <w:rFonts w:cstheme="minorHAnsi"/>
+          <w:b/>
+          <w:bCs/>
+          <w:sz w:val="22"/>
+        </w:rPr>
         <w:t xml:space="preserve"> | </w:t>
       </w:r>
-      <w:hyperlink r:id="rId17" w:history="1">
+      <w:hyperlink r:id="rId19" w:history="1">
         <w:r>
           <w:rPr>
             <w:rStyle w:val="Hyperlink"/>
@@ -1339,7 +1615,7 @@
         </w:rPr>
         <w:t xml:space="preserve"> | </w:t>
       </w:r>
-      <w:hyperlink r:id="rId18" w:history="1">
+      <w:hyperlink r:id="rId20" w:history="1">
         <w:r>
           <w:rPr>
             <w:rStyle w:val="Hyperlink"/>
@@ -1512,7 +1788,7 @@
         </w:rPr>
         <w:t xml:space="preserve"> </w:t>
       </w:r>
-      <w:hyperlink r:id="rId19" w:history="1">
+      <w:hyperlink r:id="rId21" w:history="1">
         <w:r>
           <w:rPr>
             <w:rStyle w:val="Hyperlink"/>
@@ -1599,15 +1875,52 @@
     </w:p>
     <w:p>
       <w:pPr>
-        <w:spacing w:beforeLines="20" w:before="72"/>
-        <w:rPr>
-          <w:rStyle w:val="Hyperlink"/>
+        <w:spacing w:line="180" w:lineRule="exact"/>
+        <w:rPr>
+          <w:rFonts w:cstheme="minorHAnsi"/>
+          <w:szCs w:val="24"/>
+        </w:rPr>
+      </w:pPr>
+    </w:p>
+    <w:p>
+      <w:pPr>
+        <w:pBdr>
+          <w:bottom w:val="single" w:sz="4" w:space="1" w:color="auto"/>
+        </w:pBdr>
+        <w:contextualSpacing/>
+        <w:rPr>
+          <w:rFonts w:cstheme="minorHAnsi"/>
+          <w:sz w:val="28"/>
+          <w:szCs w:val="28"/>
+        </w:rPr>
+      </w:pPr>
+      <w:r>
+        <w:rPr>
+          <w:rFonts w:cstheme="minorHAnsi"/>
+          <w:sz w:val="28"/>
+          <w:szCs w:val="28"/>
+        </w:rPr>
+        <w:t>Experience</w:t>
+      </w:r>
+    </w:p>
+    <w:p>
+      <w:pPr>
+        <w:spacing w:beforeLines="30" w:before="108" w:line="280" w:lineRule="exact"/>
+        <w:rPr>
+          <w:rFonts w:cstheme="minorHAnsi"/>
+          <w:sz w:val="22"/>
+        </w:rPr>
+      </w:pPr>
+      <w:r>
+        <w:rPr>
           <w:rFonts w:cstheme="minorHAnsi"/>
           <w:b/>
           <w:bCs/>
           <w:sz w:val="22"/>
         </w:rPr>
-      </w:pPr>
+        <w:t xml:space="preserve">Assistant Engineer, </w:t>
+      </w:r>
+      <w:proofErr w:type="spellStart"/>
       <w:r>
         <w:rPr>
           <w:rFonts w:cstheme="minorHAnsi"/>
@@ -1615,8 +1928,9 @@
           <w:bCs/>
           <w:sz w:val="22"/>
         </w:rPr>
-        <w:t>RatesUp</w:t>
-      </w:r>
+        <w:t>KKStream</w:t>
+      </w:r>
+      <w:proofErr w:type="spellEnd"/>
       <w:r>
         <w:rPr>
           <w:rFonts w:cstheme="minorHAnsi"/>
@@ -1624,7 +1938,7 @@
           <w:bCs/>
           <w:sz w:val="22"/>
         </w:rPr>
-        <w:t xml:space="preserve"> </w:t>
+        <w:t xml:space="preserve"> L</w:t>
       </w:r>
       <w:r>
         <w:rPr>
@@ -1633,7 +1947,7 @@
           <w:bCs/>
           <w:sz w:val="22"/>
         </w:rPr>
-        <w:t xml:space="preserve">: Currency Converter with History </w:t>
+        <w:t>td</w:t>
       </w:r>
       <w:r>
         <w:rPr>
@@ -1642,7 +1956,7 @@
           <w:bCs/>
           <w:sz w:val="22"/>
         </w:rPr>
-        <w:t>Records</w:t>
+        <w:t>.</w:t>
       </w:r>
       <w:r>
         <w:rPr>
@@ -1651,20 +1965,109 @@
           <w:bCs/>
           <w:sz w:val="22"/>
         </w:rPr>
-        <w:t xml:space="preserve">| </w:t>
-      </w:r>
-      <w:hyperlink r:id="rId20" w:history="1">
-        <w:r>
-          <w:rPr>
-            <w:rStyle w:val="Hyperlink"/>
-            <w:rFonts w:cstheme="minorHAnsi"/>
-            <w:b/>
-            <w:bCs/>
-            <w:sz w:val="22"/>
-          </w:rPr>
-          <w:t>Github</w:t>
-        </w:r>
-      </w:hyperlink>
+        <w:t xml:space="preserve"> | </w:t>
+      </w:r>
+      <w:r>
+        <w:rPr>
+          <w:rFonts w:cstheme="minorHAnsi"/>
+          <w:sz w:val="22"/>
+        </w:rPr>
+        <w:t>Taipei City, Taiwan</w:t>
+      </w:r>
+      <w:r>
+        <w:rPr>
+          <w:rFonts w:cstheme="minorHAnsi"/>
+          <w:sz w:val="22"/>
+        </w:rPr>
+        <w:tab/>
+      </w:r>
+      <w:r>
+        <w:rPr>
+          <w:rFonts w:cstheme="minorHAnsi"/>
+          <w:sz w:val="22"/>
+        </w:rPr>
+        <w:tab/>
+      </w:r>
+      <w:r>
+        <w:rPr>
+          <w:rFonts w:cstheme="minorHAnsi"/>
+          <w:sz w:val="22"/>
+        </w:rPr>
+        <w:tab/>
+      </w:r>
+      <w:r>
+        <w:rPr>
+          <w:rFonts w:cstheme="minorHAnsi"/>
+          <w:sz w:val="22"/>
+        </w:rPr>
+        <w:tab/>
+      </w:r>
+      <w:r>
+        <w:rPr>
+          <w:rFonts w:cstheme="minorHAnsi"/>
+          <w:sz w:val="22"/>
+        </w:rPr>
+        <w:tab/>
+      </w:r>
+      <w:r>
+        <w:rPr>
+          <w:rFonts w:cstheme="minorHAnsi"/>
+          <w:sz w:val="22"/>
+        </w:rPr>
+        <w:tab/>
+      </w:r>
+      <w:r>
+        <w:rPr>
+          <w:rFonts w:cstheme="minorHAnsi"/>
+          <w:sz w:val="22"/>
+        </w:rPr>
+        <w:tab/>
+      </w:r>
+      <w:proofErr w:type="gramStart"/>
+      <w:r>
+        <w:rPr>
+          <w:rFonts w:cstheme="minorHAnsi"/>
+          <w:sz w:val="22"/>
+        </w:rPr>
+        <w:tab/>
+        <w:t xml:space="preserve">  </w:t>
+      </w:r>
+      <w:r>
+        <w:rPr>
+          <w:rFonts w:cstheme="minorHAnsi"/>
+          <w:sz w:val="22"/>
+        </w:rPr>
+        <w:t>Aug</w:t>
+      </w:r>
+      <w:proofErr w:type="gramEnd"/>
+      <w:r>
+        <w:rPr>
+          <w:rFonts w:cstheme="minorHAnsi"/>
+          <w:sz w:val="22"/>
+        </w:rPr>
+        <w:t xml:space="preserve"> 2021 </w:t>
+      </w:r>
+      <w:r>
+        <w:rPr>
+          <w:rFonts w:cstheme="minorHAnsi"/>
+          <w:sz w:val="22"/>
+        </w:rPr>
+        <w:t xml:space="preserve">- </w:t>
+      </w:r>
+      <w:r>
+        <w:rPr>
+          <w:rFonts w:cstheme="minorHAnsi"/>
+          <w:sz w:val="22"/>
+        </w:rPr>
+        <w:t>Dec</w:t>
+      </w:r>
+      <w:r>
+        <w:rPr>
+          <w:rFonts w:cstheme="minorHAnsi"/>
+          <w:sz w:val="22"/>
+        </w:rPr>
+        <w:t xml:space="preserve"> 2021</w:t>
+      </w:r>
     </w:p>
     <w:p>
       <w:pPr>
@@ -1683,91 +2086,101 @@
       </w:pPr>
       <w:r>
         <w:rPr>
-          <w:rFonts w:cstheme="minorHAnsi" w:hint="eastAsia"/>
-          <w:sz w:val="20"/>
-          <w:szCs w:val="20"/>
-        </w:rPr>
-        <w:t>A</w:t>
-      </w:r>
-      <w:r>
-        <w:rPr>
-          <w:rFonts w:cstheme="minorHAnsi"/>
-          <w:sz w:val="20"/>
-          <w:szCs w:val="20"/>
-        </w:rPr>
-        <w:t xml:space="preserve"> Native Android </w:t>
-      </w:r>
-      <w:r>
-        <w:rPr>
-          <w:rFonts w:cstheme="minorHAnsi"/>
-          <w:sz w:val="20"/>
-          <w:szCs w:val="20"/>
-        </w:rPr>
-        <w:t>App that</w:t>
-      </w:r>
-      <w:r>
-        <w:rPr>
-          <w:rFonts w:cstheme="minorHAnsi"/>
-          <w:sz w:val="20"/>
-          <w:szCs w:val="20"/>
-        </w:rPr>
-        <w:t xml:space="preserve"> does</w:t>
-      </w:r>
-      <w:r>
-        <w:rPr>
-          <w:rFonts w:cstheme="minorHAnsi"/>
-          <w:sz w:val="20"/>
-          <w:szCs w:val="20"/>
-        </w:rPr>
-        <w:t xml:space="preserve"> currency conversions while </w:t>
-      </w:r>
-      <w:r>
-        <w:rPr>
-          <w:rFonts w:cstheme="minorHAnsi"/>
-          <w:sz w:val="20"/>
-          <w:szCs w:val="20"/>
-        </w:rPr>
-        <w:t>displaying</w:t>
-      </w:r>
-      <w:r>
-        <w:rPr>
-          <w:rFonts w:cstheme="minorHAnsi"/>
-          <w:sz w:val="20"/>
-          <w:szCs w:val="20"/>
-        </w:rPr>
-        <w:t xml:space="preserve"> the </w:t>
-      </w:r>
-      <w:r>
-        <w:rPr>
-          <w:rFonts w:cstheme="minorHAnsi"/>
-          <w:sz w:val="20"/>
-          <w:szCs w:val="20"/>
-        </w:rPr>
-        <w:t>rate change</w:t>
-      </w:r>
-      <w:r>
-        <w:rPr>
-          <w:rFonts w:cstheme="minorHAnsi"/>
-          <w:sz w:val="20"/>
-          <w:szCs w:val="20"/>
-        </w:rPr>
-        <w:t>s</w:t>
-      </w:r>
-      <w:r>
-        <w:rPr>
-          <w:rFonts w:cstheme="minorHAnsi"/>
-          <w:sz w:val="20"/>
-          <w:szCs w:val="20"/>
-        </w:rPr>
-        <w:t xml:space="preserve"> for the </w:t>
-      </w:r>
-      <w:r>
-        <w:rPr>
-          <w:rFonts w:cstheme="minorHAnsi"/>
-          <w:sz w:val="20"/>
-          <w:szCs w:val="20"/>
-        </w:rPr>
-        <w:t>last three months.</w:t>
+          <w:rFonts w:cstheme="minorHAnsi"/>
+          <w:sz w:val="20"/>
+          <w:szCs w:val="20"/>
+        </w:rPr>
+        <w:t>Restored</w:t>
+      </w:r>
+      <w:r>
+        <w:rPr>
+          <w:rFonts w:cstheme="minorHAnsi"/>
+          <w:sz w:val="20"/>
+          <w:szCs w:val="20"/>
+        </w:rPr>
+        <w:t xml:space="preserve"> Android </w:t>
+      </w:r>
+      <w:r>
+        <w:rPr>
+          <w:rFonts w:cstheme="minorHAnsi"/>
+          <w:sz w:val="20"/>
+          <w:szCs w:val="20"/>
+        </w:rPr>
+        <w:t xml:space="preserve">UI </w:t>
+      </w:r>
+      <w:r>
+        <w:rPr>
+          <w:rFonts w:cstheme="minorHAnsi"/>
+          <w:sz w:val="20"/>
+          <w:szCs w:val="20"/>
+        </w:rPr>
+        <w:t xml:space="preserve">automation testing with Espresso, </w:t>
+      </w:r>
+      <w:proofErr w:type="spellStart"/>
+      <w:r>
+        <w:rPr>
+          <w:rFonts w:cstheme="minorHAnsi"/>
+          <w:sz w:val="20"/>
+          <w:szCs w:val="20"/>
+        </w:rPr>
+        <w:t>PageObject</w:t>
+      </w:r>
+      <w:proofErr w:type="spellEnd"/>
+      <w:r>
+        <w:rPr>
+          <w:rFonts w:cstheme="minorHAnsi"/>
+          <w:sz w:val="20"/>
+          <w:szCs w:val="20"/>
+        </w:rPr>
+        <w:t xml:space="preserve"> Models</w:t>
+      </w:r>
+      <w:r>
+        <w:rPr>
+          <w:rFonts w:cstheme="minorHAnsi"/>
+          <w:sz w:val="20"/>
+          <w:szCs w:val="20"/>
+        </w:rPr>
+        <w:t xml:space="preserve"> and</w:t>
+      </w:r>
+      <w:r>
+        <w:rPr>
+          <w:rFonts w:cstheme="minorHAnsi"/>
+          <w:sz w:val="20"/>
+          <w:szCs w:val="20"/>
+        </w:rPr>
+        <w:t xml:space="preserve"> </w:t>
+      </w:r>
+      <w:r>
+        <w:rPr>
+          <w:rFonts w:cstheme="minorHAnsi"/>
+          <w:sz w:val="20"/>
+          <w:szCs w:val="20"/>
+        </w:rPr>
+        <w:t>Jenkins</w:t>
+      </w:r>
+      <w:r>
+        <w:rPr>
+          <w:rFonts w:cstheme="minorHAnsi"/>
+          <w:sz w:val="20"/>
+          <w:szCs w:val="20"/>
+        </w:rPr>
+        <w:t xml:space="preserve">, </w:t>
+      </w:r>
+      <w:r>
+        <w:rPr>
+          <w:rFonts w:cstheme="minorHAnsi"/>
+          <w:sz w:val="20"/>
+          <w:szCs w:val="20"/>
+        </w:rPr>
+        <w:t>optimized testing efficiency by over 30 percent</w:t>
+      </w:r>
+      <w:r>
+        <w:rPr>
+          <w:rFonts w:cstheme="minorHAnsi"/>
+          <w:sz w:val="20"/>
+          <w:szCs w:val="20"/>
+        </w:rPr>
+        <w:t xml:space="preserve">. </w:t>
       </w:r>
     </w:p>
     <w:p>
@@ -1791,35 +2204,80 @@
           <w:sz w:val="20"/>
           <w:szCs w:val="20"/>
         </w:rPr>
-        <w:t>Fetch</w:t>
-      </w:r>
-      <w:r>
-        <w:rPr>
-          <w:rFonts w:cstheme="minorHAnsi"/>
-          <w:sz w:val="20"/>
-          <w:szCs w:val="20"/>
-        </w:rPr>
-        <w:t xml:space="preserve"> da</w:t>
-      </w:r>
-      <w:r>
-        <w:rPr>
-          <w:rFonts w:cstheme="minorHAnsi"/>
-          <w:sz w:val="20"/>
-          <w:szCs w:val="20"/>
-        </w:rPr>
-        <w:t xml:space="preserve">ta from </w:t>
-      </w:r>
-      <w:hyperlink r:id="rId21" w:history="1">
-        <w:r>
-          <w:rPr>
-            <w:rStyle w:val="Hyperlink"/>
-            <w:rFonts w:cstheme="minorHAnsi"/>
-            <w:sz w:val="20"/>
-            <w:szCs w:val="20"/>
-          </w:rPr>
-          <w:t>freecurrencyapi</w:t>
-        </w:r>
-      </w:hyperlink>
+        <w:t xml:space="preserve">Shipped two new features </w:t>
+      </w:r>
+      <w:r>
+        <w:rPr>
+          <w:rFonts w:cstheme="minorHAnsi" w:hint="eastAsia"/>
+          <w:sz w:val="20"/>
+          <w:szCs w:val="20"/>
+        </w:rPr>
+        <w:t>o</w:t>
+      </w:r>
+      <w:r>
+        <w:rPr>
+          <w:rFonts w:cstheme="minorHAnsi"/>
+          <w:sz w:val="20"/>
+          <w:szCs w:val="20"/>
+        </w:rPr>
+        <w:t xml:space="preserve">n </w:t>
+      </w:r>
+      <w:r>
+        <w:rPr>
+          <w:rFonts w:cstheme="minorHAnsi"/>
+          <w:sz w:val="20"/>
+          <w:szCs w:val="20"/>
+        </w:rPr>
+        <w:t xml:space="preserve">Mobile Music app used by 3.5 million Japanese </w:t>
+      </w:r>
+      <w:r>
+        <w:rPr>
+          <w:rFonts w:cstheme="minorHAnsi"/>
+          <w:sz w:val="20"/>
+          <w:szCs w:val="20"/>
+        </w:rPr>
+        <w:t xml:space="preserve">while taking full charge of </w:t>
+      </w:r>
+      <w:r>
+        <w:rPr>
+          <w:rFonts w:cstheme="minorHAnsi"/>
+          <w:sz w:val="20"/>
+          <w:szCs w:val="20"/>
+        </w:rPr>
+        <w:t xml:space="preserve">all </w:t>
+      </w:r>
+      <w:r>
+        <w:rPr>
+          <w:rFonts w:cstheme="minorHAnsi"/>
+          <w:sz w:val="20"/>
+          <w:szCs w:val="20"/>
+        </w:rPr>
+        <w:t xml:space="preserve">associated </w:t>
+      </w:r>
+      <w:r>
+        <w:rPr>
+          <w:rFonts w:cstheme="minorHAnsi"/>
+          <w:sz w:val="20"/>
+          <w:szCs w:val="20"/>
+        </w:rPr>
+        <w:t>testing</w:t>
+      </w:r>
+      <w:r>
+        <w:rPr>
+          <w:rFonts w:cstheme="minorHAnsi"/>
+          <w:sz w:val="20"/>
+          <w:szCs w:val="20"/>
+        </w:rPr>
+        <w:t xml:space="preserve">, </w:t>
+      </w:r>
+      <w:r>
+        <w:rPr>
+          <w:rFonts w:cstheme="minorHAnsi"/>
+          <w:sz w:val="20"/>
+          <w:szCs w:val="20"/>
+        </w:rPr>
+        <w:t>increased user</w:t>
+      </w:r>
       <w:r>
         <w:rPr>
           <w:rFonts w:cstheme="minorHAnsi"/>
@@ -1834,65 +2292,43 @@
           <w:sz w:val="20"/>
           <w:szCs w:val="20"/>
         </w:rPr>
-        <w:t>with Retrofit and</w:t>
-      </w:r>
-      <w:r>
-        <w:rPr>
-          <w:rFonts w:cstheme="minorHAnsi"/>
-          <w:sz w:val="20"/>
-          <w:szCs w:val="20"/>
-        </w:rPr>
-        <w:t xml:space="preserve"> Kotlin Coroutin</w:t>
-      </w:r>
-      <w:r>
-        <w:rPr>
-          <w:rFonts w:cstheme="minorHAnsi"/>
-          <w:sz w:val="20"/>
-          <w:szCs w:val="20"/>
-        </w:rPr>
-        <w:t xml:space="preserve">e, and apply </w:t>
-      </w:r>
-      <w:r>
-        <w:rPr>
-          <w:rFonts w:cstheme="minorHAnsi"/>
-          <w:sz w:val="20"/>
-          <w:szCs w:val="20"/>
-        </w:rPr>
-        <w:t>dependency injection with Hilt.</w:t>
+        <w:t xml:space="preserve">traffic </w:t>
+      </w:r>
+      <w:r>
+        <w:rPr>
+          <w:rFonts w:cstheme="minorHAnsi"/>
+          <w:sz w:val="20"/>
+          <w:szCs w:val="20"/>
+        </w:rPr>
+        <w:t xml:space="preserve">of the two modules </w:t>
+      </w:r>
+      <w:r>
+        <w:rPr>
+          <w:rFonts w:cstheme="minorHAnsi"/>
+          <w:sz w:val="20"/>
+          <w:szCs w:val="20"/>
+        </w:rPr>
+        <w:t>by</w:t>
+      </w:r>
+      <w:r>
+        <w:rPr>
+          <w:rFonts w:cstheme="minorHAnsi"/>
+          <w:sz w:val="20"/>
+          <w:szCs w:val="20"/>
+        </w:rPr>
+        <w:t xml:space="preserve"> </w:t>
+      </w:r>
+      <w:r>
+        <w:rPr>
+          <w:rFonts w:cstheme="minorHAnsi"/>
+          <w:sz w:val="20"/>
+          <w:szCs w:val="20"/>
+        </w:rPr>
+        <w:t>10 percent.</w:t>
       </w:r>
     </w:p>
     <w:p>
       <w:pPr>
-        <w:spacing w:line="180" w:lineRule="exact"/>
-        <w:rPr>
-          <w:rFonts w:cstheme="minorHAnsi"/>
-          <w:szCs w:val="24"/>
-        </w:rPr>
-      </w:pPr>
-    </w:p>
-    <w:p>
-      <w:pPr>
-        <w:pBdr>
-          <w:bottom w:val="single" w:sz="4" w:space="1" w:color="auto"/>
-        </w:pBdr>
-        <w:contextualSpacing/>
-        <w:rPr>
-          <w:rFonts w:cstheme="minorHAnsi"/>
-          <w:sz w:val="28"/>
-          <w:szCs w:val="28"/>
-        </w:rPr>
-      </w:pPr>
-      <w:r>
-        <w:rPr>
-          <w:rFonts w:cstheme="minorHAnsi"/>
-          <w:sz w:val="28"/>
-          <w:szCs w:val="28"/>
-        </w:rPr>
-        <w:t>Experience</w:t>
-      </w:r>
-    </w:p>
-    <w:p>
-      <w:pPr>
         <w:spacing w:beforeLines="30" w:before="108" w:line="280" w:lineRule="exact"/>
         <w:rPr>
           <w:rFonts w:cstheme="minorHAnsi"/>
@@ -1906,31 +2342,11 @@
           <w:bCs/>
           <w:sz w:val="22"/>
         </w:rPr>
-        <w:t>Assistant Engineer, KKStream L</w:t>
-      </w:r>
-      <w:r>
-        <w:rPr>
-          <w:rFonts w:cstheme="minorHAnsi"/>
-          <w:b/>
-          <w:bCs/>
-          <w:sz w:val="22"/>
-        </w:rPr>
-        <w:t>td</w:t>
-      </w:r>
-      <w:r>
-        <w:rPr>
-          <w:rFonts w:cstheme="minorHAnsi"/>
-          <w:b/>
-          <w:bCs/>
-          <w:sz w:val="22"/>
-        </w:rPr>
-        <w:t>.</w:t>
-      </w:r>
-      <w:r>
-        <w:rPr>
-          <w:rFonts w:cstheme="minorHAnsi"/>
-          <w:b/>
-          <w:bCs/>
+        <w:t>Test Engineer Intern, Barco N.V</w:t>
+      </w:r>
+      <w:r>
+        <w:rPr>
+          <w:rFonts w:cstheme="minorHAnsi"/>
           <w:sz w:val="22"/>
         </w:rPr>
         <w:t xml:space="preserve"> | </w:t>
@@ -1940,7 +2356,7 @@
           <w:rFonts w:cstheme="minorHAnsi"/>
           <w:sz w:val="22"/>
         </w:rPr>
-        <w:t>Taipei City, Taiwan</w:t>
+        <w:t>New Taipei City, Taiwan</w:t>
       </w:r>
       <w:r>
         <w:rPr>
@@ -1991,6 +2407,7 @@
         </w:rPr>
         <w:tab/>
       </w:r>
+      <w:proofErr w:type="gramStart"/>
       <w:r>
         <w:rPr>
           <w:rFonts w:cstheme="minorHAnsi"/>
@@ -2004,28 +2421,15 @@
           <w:rFonts w:cstheme="minorHAnsi"/>
           <w:sz w:val="22"/>
         </w:rPr>
-        <w:t xml:space="preserve">Aug 2021 </w:t>
-      </w:r>
-      <w:r>
-        <w:rPr>
-          <w:rFonts w:cstheme="minorHAnsi"/>
-          <w:sz w:val="22"/>
-        </w:rPr>
-        <w:t xml:space="preserve">- </w:t>
-      </w:r>
-      <w:r>
-        <w:rPr>
-          <w:rFonts w:cstheme="minorHAnsi"/>
-          <w:sz w:val="22"/>
-        </w:rPr>
         <w:t>Dec</w:t>
       </w:r>
-      <w:r>
-        <w:rPr>
-          <w:rFonts w:cstheme="minorHAnsi"/>
-          <w:sz w:val="22"/>
-        </w:rPr>
-        <w:t xml:space="preserve"> 2021</w:t>
+      <w:proofErr w:type="gramEnd"/>
+      <w:r>
+        <w:rPr>
+          <w:rFonts w:cstheme="minorHAnsi"/>
+          <w:sz w:val="22"/>
+        </w:rPr>
+        <w:t xml:space="preserve"> 2020 - Apr 2021</w:t>
       </w:r>
     </w:p>
     <w:p>
@@ -2049,39 +2453,47 @@
           <w:sz w:val="20"/>
           <w:szCs w:val="20"/>
         </w:rPr>
-        <w:t>Restored</w:t>
-      </w:r>
-      <w:r>
-        <w:rPr>
-          <w:rFonts w:cstheme="minorHAnsi"/>
-          <w:sz w:val="20"/>
-          <w:szCs w:val="20"/>
-        </w:rPr>
-        <w:t xml:space="preserve"> Android </w:t>
-      </w:r>
-      <w:r>
-        <w:rPr>
-          <w:rFonts w:cstheme="minorHAnsi"/>
-          <w:sz w:val="20"/>
-          <w:szCs w:val="20"/>
-        </w:rPr>
-        <w:t xml:space="preserve">UI </w:t>
-      </w:r>
-      <w:r>
-        <w:rPr>
-          <w:rFonts w:cstheme="minorHAnsi"/>
-          <w:sz w:val="20"/>
-          <w:szCs w:val="20"/>
-        </w:rPr>
-        <w:t>automation testing with Espresso, PageObject Models</w:t>
-      </w:r>
-      <w:r>
-        <w:rPr>
-          <w:rFonts w:cstheme="minorHAnsi"/>
-          <w:sz w:val="20"/>
-          <w:szCs w:val="20"/>
-        </w:rPr>
-        <w:t xml:space="preserve"> and</w:t>
+        <w:t>Collaborated with DevOps engineer</w:t>
+      </w:r>
+      <w:r>
+        <w:rPr>
+          <w:rFonts w:cstheme="minorHAnsi"/>
+          <w:sz w:val="20"/>
+          <w:szCs w:val="20"/>
+        </w:rPr>
+        <w:t>s</w:t>
+      </w:r>
+      <w:r>
+        <w:rPr>
+          <w:rFonts w:cstheme="minorHAnsi"/>
+          <w:sz w:val="20"/>
+          <w:szCs w:val="20"/>
+        </w:rPr>
+        <w:t xml:space="preserve"> to </w:t>
+      </w:r>
+      <w:r>
+        <w:rPr>
+          <w:rFonts w:cstheme="minorHAnsi"/>
+          <w:sz w:val="20"/>
+          <w:szCs w:val="20"/>
+        </w:rPr>
+        <w:t>bring</w:t>
+      </w:r>
+      <w:r>
+        <w:rPr>
+          <w:rFonts w:cstheme="minorHAnsi"/>
+          <w:sz w:val="20"/>
+          <w:szCs w:val="20"/>
+        </w:rPr>
+        <w:t xml:space="preserve"> network authentication </w:t>
+      </w:r>
+      <w:r>
+        <w:rPr>
+          <w:rFonts w:cstheme="minorHAnsi"/>
+          <w:sz w:val="20"/>
+          <w:szCs w:val="20"/>
+        </w:rPr>
+        <w:t>testing</w:t>
       </w:r>
       <w:r>
         <w:rPr>
@@ -2097,31 +2509,87 @@
           <w:sz w:val="20"/>
           <w:szCs w:val="20"/>
         </w:rPr>
-        <w:t>Jenkins</w:t>
-      </w:r>
-      <w:r>
-        <w:rPr>
-          <w:rFonts w:cstheme="minorHAnsi"/>
-          <w:sz w:val="20"/>
-          <w:szCs w:val="20"/>
-        </w:rPr>
-        <w:t xml:space="preserve">, </w:t>
-      </w:r>
-      <w:r>
-        <w:rPr>
-          <w:rFonts w:cstheme="minorHAnsi"/>
-          <w:sz w:val="20"/>
-          <w:szCs w:val="20"/>
-        </w:rPr>
-        <w:t>optimized testing efficiency by over 30 percent</w:t>
-      </w:r>
-      <w:r>
-        <w:rPr>
-          <w:rFonts w:cstheme="minorHAnsi"/>
-          <w:sz w:val="20"/>
-          <w:szCs w:val="20"/>
-        </w:rPr>
-        <w:t xml:space="preserve">. </w:t>
+        <w:t>environment (</w:t>
+      </w:r>
+      <w:r>
+        <w:rPr>
+          <w:rFonts w:cstheme="minorHAnsi"/>
+          <w:sz w:val="20"/>
+          <w:szCs w:val="20"/>
+        </w:rPr>
+        <w:t xml:space="preserve">802.1X) into </w:t>
+      </w:r>
+      <w:r>
+        <w:rPr>
+          <w:rFonts w:cstheme="minorHAnsi"/>
+          <w:sz w:val="20"/>
+          <w:szCs w:val="20"/>
+        </w:rPr>
+        <w:t>the System Validation</w:t>
+      </w:r>
+      <w:r>
+        <w:rPr>
+          <w:rFonts w:cstheme="minorHAnsi"/>
+          <w:sz w:val="20"/>
+          <w:szCs w:val="20"/>
+        </w:rPr>
+        <w:t xml:space="preserve"> </w:t>
+      </w:r>
+      <w:r>
+        <w:rPr>
+          <w:rFonts w:cstheme="minorHAnsi"/>
+          <w:sz w:val="20"/>
+          <w:szCs w:val="20"/>
+        </w:rPr>
+        <w:t>team</w:t>
+      </w:r>
+      <w:r>
+        <w:rPr>
+          <w:rFonts w:cstheme="minorHAnsi"/>
+          <w:sz w:val="20"/>
+          <w:szCs w:val="20"/>
+        </w:rPr>
+        <w:t xml:space="preserve"> using </w:t>
+      </w:r>
+      <w:r>
+        <w:rPr>
+          <w:rFonts w:cstheme="minorHAnsi"/>
+          <w:sz w:val="20"/>
+          <w:szCs w:val="20"/>
+        </w:rPr>
+        <w:t>Free</w:t>
+      </w:r>
+      <w:r>
+        <w:rPr>
+          <w:rFonts w:cstheme="minorHAnsi"/>
+          <w:sz w:val="20"/>
+          <w:szCs w:val="20"/>
+        </w:rPr>
+        <w:t xml:space="preserve"> </w:t>
+      </w:r>
+      <w:r>
+        <w:rPr>
+          <w:rFonts w:cstheme="minorHAnsi"/>
+          <w:sz w:val="20"/>
+          <w:szCs w:val="20"/>
+        </w:rPr>
+        <w:t>RADIUS server on Li</w:t>
+      </w:r>
+      <w:r>
+        <w:rPr>
+          <w:rFonts w:cstheme="minorHAnsi"/>
+          <w:sz w:val="20"/>
+          <w:szCs w:val="20"/>
+        </w:rPr>
+        <w:t xml:space="preserve">nux. Also include creating documentations and tutorial demonstrations, saved the team over </w:t>
+      </w:r>
+      <w:r>
+        <w:rPr>
+          <w:rFonts w:cstheme="minorHAnsi"/>
+          <w:sz w:val="20"/>
+          <w:szCs w:val="20"/>
+        </w:rPr>
+        <w:t xml:space="preserve">2 weeks of learning time. </w:t>
       </w:r>
     </w:p>
     <w:p>
@@ -2145,63 +2613,39 @@
           <w:sz w:val="20"/>
           <w:szCs w:val="20"/>
         </w:rPr>
-        <w:t xml:space="preserve">Shipped two new features </w:t>
-      </w:r>
-      <w:r>
-        <w:rPr>
-          <w:rFonts w:cstheme="minorHAnsi" w:hint="eastAsia"/>
-          <w:sz w:val="20"/>
-          <w:szCs w:val="20"/>
-        </w:rPr>
-        <w:t>o</w:t>
-      </w:r>
-      <w:r>
-        <w:rPr>
-          <w:rFonts w:cstheme="minorHAnsi"/>
-          <w:sz w:val="20"/>
-          <w:szCs w:val="20"/>
-        </w:rPr>
-        <w:t xml:space="preserve">n </w:t>
-      </w:r>
-      <w:r>
-        <w:rPr>
-          <w:rFonts w:cstheme="minorHAnsi"/>
-          <w:sz w:val="20"/>
-          <w:szCs w:val="20"/>
-        </w:rPr>
-        <w:t xml:space="preserve">Mobile Music app used by 3.5 million Japanese </w:t>
-      </w:r>
-      <w:r>
-        <w:rPr>
-          <w:rFonts w:cstheme="minorHAnsi"/>
-          <w:sz w:val="20"/>
-          <w:szCs w:val="20"/>
-        </w:rPr>
-        <w:t xml:space="preserve">while taking full charge of </w:t>
-      </w:r>
-      <w:r>
-        <w:rPr>
-          <w:rFonts w:cstheme="minorHAnsi"/>
-          <w:sz w:val="20"/>
-          <w:szCs w:val="20"/>
-        </w:rPr>
-        <w:t xml:space="preserve">all </w:t>
-      </w:r>
-      <w:r>
-        <w:rPr>
-          <w:rFonts w:cstheme="minorHAnsi"/>
-          <w:sz w:val="20"/>
-          <w:szCs w:val="20"/>
-        </w:rPr>
-        <w:t xml:space="preserve">associated </w:t>
-      </w:r>
-      <w:r>
-        <w:rPr>
-          <w:rFonts w:cstheme="minorHAnsi"/>
-          <w:sz w:val="20"/>
-          <w:szCs w:val="20"/>
-        </w:rPr>
-        <w:t>testing</w:t>
+        <w:t>Lead and trained interns</w:t>
+      </w:r>
+      <w:r>
+        <w:rPr>
+          <w:rFonts w:cstheme="minorHAnsi"/>
+          <w:sz w:val="20"/>
+          <w:szCs w:val="20"/>
+        </w:rPr>
+        <w:t xml:space="preserve"> </w:t>
+      </w:r>
+      <w:r>
+        <w:rPr>
+          <w:rFonts w:cstheme="minorHAnsi"/>
+          <w:sz w:val="20"/>
+          <w:szCs w:val="20"/>
+        </w:rPr>
+        <w:t xml:space="preserve">for testing concepts </w:t>
+      </w:r>
+      <w:r>
+        <w:rPr>
+          <w:rFonts w:cstheme="minorHAnsi"/>
+          <w:sz w:val="20"/>
+          <w:szCs w:val="20"/>
+        </w:rPr>
+        <w:t>with solid knowledge in computer network</w:t>
+      </w:r>
+      <w:r>
+        <w:rPr>
+          <w:rFonts w:cstheme="minorHAnsi"/>
+          <w:sz w:val="20"/>
+          <w:szCs w:val="20"/>
+        </w:rPr>
+        <w:t>ing</w:t>
       </w:r>
       <w:r>
         <w:rPr>
@@ -2217,55 +2661,7 @@
           <w:sz w:val="20"/>
           <w:szCs w:val="20"/>
         </w:rPr>
-        <w:t>increased user</w:t>
-      </w:r>
-      <w:r>
-        <w:rPr>
-          <w:rFonts w:cstheme="minorHAnsi"/>
-          <w:sz w:val="20"/>
-          <w:szCs w:val="20"/>
-        </w:rPr>
-        <w:t xml:space="preserve"> </w:t>
-      </w:r>
-      <w:r>
-        <w:rPr>
-          <w:rFonts w:cstheme="minorHAnsi"/>
-          <w:sz w:val="20"/>
-          <w:szCs w:val="20"/>
-        </w:rPr>
-        <w:t xml:space="preserve">traffic </w:t>
-      </w:r>
-      <w:r>
-        <w:rPr>
-          <w:rFonts w:cstheme="minorHAnsi"/>
-          <w:sz w:val="20"/>
-          <w:szCs w:val="20"/>
-        </w:rPr>
-        <w:t xml:space="preserve">of the two modules </w:t>
-      </w:r>
-      <w:r>
-        <w:rPr>
-          <w:rFonts w:cstheme="minorHAnsi"/>
-          <w:sz w:val="20"/>
-          <w:szCs w:val="20"/>
-        </w:rPr>
-        <w:t>by</w:t>
-      </w:r>
-      <w:r>
-        <w:rPr>
-          <w:rFonts w:cstheme="minorHAnsi"/>
-          <w:sz w:val="20"/>
-          <w:szCs w:val="20"/>
-        </w:rPr>
-        <w:t xml:space="preserve"> </w:t>
-      </w:r>
-      <w:r>
-        <w:rPr>
-          <w:rFonts w:cstheme="minorHAnsi"/>
-          <w:sz w:val="20"/>
-          <w:szCs w:val="20"/>
-        </w:rPr>
-        <w:t>10 percent.</w:t>
+        <w:t>double training efficiency of new interns.</w:t>
       </w:r>
     </w:p>
     <w:p>
@@ -2283,21 +2679,21 @@
           <w:bCs/>
           <w:sz w:val="22"/>
         </w:rPr>
-        <w:t>Test Engineer Intern, Barco N.V</w:t>
-      </w:r>
-      <w:r>
-        <w:rPr>
-          <w:rFonts w:cstheme="minorHAnsi"/>
-          <w:sz w:val="22"/>
-        </w:rPr>
-        <w:t xml:space="preserve"> | </w:t>
-      </w:r>
-      <w:r>
-        <w:rPr>
-          <w:rFonts w:cstheme="minorHAnsi"/>
-          <w:sz w:val="22"/>
-        </w:rPr>
-        <w:t>New Taipei City, Taiwan</w:t>
+        <w:t>Childcare Volunteer, Chang Gung Memorial Hospital</w:t>
+      </w:r>
+      <w:r>
+        <w:rPr>
+          <w:rFonts w:cstheme="minorHAnsi"/>
+          <w:sz w:val="22"/>
+        </w:rPr>
+        <w:t xml:space="preserve"> | Taoyuan</w:t>
+      </w:r>
+      <w:r>
+        <w:rPr>
+          <w:rFonts w:cstheme="minorHAnsi"/>
+          <w:sz w:val="22"/>
+        </w:rPr>
+        <w:t>, Taiwan</w:t>
       </w:r>
       <w:r>
         <w:rPr>
@@ -2327,27 +2723,7 @@
         </w:rPr>
         <w:tab/>
       </w:r>
-      <w:r>
-        <w:rPr>
-          <w:rFonts w:cstheme="minorHAnsi"/>
-          <w:sz w:val="22"/>
-        </w:rPr>
-        <w:tab/>
-      </w:r>
-      <w:r>
-        <w:rPr>
-          <w:rFonts w:cstheme="minorHAnsi"/>
-          <w:sz w:val="22"/>
-        </w:rPr>
-        <w:tab/>
-      </w:r>
-      <w:r>
-        <w:rPr>
-          <w:rFonts w:cstheme="minorHAnsi"/>
-          <w:sz w:val="22"/>
-        </w:rPr>
-        <w:tab/>
-      </w:r>
+      <w:proofErr w:type="gramStart"/>
       <w:r>
         <w:rPr>
           <w:rFonts w:cstheme="minorHAnsi"/>
@@ -2361,321 +2737,15 @@
           <w:rFonts w:cstheme="minorHAnsi"/>
           <w:sz w:val="22"/>
         </w:rPr>
-        <w:t>Dec</w:t>
-      </w:r>
-      <w:r>
-        <w:rPr>
-          <w:rFonts w:cstheme="minorHAnsi"/>
-          <w:sz w:val="22"/>
-        </w:rPr>
-        <w:t xml:space="preserve"> 2020 - Apr 2021</w:t>
-      </w:r>
-    </w:p>
-    <w:p>
-      <w:pPr>
-        <w:pStyle w:val="ListParagraph"/>
-        <w:numPr>
-          <w:ilvl w:val="0"/>
-          <w:numId w:val="48"/>
-        </w:numPr>
-        <w:spacing w:line="280" w:lineRule="exact"/>
-        <w:ind w:left="641" w:hanging="357"/>
-        <w:rPr>
-          <w:rFonts w:cstheme="minorHAnsi"/>
-          <w:sz w:val="20"/>
-          <w:szCs w:val="20"/>
-        </w:rPr>
-      </w:pPr>
-      <w:r>
-        <w:rPr>
-          <w:rFonts w:cstheme="minorHAnsi"/>
-          <w:sz w:val="20"/>
-          <w:szCs w:val="20"/>
-        </w:rPr>
-        <w:t>Collaborated with DevOps engineer</w:t>
-      </w:r>
-      <w:r>
-        <w:rPr>
-          <w:rFonts w:cstheme="minorHAnsi"/>
-          <w:sz w:val="20"/>
-          <w:szCs w:val="20"/>
-        </w:rPr>
-        <w:t>s</w:t>
-      </w:r>
-      <w:r>
-        <w:rPr>
-          <w:rFonts w:cstheme="minorHAnsi"/>
-          <w:sz w:val="20"/>
-          <w:szCs w:val="20"/>
-        </w:rPr>
-        <w:t xml:space="preserve"> to </w:t>
-      </w:r>
-      <w:r>
-        <w:rPr>
-          <w:rFonts w:cstheme="minorHAnsi"/>
-          <w:sz w:val="20"/>
-          <w:szCs w:val="20"/>
-        </w:rPr>
-        <w:t>bring</w:t>
-      </w:r>
-      <w:r>
-        <w:rPr>
-          <w:rFonts w:cstheme="minorHAnsi"/>
-          <w:sz w:val="20"/>
-          <w:szCs w:val="20"/>
-        </w:rPr>
-        <w:t xml:space="preserve"> network authentication </w:t>
-      </w:r>
-      <w:r>
-        <w:rPr>
-          <w:rFonts w:cstheme="minorHAnsi"/>
-          <w:sz w:val="20"/>
-          <w:szCs w:val="20"/>
-        </w:rPr>
-        <w:t>testing</w:t>
-      </w:r>
-      <w:r>
-        <w:rPr>
-          <w:rFonts w:cstheme="minorHAnsi"/>
-          <w:sz w:val="20"/>
-          <w:szCs w:val="20"/>
-        </w:rPr>
-        <w:t xml:space="preserve"> </w:t>
-      </w:r>
-      <w:r>
-        <w:rPr>
-          <w:rFonts w:cstheme="minorHAnsi"/>
-          <w:sz w:val="20"/>
-          <w:szCs w:val="20"/>
-        </w:rPr>
-        <w:t>environment (</w:t>
-      </w:r>
-      <w:r>
-        <w:rPr>
-          <w:rFonts w:cstheme="minorHAnsi"/>
-          <w:sz w:val="20"/>
-          <w:szCs w:val="20"/>
-        </w:rPr>
-        <w:t xml:space="preserve">802.1X) into </w:t>
-      </w:r>
-      <w:r>
-        <w:rPr>
-          <w:rFonts w:cstheme="minorHAnsi"/>
-          <w:sz w:val="20"/>
-          <w:szCs w:val="20"/>
-        </w:rPr>
-        <w:t>the System Validation</w:t>
-      </w:r>
-      <w:r>
-        <w:rPr>
-          <w:rFonts w:cstheme="minorHAnsi"/>
-          <w:sz w:val="20"/>
-          <w:szCs w:val="20"/>
-        </w:rPr>
-        <w:t xml:space="preserve"> </w:t>
-      </w:r>
-      <w:r>
-        <w:rPr>
-          <w:rFonts w:cstheme="minorHAnsi"/>
-          <w:sz w:val="20"/>
-          <w:szCs w:val="20"/>
-        </w:rPr>
-        <w:t>team</w:t>
-      </w:r>
-      <w:r>
-        <w:rPr>
-          <w:rFonts w:cstheme="minorHAnsi"/>
-          <w:sz w:val="20"/>
-          <w:szCs w:val="20"/>
-        </w:rPr>
-        <w:t xml:space="preserve"> using </w:t>
-      </w:r>
-      <w:r>
-        <w:rPr>
-          <w:rFonts w:cstheme="minorHAnsi"/>
-          <w:sz w:val="20"/>
-          <w:szCs w:val="20"/>
-        </w:rPr>
-        <w:t>Free</w:t>
-      </w:r>
-      <w:r>
-        <w:rPr>
-          <w:rFonts w:cstheme="minorHAnsi"/>
-          <w:sz w:val="20"/>
-          <w:szCs w:val="20"/>
-        </w:rPr>
-        <w:t xml:space="preserve"> </w:t>
-      </w:r>
-      <w:r>
-        <w:rPr>
-          <w:rFonts w:cstheme="minorHAnsi"/>
-          <w:sz w:val="20"/>
-          <w:szCs w:val="20"/>
-        </w:rPr>
-        <w:t>RADIUS server on Li</w:t>
-      </w:r>
-      <w:r>
-        <w:rPr>
-          <w:rFonts w:cstheme="minorHAnsi"/>
-          <w:sz w:val="20"/>
-          <w:szCs w:val="20"/>
-        </w:rPr>
-        <w:t xml:space="preserve">nux. Also include creating documentations and tutorial demonstrations, saved the team over </w:t>
-      </w:r>
-      <w:r>
-        <w:rPr>
-          <w:rFonts w:cstheme="minorHAnsi"/>
-          <w:sz w:val="20"/>
-          <w:szCs w:val="20"/>
-        </w:rPr>
-        <w:t xml:space="preserve">2 weeks of learning time. </w:t>
-      </w:r>
-    </w:p>
-    <w:p>
-      <w:pPr>
-        <w:pStyle w:val="ListParagraph"/>
-        <w:numPr>
-          <w:ilvl w:val="0"/>
-          <w:numId w:val="48"/>
-        </w:numPr>
-        <w:spacing w:line="280" w:lineRule="exact"/>
-        <w:ind w:left="641" w:hanging="357"/>
-        <w:rPr>
-          <w:rFonts w:cstheme="minorHAnsi"/>
-          <w:sz w:val="20"/>
-          <w:szCs w:val="20"/>
-        </w:rPr>
-      </w:pPr>
-      <w:r>
-        <w:rPr>
-          <w:rFonts w:cstheme="minorHAnsi"/>
-          <w:sz w:val="20"/>
-          <w:szCs w:val="20"/>
-        </w:rPr>
-        <w:t>Lead and trained interns</w:t>
-      </w:r>
-      <w:r>
-        <w:rPr>
-          <w:rFonts w:cstheme="minorHAnsi"/>
-          <w:sz w:val="20"/>
-          <w:szCs w:val="20"/>
-        </w:rPr>
-        <w:t xml:space="preserve"> </w:t>
-      </w:r>
-      <w:r>
-        <w:rPr>
-          <w:rFonts w:cstheme="minorHAnsi"/>
-          <w:sz w:val="20"/>
-          <w:szCs w:val="20"/>
-        </w:rPr>
-        <w:t xml:space="preserve">for testing concepts </w:t>
-      </w:r>
-      <w:r>
-        <w:rPr>
-          <w:rFonts w:cstheme="minorHAnsi"/>
-          <w:sz w:val="20"/>
-          <w:szCs w:val="20"/>
-        </w:rPr>
-        <w:t>with solid knowledge in computer network</w:t>
-      </w:r>
-      <w:r>
-        <w:rPr>
-          <w:rFonts w:cstheme="minorHAnsi"/>
-          <w:sz w:val="20"/>
-          <w:szCs w:val="20"/>
-        </w:rPr>
-        <w:t>ing</w:t>
-      </w:r>
-      <w:r>
-        <w:rPr>
-          <w:rFonts w:cstheme="minorHAnsi"/>
-          <w:sz w:val="20"/>
-          <w:szCs w:val="20"/>
-        </w:rPr>
-        <w:t xml:space="preserve">, </w:t>
-      </w:r>
-      <w:r>
-        <w:rPr>
-          <w:rFonts w:cstheme="minorHAnsi"/>
-          <w:sz w:val="20"/>
-          <w:szCs w:val="20"/>
-        </w:rPr>
-        <w:t>double training efficiency of new interns.</w:t>
-      </w:r>
-    </w:p>
-    <w:p>
-      <w:pPr>
-        <w:spacing w:beforeLines="30" w:before="108" w:line="280" w:lineRule="exact"/>
-        <w:rPr>
-          <w:rFonts w:cstheme="minorHAnsi"/>
-          <w:sz w:val="22"/>
-        </w:rPr>
-      </w:pPr>
-      <w:r>
-        <w:rPr>
-          <w:rFonts w:cstheme="minorHAnsi"/>
-          <w:b/>
-          <w:bCs/>
-          <w:sz w:val="22"/>
-        </w:rPr>
-        <w:t>Childcare Volunteer, Chang Gung Memorial Hospital</w:t>
-      </w:r>
-      <w:r>
-        <w:rPr>
-          <w:rFonts w:cstheme="minorHAnsi"/>
-          <w:sz w:val="22"/>
-        </w:rPr>
-        <w:t xml:space="preserve"> | Taoyuan</w:t>
-      </w:r>
-      <w:r>
-        <w:rPr>
-          <w:rFonts w:cstheme="minorHAnsi"/>
-          <w:sz w:val="22"/>
-        </w:rPr>
-        <w:t>, Taiwan</w:t>
-      </w:r>
-      <w:r>
-        <w:rPr>
-          <w:rFonts w:cstheme="minorHAnsi"/>
-          <w:sz w:val="22"/>
-        </w:rPr>
-        <w:tab/>
-      </w:r>
-      <w:r>
-        <w:rPr>
-          <w:rFonts w:cstheme="minorHAnsi"/>
-          <w:sz w:val="22"/>
-        </w:rPr>
-        <w:tab/>
-      </w:r>
-      <w:r>
-        <w:rPr>
-          <w:rFonts w:cstheme="minorHAnsi"/>
-          <w:sz w:val="22"/>
-        </w:rPr>
-        <w:tab/>
-      </w:r>
-      <w:r>
-        <w:rPr>
-          <w:rFonts w:cstheme="minorHAnsi"/>
-          <w:sz w:val="22"/>
-        </w:rPr>
-        <w:tab/>
-      </w:r>
-      <w:r>
-        <w:rPr>
-          <w:rFonts w:cstheme="minorHAnsi"/>
-          <w:sz w:val="22"/>
-        </w:rPr>
-        <w:tab/>
-        <w:t xml:space="preserve">  </w:t>
-      </w:r>
-      <w:r>
-        <w:rPr>
-          <w:rFonts w:cstheme="minorHAnsi"/>
-          <w:sz w:val="22"/>
-        </w:rPr>
-        <w:t>July 2018</w:t>
+        <w:t>July</w:t>
+      </w:r>
+      <w:proofErr w:type="gramEnd"/>
+      <w:r>
+        <w:rPr>
+          <w:rFonts w:cstheme="minorHAnsi"/>
+          <w:sz w:val="22"/>
+        </w:rPr>
+        <w:t xml:space="preserve"> 2018</w:t>
       </w:r>
       <w:r>
         <w:rPr>
@@ -2770,15 +2840,33 @@
           <w:sz w:val="20"/>
           <w:szCs w:val="20"/>
         </w:rPr>
-        <w:t>elieved stress of parents and children by accompanying and consoling them in times of grief</w:t>
-      </w:r>
-      <w:r>
-        <w:rPr>
-          <w:rFonts w:cstheme="minorHAnsi"/>
-          <w:sz w:val="20"/>
-          <w:szCs w:val="20"/>
-        </w:rPr>
-        <w:t xml:space="preserve">, and </w:t>
+        <w:t xml:space="preserve">elieved stress of parents and children by accompanying and consoling them in times of </w:t>
+      </w:r>
+      <w:proofErr w:type="gramStart"/>
+      <w:r>
+        <w:rPr>
+          <w:rFonts w:cstheme="minorHAnsi"/>
+          <w:sz w:val="20"/>
+          <w:szCs w:val="20"/>
+        </w:rPr>
+        <w:t>grief</w:t>
+      </w:r>
+      <w:r>
+        <w:rPr>
+          <w:rFonts w:cstheme="minorHAnsi"/>
+          <w:sz w:val="20"/>
+          <w:szCs w:val="20"/>
+        </w:rPr>
+        <w:t>, and</w:t>
+      </w:r>
+      <w:proofErr w:type="gramEnd"/>
+      <w:r>
+        <w:rPr>
+          <w:rFonts w:cstheme="minorHAnsi"/>
+          <w:sz w:val="20"/>
+          <w:szCs w:val="20"/>
+        </w:rPr>
+        <w:t xml:space="preserve"> </w:t>
       </w:r>
       <w:r>
         <w:rPr>

</xml_diff>

<commit_message>
add jira and ocnfluence to skill section
</commit_message>
<xml_diff>
--- a/Resume_AndersonHsieh.docx
+++ b/Resume_AndersonHsieh.docx
@@ -379,6 +379,20 @@
           <w:rFonts w:cstheme="minorHAnsi"/>
           <w:sz w:val="22"/>
         </w:rPr>
+        <w:t>Ji</w:t>
+      </w:r>
+      <w:r>
+        <w:rPr>
+          <w:rFonts w:cstheme="minorHAnsi"/>
+          <w:sz w:val="22"/>
+        </w:rPr>
+        <w:t xml:space="preserve">ra, Confluence, </w:t>
+      </w:r>
+      <w:r>
+        <w:rPr>
+          <w:rFonts w:cstheme="minorHAnsi"/>
+          <w:sz w:val="22"/>
+        </w:rPr>
         <w:t>Computer Networks</w:t>
       </w:r>
       <w:r>
@@ -422,20 +436,6 @@
           <w:sz w:val="22"/>
         </w:rPr>
         <w:t>, Child Care</w:t>
-      </w:r>
-      <w:r>
-        <w:rPr>
-          <w:rFonts w:cstheme="minorHAnsi" w:hint="eastAsia"/>
-          <w:sz w:val="22"/>
-        </w:rPr>
-        <w:t>,</w:t>
-      </w:r>
-      <w:r>
-        <w:rPr>
-          <w:rFonts w:cstheme="minorHAnsi"/>
-          <w:sz w:val="22"/>
-        </w:rPr>
-        <w:t xml:space="preserve"> Teaching </w:t>
       </w:r>
     </w:p>
     <w:p>
@@ -935,7 +935,7 @@
         <w:spacing w:line="280" w:lineRule="exact"/>
         <w:ind w:left="641" w:hanging="357"/>
         <w:rPr>
-          <w:rFonts w:cstheme="minorHAnsi" w:hint="eastAsia"/>
+          <w:rFonts w:cstheme="minorHAnsi"/>
           <w:sz w:val="20"/>
           <w:szCs w:val="20"/>
         </w:rPr>

</xml_diff>

<commit_message>
add inspiration for RatesUp, add cover letter
</commit_message>
<xml_diff>
--- a/Resume_AndersonHsieh.docx
+++ b/Resume_AndersonHsieh.docx
@@ -482,7 +482,6 @@
           <w:sz w:val="22"/>
         </w:rPr>
       </w:pPr>
-      <w:proofErr w:type="spellStart"/>
       <w:r>
         <w:rPr>
           <w:rFonts w:cstheme="minorHAnsi"/>
@@ -490,17 +489,7 @@
           <w:bCs/>
           <w:sz w:val="22"/>
         </w:rPr>
-        <w:t>WMMA_WhereMyMoneyAt</w:t>
-      </w:r>
-      <w:proofErr w:type="spellEnd"/>
-      <w:r>
-        <w:rPr>
-          <w:rFonts w:cstheme="minorHAnsi"/>
-          <w:b/>
-          <w:bCs/>
-          <w:sz w:val="22"/>
-        </w:rPr>
-        <w:t xml:space="preserve"> : Full </w:t>
+        <w:t xml:space="preserve">WMMA_WhereMyMoneyAt : Full </w:t>
       </w:r>
       <w:r>
         <w:rPr>
@@ -703,25 +692,7 @@
           <w:sz w:val="20"/>
           <w:szCs w:val="20"/>
         </w:rPr>
-        <w:t xml:space="preserve"> </w:t>
-      </w:r>
-      <w:proofErr w:type="spellStart"/>
-      <w:r>
-        <w:rPr>
-          <w:rFonts w:cstheme="minorHAnsi"/>
-          <w:sz w:val="20"/>
-          <w:szCs w:val="20"/>
-        </w:rPr>
-        <w:t>RestAPI</w:t>
-      </w:r>
-      <w:proofErr w:type="spellEnd"/>
-      <w:r>
-        <w:rPr>
-          <w:rFonts w:cstheme="minorHAnsi"/>
-          <w:sz w:val="20"/>
-          <w:szCs w:val="20"/>
-        </w:rPr>
-        <w:t xml:space="preserve"> with Spring Boot connect</w:t>
+        <w:t xml:space="preserve"> RestAPI with Spring Boot connect</w:t>
       </w:r>
       <w:r>
         <w:rPr>
@@ -801,25 +772,7 @@
           <w:sz w:val="20"/>
           <w:szCs w:val="20"/>
         </w:rPr>
-        <w:t xml:space="preserve">Android app using Retrofit, Lifecycle components, </w:t>
-      </w:r>
-      <w:proofErr w:type="gramStart"/>
-      <w:r>
-        <w:rPr>
-          <w:rFonts w:cstheme="minorHAnsi"/>
-          <w:sz w:val="20"/>
-          <w:szCs w:val="20"/>
-        </w:rPr>
-        <w:t>SQLite</w:t>
-      </w:r>
-      <w:proofErr w:type="gramEnd"/>
-      <w:r>
-        <w:rPr>
-          <w:rFonts w:cstheme="minorHAnsi"/>
-          <w:sz w:val="20"/>
-          <w:szCs w:val="20"/>
-        </w:rPr>
-        <w:t xml:space="preserve"> and Room for local data cache,</w:t>
+        <w:t>Android app using Retrofit, Lifecycle components, SQLite and Room for local data cache,</w:t>
       </w:r>
       <w:r>
         <w:rPr>
@@ -849,8 +802,6 @@
           <w:sz w:val="22"/>
         </w:rPr>
       </w:pPr>
-      <w:proofErr w:type="spellStart"/>
-      <w:proofErr w:type="gramStart"/>
       <w:r>
         <w:rPr>
           <w:rFonts w:cstheme="minorHAnsi"/>
@@ -858,27 +809,7 @@
           <w:bCs/>
           <w:sz w:val="22"/>
         </w:rPr>
-        <w:t>RatesUp</w:t>
-      </w:r>
-      <w:proofErr w:type="spellEnd"/>
-      <w:r>
-        <w:rPr>
-          <w:rFonts w:cstheme="minorHAnsi"/>
-          <w:b/>
-          <w:bCs/>
-          <w:sz w:val="22"/>
-        </w:rPr>
-        <w:t xml:space="preserve"> :</w:t>
-      </w:r>
-      <w:proofErr w:type="gramEnd"/>
-      <w:r>
-        <w:rPr>
-          <w:rFonts w:cstheme="minorHAnsi"/>
-          <w:b/>
-          <w:bCs/>
-          <w:sz w:val="22"/>
-        </w:rPr>
-        <w:t xml:space="preserve"> Currency Converter with History Records| </w:t>
+        <w:t xml:space="preserve">RatesUp : Currency Converter with History Records| </w:t>
       </w:r>
       <w:hyperlink r:id="rId13" w:history="1">
         <w:r>
@@ -924,6 +855,22 @@
         </w:rPr>
         <w:t xml:space="preserve"> Native Android App that does currency conversions while displaying the rate changes for the last three months.</w:t>
       </w:r>
+      <w:r>
+        <w:rPr>
+          <w:rFonts w:cstheme="minorHAnsi" w:hint="eastAsia"/>
+          <w:sz w:val="20"/>
+          <w:szCs w:val="20"/>
+        </w:rPr>
+        <w:t xml:space="preserve"> In</w:t>
+      </w:r>
+      <w:r>
+        <w:rPr>
+          <w:rFonts w:cstheme="minorHAnsi"/>
+          <w:sz w:val="20"/>
+          <w:szCs w:val="20"/>
+        </w:rPr>
+        <w:t>spired by my personal need to look up currency conversions as an international student who travels often.</w:t>
+      </w:r>
     </w:p>
     <w:p>
       <w:pPr>
@@ -973,33 +920,15 @@
           <w:sz w:val="20"/>
           <w:szCs w:val="20"/>
         </w:rPr>
-        <w:t xml:space="preserve"> </w:t>
-      </w:r>
-      <w:proofErr w:type="gramStart"/>
-      <w:r>
-        <w:rPr>
-          <w:rFonts w:cstheme="minorHAnsi"/>
-          <w:sz w:val="20"/>
-          <w:szCs w:val="20"/>
-        </w:rPr>
-        <w:t>Kotlin Coroutin</w:t>
-      </w:r>
-      <w:r>
-        <w:rPr>
-          <w:rFonts w:cstheme="minorHAnsi"/>
-          <w:sz w:val="20"/>
-          <w:szCs w:val="20"/>
-        </w:rPr>
-        <w:t>e, and</w:t>
-      </w:r>
-      <w:proofErr w:type="gramEnd"/>
-      <w:r>
-        <w:rPr>
-          <w:rFonts w:cstheme="minorHAnsi"/>
-          <w:sz w:val="20"/>
-          <w:szCs w:val="20"/>
-        </w:rPr>
-        <w:t xml:space="preserve"> apply dependency injection with Hilt.</w:t>
+        <w:t xml:space="preserve"> Kotlin Coroutin</w:t>
+      </w:r>
+      <w:r>
+        <w:rPr>
+          <w:rFonts w:cstheme="minorHAnsi"/>
+          <w:sz w:val="20"/>
+          <w:szCs w:val="20"/>
+        </w:rPr>
+        <w:t>e, and apply dependency injection with Hilt.</w:t>
       </w:r>
     </w:p>
     <w:p>
@@ -1253,8 +1182,6 @@
           <w:sz w:val="22"/>
         </w:rPr>
       </w:pPr>
-      <w:proofErr w:type="spellStart"/>
-      <w:proofErr w:type="gramStart"/>
       <w:r>
         <w:rPr>
           <w:rFonts w:cstheme="minorHAnsi"/>
@@ -1264,7 +1191,6 @@
         </w:rPr>
         <w:t>VolleyTools</w:t>
       </w:r>
-      <w:proofErr w:type="spellEnd"/>
       <w:r>
         <w:rPr>
           <w:rFonts w:cstheme="minorHAnsi"/>
@@ -1281,17 +1207,7 @@
           <w:bCs/>
           <w:sz w:val="22"/>
         </w:rPr>
-        <w:t>:</w:t>
-      </w:r>
-      <w:proofErr w:type="gramEnd"/>
-      <w:r>
-        <w:rPr>
-          <w:rFonts w:cstheme="minorHAnsi"/>
-          <w:b/>
-          <w:bCs/>
-          <w:sz w:val="22"/>
-        </w:rPr>
-        <w:t xml:space="preserve"> Volleyball Score Board</w:t>
+        <w:t>: Volleyball Score Board</w:t>
       </w:r>
       <w:r>
         <w:rPr>
@@ -1437,7 +1353,6 @@
           <w:sz w:val="22"/>
         </w:rPr>
       </w:pPr>
-      <w:proofErr w:type="spellStart"/>
       <w:r>
         <w:rPr>
           <w:rFonts w:cstheme="minorHAnsi"/>
@@ -1445,37 +1360,7 @@
           <w:bCs/>
           <w:sz w:val="22"/>
         </w:rPr>
-        <w:t>HelpMe</w:t>
-      </w:r>
-      <w:proofErr w:type="spellEnd"/>
-      <w:r>
-        <w:rPr>
-          <w:rFonts w:cstheme="minorHAnsi"/>
-          <w:b/>
-          <w:bCs/>
-          <w:sz w:val="22"/>
-        </w:rPr>
-        <w:t xml:space="preserve"> (</w:t>
-      </w:r>
-      <w:proofErr w:type="spellStart"/>
-      <w:r>
-        <w:rPr>
-          <w:rFonts w:cstheme="minorHAnsi"/>
-          <w:b/>
-          <w:bCs/>
-          <w:sz w:val="22"/>
-        </w:rPr>
-        <w:t>HackTheNorth</w:t>
-      </w:r>
-      <w:proofErr w:type="spellEnd"/>
-      <w:r>
-        <w:rPr>
-          <w:rFonts w:cstheme="minorHAnsi"/>
-          <w:b/>
-          <w:bCs/>
-          <w:sz w:val="22"/>
-        </w:rPr>
-        <w:t xml:space="preserve"> 2021 Fall)</w:t>
+        <w:t>HelpMe (HackTheNorth 2021 Fall)</w:t>
       </w:r>
       <w:r>
         <w:rPr>
@@ -1918,9 +1803,8 @@
           <w:bCs/>
           <w:sz w:val="22"/>
         </w:rPr>
-        <w:t xml:space="preserve">Assistant Engineer, </w:t>
-      </w:r>
-      <w:proofErr w:type="spellStart"/>
+        <w:t>Mobile Application QA</w:t>
+      </w:r>
       <w:r>
         <w:rPr>
           <w:rFonts w:cstheme="minorHAnsi"/>
@@ -1928,9 +1812,8 @@
           <w:bCs/>
           <w:sz w:val="22"/>
         </w:rPr>
-        <w:t>KKStream</w:t>
-      </w:r>
-      <w:proofErr w:type="spellEnd"/>
+        <w:t xml:space="preserve"> Engineer, KKStream L</w:t>
+      </w:r>
       <w:r>
         <w:rPr>
           <w:rFonts w:cstheme="minorHAnsi"/>
@@ -1938,7 +1821,7 @@
           <w:bCs/>
           <w:sz w:val="22"/>
         </w:rPr>
-        <w:t xml:space="preserve"> L</w:t>
+        <w:t>td</w:t>
       </w:r>
       <w:r>
         <w:rPr>
@@ -1947,7 +1830,7 @@
           <w:bCs/>
           <w:sz w:val="22"/>
         </w:rPr>
-        <w:t>td</w:t>
+        <w:t>.</w:t>
       </w:r>
       <w:r>
         <w:rPr>
@@ -1956,15 +1839,6 @@
           <w:bCs/>
           <w:sz w:val="22"/>
         </w:rPr>
-        <w:t>.</w:t>
-      </w:r>
-      <w:r>
-        <w:rPr>
-          <w:rFonts w:cstheme="minorHAnsi"/>
-          <w:b/>
-          <w:bCs/>
-          <w:sz w:val="22"/>
-        </w:rPr>
         <w:t xml:space="preserve"> | </w:t>
       </w:r>
       <w:r>
@@ -2009,21 +1883,6 @@
         </w:rPr>
         <w:tab/>
       </w:r>
-      <w:r>
-        <w:rPr>
-          <w:rFonts w:cstheme="minorHAnsi"/>
-          <w:sz w:val="22"/>
-        </w:rPr>
-        <w:tab/>
-      </w:r>
-      <w:r>
-        <w:rPr>
-          <w:rFonts w:cstheme="minorHAnsi"/>
-          <w:sz w:val="22"/>
-        </w:rPr>
-        <w:tab/>
-      </w:r>
-      <w:proofErr w:type="gramStart"/>
       <w:r>
         <w:rPr>
           <w:rFonts w:cstheme="minorHAnsi"/>
@@ -2037,15 +1896,7 @@
           <w:rFonts w:cstheme="minorHAnsi"/>
           <w:sz w:val="22"/>
         </w:rPr>
-        <w:t>Aug</w:t>
-      </w:r>
-      <w:proofErr w:type="gramEnd"/>
-      <w:r>
-        <w:rPr>
-          <w:rFonts w:cstheme="minorHAnsi"/>
-          <w:sz w:val="22"/>
-        </w:rPr>
-        <w:t xml:space="preserve"> 2021 </w:t>
+        <w:t xml:space="preserve">Aug 2021 </w:t>
       </w:r>
       <w:r>
         <w:rPr>
@@ -2114,25 +1965,7 @@
           <w:sz w:val="20"/>
           <w:szCs w:val="20"/>
         </w:rPr>
-        <w:t xml:space="preserve">automation testing with Espresso, </w:t>
-      </w:r>
-      <w:proofErr w:type="spellStart"/>
-      <w:r>
-        <w:rPr>
-          <w:rFonts w:cstheme="minorHAnsi"/>
-          <w:sz w:val="20"/>
-          <w:szCs w:val="20"/>
-        </w:rPr>
-        <w:t>PageObject</w:t>
-      </w:r>
-      <w:proofErr w:type="spellEnd"/>
-      <w:r>
-        <w:rPr>
-          <w:rFonts w:cstheme="minorHAnsi"/>
-          <w:sz w:val="20"/>
-          <w:szCs w:val="20"/>
-        </w:rPr>
-        <w:t xml:space="preserve"> Models</w:t>
+        <w:t>automation testing with Espresso, PageObject Models</w:t>
       </w:r>
       <w:r>
         <w:rPr>
@@ -2407,7 +2240,6 @@
         </w:rPr>
         <w:tab/>
       </w:r>
-      <w:proofErr w:type="gramStart"/>
       <w:r>
         <w:rPr>
           <w:rFonts w:cstheme="minorHAnsi"/>
@@ -2423,7 +2255,6 @@
         </w:rPr>
         <w:t>Dec</w:t>
       </w:r>
-      <w:proofErr w:type="gramEnd"/>
       <w:r>
         <w:rPr>
           <w:rFonts w:cstheme="minorHAnsi"/>
@@ -2589,7 +2420,15 @@
           <w:sz w:val="20"/>
           <w:szCs w:val="20"/>
         </w:rPr>
-        <w:t xml:space="preserve">2 weeks of learning time. </w:t>
+        <w:t>a</w:t>
+      </w:r>
+      <w:r>
+        <w:rPr>
+          <w:rFonts w:cstheme="minorHAnsi"/>
+          <w:sz w:val="20"/>
+          <w:szCs w:val="20"/>
+        </w:rPr>
+        <w:t xml:space="preserve"> week of learning time. </w:t>
       </w:r>
     </w:p>
     <w:p>
@@ -2637,7 +2476,23 @@
           <w:sz w:val="20"/>
           <w:szCs w:val="20"/>
         </w:rPr>
-        <w:t>with solid knowledge in computer network</w:t>
+        <w:t xml:space="preserve">with </w:t>
+      </w:r>
+      <w:r>
+        <w:rPr>
+          <w:rFonts w:cstheme="minorHAnsi"/>
+          <w:sz w:val="20"/>
+          <w:szCs w:val="20"/>
+        </w:rPr>
+        <w:t>strong</w:t>
+      </w:r>
+      <w:r>
+        <w:rPr>
+          <w:rFonts w:cstheme="minorHAnsi"/>
+          <w:sz w:val="20"/>
+          <w:szCs w:val="20"/>
+        </w:rPr>
+        <w:t xml:space="preserve"> knowledge in computer network</w:t>
       </w:r>
       <w:r>
         <w:rPr>
@@ -2723,7 +2578,6 @@
         </w:rPr>
         <w:tab/>
       </w:r>
-      <w:proofErr w:type="gramStart"/>
       <w:r>
         <w:rPr>
           <w:rFonts w:cstheme="minorHAnsi"/>
@@ -2737,15 +2591,7 @@
           <w:rFonts w:cstheme="minorHAnsi"/>
           <w:sz w:val="22"/>
         </w:rPr>
-        <w:t>July</w:t>
-      </w:r>
-      <w:proofErr w:type="gramEnd"/>
-      <w:r>
-        <w:rPr>
-          <w:rFonts w:cstheme="minorHAnsi"/>
-          <w:sz w:val="22"/>
-        </w:rPr>
-        <w:t xml:space="preserve"> 2018</w:t>
+        <w:t>July 2018</w:t>
       </w:r>
       <w:r>
         <w:rPr>
@@ -2840,33 +2686,15 @@
           <w:sz w:val="20"/>
           <w:szCs w:val="20"/>
         </w:rPr>
-        <w:t xml:space="preserve">elieved stress of parents and children by accompanying and consoling them in times of </w:t>
-      </w:r>
-      <w:proofErr w:type="gramStart"/>
-      <w:r>
-        <w:rPr>
-          <w:rFonts w:cstheme="minorHAnsi"/>
-          <w:sz w:val="20"/>
-          <w:szCs w:val="20"/>
-        </w:rPr>
-        <w:t>grief</w:t>
-      </w:r>
-      <w:r>
-        <w:rPr>
-          <w:rFonts w:cstheme="minorHAnsi"/>
-          <w:sz w:val="20"/>
-          <w:szCs w:val="20"/>
-        </w:rPr>
-        <w:t>, and</w:t>
-      </w:r>
-      <w:proofErr w:type="gramEnd"/>
-      <w:r>
-        <w:rPr>
-          <w:rFonts w:cstheme="minorHAnsi"/>
-          <w:sz w:val="20"/>
-          <w:szCs w:val="20"/>
-        </w:rPr>
-        <w:t xml:space="preserve"> </w:t>
+        <w:t>elieved stress of parents and children by accompanying and consoling them in times of grief</w:t>
+      </w:r>
+      <w:r>
+        <w:rPr>
+          <w:rFonts w:cstheme="minorHAnsi"/>
+          <w:sz w:val="20"/>
+          <w:szCs w:val="20"/>
+        </w:rPr>
+        <w:t xml:space="preserve">, and </w:t>
       </w:r>
       <w:r>
         <w:rPr>
@@ -3302,6 +3130,7 @@
           <w:sz w:val="20"/>
           <w:szCs w:val="20"/>
         </w:rPr>
+        <w:lastRenderedPageBreak/>
         <w:t>ECE 250</w:t>
       </w:r>
       <w:r>
@@ -3412,6 +3241,9 @@
       </w:r>
     </w:p>
   </w:endnote>
+  <w:endnote w:type="continuationNotice" w:id="1">
+    <w:p/>
+  </w:endnote>
 </w:endnotes>
 </file>
 
@@ -3430,6 +3262,9 @@
         <w:continuationSeparator/>
       </w:r>
     </w:p>
+  </w:footnote>
+  <w:footnote w:type="continuationNotice" w:id="1">
+    <w:p/>
   </w:footnote>
 </w:footnotes>
 </file>

</xml_diff>

<commit_message>
finalize cover letter taylored to TD; add unofficial transcript; add figma link to project section:RatesUp; RatesUp bullet point rewording.
</commit_message>
<xml_diff>
--- a/Resume_AndersonHsieh.docx
+++ b/Resume_AndersonHsieh.docx
@@ -534,7 +534,17 @@
           <w:bCs/>
           <w:sz w:val="22"/>
         </w:rPr>
-        <w:t xml:space="preserve"> | </w:t>
+        <w:t xml:space="preserve"> |</w:t>
+      </w:r>
+      <w:r>
+        <w:rPr>
+          <w:rFonts w:cstheme="minorHAnsi"/>
+          <w:b/>
+          <w:bCs/>
+          <w:sz w:val="20"/>
+          <w:szCs w:val="20"/>
+        </w:rPr>
+        <w:t xml:space="preserve"> </w:t>
       </w:r>
       <w:hyperlink r:id="rId10" w:history="1">
         <w:r>
@@ -543,7 +553,8 @@
             <w:rFonts w:cstheme="minorHAnsi"/>
             <w:b/>
             <w:bCs/>
-            <w:sz w:val="22"/>
+            <w:sz w:val="20"/>
+            <w:szCs w:val="20"/>
           </w:rPr>
           <w:t>Github: AndroidApp</w:t>
         </w:r>
@@ -564,7 +575,8 @@
             <w:rFonts w:cstheme="minorHAnsi"/>
             <w:b/>
             <w:bCs/>
-            <w:sz w:val="22"/>
+            <w:sz w:val="20"/>
+            <w:szCs w:val="20"/>
           </w:rPr>
           <w:t>Github: RestAPI</w:t>
         </w:r>
@@ -585,9 +597,32 @@
             <w:rFonts w:cstheme="minorHAnsi"/>
             <w:b/>
             <w:bCs/>
-            <w:sz w:val="22"/>
+            <w:sz w:val="20"/>
+            <w:szCs w:val="20"/>
           </w:rPr>
-          <w:t>Figma</w:t>
+          <w:t>Fig</w:t>
+        </w:r>
+        <w:r>
+          <w:rPr>
+            <w:rStyle w:val="Hyperlink"/>
+            <w:rFonts w:cstheme="minorHAnsi"/>
+            <w:b/>
+            <w:bCs/>
+            <w:sz w:val="20"/>
+            <w:szCs w:val="20"/>
+          </w:rPr>
+          <w:t>m</w:t>
+        </w:r>
+        <w:r>
+          <w:rPr>
+            <w:rStyle w:val="Hyperlink"/>
+            <w:rFonts w:cstheme="minorHAnsi"/>
+            <w:b/>
+            <w:bCs/>
+            <w:sz w:val="20"/>
+            <w:szCs w:val="20"/>
+          </w:rPr>
+          <w:t>a</w:t>
         </w:r>
       </w:hyperlink>
     </w:p>
@@ -788,7 +823,7 @@
           <w:sz w:val="20"/>
           <w:szCs w:val="20"/>
         </w:rPr>
-        <w:t>following the MVVM architecture with dependency injection.</w:t>
+        <w:t>following the MVVM architecture.</w:t>
       </w:r>
     </w:p>
     <w:p>
@@ -799,7 +834,8 @@
           <w:rFonts w:cstheme="minorHAnsi"/>
           <w:b/>
           <w:bCs/>
-          <w:sz w:val="22"/>
+          <w:sz w:val="20"/>
+          <w:szCs w:val="20"/>
         </w:rPr>
       </w:pPr>
       <w:r>
@@ -809,7 +845,25 @@
           <w:bCs/>
           <w:sz w:val="22"/>
         </w:rPr>
-        <w:t xml:space="preserve">RatesUp : Currency Converter with History Records| </w:t>
+        <w:t xml:space="preserve">RatesUp : Currency Converter with History </w:t>
+      </w:r>
+      <w:r>
+        <w:rPr>
+          <w:rFonts w:cstheme="minorHAnsi"/>
+          <w:b/>
+          <w:bCs/>
+          <w:sz w:val="22"/>
+        </w:rPr>
+        <w:t xml:space="preserve">Rate Changes </w:t>
+      </w:r>
+      <w:r>
+        <w:rPr>
+          <w:rFonts w:cstheme="minorHAnsi"/>
+          <w:b/>
+          <w:bCs/>
+          <w:sz w:val="22"/>
+        </w:rPr>
+        <w:t xml:space="preserve">| </w:t>
       </w:r>
       <w:hyperlink r:id="rId13" w:history="1">
         <w:r>
@@ -818,9 +872,32 @@
             <w:rFonts w:cstheme="minorHAnsi"/>
             <w:b/>
             <w:bCs/>
-            <w:sz w:val="22"/>
+            <w:sz w:val="20"/>
+            <w:szCs w:val="20"/>
           </w:rPr>
           <w:t>Github</w:t>
+        </w:r>
+      </w:hyperlink>
+      <w:r>
+        <w:rPr>
+          <w:rFonts w:cstheme="minorHAnsi"/>
+          <w:b/>
+          <w:bCs/>
+          <w:sz w:val="22"/>
+        </w:rPr>
+        <w:t xml:space="preserve"> | </w:t>
+      </w:r>
+      <w:hyperlink r:id="rId14" w:history="1">
+        <w:r>
+          <w:rPr>
+            <w:rStyle w:val="Hyperlink"/>
+            <w:rFonts w:cstheme="minorHAnsi"/>
+            <w:b/>
+            <w:bCs/>
+            <w:sz w:val="20"/>
+            <w:szCs w:val="20"/>
+          </w:rPr>
+          <w:t>Figma</w:t>
         </w:r>
       </w:hyperlink>
     </w:p>
@@ -845,23 +922,7 @@
           <w:sz w:val="20"/>
           <w:szCs w:val="20"/>
         </w:rPr>
-        <w:t>A</w:t>
-      </w:r>
-      <w:r>
-        <w:rPr>
-          <w:rFonts w:cstheme="minorHAnsi"/>
-          <w:sz w:val="20"/>
-          <w:szCs w:val="20"/>
-        </w:rPr>
-        <w:t xml:space="preserve"> Native Android App that does currency conversions while displaying the rate changes for the last three months.</w:t>
-      </w:r>
-      <w:r>
-        <w:rPr>
-          <w:rFonts w:cstheme="minorHAnsi" w:hint="eastAsia"/>
-          <w:sz w:val="20"/>
-          <w:szCs w:val="20"/>
-        </w:rPr>
-        <w:t xml:space="preserve"> In</w:t>
+        <w:t>In</w:t>
       </w:r>
       <w:r>
         <w:rPr>
@@ -895,7 +956,7 @@
         </w:rPr>
         <w:t xml:space="preserve">Fetch data from </w:t>
       </w:r>
-      <w:hyperlink r:id="rId14" w:history="1">
+      <w:hyperlink r:id="rId15" w:history="1">
         <w:r>
           <w:rPr>
             <w:rStyle w:val="Hyperlink"/>
@@ -1020,14 +1081,15 @@
         </w:rPr>
         <w:t xml:space="preserve"> | </w:t>
       </w:r>
-      <w:hyperlink r:id="rId15" w:history="1">
+      <w:hyperlink r:id="rId16" w:history="1">
         <w:r>
           <w:rPr>
             <w:rStyle w:val="Hyperlink"/>
             <w:rFonts w:cstheme="minorHAnsi"/>
             <w:b/>
             <w:bCs/>
-            <w:sz w:val="22"/>
+            <w:sz w:val="20"/>
+            <w:szCs w:val="20"/>
           </w:rPr>
           <w:t>Github</w:t>
         </w:r>
@@ -1041,7 +1103,7 @@
         </w:rPr>
         <w:t xml:space="preserve"> | </w:t>
       </w:r>
-      <w:hyperlink r:id="rId16" w:history="1">
+      <w:hyperlink r:id="rId17" w:history="1">
         <w:r>
           <w:rPr>
             <w:rStyle w:val="Hyperlink"/>
@@ -1062,14 +1124,15 @@
         </w:rPr>
         <w:t xml:space="preserve"> | </w:t>
       </w:r>
-      <w:hyperlink r:id="rId17" w:history="1">
+      <w:hyperlink r:id="rId18" w:history="1">
         <w:r>
           <w:rPr>
             <w:rStyle w:val="Hyperlink"/>
             <w:rFonts w:cstheme="minorHAnsi"/>
             <w:b/>
             <w:bCs/>
-            <w:sz w:val="22"/>
+            <w:sz w:val="20"/>
+            <w:szCs w:val="20"/>
           </w:rPr>
           <w:t>Figma</w:t>
         </w:r>
@@ -1218,14 +1281,15 @@
         </w:rPr>
         <w:t xml:space="preserve"> | </w:t>
       </w:r>
-      <w:hyperlink r:id="rId18" w:history="1">
+      <w:hyperlink r:id="rId19" w:history="1">
         <w:r>
           <w:rPr>
             <w:rStyle w:val="Hyperlink"/>
             <w:rFonts w:cstheme="minorHAnsi"/>
             <w:b/>
             <w:bCs/>
-            <w:sz w:val="22"/>
+            <w:sz w:val="20"/>
+            <w:szCs w:val="20"/>
           </w:rPr>
           <w:t>Github</w:t>
         </w:r>
@@ -1479,27 +1543,6 @@
         </w:rPr>
         <w:t xml:space="preserve"> | </w:t>
       </w:r>
-      <w:hyperlink r:id="rId19" w:history="1">
-        <w:r>
-          <w:rPr>
-            <w:rStyle w:val="Hyperlink"/>
-            <w:rFonts w:cstheme="minorHAnsi"/>
-            <w:b/>
-            <w:bCs/>
-            <w:sz w:val="22"/>
-          </w:rPr>
-          <w:t>Github</w:t>
-        </w:r>
-      </w:hyperlink>
-      <w:r>
-        <w:rPr>
-          <w:rFonts w:cstheme="minorHAnsi"/>
-          <w:b/>
-          <w:bCs/>
-          <w:sz w:val="22"/>
-        </w:rPr>
-        <w:t xml:space="preserve"> | </w:t>
-      </w:r>
       <w:hyperlink r:id="rId20" w:history="1">
         <w:r>
           <w:rPr>
@@ -1507,7 +1550,30 @@
             <w:rFonts w:cstheme="minorHAnsi"/>
             <w:b/>
             <w:bCs/>
-            <w:sz w:val="22"/>
+            <w:sz w:val="20"/>
+            <w:szCs w:val="20"/>
+          </w:rPr>
+          <w:t>Github</w:t>
+        </w:r>
+      </w:hyperlink>
+      <w:r>
+        <w:rPr>
+          <w:rFonts w:cstheme="minorHAnsi"/>
+          <w:b/>
+          <w:bCs/>
+          <w:sz w:val="22"/>
+        </w:rPr>
+        <w:t xml:space="preserve"> | </w:t>
+      </w:r>
+      <w:hyperlink r:id="rId21" w:history="1">
+        <w:r>
+          <w:rPr>
+            <w:rStyle w:val="Hyperlink"/>
+            <w:rFonts w:cstheme="minorHAnsi"/>
+            <w:b/>
+            <w:bCs/>
+            <w:sz w:val="20"/>
+            <w:szCs w:val="20"/>
           </w:rPr>
           <w:t>Devpost</w:t>
         </w:r>
@@ -1673,7 +1739,7 @@
         </w:rPr>
         <w:t xml:space="preserve"> </w:t>
       </w:r>
-      <w:hyperlink r:id="rId21" w:history="1">
+      <w:hyperlink r:id="rId22" w:history="1">
         <w:r>
           <w:rPr>
             <w:rStyle w:val="Hyperlink"/>
@@ -3130,7 +3196,6 @@
           <w:sz w:val="20"/>
           <w:szCs w:val="20"/>
         </w:rPr>
-        <w:lastRenderedPageBreak/>
         <w:t>ECE 250</w:t>
       </w:r>
       <w:r>
@@ -3212,7 +3277,31 @@
           <w:szCs w:val="20"/>
         </w:rPr>
         <w:tab/>
-        <w:t>GPA 3.38 / 4.0</w:t>
+        <w:t>GPA 3.</w:t>
+      </w:r>
+      <w:r>
+        <w:rPr>
+          <w:rFonts w:cstheme="minorHAnsi" w:hint="eastAsia"/>
+          <w:sz w:val="20"/>
+          <w:szCs w:val="20"/>
+        </w:rPr>
+        <w:t>8</w:t>
+      </w:r>
+      <w:r>
+        <w:rPr>
+          <w:rFonts w:cstheme="minorHAnsi"/>
+          <w:sz w:val="20"/>
+          <w:szCs w:val="20"/>
+        </w:rPr>
+        <w:t>5</w:t>
+      </w:r>
+      <w:r>
+        <w:rPr>
+          <w:rFonts w:cstheme="minorHAnsi"/>
+          <w:sz w:val="20"/>
+          <w:szCs w:val="20"/>
+        </w:rPr>
+        <w:t xml:space="preserve"> / 4.0</w:t>
       </w:r>
     </w:p>
     <w:sectPr>

</xml_diff>

<commit_message>
tailor cover letter to Fleet Complete; add Android Studio to skill section
</commit_message>
<xml_diff>
--- a/Resume_AndersonHsieh.docx
+++ b/Resume_AndersonHsieh.docx
@@ -209,6 +209,20 @@
           <w:sz w:val="22"/>
         </w:rPr>
         <w:t xml:space="preserve">, </w:t>
+      </w:r>
+      <w:r>
+        <w:rPr>
+          <w:rFonts w:cstheme="minorHAnsi" w:hint="eastAsia"/>
+          <w:sz w:val="22"/>
+        </w:rPr>
+        <w:t>An</w:t>
+      </w:r>
+      <w:r>
+        <w:rPr>
+          <w:rFonts w:cstheme="minorHAnsi"/>
+          <w:sz w:val="22"/>
+        </w:rPr>
+        <w:t xml:space="preserve">droid Studio, </w:t>
       </w:r>
       <w:r>
         <w:rPr>
@@ -600,29 +614,7 @@
             <w:sz w:val="20"/>
             <w:szCs w:val="20"/>
           </w:rPr>
-          <w:t>Fig</w:t>
-        </w:r>
-        <w:r>
-          <w:rPr>
-            <w:rStyle w:val="Hyperlink"/>
-            <w:rFonts w:cstheme="minorHAnsi"/>
-            <w:b/>
-            <w:bCs/>
-            <w:sz w:val="20"/>
-            <w:szCs w:val="20"/>
-          </w:rPr>
-          <w:t>m</w:t>
-        </w:r>
-        <w:r>
-          <w:rPr>
-            <w:rStyle w:val="Hyperlink"/>
-            <w:rFonts w:cstheme="minorHAnsi"/>
-            <w:b/>
-            <w:bCs/>
-            <w:sz w:val="20"/>
-            <w:szCs w:val="20"/>
-          </w:rPr>
-          <w:t>a</w:t>
+          <w:t>Figma</w:t>
         </w:r>
       </w:hyperlink>
     </w:p>

</xml_diff>

<commit_message>
delete dash point sign from skill section
</commit_message>
<xml_diff>
--- a/Resume_AndersonHsieh.docx
+++ b/Resume_AndersonHsieh.docx
@@ -161,11 +161,8 @@
     <w:p>
       <w:pPr>
         <w:pStyle w:val="ListParagraph"/>
-        <w:numPr>
-          <w:ilvl w:val="0"/>
-          <w:numId w:val="46"/>
-        </w:numPr>
         <w:spacing w:line="280" w:lineRule="exact"/>
+        <w:ind w:left="360"/>
         <w:rPr>
           <w:rFonts w:cstheme="minorHAnsi"/>
           <w:sz w:val="22"/>
@@ -249,11 +246,8 @@
     <w:p>
       <w:pPr>
         <w:pStyle w:val="ListParagraph"/>
-        <w:numPr>
-          <w:ilvl w:val="0"/>
-          <w:numId w:val="46"/>
-        </w:numPr>
         <w:spacing w:line="280" w:lineRule="exact"/>
+        <w:ind w:left="360"/>
         <w:rPr>
           <w:rFonts w:cstheme="minorHAnsi"/>
           <w:sz w:val="22"/>
@@ -314,11 +308,8 @@
     <w:p>
       <w:pPr>
         <w:pStyle w:val="ListParagraph"/>
-        <w:numPr>
-          <w:ilvl w:val="0"/>
-          <w:numId w:val="46"/>
-        </w:numPr>
         <w:spacing w:line="280" w:lineRule="exact"/>
+        <w:ind w:left="360"/>
         <w:rPr>
           <w:rFonts w:cstheme="minorHAnsi"/>
           <w:sz w:val="22"/>
@@ -846,25 +837,7 @@
           <w:sz w:val="20"/>
           <w:szCs w:val="20"/>
         </w:rPr>
-        <w:t xml:space="preserve">Android app using Retrofit, Lifecycle components, </w:t>
-      </w:r>
-      <w:proofErr w:type="gramStart"/>
-      <w:r>
-        <w:rPr>
-          <w:rFonts w:cstheme="minorHAnsi"/>
-          <w:sz w:val="20"/>
-          <w:szCs w:val="20"/>
-        </w:rPr>
-        <w:t>SQLite</w:t>
-      </w:r>
-      <w:proofErr w:type="gramEnd"/>
-      <w:r>
-        <w:rPr>
-          <w:rFonts w:cstheme="minorHAnsi"/>
-          <w:sz w:val="20"/>
-          <w:szCs w:val="20"/>
-        </w:rPr>
-        <w:t xml:space="preserve"> and Room for local data cache,</w:t>
+        <w:t>Android app using Retrofit, Lifecycle components, SQLite and Room for local data cache,</w:t>
       </w:r>
       <w:r>
         <w:rPr>
@@ -1049,33 +1022,15 @@
           <w:sz w:val="20"/>
           <w:szCs w:val="20"/>
         </w:rPr>
-        <w:t xml:space="preserve"> </w:t>
-      </w:r>
-      <w:proofErr w:type="gramStart"/>
-      <w:r>
-        <w:rPr>
-          <w:rFonts w:cstheme="minorHAnsi"/>
-          <w:sz w:val="20"/>
-          <w:szCs w:val="20"/>
-        </w:rPr>
-        <w:t>Kotlin Coroutin</w:t>
-      </w:r>
-      <w:r>
-        <w:rPr>
-          <w:rFonts w:cstheme="minorHAnsi"/>
-          <w:sz w:val="20"/>
-          <w:szCs w:val="20"/>
-        </w:rPr>
-        <w:t>e, and</w:t>
-      </w:r>
-      <w:proofErr w:type="gramEnd"/>
-      <w:r>
-        <w:rPr>
-          <w:rFonts w:cstheme="minorHAnsi"/>
-          <w:sz w:val="20"/>
-          <w:szCs w:val="20"/>
-        </w:rPr>
-        <w:t xml:space="preserve"> apply dependency injection with Hilt.</w:t>
+        <w:t xml:space="preserve"> Kotlin Coroutin</w:t>
+      </w:r>
+      <w:r>
+        <w:rPr>
+          <w:rFonts w:cstheme="minorHAnsi"/>
+          <w:sz w:val="20"/>
+          <w:szCs w:val="20"/>
+        </w:rPr>
+        <w:t>e, and apply dependency injection with Hilt.</w:t>
       </w:r>
     </w:p>
     <w:p>
@@ -1332,7 +1287,6 @@
         </w:rPr>
       </w:pPr>
       <w:proofErr w:type="spellStart"/>
-      <w:proofErr w:type="gramStart"/>
       <w:r>
         <w:rPr>
           <w:rFonts w:cstheme="minorHAnsi"/>
@@ -1359,17 +1313,7 @@
           <w:bCs/>
           <w:sz w:val="22"/>
         </w:rPr>
-        <w:t>:</w:t>
-      </w:r>
-      <w:proofErr w:type="gramEnd"/>
-      <w:r>
-        <w:rPr>
-          <w:rFonts w:cstheme="minorHAnsi"/>
-          <w:b/>
-          <w:bCs/>
-          <w:sz w:val="22"/>
-        </w:rPr>
-        <w:t xml:space="preserve"> Volleyball Score Board</w:t>
+        <w:t>: Volleyball Score Board</w:t>
       </w:r>
       <w:r>
         <w:rPr>
@@ -2099,7 +2043,6 @@
         </w:rPr>
         <w:tab/>
       </w:r>
-      <w:proofErr w:type="gramStart"/>
       <w:r>
         <w:rPr>
           <w:rFonts w:cstheme="minorHAnsi"/>
@@ -2113,15 +2056,7 @@
           <w:rFonts w:cstheme="minorHAnsi"/>
           <w:sz w:val="22"/>
         </w:rPr>
-        <w:t>Aug</w:t>
-      </w:r>
-      <w:proofErr w:type="gramEnd"/>
-      <w:r>
-        <w:rPr>
-          <w:rFonts w:cstheme="minorHAnsi"/>
-          <w:sz w:val="22"/>
-        </w:rPr>
-        <w:t xml:space="preserve"> 2021 </w:t>
+        <w:t xml:space="preserve">Aug 2021 </w:t>
       </w:r>
       <w:r>
         <w:rPr>
@@ -2483,7 +2418,6 @@
         </w:rPr>
         <w:tab/>
       </w:r>
-      <w:proofErr w:type="gramStart"/>
       <w:r>
         <w:rPr>
           <w:rFonts w:cstheme="minorHAnsi"/>
@@ -2499,7 +2433,6 @@
         </w:rPr>
         <w:t>Dec</w:t>
       </w:r>
-      <w:proofErr w:type="gramEnd"/>
       <w:r>
         <w:rPr>
           <w:rFonts w:cstheme="minorHAnsi"/>
@@ -2823,7 +2756,6 @@
         </w:rPr>
         <w:tab/>
       </w:r>
-      <w:proofErr w:type="gramStart"/>
       <w:r>
         <w:rPr>
           <w:rFonts w:cstheme="minorHAnsi"/>
@@ -2837,15 +2769,7 @@
           <w:rFonts w:cstheme="minorHAnsi"/>
           <w:sz w:val="22"/>
         </w:rPr>
-        <w:t>July</w:t>
-      </w:r>
-      <w:proofErr w:type="gramEnd"/>
-      <w:r>
-        <w:rPr>
-          <w:rFonts w:cstheme="minorHAnsi"/>
-          <w:sz w:val="22"/>
-        </w:rPr>
-        <w:t xml:space="preserve"> 2018</w:t>
+        <w:t>July 2018</w:t>
       </w:r>
       <w:r>
         <w:rPr>
@@ -2940,33 +2864,15 @@
           <w:sz w:val="20"/>
           <w:szCs w:val="20"/>
         </w:rPr>
-        <w:t xml:space="preserve">elieved stress of parents and children by accompanying and consoling them in times of </w:t>
-      </w:r>
-      <w:proofErr w:type="gramStart"/>
-      <w:r>
-        <w:rPr>
-          <w:rFonts w:cstheme="minorHAnsi"/>
-          <w:sz w:val="20"/>
-          <w:szCs w:val="20"/>
-        </w:rPr>
-        <w:t>grief</w:t>
-      </w:r>
-      <w:r>
-        <w:rPr>
-          <w:rFonts w:cstheme="minorHAnsi"/>
-          <w:sz w:val="20"/>
-          <w:szCs w:val="20"/>
-        </w:rPr>
-        <w:t>, and</w:t>
-      </w:r>
-      <w:proofErr w:type="gramEnd"/>
-      <w:r>
-        <w:rPr>
-          <w:rFonts w:cstheme="minorHAnsi"/>
-          <w:sz w:val="20"/>
-          <w:szCs w:val="20"/>
-        </w:rPr>
-        <w:t xml:space="preserve"> </w:t>
+        <w:t>elieved stress of parents and children by accompanying and consoling them in times of grief</w:t>
+      </w:r>
+      <w:r>
+        <w:rPr>
+          <w:rFonts w:cstheme="minorHAnsi"/>
+          <w:sz w:val="20"/>
+          <w:szCs w:val="20"/>
+        </w:rPr>
+        <w:t xml:space="preserve">, and </w:t>
       </w:r>
       <w:r>
         <w:rPr>

</xml_diff>

<commit_message>
add firebase to skill section
</commit_message>
<xml_diff>
--- a/Resume_AndersonHsieh.docx
+++ b/Resume_AndersonHsieh.docx
@@ -242,6 +242,20 @@
         </w:rPr>
         <w:t>, React Native</w:t>
       </w:r>
+      <w:r>
+        <w:rPr>
+          <w:rFonts w:cstheme="minorHAnsi" w:hint="eastAsia"/>
+          <w:sz w:val="22"/>
+        </w:rPr>
+        <w:t>,</w:t>
+      </w:r>
+      <w:r>
+        <w:rPr>
+          <w:rFonts w:cstheme="minorHAnsi"/>
+          <w:sz w:val="22"/>
+        </w:rPr>
+        <w:t xml:space="preserve"> Firebase</w:t>
+      </w:r>
     </w:p>
     <w:p>
       <w:pPr>
@@ -366,19 +380,17 @@
       <w:r>
         <w:rPr>
           <w:rFonts w:cstheme="minorHAnsi"/>
+          <w:sz w:val="22"/>
+        </w:rPr>
+        <w:t>,</w:t>
+      </w:r>
+      <w:r>
+        <w:rPr>
+          <w:rFonts w:cstheme="minorHAnsi"/>
           <w:b/>
           <w:bCs/>
           <w:sz w:val="22"/>
         </w:rPr>
-        <w:t>,</w:t>
-      </w:r>
-      <w:r>
-        <w:rPr>
-          <w:rFonts w:cstheme="minorHAnsi"/>
-          <w:b/>
-          <w:bCs/>
-          <w:sz w:val="22"/>
-        </w:rPr>
         <w:t xml:space="preserve"> </w:t>
       </w:r>
       <w:r>
@@ -386,16 +398,14 @@
           <w:rFonts w:cstheme="minorHAnsi"/>
           <w:sz w:val="22"/>
         </w:rPr>
-        <w:t>Jenkins,</w:t>
-      </w:r>
-      <w:r>
-        <w:rPr>
-          <w:rFonts w:cstheme="minorHAnsi"/>
-          <w:b/>
-          <w:bCs/>
-          <w:sz w:val="22"/>
-        </w:rPr>
-        <w:t xml:space="preserve"> </w:t>
+        <w:t>Jenkins</w:t>
+      </w:r>
+      <w:r>
+        <w:rPr>
+          <w:rFonts w:cstheme="minorHAnsi"/>
+          <w:sz w:val="22"/>
+        </w:rPr>
+        <w:t xml:space="preserve">, </w:t>
       </w:r>
       <w:r>
         <w:rPr>
@@ -505,7 +515,6 @@
           <w:sz w:val="22"/>
         </w:rPr>
       </w:pPr>
-      <w:proofErr w:type="spellStart"/>
       <w:r>
         <w:rPr>
           <w:rFonts w:cstheme="minorHAnsi"/>
@@ -513,17 +522,7 @@
           <w:bCs/>
           <w:sz w:val="22"/>
         </w:rPr>
-        <w:t>WMMA_WhereMyMoneyAt</w:t>
-      </w:r>
-      <w:proofErr w:type="spellEnd"/>
-      <w:r>
-        <w:rPr>
-          <w:rFonts w:cstheme="minorHAnsi"/>
-          <w:b/>
-          <w:bCs/>
-          <w:sz w:val="22"/>
-        </w:rPr>
-        <w:t xml:space="preserve"> : Full </w:t>
+        <w:t xml:space="preserve">WMMA_WhereMyMoneyAt : Full </w:t>
       </w:r>
       <w:r>
         <w:rPr>
@@ -739,25 +738,7 @@
           <w:sz w:val="20"/>
           <w:szCs w:val="20"/>
         </w:rPr>
-        <w:t xml:space="preserve"> </w:t>
-      </w:r>
-      <w:proofErr w:type="spellStart"/>
-      <w:r>
-        <w:rPr>
-          <w:rFonts w:cstheme="minorHAnsi"/>
-          <w:sz w:val="20"/>
-          <w:szCs w:val="20"/>
-        </w:rPr>
-        <w:t>RestAPI</w:t>
-      </w:r>
-      <w:proofErr w:type="spellEnd"/>
-      <w:r>
-        <w:rPr>
-          <w:rFonts w:cstheme="minorHAnsi"/>
-          <w:sz w:val="20"/>
-          <w:szCs w:val="20"/>
-        </w:rPr>
-        <w:t xml:space="preserve"> with Spring Boot connect</w:t>
+        <w:t xml:space="preserve"> RestAPI with Spring Boot connect</w:t>
       </w:r>
       <w:r>
         <w:rPr>
@@ -868,7 +849,6 @@
           <w:szCs w:val="20"/>
         </w:rPr>
       </w:pPr>
-      <w:proofErr w:type="spellStart"/>
       <w:r>
         <w:rPr>
           <w:rFonts w:cstheme="minorHAnsi"/>
@@ -876,17 +856,7 @@
           <w:bCs/>
           <w:sz w:val="22"/>
         </w:rPr>
-        <w:t>RatesUp</w:t>
-      </w:r>
-      <w:proofErr w:type="spellEnd"/>
-      <w:r>
-        <w:rPr>
-          <w:rFonts w:cstheme="minorHAnsi"/>
-          <w:b/>
-          <w:bCs/>
-          <w:sz w:val="22"/>
-        </w:rPr>
-        <w:t xml:space="preserve"> : Currency Converter with History </w:t>
+        <w:t xml:space="preserve">RatesUp : Currency Converter with History </w:t>
       </w:r>
       <w:r>
         <w:rPr>
@@ -1286,7 +1256,6 @@
           <w:sz w:val="22"/>
         </w:rPr>
       </w:pPr>
-      <w:proofErr w:type="spellStart"/>
       <w:r>
         <w:rPr>
           <w:rFonts w:cstheme="minorHAnsi"/>
@@ -1296,7 +1265,6 @@
         </w:rPr>
         <w:t>VolleyTools</w:t>
       </w:r>
-      <w:proofErr w:type="spellEnd"/>
       <w:r>
         <w:rPr>
           <w:rFonts w:cstheme="minorHAnsi"/>
@@ -1460,7 +1428,6 @@
           <w:sz w:val="22"/>
         </w:rPr>
       </w:pPr>
-      <w:proofErr w:type="spellStart"/>
       <w:r>
         <w:rPr>
           <w:rFonts w:cstheme="minorHAnsi"/>
@@ -1468,37 +1435,7 @@
           <w:bCs/>
           <w:sz w:val="22"/>
         </w:rPr>
-        <w:t>HelpMe</w:t>
-      </w:r>
-      <w:proofErr w:type="spellEnd"/>
-      <w:r>
-        <w:rPr>
-          <w:rFonts w:cstheme="minorHAnsi"/>
-          <w:b/>
-          <w:bCs/>
-          <w:sz w:val="22"/>
-        </w:rPr>
-        <w:t xml:space="preserve"> (</w:t>
-      </w:r>
-      <w:proofErr w:type="spellStart"/>
-      <w:r>
-        <w:rPr>
-          <w:rFonts w:cstheme="minorHAnsi"/>
-          <w:b/>
-          <w:bCs/>
-          <w:sz w:val="22"/>
-        </w:rPr>
-        <w:t>HackTheNorth</w:t>
-      </w:r>
-      <w:proofErr w:type="spellEnd"/>
-      <w:r>
-        <w:rPr>
-          <w:rFonts w:cstheme="minorHAnsi"/>
-          <w:b/>
-          <w:bCs/>
-          <w:sz w:val="22"/>
-        </w:rPr>
-        <w:t xml:space="preserve"> 2021 Fall)</w:t>
+        <w:t>HelpMe (HackTheNorth 2021 Fall)</w:t>
       </w:r>
       <w:r>
         <w:rPr>
@@ -1952,27 +1889,7 @@
           <w:bCs/>
           <w:sz w:val="22"/>
         </w:rPr>
-        <w:t xml:space="preserve"> Engineer, </w:t>
-      </w:r>
-      <w:proofErr w:type="spellStart"/>
-      <w:r>
-        <w:rPr>
-          <w:rFonts w:cstheme="minorHAnsi"/>
-          <w:b/>
-          <w:bCs/>
-          <w:sz w:val="22"/>
-        </w:rPr>
-        <w:t>KKStream</w:t>
-      </w:r>
-      <w:proofErr w:type="spellEnd"/>
-      <w:r>
-        <w:rPr>
-          <w:rFonts w:cstheme="minorHAnsi"/>
-          <w:b/>
-          <w:bCs/>
-          <w:sz w:val="22"/>
-        </w:rPr>
-        <w:t xml:space="preserve"> L</w:t>
+        <w:t xml:space="preserve"> Engineer, KKStream L</w:t>
       </w:r>
       <w:r>
         <w:rPr>
@@ -2125,25 +2042,7 @@
           <w:sz w:val="20"/>
           <w:szCs w:val="20"/>
         </w:rPr>
-        <w:t xml:space="preserve">automation testing with Espresso, </w:t>
-      </w:r>
-      <w:proofErr w:type="spellStart"/>
-      <w:r>
-        <w:rPr>
-          <w:rFonts w:cstheme="minorHAnsi"/>
-          <w:sz w:val="20"/>
-          <w:szCs w:val="20"/>
-        </w:rPr>
-        <w:t>PageObject</w:t>
-      </w:r>
-      <w:proofErr w:type="spellEnd"/>
-      <w:r>
-        <w:rPr>
-          <w:rFonts w:cstheme="minorHAnsi"/>
-          <w:sz w:val="20"/>
-          <w:szCs w:val="20"/>
-        </w:rPr>
-        <w:t xml:space="preserve"> Models</w:t>
+        <w:t>automation testing with Espresso, PageObject Models</w:t>
       </w:r>
       <w:r>
         <w:rPr>

</xml_diff>